<commit_message>
- papildžiau ataskaitą ir padariau reikiama formą jos.
</commit_message>
<xml_diff>
--- a/AstuntaGrupe.docx
+++ b/AstuntaGrupe.docx
@@ -90,7 +90,7 @@
     </w:p>
     <w:p>
       <w:pPr>
-        <w:jc w:val="center"/>
+        <w:jc w:val="left"/>
         <w:rPr>
           <w:b/>
           <w:sz w:val="32"/>
@@ -103,150 +103,17 @@
         <w:jc w:val="center"/>
         <w:rPr>
           <w:b/>
-          <w:sz w:val="32"/>
-          <w:szCs w:val="32"/>
-        </w:rPr>
-      </w:pPr>
-      <w:r>
-        <w:rPr>
-          <w:b/>
-          <w:sz w:val="32"/>
-          <w:szCs w:val="32"/>
-        </w:rPr>
-        <w:t>Programų sistemų analizės ir projektavimo įrankiai</w:t>
-      </w:r>
-      <w:r>
-        <w:rPr>
-          <w:b/>
-          <w:sz w:val="32"/>
-          <w:szCs w:val="32"/>
-        </w:rPr>
-        <w:t xml:space="preserve"> (</w:t>
-      </w:r>
-      <w:r>
-        <w:rPr>
-          <w:b/>
-          <w:sz w:val="32"/>
-          <w:szCs w:val="32"/>
-        </w:rPr>
-        <w:t>T120B029</w:t>
-      </w:r>
-      <w:r>
-        <w:rPr>
-          <w:b/>
-          <w:sz w:val="32"/>
-          <w:szCs w:val="32"/>
-        </w:rPr>
-        <w:t>)</w:t>
-      </w:r>
-    </w:p>
-    <w:p>
-      <w:pPr>
-        <w:jc w:val="center"/>
-        <w:rPr>
-          <w:b/>
-          <w:sz w:val="32"/>
-          <w:szCs w:val="32"/>
-        </w:rPr>
-      </w:pPr>
-      <w:r>
-        <w:rPr>
-          <w:b/>
-          <w:sz w:val="32"/>
-          <w:szCs w:val="32"/>
-        </w:rPr>
-        <w:t>L</w:t>
-      </w:r>
-      <w:r>
-        <w:rPr>
-          <w:b/>
-          <w:sz w:val="32"/>
-          <w:szCs w:val="32"/>
-        </w:rPr>
-        <w:t>aboratorinio darbo</w:t>
-      </w:r>
-      <w:r>
-        <w:rPr>
-          <w:b/>
-          <w:sz w:val="32"/>
-          <w:szCs w:val="32"/>
-        </w:rPr>
-        <w:t xml:space="preserve"> </w:t>
-      </w:r>
-      <w:r>
-        <w:rPr>
-          <w:b/>
-          <w:sz w:val="32"/>
-          <w:szCs w:val="32"/>
-        </w:rPr>
-        <w:t>Nr.</w:t>
-      </w:r>
-      <w:r>
-        <w:rPr>
-          <w:b/>
-          <w:sz w:val="32"/>
-          <w:szCs w:val="32"/>
-        </w:rPr>
-        <w:t xml:space="preserve"> 1 </w:t>
-      </w:r>
-      <w:r>
-        <w:rPr>
-          <w:b/>
-          <w:sz w:val="32"/>
-          <w:szCs w:val="32"/>
-        </w:rPr>
-        <w:t>ataskaita</w:t>
-      </w:r>
-    </w:p>
-    <w:p>
-      <w:pPr>
-        <w:jc w:val="center"/>
-        <w:rPr>
           <w:sz w:val="28"/>
           <w:szCs w:val="28"/>
         </w:rPr>
       </w:pPr>
-    </w:p>
-    <w:p>
-      <w:pPr>
-        <w:jc w:val="center"/>
-        <w:rPr>
-          <w:sz w:val="28"/>
-          <w:szCs w:val="28"/>
-        </w:rPr>
-      </w:pPr>
-    </w:p>
-    <w:p>
-      <w:pPr>
-        <w:jc w:val="right"/>
-        <w:rPr>
-          <w:sz w:val="28"/>
-          <w:szCs w:val="28"/>
-        </w:rPr>
-      </w:pPr>
-    </w:p>
-    <w:p>
-      <w:pPr>
-        <w:jc w:val="right"/>
-        <w:rPr>
-          <w:sz w:val="28"/>
-          <w:szCs w:val="28"/>
-        </w:rPr>
-      </w:pPr>
-      <w:r>
-        <w:rPr>
-          <w:sz w:val="28"/>
-          <w:szCs w:val="28"/>
-        </w:rPr>
-        <w:t xml:space="preserve">Atliko: </w:t>
-      </w:r>
       <w:r>
         <w:rPr>
           <w:b/>
           <w:sz w:val="28"/>
           <w:szCs w:val="28"/>
         </w:rPr>
-        <w:t>IF</w:t>
+        <w:t>T120B029</w:t>
       </w:r>
       <w:r>
         <w:rPr>
@@ -254,7 +121,7 @@
           <w:sz w:val="28"/>
           <w:szCs w:val="28"/>
         </w:rPr>
-        <w:t xml:space="preserve">F – 4/1 </w:t>
+        <w:t xml:space="preserve"> </w:t>
       </w:r>
       <w:r>
         <w:rPr>
@@ -262,63 +129,111 @@
           <w:sz w:val="28"/>
           <w:szCs w:val="28"/>
         </w:rPr>
-        <w:t>Studentai</w:t>
-      </w:r>
-    </w:p>
-    <w:p>
-      <w:pPr>
-        <w:jc w:val="right"/>
+        <w:t>PROGRAMŲ SISTEMŲ ANALIZĖS IR PROJEKTAVIMO ĮRANKIAI</w:t>
+      </w:r>
+    </w:p>
+    <w:p>
+      <w:pPr>
+        <w:jc w:val="center"/>
+        <w:rPr>
+          <w:sz w:val="32"/>
+          <w:szCs w:val="32"/>
+        </w:rPr>
+      </w:pPr>
+      <w:r>
+        <w:rPr>
+          <w:sz w:val="32"/>
+          <w:szCs w:val="32"/>
+        </w:rPr>
+        <w:t>1 l</w:t>
+      </w:r>
+      <w:r>
+        <w:rPr>
+          <w:sz w:val="32"/>
+          <w:szCs w:val="32"/>
+        </w:rPr>
+        <w:t>aboratorinio darbo</w:t>
+      </w:r>
+      <w:r>
+        <w:rPr>
+          <w:sz w:val="32"/>
+          <w:szCs w:val="32"/>
+        </w:rPr>
+        <w:t xml:space="preserve"> </w:t>
+      </w:r>
+      <w:r>
+        <w:rPr>
+          <w:sz w:val="32"/>
+          <w:szCs w:val="32"/>
+        </w:rPr>
+        <w:t>ataskaita</w:t>
+      </w:r>
+    </w:p>
+    <w:p>
+      <w:pPr>
+        <w:jc w:val="center"/>
+        <w:rPr>
+          <w:sz w:val="32"/>
+          <w:szCs w:val="32"/>
+        </w:rPr>
+      </w:pPr>
+      <w:r>
+        <w:rPr>
+          <w:sz w:val="32"/>
+          <w:szCs w:val="32"/>
+        </w:rPr>
+        <w:t>Tema: „Transporto priemonių nuoma“</w:t>
+      </w:r>
+    </w:p>
+    <w:p>
+      <w:pPr>
+        <w:jc w:val="center"/>
         <w:rPr>
           <w:sz w:val="28"/>
           <w:szCs w:val="28"/>
         </w:rPr>
       </w:pPr>
-      <w:r>
+    </w:p>
+    <w:p>
+      <w:pPr>
+        <w:jc w:val="center"/>
         <w:rPr>
           <w:sz w:val="28"/>
           <w:szCs w:val="28"/>
         </w:rPr>
-        <w:t xml:space="preserve"> Beresinevičiūtė</w:t>
-      </w:r>
-      <w:r>
+      </w:pPr>
+    </w:p>
+    <w:p>
+      <w:pPr>
+        <w:jc w:val="right"/>
         <w:rPr>
           <w:sz w:val="28"/>
           <w:szCs w:val="28"/>
         </w:rPr>
-        <w:t xml:space="preserve"> Miglė</w:t>
-      </w:r>
-      <w:r>
+      </w:pPr>
+    </w:p>
+    <w:p>
+      <w:pPr>
+        <w:jc w:val="right"/>
         <w:rPr>
           <w:sz w:val="28"/>
           <w:szCs w:val="28"/>
         </w:rPr>
-        <w:br/>
-        <w:t>Kažukauskas Mindaugas</w:t>
-      </w:r>
+      </w:pPr>
       <w:r>
         <w:rPr>
           <w:sz w:val="28"/>
           <w:szCs w:val="28"/>
         </w:rPr>
-        <w:br/>
-        <w:t>Skinkys Žygimantas</w:t>
-      </w:r>
-    </w:p>
-    <w:p>
-      <w:pPr>
-        <w:jc w:val="right"/>
-        <w:rPr>
-          <w:sz w:val="28"/>
-          <w:szCs w:val="28"/>
-        </w:rPr>
-      </w:pPr>
+        <w:t xml:space="preserve">Atliko: </w:t>
+      </w:r>
       <w:r>
         <w:rPr>
           <w:b/>
           <w:sz w:val="28"/>
           <w:szCs w:val="28"/>
         </w:rPr>
-        <w:t>IFF-4/3 gr. Studentai</w:t>
+        <w:t>IF</w:t>
       </w:r>
       <w:r>
         <w:rPr>
@@ -326,60 +241,123 @@
           <w:sz w:val="28"/>
           <w:szCs w:val="28"/>
         </w:rPr>
-        <w:t>:</w:t>
-      </w:r>
-      <w:r>
-        <w:rPr>
+        <w:t xml:space="preserve">F – 4/1 </w:t>
+      </w:r>
+      <w:r>
+        <w:rPr>
+          <w:b/>
           <w:sz w:val="28"/>
           <w:szCs w:val="28"/>
         </w:rPr>
-        <w:br/>
-        <w:t>Vaitkevičius Rok</w:t>
-      </w:r>
-      <w:bookmarkStart w:id="0" w:name="_GoBack"/>
-      <w:bookmarkEnd w:id="0"/>
-      <w:r>
+        <w:t>Studentai</w:t>
+      </w:r>
+    </w:p>
+    <w:p>
+      <w:pPr>
+        <w:jc w:val="right"/>
         <w:rPr>
           <w:sz w:val="28"/>
           <w:szCs w:val="28"/>
         </w:rPr>
-        <w:t>as</w:t>
-      </w:r>
-    </w:p>
-    <w:p>
-      <w:pPr>
-        <w:jc w:val="right"/>
+      </w:pPr>
+      <w:r>
         <w:rPr>
           <w:sz w:val="28"/>
           <w:szCs w:val="28"/>
         </w:rPr>
-      </w:pPr>
+        <w:t xml:space="preserve"> Beresinevičiūtė</w:t>
+      </w:r>
       <w:r>
         <w:rPr>
           <w:sz w:val="28"/>
           <w:szCs w:val="28"/>
         </w:rPr>
-        <w:t xml:space="preserve">                                           </w:t>
+        <w:t xml:space="preserve"> Miglė</w:t>
       </w:r>
       <w:r>
         <w:rPr>
           <w:sz w:val="28"/>
           <w:szCs w:val="28"/>
         </w:rPr>
-        <w:t>Priėmė:</w:t>
+        <w:br/>
+        <w:t>Kažukauskas Mindaugas</w:t>
       </w:r>
       <w:r>
         <w:rPr>
           <w:sz w:val="28"/>
           <w:szCs w:val="28"/>
         </w:rPr>
-        <w:tab/>
-      </w:r>
-      <w:r>
+        <w:br/>
+        <w:t>Skinkys Žygimantas</w:t>
+      </w:r>
+    </w:p>
+    <w:p>
+      <w:pPr>
+        <w:jc w:val="right"/>
         <w:rPr>
           <w:sz w:val="28"/>
           <w:szCs w:val="28"/>
         </w:rPr>
+      </w:pPr>
+      <w:r>
+        <w:rPr>
+          <w:b/>
+          <w:sz w:val="28"/>
+          <w:szCs w:val="28"/>
+        </w:rPr>
+        <w:t>IFF-4/3 gr. Studentai</w:t>
+      </w:r>
+      <w:r>
+        <w:rPr>
+          <w:b/>
+          <w:sz w:val="28"/>
+          <w:szCs w:val="28"/>
+        </w:rPr>
+        <w:t>:</w:t>
+      </w:r>
+      <w:r>
+        <w:rPr>
+          <w:sz w:val="28"/>
+          <w:szCs w:val="28"/>
+        </w:rPr>
+        <w:br/>
+        <w:t>Vaitkevičius Rokas</w:t>
+      </w:r>
+    </w:p>
+    <w:p>
+      <w:pPr>
+        <w:jc w:val="right"/>
+        <w:rPr>
+          <w:sz w:val="28"/>
+          <w:szCs w:val="28"/>
+        </w:rPr>
+      </w:pPr>
+      <w:r>
+        <w:rPr>
+          <w:sz w:val="28"/>
+          <w:szCs w:val="28"/>
+        </w:rPr>
+        <w:t xml:space="preserve">                                           </w:t>
+      </w:r>
+      <w:r>
+        <w:rPr>
+          <w:sz w:val="28"/>
+          <w:szCs w:val="28"/>
+        </w:rPr>
+        <w:t>Priėmė:</w:t>
+      </w:r>
+      <w:r>
+        <w:rPr>
+          <w:sz w:val="28"/>
+          <w:szCs w:val="28"/>
+        </w:rPr>
+        <w:tab/>
+      </w:r>
+      <w:r>
+        <w:rPr>
+          <w:sz w:val="28"/>
+          <w:szCs w:val="28"/>
+        </w:rPr>
         <w:tab/>
         <w:t xml:space="preserve">          </w:t>
       </w:r>
@@ -400,19 +378,51 @@
     </w:p>
     <w:p>
       <w:pPr>
+        <w:pStyle w:val="NormalWeb"/>
+        <w:spacing w:before="0" w:beforeAutospacing="0" w:after="0" w:afterAutospacing="0"/>
+        <w:jc w:val="right"/>
+      </w:pPr>
+      <w:r>
+        <w:t>lekt. BARISAS Dominykas</w:t>
+      </w:r>
+    </w:p>
+    <w:p>
+      <w:pPr>
+        <w:pStyle w:val="NormalWeb"/>
+        <w:spacing w:before="0" w:beforeAutospacing="0" w:after="0" w:afterAutospacing="0"/>
+        <w:jc w:val="right"/>
+      </w:pPr>
+      <w:r>
+        <w:t>doc. ČEPONIENĖ Lina</w:t>
+      </w:r>
+    </w:p>
+    <w:p>
+      <w:pPr>
+        <w:pStyle w:val="NormalWeb"/>
+        <w:spacing w:before="0" w:beforeAutospacing="0" w:after="0" w:afterAutospacing="0"/>
+        <w:jc w:val="right"/>
+      </w:pPr>
+      <w:r>
+        <w:t>lekt. VALINČIUS Kęstutis</w:t>
+      </w:r>
+    </w:p>
+    <w:p>
+      <w:pPr>
         <w:jc w:val="right"/>
         <w:rPr>
           <w:sz w:val="28"/>
           <w:szCs w:val="28"/>
         </w:rPr>
       </w:pPr>
-      <w:r>
+    </w:p>
+    <w:p>
+      <w:pPr>
+        <w:jc w:val="right"/>
         <w:rPr>
           <w:sz w:val="28"/>
           <w:szCs w:val="28"/>
         </w:rPr>
-        <w:t>?</w:t>
-      </w:r>
+      </w:pPr>
     </w:p>
     <w:p>
       <w:pPr>
@@ -434,7 +444,6 @@
     </w:p>
     <w:p>
       <w:pPr>
-        <w:jc w:val="right"/>
         <w:rPr>
           <w:sz w:val="28"/>
           <w:szCs w:val="28"/>
@@ -443,84 +452,22 @@
     </w:p>
     <w:p>
       <w:pPr>
-        <w:jc w:val="right"/>
-        <w:rPr>
-          <w:sz w:val="28"/>
-          <w:szCs w:val="28"/>
-        </w:rPr>
-      </w:pPr>
-    </w:p>
-    <w:p>
-      <w:pPr>
-        <w:jc w:val="right"/>
-        <w:rPr>
-          <w:sz w:val="28"/>
-          <w:szCs w:val="28"/>
-        </w:rPr>
-      </w:pPr>
-    </w:p>
-    <w:p>
-      <w:pPr>
-        <w:jc w:val="right"/>
-        <w:rPr>
-          <w:sz w:val="28"/>
-          <w:szCs w:val="28"/>
-        </w:rPr>
-      </w:pPr>
-    </w:p>
-    <w:p>
-      <w:pPr>
-        <w:jc w:val="center"/>
-        <w:rPr>
-          <w:sz w:val="28"/>
-          <w:szCs w:val="28"/>
-        </w:rPr>
-      </w:pPr>
-    </w:p>
-    <w:p>
-      <w:pPr>
-        <w:jc w:val="center"/>
-        <w:rPr>
-          <w:sz w:val="28"/>
-          <w:szCs w:val="28"/>
-        </w:rPr>
-      </w:pPr>
-    </w:p>
-    <w:p>
-      <w:pPr>
-        <w:jc w:val="center"/>
-        <w:rPr>
-          <w:sz w:val="28"/>
-          <w:szCs w:val="28"/>
-        </w:rPr>
-      </w:pPr>
-    </w:p>
-    <w:p>
-      <w:pPr>
-        <w:jc w:val="center"/>
-        <w:rPr>
-          <w:sz w:val="28"/>
-          <w:szCs w:val="28"/>
-        </w:rPr>
-      </w:pPr>
-    </w:p>
-    <w:p>
-      <w:pPr>
         <w:pStyle w:val="TOCHeading"/>
         <w:rPr>
           <w:rStyle w:val="Heading1Char"/>
           <w:lang w:val="lt-LT"/>
         </w:rPr>
       </w:pPr>
-      <w:bookmarkStart w:id="1" w:name="_Toc474705133"/>
+      <w:bookmarkStart w:id="0" w:name="_Toc475373843"/>
       <w:r>
         <w:rPr>
           <w:rStyle w:val="Heading1Char"/>
           <w:lang w:val="lt-LT"/>
         </w:rPr>
+        <w:lastRenderedPageBreak/>
         <w:t>Turinys</w:t>
       </w:r>
-      <w:bookmarkEnd w:id="1"/>
+      <w:bookmarkEnd w:id="0"/>
     </w:p>
     <w:p>
       <w:pPr>
@@ -544,7 +491,7 @@
       <w:r>
         <w:fldChar w:fldCharType="separate"/>
       </w:r>
-      <w:hyperlink w:anchor="_Toc474705133" w:history="1">
+      <w:hyperlink w:anchor="_Toc475373843" w:history="1">
         <w:r>
           <w:rPr>
             <w:rStyle w:val="Hyperlink"/>
@@ -571,7 +518,7 @@
             <w:noProof/>
             <w:webHidden/>
           </w:rPr>
-          <w:instrText xml:space="preserve"> PAGEREF _Toc474705133 \h </w:instrText>
+          <w:instrText xml:space="preserve"> PAGEREF _Toc475373843 \h </w:instrText>
         </w:r>
         <w:r>
           <w:rPr>
@@ -616,7 +563,7 @@
           <w:lang w:eastAsia="lt-LT"/>
         </w:rPr>
       </w:pPr>
-      <w:hyperlink w:anchor="_Toc474705134" w:history="1">
+      <w:hyperlink w:anchor="_Toc475373844" w:history="1">
         <w:r>
           <w:rPr>
             <w:rStyle w:val="Hyperlink"/>
@@ -638,7 +585,7 @@
             <w:rStyle w:val="Hyperlink"/>
             <w:noProof/>
           </w:rPr>
-          <w:t>Sistemos apra</w:t>
+          <w:t>Kuriamos Sistemos apra</w:t>
         </w:r>
         <w:r>
           <w:rPr>
@@ -667,7 +614,7 @@
             <w:noProof/>
             <w:webHidden/>
           </w:rPr>
-          <w:instrText xml:space="preserve"> PAGEREF _Toc474705134 \h </w:instrText>
+          <w:instrText xml:space="preserve"> PAGEREF _Toc475373844 \h </w:instrText>
         </w:r>
         <w:r>
           <w:rPr>
@@ -688,6 +635,182 @@
             <w:webHidden/>
           </w:rPr>
           <w:t>3</w:t>
+        </w:r>
+        <w:r>
+          <w:rPr>
+            <w:noProof/>
+            <w:webHidden/>
+          </w:rPr>
+          <w:fldChar w:fldCharType="end"/>
+        </w:r>
+      </w:hyperlink>
+    </w:p>
+    <w:p>
+      <w:pPr>
+        <w:pStyle w:val="TOC1"/>
+        <w:tabs>
+          <w:tab w:val="left" w:pos="440"/>
+          <w:tab w:val="right" w:leader="dot" w:pos="9060"/>
+        </w:tabs>
+        <w:rPr>
+          <w:rFonts w:asciiTheme="minorHAnsi" w:eastAsiaTheme="minorEastAsia" w:hAnsiTheme="minorHAnsi" w:cstheme="minorBidi"/>
+          <w:noProof/>
+          <w:sz w:val="22"/>
+          <w:lang w:eastAsia="lt-LT"/>
+        </w:rPr>
+      </w:pPr>
+      <w:hyperlink w:anchor="_Toc475373845" w:history="1">
+        <w:r>
+          <w:rPr>
+            <w:rStyle w:val="Hyperlink"/>
+            <w:noProof/>
+          </w:rPr>
+          <w:t>2.</w:t>
+        </w:r>
+        <w:r>
+          <w:rPr>
+            <w:rFonts w:asciiTheme="minorHAnsi" w:eastAsiaTheme="minorEastAsia" w:hAnsiTheme="minorHAnsi" w:cstheme="minorBidi"/>
+            <w:noProof/>
+            <w:sz w:val="22"/>
+            <w:lang w:eastAsia="lt-LT"/>
+          </w:rPr>
+          <w:tab/>
+        </w:r>
+        <w:r>
+          <w:rPr>
+            <w:rStyle w:val="Hyperlink"/>
+            <w:noProof/>
+          </w:rPr>
+          <w:t>sistemos vartotojo sąsajos prototipas</w:t>
+        </w:r>
+        <w:r>
+          <w:rPr>
+            <w:noProof/>
+            <w:webHidden/>
+          </w:rPr>
+          <w:tab/>
+        </w:r>
+        <w:r>
+          <w:rPr>
+            <w:noProof/>
+            <w:webHidden/>
+          </w:rPr>
+          <w:fldChar w:fldCharType="begin"/>
+        </w:r>
+        <w:r>
+          <w:rPr>
+            <w:noProof/>
+            <w:webHidden/>
+          </w:rPr>
+          <w:instrText xml:space="preserve"> PAGEREF _Toc475373845 \h </w:instrText>
+        </w:r>
+        <w:r>
+          <w:rPr>
+            <w:noProof/>
+            <w:webHidden/>
+          </w:rPr>
+        </w:r>
+        <w:r>
+          <w:rPr>
+            <w:noProof/>
+            <w:webHidden/>
+          </w:rPr>
+          <w:fldChar w:fldCharType="separate"/>
+        </w:r>
+        <w:r>
+          <w:rPr>
+            <w:noProof/>
+            <w:webHidden/>
+          </w:rPr>
+          <w:t>3</w:t>
+        </w:r>
+        <w:r>
+          <w:rPr>
+            <w:noProof/>
+            <w:webHidden/>
+          </w:rPr>
+          <w:fldChar w:fldCharType="end"/>
+        </w:r>
+      </w:hyperlink>
+    </w:p>
+    <w:p>
+      <w:pPr>
+        <w:pStyle w:val="TOC1"/>
+        <w:tabs>
+          <w:tab w:val="left" w:pos="440"/>
+          <w:tab w:val="right" w:leader="dot" w:pos="9060"/>
+        </w:tabs>
+        <w:rPr>
+          <w:rFonts w:asciiTheme="minorHAnsi" w:eastAsiaTheme="minorEastAsia" w:hAnsiTheme="minorHAnsi" w:cstheme="minorBidi"/>
+          <w:noProof/>
+          <w:sz w:val="22"/>
+          <w:lang w:eastAsia="lt-LT"/>
+        </w:rPr>
+      </w:pPr>
+      <w:hyperlink w:anchor="_Toc475373846" w:history="1">
+        <w:r>
+          <w:rPr>
+            <w:rStyle w:val="Hyperlink"/>
+            <w:noProof/>
+          </w:rPr>
+          <w:t>3.</w:t>
+        </w:r>
+        <w:r>
+          <w:rPr>
+            <w:rFonts w:asciiTheme="minorHAnsi" w:eastAsiaTheme="minorEastAsia" w:hAnsiTheme="minorHAnsi" w:cstheme="minorBidi"/>
+            <w:noProof/>
+            <w:sz w:val="22"/>
+            <w:lang w:eastAsia="lt-LT"/>
+          </w:rPr>
+          <w:tab/>
+        </w:r>
+        <w:r>
+          <w:rPr>
+            <w:rStyle w:val="Hyperlink"/>
+            <w:noProof/>
+          </w:rPr>
+          <w:t>sistemos reikalavimų specifikacija</w:t>
+        </w:r>
+        <w:r>
+          <w:rPr>
+            <w:noProof/>
+            <w:webHidden/>
+          </w:rPr>
+          <w:tab/>
+        </w:r>
+        <w:r>
+          <w:rPr>
+            <w:noProof/>
+            <w:webHidden/>
+          </w:rPr>
+          <w:fldChar w:fldCharType="begin"/>
+        </w:r>
+        <w:r>
+          <w:rPr>
+            <w:noProof/>
+            <w:webHidden/>
+          </w:rPr>
+          <w:instrText xml:space="preserve"> PAGEREF _Toc475373846 \h </w:instrText>
+        </w:r>
+        <w:r>
+          <w:rPr>
+            <w:noProof/>
+            <w:webHidden/>
+          </w:rPr>
+        </w:r>
+        <w:r>
+          <w:rPr>
+            <w:noProof/>
+            <w:webHidden/>
+          </w:rPr>
+          <w:fldChar w:fldCharType="separate"/>
+        </w:r>
+        <w:r>
+          <w:rPr>
+            <w:noProof/>
+            <w:webHidden/>
+          </w:rPr>
+          <w:t>4</w:t>
         </w:r>
         <w:r>
           <w:rPr>
@@ -712,13 +835,13 @@
           <w:lang w:eastAsia="lt-LT"/>
         </w:rPr>
       </w:pPr>
-      <w:hyperlink w:anchor="_Toc474705135" w:history="1">
+      <w:hyperlink w:anchor="_Toc475373847" w:history="1">
         <w:r>
           <w:rPr>
             <w:rStyle w:val="Hyperlink"/>
             <w:noProof/>
           </w:rPr>
-          <w:t>1.1</w:t>
+          <w:t>3.1</w:t>
         </w:r>
         <w:r>
           <w:rPr>
@@ -734,7 +857,7 @@
             <w:rStyle w:val="Hyperlink"/>
             <w:noProof/>
           </w:rPr>
-          <w:t>Klientų posistemė</w:t>
+          <w:t>Panaudojimo atvejų modelis</w:t>
         </w:r>
         <w:r>
           <w:rPr>
@@ -755,7 +878,7 @@
             <w:noProof/>
             <w:webHidden/>
           </w:rPr>
-          <w:instrText xml:space="preserve"> PAGEREF _Toc474705135 \h </w:instrText>
+          <w:instrText xml:space="preserve"> PAGEREF _Toc475373847 \h </w:instrText>
         </w:r>
         <w:r>
           <w:rPr>
@@ -775,7 +898,7 @@
             <w:noProof/>
             <w:webHidden/>
           </w:rPr>
-          <w:t>3</w:t>
+          <w:t>4</w:t>
         </w:r>
         <w:r>
           <w:rPr>
@@ -800,13 +923,13 @@
           <w:lang w:eastAsia="lt-LT"/>
         </w:rPr>
       </w:pPr>
-      <w:hyperlink w:anchor="_Toc474705136" w:history="1">
+      <w:hyperlink w:anchor="_Toc475373848" w:history="1">
         <w:r>
           <w:rPr>
             <w:rStyle w:val="Hyperlink"/>
             <w:noProof/>
           </w:rPr>
-          <w:t>1.2</w:t>
+          <w:t>3.2</w:t>
         </w:r>
         <w:r>
           <w:rPr>
@@ -822,7 +945,7 @@
             <w:rStyle w:val="Hyperlink"/>
             <w:noProof/>
           </w:rPr>
-          <w:t>Darbuotojų posistemė</w:t>
+          <w:t>Dalykinės srities modelis</w:t>
         </w:r>
         <w:r>
           <w:rPr>
@@ -843,7 +966,7 @@
             <w:noProof/>
             <w:webHidden/>
           </w:rPr>
-          <w:instrText xml:space="preserve"> PAGEREF _Toc474705136 \h </w:instrText>
+          <w:instrText xml:space="preserve"> PAGEREF _Toc475373848 \h </w:instrText>
         </w:r>
         <w:r>
           <w:rPr>
@@ -863,7 +986,7 @@
             <w:noProof/>
             <w:webHidden/>
           </w:rPr>
-          <w:t>3</w:t>
+          <w:t>4</w:t>
         </w:r>
         <w:r>
           <w:rPr>
@@ -883,6 +1006,8 @@
         </w:rPr>
         <w:fldChar w:fldCharType="end"/>
       </w:r>
+      <w:bookmarkStart w:id="1" w:name="_GoBack"/>
+      <w:bookmarkEnd w:id="1"/>
     </w:p>
     <w:p>
       <w:pPr>
@@ -902,9 +1027,12 @@
         <w:pStyle w:val="Heading1"/>
         <w:jc w:val="center"/>
       </w:pPr>
-      <w:bookmarkStart w:id="2" w:name="_Toc474705134"/>
+      <w:bookmarkStart w:id="2" w:name="_Toc475373844"/>
       <w:r>
         <w:lastRenderedPageBreak/>
+        <w:t xml:space="preserve">Kuriamos </w:t>
+      </w:r>
+      <w:r>
         <w:t>Sistemos apra</w:t>
       </w:r>
       <w:r>
@@ -924,150 +1052,927 @@
       </w:r>
     </w:p>
     <w:p>
+      <w:r>
+        <w:t>Kiekvienas darbuotojas turės savo pareigas: pardavėjas, regis</w:t>
+      </w:r>
+      <w:r>
+        <w:t xml:space="preserve">tratorius, vairuotojas ir k.t. </w:t>
+      </w:r>
+      <w:r>
+        <w:t xml:space="preserve">Darbuotojai sudarinės sutartis su klientais, galės registruoti mašinos gedimus, būklę. Taip pat, darbuotojas turės patvirtinti sudarytos sutarties galiojimą. </w:t>
+      </w:r>
+    </w:p>
+    <w:p>
+      <w:r>
+        <w:t>Sistemos adminis</w:t>
+      </w:r>
+      <w:r>
+        <w:t>tratorius turės visas teises r</w:t>
+      </w:r>
+      <w:r>
+        <w:t>e</w:t>
+      </w:r>
+      <w:r>
+        <w:t>daguoti, pridėti ir ištrinti duomenis apie transporto priemonę, klientą, darbuotoją.</w:t>
+      </w:r>
+      <w:r>
+        <w:t xml:space="preserve"> Administratorius galės peržiūrėti visas sudarytas sutartis, esamas transporto priemones, darbuotojų </w:t>
+      </w:r>
+      <w:r>
+        <w:t>įvertinimas</w:t>
+      </w:r>
+      <w:r>
+        <w:t>, klientų atsiliepimus apie aptarnavimą ir transporto priemones.</w:t>
+      </w:r>
+    </w:p>
+    <w:p>
+      <w:r>
+        <w:t xml:space="preserve"> Klientas atvykęs į norimą servisą galės išsinuomoti transporto priemonę. Tik vairavimo teises turintys klientai galės nuomotis automobilį.  Jaunesni vaikai negu 18 metų turės galimybę nuomotis tik riedlentes riedučius ir dviračius.</w:t>
+      </w:r>
+      <w:r>
+        <w:t xml:space="preserve"> Klientas turės registruoti įvykis arba transporto priemonės defektus prie</w:t>
+      </w:r>
+      <w:r>
+        <w:t xml:space="preserve">š pasiimant transporto priemonę. </w:t>
+      </w:r>
+      <w:r>
+        <w:t>Pasirašius sutartį klientas turės įvertinti jį aptarnavusį darbuotoją bei po panaudojimo transporto priemonę.</w:t>
+      </w:r>
+      <w:r>
+        <w:t xml:space="preserve"> Taip pat, klientas galės redaguoti sistemoje savo asmeninius duomenis. </w:t>
+      </w:r>
+      <w:r>
+        <w:t>Klientas turės galimybę išsinuomoti automobilį su vairuotoju.</w:t>
+      </w:r>
+    </w:p>
+    <w:p>
+      <w:r>
+        <w:t xml:space="preserve">Kiekvienas iš vartotojų </w:t>
+      </w:r>
+      <w:r>
+        <w:t>turės prisijungimą prie sistemos. Atitinkamai pagal pareigas ir teises, galės matyti visas transporto priemones,  nuomos punktus, transporto priemonės aikšteles</w:t>
+      </w:r>
+      <w:r>
+        <w:t xml:space="preserve">, sudarytas sutartis, vairuotojų sąrašą, aptarnaujantį darbuotoją. </w:t>
+      </w:r>
+    </w:p>
+    <w:p/>
+    <w:p>
+      <w:pPr>
+        <w:pStyle w:val="Heading1"/>
+        <w:jc w:val="center"/>
+      </w:pPr>
+      <w:bookmarkStart w:id="3" w:name="_Toc475373845"/>
+      <w:r>
+        <w:t>sistemos vartotojo sąsajos prototipas</w:t>
+      </w:r>
+      <w:bookmarkEnd w:id="3"/>
+    </w:p>
+    <w:p>
+      <w:pPr>
+        <w:rPr>
+          <w:color w:val="FF0000"/>
+        </w:rPr>
+      </w:pPr>
+      <w:r>
+        <w:rPr>
+          <w:color w:val="FF0000"/>
+        </w:rPr>
+        <w:t>Esminiams PA turi būti po GUI prototipą (mažiausiai 3 skirtingi langai, parodantys svarbiausius sistemos veikimo principus). Prototipe turi būti sunumeruoti ir aprašyti visi(pagrindiniai) elementai ir jų veikimas, rekomenduojama pateikti visų langų navigacijos medį</w:t>
+      </w:r>
+    </w:p>
+    <w:p>
+      <w:pPr>
+        <w:rPr>
+          <w:color w:val="FF0000"/>
+        </w:rPr>
+      </w:pPr>
+    </w:p>
+    <w:p>
+      <w:pPr>
+        <w:rPr>
+          <w:color w:val="FF0000"/>
+        </w:rPr>
+      </w:pPr>
+    </w:p>
+    <w:p>
+      <w:pPr>
+        <w:rPr>
+          <w:color w:val="FF0000"/>
+        </w:rPr>
+      </w:pPr>
+    </w:p>
+    <w:p>
+      <w:pPr>
+        <w:rPr>
+          <w:color w:val="FF0000"/>
+        </w:rPr>
+      </w:pPr>
+    </w:p>
+    <w:p>
+      <w:pPr>
+        <w:rPr>
+          <w:color w:val="FF0000"/>
+        </w:rPr>
+      </w:pPr>
+    </w:p>
+    <w:p>
+      <w:pPr>
+        <w:rPr>
+          <w:color w:val="FF0000"/>
+        </w:rPr>
+      </w:pPr>
+    </w:p>
+    <w:p>
+      <w:pPr>
+        <w:rPr>
+          <w:color w:val="FF0000"/>
+        </w:rPr>
+      </w:pPr>
+    </w:p>
+    <w:p>
+      <w:pPr>
+        <w:rPr>
+          <w:color w:val="FF0000"/>
+        </w:rPr>
+      </w:pPr>
+    </w:p>
+    <w:p>
+      <w:pPr>
+        <w:rPr>
+          <w:color w:val="FF0000"/>
+        </w:rPr>
+      </w:pPr>
+    </w:p>
+    <w:p>
+      <w:pPr>
+        <w:rPr>
+          <w:color w:val="FF0000"/>
+        </w:rPr>
+      </w:pPr>
+    </w:p>
+    <w:p>
+      <w:pPr>
+        <w:pStyle w:val="Heading1"/>
+        <w:jc w:val="center"/>
+      </w:pPr>
+      <w:bookmarkStart w:id="4" w:name="_Toc475373846"/>
+      <w:r>
+        <w:lastRenderedPageBreak/>
+        <w:t>siste</w:t>
+      </w:r>
+      <w:r>
+        <w:t>mos reikalavimų specifikacija</w:t>
+      </w:r>
+      <w:bookmarkEnd w:id="4"/>
+    </w:p>
+    <w:p>
       <w:pPr>
         <w:pStyle w:val="Heading2"/>
       </w:pPr>
-      <w:bookmarkStart w:id="3" w:name="_Toc474705135"/>
-      <w:r>
-        <w:t>Klientų posistemė</w:t>
-      </w:r>
-      <w:bookmarkEnd w:id="3"/>
-    </w:p>
-    <w:p>
-      <w:r>
-        <w:t xml:space="preserve">Posistemė atsakinga už klientų valdymą. Kiekvienas naujas klientas turi užsiregistruoti sistemoje. Sistemoje klientas gali matyti savo išsinuomotų transporto priemonių sąrašą. Taip pat, informaciją apie transporto priemonę: kur buvo išnuomotą, kokios būklės, kiek laiko, kur gražinta, nuomos kaina, papildomi mokesčiai, </w:t>
-      </w:r>
-      <w:r>
-        <w:t>aptarnavęs darbuotojas. Kiekvienas naujas klientas sistemoje turi užregistruoti duomenis apie save: asmens kodas, vardas, pavardė, miestas, vairuotojo pažymėjimo Nr.,  vairuotojo kategorija ( jei bus imama mašina), amžių, telefono numerį, elektroninį paštą.</w:t>
-      </w:r>
-      <w:r>
-        <w:t xml:space="preserve"> </w:t>
-      </w:r>
-      <w:r>
-        <w:t>Kiekvienas klientas prieš išsinuomojant transporto priemonę, turi gerai ją apžiūrėti ir jeigu pamato kažkokių defektų juos užreg</w:t>
-      </w:r>
-      <w:r>
-        <w:t>istruoti.</w:t>
-      </w:r>
-      <w:r>
-        <w:t xml:space="preserve"> Klientas gali turėti nuolaidų kortelę. Kortelės gali būti skirtingos ir duoti skirtinga nuolaidą. Nuolaida taikoma nuo bendros užsakymo sumos.</w:t>
-      </w:r>
-    </w:p>
-    <w:p>
-      <w:r>
-        <w:t xml:space="preserve">Kiekvienas klientas turi galimybę išsinuomoti automobilį su vairuotoju. Vairuotoją gali pasirinkti patys iš pateikiamo vairuotojų sąrašo. Po transporto priemonės grąžinimo, klientas turi įvertinti mašiną, jei kelionė buvo su pasamdytu vairuotoju, vairuotoją bei pačia kelionę. </w:t>
-      </w:r>
-      <w:r>
-        <w:t>Visi duomenys kaupiami ir taip darbuotojai yra reitinguojami.</w:t>
-      </w:r>
-    </w:p>
-    <w:p>
-      <w:pPr>
-        <w:pStyle w:val="Heading2"/>
+      <w:bookmarkStart w:id="5" w:name="_Toc475373847"/>
+      <w:r>
+        <w:t>Panaudojimo atvejų modelis</w:t>
+      </w:r>
+      <w:bookmarkEnd w:id="5"/>
+    </w:p>
+    <w:p>
+      <w:pPr>
+        <w:pStyle w:val="ListParagraph"/>
         <w:numPr>
           <w:ilvl w:val="1"/>
-          <w:numId w:val="10"/>
+          <w:numId w:val="11"/>
         </w:numPr>
-      </w:pPr>
-      <w:bookmarkStart w:id="4" w:name="_Toc474705136"/>
-      <w:r>
-        <w:t>Darbuotojų</w:t>
-      </w:r>
-      <w:r>
-        <w:t xml:space="preserve"> posistemė</w:t>
-      </w:r>
-      <w:bookmarkEnd w:id="4"/>
-    </w:p>
-    <w:p>
-      <w:r>
-        <w:t>Posistemė atsakinga už darbuotojus. Kiekvienas darbuotojas turės sistemoje prisijungimą. Kiekvienas naujas registruojamas darbuotojas turės apie savo suvesti duomenis: vardas, pavardė, gimimo data, pareigos, įdarbinimo data, reiti</w:t>
-      </w:r>
-      <w:r>
-        <w:t>ngas, apt</w:t>
-      </w:r>
-      <w:r>
-        <w:t xml:space="preserve">arnautų žmonių kiekis, aikštelė, </w:t>
-      </w:r>
-      <w:r>
-        <w:t>kurioje dirba.</w:t>
-      </w:r>
-      <w:r>
-        <w:t xml:space="preserve"> </w:t>
-      </w:r>
-      <w:r>
-        <w:t xml:space="preserve">Kiekvienam darbuotojui bus priskirtas darbuotojo tabelio numeris. </w:t>
-      </w:r>
-    </w:p>
-    <w:p>
-      <w:r>
-        <w:t xml:space="preserve">Darbuotojai atsakingi už transporto priemonių administravimą turės užregistruoti kiekvieną naują transporto priemonę, apie ją suvesti </w:t>
-      </w:r>
-      <w:r>
-        <w:t>visus duomenis: id, tipas, markė</w:t>
-      </w:r>
-      <w:r>
-        <w:t xml:space="preserve">, spalva, nusidėvėjimas, valstybinis nr, reitingas, kiek žmonių įvertino, pagaminimo metai, </w:t>
-      </w:r>
-      <w:r>
-        <w:t>degalų tipas, ratų dydis, ratų tipas, dydis ir</w:t>
-      </w:r>
-      <w:r>
-        <w:t xml:space="preserve"> kita.</w:t>
-      </w:r>
-      <w:r>
-        <w:t xml:space="preserve"> </w:t>
-      </w:r>
-    </w:p>
-    <w:p>
-      <w:r>
-        <w:t xml:space="preserve">Kiekvienas darbuotojas </w:t>
-      </w:r>
-      <w:r>
-        <w:t xml:space="preserve">prisijungęs prie sistemos matys transporto priemonių pasirinkimą. Išskleidus sąrašą galės pamatyti detalesnė informaciją apie transporto priemones. Taip pat galės pažiūrėti, kurios transporto priemonės yra jo nuomos aikštelėje ir kurios yra kitur. </w:t>
-      </w:r>
-    </w:p>
-    <w:p>
-      <w:r>
-        <w:t>Darbuotojas pamatęs užregistruotą įvykį turės į jį reaguoti, t.y. sutvarkyti transporto priemonę į paskirtą servisą.</w:t>
-      </w:r>
-      <w:r>
-        <w:t xml:space="preserve"> Taip pat, darbuotojas turi priimti nuomos sutartį ir ją patvirtinti. Savo sistemoje darbuotojas matys jo sudarytų sutar</w:t>
-      </w:r>
-      <w:r>
-        <w:t>čių sąrašą ir laukiamų patvirtinimo sutarčių sąrašą.</w:t>
-      </w:r>
-    </w:p>
-    <w:p>
-      <w:r>
-        <w:t>Darbuotojas atsakingas už administracinius veiksmus sudarys sutarties formas ir jas užpildys</w:t>
-      </w:r>
-      <w:r>
-        <w:t xml:space="preserve">. Tik patvirtinta sutartis </w:t>
-      </w:r>
-      <w:r>
-        <w:t>įsigalios</w:t>
-      </w:r>
-      <w:r>
-        <w:t xml:space="preserve">. </w:t>
-      </w:r>
-      <w:r>
-        <w:t>Kiekviena sutartis turės savo unikalų ID, sudarymo datą, galiojimo pradžios ir pabaigos datas, nuomojama transporto priemonę, sutartį pasirašančio darbuotojo vardas ir pavardė bei sutartį sudaran</w:t>
-      </w:r>
-      <w:r>
-        <w:t>č</w:t>
-      </w:r>
-      <w:r>
-        <w:t xml:space="preserve">io asmens duomenys. </w:t>
-      </w:r>
-    </w:p>
-    <w:p>
-      <w:r>
-        <w:t>Pagrindinis sistemos administratorius galės matyti visus sistemoje užregistruotus darbuotojus, klientus bei transporto priemones. Taip pat, sistemos administratorius turės teisę vald</w:t>
-      </w:r>
-      <w:r>
-        <w:t>yti visą esamą informaciją: tikrinti pelną, sąnaudas, darbuotojų reitingavimą, atlyginimus ir kt.</w:t>
-      </w:r>
-    </w:p>
+        <w:spacing w:after="160" w:line="259" w:lineRule="auto"/>
+        <w:jc w:val="left"/>
+      </w:pPr>
+      <w:r>
+        <w:t>PA pavadinimas</w:t>
+      </w:r>
+    </w:p>
+    <w:p>
+      <w:pPr>
+        <w:pStyle w:val="ListParagraph"/>
+        <w:numPr>
+          <w:ilvl w:val="1"/>
+          <w:numId w:val="11"/>
+        </w:numPr>
+        <w:spacing w:after="160" w:line="259" w:lineRule="auto"/>
+        <w:jc w:val="left"/>
+      </w:pPr>
+      <w:r>
+        <w:t>Numeris</w:t>
+      </w:r>
+      <w:r>
+        <w:t xml:space="preserve"> ir atsakingo studento inicialai</w:t>
+      </w:r>
+    </w:p>
+    <w:p>
+      <w:pPr>
+        <w:pStyle w:val="ListParagraph"/>
+        <w:numPr>
+          <w:ilvl w:val="1"/>
+          <w:numId w:val="11"/>
+        </w:numPr>
+        <w:spacing w:after="160" w:line="259" w:lineRule="auto"/>
+        <w:jc w:val="left"/>
+      </w:pPr>
+      <w:r>
+        <w:t>Tikslas</w:t>
+      </w:r>
+    </w:p>
+    <w:p>
+      <w:pPr>
+        <w:pStyle w:val="ListParagraph"/>
+        <w:numPr>
+          <w:ilvl w:val="1"/>
+          <w:numId w:val="11"/>
+        </w:numPr>
+        <w:spacing w:after="160" w:line="259" w:lineRule="auto"/>
+        <w:jc w:val="left"/>
+      </w:pPr>
+      <w:r>
+        <w:t>Aprašymas</w:t>
+      </w:r>
+    </w:p>
+    <w:p>
+      <w:pPr>
+        <w:pStyle w:val="ListParagraph"/>
+        <w:numPr>
+          <w:ilvl w:val="1"/>
+          <w:numId w:val="11"/>
+        </w:numPr>
+        <w:spacing w:after="160" w:line="259" w:lineRule="auto"/>
+        <w:jc w:val="left"/>
+      </w:pPr>
+      <w:r>
+        <w:t>Prieš sąlyga</w:t>
+      </w:r>
+    </w:p>
+    <w:p>
+      <w:pPr>
+        <w:pStyle w:val="ListParagraph"/>
+        <w:numPr>
+          <w:ilvl w:val="1"/>
+          <w:numId w:val="11"/>
+        </w:numPr>
+        <w:spacing w:after="160" w:line="259" w:lineRule="auto"/>
+        <w:jc w:val="left"/>
+      </w:pPr>
+      <w:r>
+        <w:t>Po sąlyga</w:t>
+      </w:r>
+    </w:p>
+    <w:p>
+      <w:pPr>
+        <w:pStyle w:val="ListParagraph"/>
+        <w:numPr>
+          <w:ilvl w:val="1"/>
+          <w:numId w:val="11"/>
+        </w:numPr>
+        <w:spacing w:after="160" w:line="259" w:lineRule="auto"/>
+        <w:jc w:val="left"/>
+      </w:pPr>
+      <w:r>
+        <w:t>Aktoriai</w:t>
+      </w:r>
+    </w:p>
+    <w:p>
+      <w:pPr>
+        <w:pStyle w:val="ListParagraph"/>
+        <w:numPr>
+          <w:ilvl w:val="1"/>
+          <w:numId w:val="11"/>
+        </w:numPr>
+        <w:spacing w:after="160" w:line="259" w:lineRule="auto"/>
+        <w:jc w:val="left"/>
+      </w:pPr>
+      <w:r>
+        <w:t>Susiję panaudojimo atvejai (include, extend, generalization ryšiai)</w:t>
+      </w:r>
+    </w:p>
+    <w:p>
+      <w:pPr>
+        <w:pStyle w:val="ListParagraph"/>
+        <w:ind w:left="1440"/>
+      </w:pPr>
+      <w:r>
+        <w:t>Specifikavimo lentelės pavyzdys:</w:t>
+      </w:r>
+    </w:p>
+    <w:p/>
+    <w:tbl>
+      <w:tblPr>
+        <w:tblW w:w="9349" w:type="dxa"/>
+        <w:tblInd w:w="279" w:type="dxa"/>
+        <w:tblLook w:val="04A0" w:firstRow="1" w:lastRow="0" w:firstColumn="1" w:lastColumn="0" w:noHBand="0" w:noVBand="1"/>
+      </w:tblPr>
+      <w:tblGrid>
+        <w:gridCol w:w="1559"/>
+        <w:gridCol w:w="1748"/>
+        <w:gridCol w:w="6042"/>
+      </w:tblGrid>
+      <w:tr>
+        <w:trPr>
+          <w:trHeight w:val="300"/>
+        </w:trPr>
+        <w:tc>
+          <w:tcPr>
+            <w:tcW w:w="9349" w:type="dxa"/>
+            <w:gridSpan w:val="3"/>
+            <w:tcBorders>
+              <w:top w:val="single" w:sz="4" w:space="0" w:color="auto"/>
+              <w:left w:val="single" w:sz="4" w:space="0" w:color="auto"/>
+              <w:bottom w:val="single" w:sz="4" w:space="0" w:color="auto"/>
+              <w:right w:val="single" w:sz="4" w:space="0" w:color="auto"/>
+            </w:tcBorders>
+            <w:noWrap/>
+            <w:vAlign w:val="bottom"/>
+            <w:hideMark/>
+          </w:tcPr>
+          <w:p>
+            <w:pPr>
+              <w:spacing w:after="0" w:line="240" w:lineRule="auto"/>
+              <w:rPr>
+                <w:rFonts w:eastAsia="Times New Roman"/>
+                <w:bCs/>
+                <w:color w:val="000000"/>
+                <w:lang w:bidi="lo-LA"/>
+              </w:rPr>
+            </w:pPr>
+            <w:r>
+              <w:rPr>
+                <w:rFonts w:eastAsia="Times New Roman"/>
+                <w:bCs/>
+                <w:color w:val="000000"/>
+                <w:lang w:bidi="lo-LA"/>
+              </w:rPr>
+              <w:t>PA nr..... Pavadinimas, studento inicialai</w:t>
+            </w:r>
+          </w:p>
+        </w:tc>
+      </w:tr>
+      <w:tr>
+        <w:trPr>
+          <w:trHeight w:val="300"/>
+        </w:trPr>
+        <w:tc>
+          <w:tcPr>
+            <w:tcW w:w="9349" w:type="dxa"/>
+            <w:gridSpan w:val="3"/>
+            <w:tcBorders>
+              <w:top w:val="single" w:sz="4" w:space="0" w:color="auto"/>
+              <w:left w:val="single" w:sz="4" w:space="0" w:color="auto"/>
+              <w:bottom w:val="single" w:sz="4" w:space="0" w:color="auto"/>
+              <w:right w:val="single" w:sz="4" w:space="0" w:color="auto"/>
+            </w:tcBorders>
+            <w:noWrap/>
+            <w:vAlign w:val="bottom"/>
+            <w:hideMark/>
+          </w:tcPr>
+          <w:p>
+            <w:pPr>
+              <w:spacing w:after="0" w:line="240" w:lineRule="auto"/>
+              <w:rPr>
+                <w:rFonts w:eastAsia="Times New Roman"/>
+                <w:bCs/>
+                <w:color w:val="000000"/>
+                <w:lang w:bidi="lo-LA"/>
+              </w:rPr>
+            </w:pPr>
+            <w:r>
+              <w:rPr>
+                <w:rFonts w:eastAsia="Times New Roman"/>
+                <w:bCs/>
+                <w:color w:val="000000"/>
+                <w:lang w:bidi="lo-LA"/>
+              </w:rPr>
+              <w:t xml:space="preserve">Tikslas. </w:t>
+            </w:r>
+          </w:p>
+        </w:tc>
+      </w:tr>
+      <w:tr>
+        <w:trPr>
+          <w:trHeight w:val="300"/>
+        </w:trPr>
+        <w:tc>
+          <w:tcPr>
+            <w:tcW w:w="9349" w:type="dxa"/>
+            <w:gridSpan w:val="3"/>
+            <w:tcBorders>
+              <w:top w:val="single" w:sz="4" w:space="0" w:color="auto"/>
+              <w:left w:val="single" w:sz="4" w:space="0" w:color="auto"/>
+              <w:bottom w:val="single" w:sz="4" w:space="0" w:color="auto"/>
+              <w:right w:val="single" w:sz="4" w:space="0" w:color="auto"/>
+            </w:tcBorders>
+            <w:noWrap/>
+            <w:vAlign w:val="bottom"/>
+            <w:hideMark/>
+          </w:tcPr>
+          <w:p>
+            <w:pPr>
+              <w:spacing w:after="0" w:line="240" w:lineRule="auto"/>
+              <w:rPr>
+                <w:rFonts w:eastAsia="Times New Roman"/>
+                <w:bCs/>
+                <w:color w:val="000000"/>
+                <w:lang w:bidi="lo-LA"/>
+              </w:rPr>
+            </w:pPr>
+            <w:r>
+              <w:rPr>
+                <w:rFonts w:eastAsia="Times New Roman"/>
+                <w:bCs/>
+                <w:color w:val="000000"/>
+                <w:lang w:bidi="lo-LA"/>
+              </w:rPr>
+              <w:t xml:space="preserve">Aprašymas. </w:t>
+            </w:r>
+          </w:p>
+        </w:tc>
+      </w:tr>
+      <w:tr>
+        <w:trPr>
+          <w:trHeight w:val="300"/>
+        </w:trPr>
+        <w:tc>
+          <w:tcPr>
+            <w:tcW w:w="3307" w:type="dxa"/>
+            <w:gridSpan w:val="2"/>
+            <w:tcBorders>
+              <w:top w:val="single" w:sz="4" w:space="0" w:color="auto"/>
+              <w:left w:val="single" w:sz="4" w:space="0" w:color="auto"/>
+              <w:bottom w:val="single" w:sz="4" w:space="0" w:color="auto"/>
+              <w:right w:val="single" w:sz="4" w:space="0" w:color="auto"/>
+            </w:tcBorders>
+            <w:noWrap/>
+            <w:vAlign w:val="bottom"/>
+            <w:hideMark/>
+          </w:tcPr>
+          <w:p>
+            <w:pPr>
+              <w:spacing w:after="0" w:line="240" w:lineRule="auto"/>
+              <w:rPr>
+                <w:rFonts w:eastAsia="Times New Roman"/>
+                <w:bCs/>
+                <w:color w:val="000000"/>
+                <w:lang w:bidi="lo-LA"/>
+              </w:rPr>
+            </w:pPr>
+            <w:r>
+              <w:rPr>
+                <w:rFonts w:eastAsia="Times New Roman"/>
+                <w:bCs/>
+                <w:color w:val="000000"/>
+                <w:lang w:bidi="lo-LA"/>
+              </w:rPr>
+              <w:t>Prieš sąlyga</w:t>
+            </w:r>
+          </w:p>
+        </w:tc>
+        <w:tc>
+          <w:tcPr>
+            <w:tcW w:w="6042" w:type="dxa"/>
+            <w:tcBorders>
+              <w:top w:val="single" w:sz="4" w:space="0" w:color="auto"/>
+              <w:left w:val="nil"/>
+              <w:bottom w:val="single" w:sz="4" w:space="0" w:color="auto"/>
+              <w:right w:val="single" w:sz="4" w:space="0" w:color="auto"/>
+            </w:tcBorders>
+            <w:noWrap/>
+            <w:vAlign w:val="bottom"/>
+          </w:tcPr>
+          <w:p>
+            <w:pPr>
+              <w:spacing w:after="0" w:line="240" w:lineRule="auto"/>
+              <w:rPr>
+                <w:rFonts w:eastAsia="Times New Roman"/>
+                <w:bCs/>
+                <w:color w:val="000000"/>
+                <w:lang w:bidi="lo-LA"/>
+              </w:rPr>
+            </w:pPr>
+          </w:p>
+        </w:tc>
+      </w:tr>
+      <w:tr>
+        <w:trPr>
+          <w:trHeight w:val="300"/>
+        </w:trPr>
+        <w:tc>
+          <w:tcPr>
+            <w:tcW w:w="3307" w:type="dxa"/>
+            <w:gridSpan w:val="2"/>
+            <w:tcBorders>
+              <w:top w:val="single" w:sz="4" w:space="0" w:color="auto"/>
+              <w:left w:val="single" w:sz="4" w:space="0" w:color="auto"/>
+              <w:bottom w:val="single" w:sz="4" w:space="0" w:color="auto"/>
+              <w:right w:val="single" w:sz="4" w:space="0" w:color="auto"/>
+            </w:tcBorders>
+            <w:noWrap/>
+            <w:vAlign w:val="bottom"/>
+            <w:hideMark/>
+          </w:tcPr>
+          <w:p>
+            <w:pPr>
+              <w:spacing w:after="0" w:line="240" w:lineRule="auto"/>
+              <w:rPr>
+                <w:rFonts w:eastAsia="Times New Roman"/>
+                <w:bCs/>
+                <w:color w:val="000000"/>
+                <w:lang w:bidi="lo-LA"/>
+              </w:rPr>
+            </w:pPr>
+            <w:r>
+              <w:rPr>
+                <w:rFonts w:eastAsia="Times New Roman"/>
+                <w:bCs/>
+                <w:color w:val="000000"/>
+                <w:lang w:bidi="lo-LA"/>
+              </w:rPr>
+              <w:t>Aktorius</w:t>
+            </w:r>
+          </w:p>
+        </w:tc>
+        <w:tc>
+          <w:tcPr>
+            <w:tcW w:w="6042" w:type="dxa"/>
+            <w:tcBorders>
+              <w:top w:val="single" w:sz="4" w:space="0" w:color="auto"/>
+              <w:left w:val="nil"/>
+              <w:bottom w:val="single" w:sz="4" w:space="0" w:color="auto"/>
+              <w:right w:val="single" w:sz="4" w:space="0" w:color="auto"/>
+            </w:tcBorders>
+            <w:noWrap/>
+            <w:vAlign w:val="bottom"/>
+          </w:tcPr>
+          <w:p>
+            <w:pPr>
+              <w:spacing w:after="0" w:line="240" w:lineRule="auto"/>
+              <w:rPr>
+                <w:rFonts w:eastAsia="Times New Roman"/>
+                <w:bCs/>
+                <w:color w:val="000000"/>
+                <w:lang w:bidi="lo-LA"/>
+              </w:rPr>
+            </w:pPr>
+          </w:p>
+        </w:tc>
+      </w:tr>
+      <w:tr>
+        <w:trPr>
+          <w:trHeight w:val="283"/>
+        </w:trPr>
+        <w:tc>
+          <w:tcPr>
+            <w:tcW w:w="1559" w:type="dxa"/>
+            <w:vMerge w:val="restart"/>
+            <w:tcBorders>
+              <w:top w:val="nil"/>
+              <w:left w:val="single" w:sz="4" w:space="0" w:color="auto"/>
+              <w:bottom w:val="single" w:sz="4" w:space="0" w:color="auto"/>
+              <w:right w:val="single" w:sz="4" w:space="0" w:color="auto"/>
+            </w:tcBorders>
+            <w:vAlign w:val="center"/>
+            <w:hideMark/>
+          </w:tcPr>
+          <w:p>
+            <w:pPr>
+              <w:spacing w:after="0" w:line="240" w:lineRule="auto"/>
+              <w:rPr>
+                <w:rFonts w:eastAsia="Times New Roman"/>
+                <w:bCs/>
+                <w:color w:val="000000"/>
+                <w:lang w:bidi="lo-LA"/>
+              </w:rPr>
+            </w:pPr>
+            <w:r>
+              <w:rPr>
+                <w:rFonts w:eastAsia="Times New Roman"/>
+                <w:bCs/>
+                <w:color w:val="000000"/>
+                <w:lang w:bidi="lo-LA"/>
+              </w:rPr>
+              <w:t>Susiję panaudojimo atvejai</w:t>
+            </w:r>
+          </w:p>
+        </w:tc>
+        <w:tc>
+          <w:tcPr>
+            <w:tcW w:w="1748" w:type="dxa"/>
+            <w:tcBorders>
+              <w:top w:val="nil"/>
+              <w:left w:val="nil"/>
+              <w:bottom w:val="single" w:sz="4" w:space="0" w:color="auto"/>
+              <w:right w:val="single" w:sz="4" w:space="0" w:color="auto"/>
+            </w:tcBorders>
+            <w:noWrap/>
+            <w:vAlign w:val="bottom"/>
+            <w:hideMark/>
+          </w:tcPr>
+          <w:p>
+            <w:pPr>
+              <w:spacing w:after="0" w:line="240" w:lineRule="auto"/>
+              <w:rPr>
+                <w:rFonts w:eastAsia="Times New Roman"/>
+                <w:bCs/>
+                <w:color w:val="000000"/>
+                <w:lang w:bidi="lo-LA"/>
+              </w:rPr>
+            </w:pPr>
+            <w:r>
+              <w:rPr>
+                <w:rFonts w:eastAsia="Times New Roman"/>
+                <w:bCs/>
+                <w:color w:val="000000"/>
+                <w:lang w:bidi="lo-LA"/>
+              </w:rPr>
+              <w:t>Išplečiantys PA</w:t>
+            </w:r>
+          </w:p>
+        </w:tc>
+        <w:tc>
+          <w:tcPr>
+            <w:tcW w:w="6042" w:type="dxa"/>
+            <w:tcBorders>
+              <w:top w:val="single" w:sz="4" w:space="0" w:color="auto"/>
+              <w:left w:val="nil"/>
+              <w:bottom w:val="single" w:sz="4" w:space="0" w:color="auto"/>
+              <w:right w:val="single" w:sz="4" w:space="0" w:color="auto"/>
+            </w:tcBorders>
+            <w:noWrap/>
+            <w:vAlign w:val="bottom"/>
+          </w:tcPr>
+          <w:p>
+            <w:pPr>
+              <w:spacing w:after="0" w:line="240" w:lineRule="auto"/>
+              <w:rPr>
+                <w:rFonts w:eastAsia="Times New Roman"/>
+                <w:bCs/>
+                <w:color w:val="000000"/>
+                <w:lang w:bidi="lo-LA"/>
+              </w:rPr>
+            </w:pPr>
+          </w:p>
+        </w:tc>
+      </w:tr>
+      <w:tr>
+        <w:trPr>
+          <w:trHeight w:val="283"/>
+        </w:trPr>
+        <w:tc>
+          <w:tcPr>
+            <w:tcW w:w="1559" w:type="dxa"/>
+            <w:vMerge/>
+            <w:tcBorders>
+              <w:top w:val="nil"/>
+              <w:left w:val="single" w:sz="4" w:space="0" w:color="auto"/>
+              <w:bottom w:val="single" w:sz="4" w:space="0" w:color="auto"/>
+              <w:right w:val="single" w:sz="4" w:space="0" w:color="auto"/>
+            </w:tcBorders>
+            <w:vAlign w:val="center"/>
+            <w:hideMark/>
+          </w:tcPr>
+          <w:p>
+            <w:pPr>
+              <w:spacing w:after="0" w:line="240" w:lineRule="auto"/>
+              <w:rPr>
+                <w:rFonts w:eastAsia="Times New Roman"/>
+                <w:bCs/>
+                <w:color w:val="000000"/>
+                <w:lang w:bidi="lo-LA"/>
+              </w:rPr>
+            </w:pPr>
+          </w:p>
+        </w:tc>
+        <w:tc>
+          <w:tcPr>
+            <w:tcW w:w="1748" w:type="dxa"/>
+            <w:tcBorders>
+              <w:top w:val="nil"/>
+              <w:left w:val="nil"/>
+              <w:bottom w:val="single" w:sz="4" w:space="0" w:color="auto"/>
+              <w:right w:val="single" w:sz="4" w:space="0" w:color="auto"/>
+            </w:tcBorders>
+            <w:noWrap/>
+            <w:vAlign w:val="bottom"/>
+            <w:hideMark/>
+          </w:tcPr>
+          <w:p>
+            <w:pPr>
+              <w:spacing w:after="0" w:line="240" w:lineRule="auto"/>
+              <w:rPr>
+                <w:rFonts w:eastAsia="Times New Roman"/>
+                <w:bCs/>
+                <w:color w:val="000000"/>
+                <w:lang w:bidi="lo-LA"/>
+              </w:rPr>
+            </w:pPr>
+            <w:r>
+              <w:rPr>
+                <w:rFonts w:eastAsia="Times New Roman"/>
+                <w:bCs/>
+                <w:color w:val="000000"/>
+                <w:lang w:bidi="lo-LA"/>
+              </w:rPr>
+              <w:t>Apimami PA</w:t>
+            </w:r>
+          </w:p>
+        </w:tc>
+        <w:tc>
+          <w:tcPr>
+            <w:tcW w:w="6042" w:type="dxa"/>
+            <w:tcBorders>
+              <w:top w:val="single" w:sz="4" w:space="0" w:color="auto"/>
+              <w:left w:val="nil"/>
+              <w:bottom w:val="single" w:sz="4" w:space="0" w:color="auto"/>
+              <w:right w:val="single" w:sz="4" w:space="0" w:color="auto"/>
+            </w:tcBorders>
+            <w:noWrap/>
+            <w:vAlign w:val="bottom"/>
+          </w:tcPr>
+          <w:p>
+            <w:pPr>
+              <w:spacing w:after="0" w:line="240" w:lineRule="auto"/>
+              <w:rPr>
+                <w:rFonts w:eastAsia="Times New Roman"/>
+                <w:bCs/>
+                <w:color w:val="000000"/>
+                <w:lang w:bidi="lo-LA"/>
+              </w:rPr>
+            </w:pPr>
+          </w:p>
+        </w:tc>
+      </w:tr>
+      <w:tr>
+        <w:trPr>
+          <w:trHeight w:val="283"/>
+        </w:trPr>
+        <w:tc>
+          <w:tcPr>
+            <w:tcW w:w="1559" w:type="dxa"/>
+            <w:vMerge/>
+            <w:tcBorders>
+              <w:top w:val="nil"/>
+              <w:left w:val="single" w:sz="4" w:space="0" w:color="auto"/>
+              <w:bottom w:val="single" w:sz="4" w:space="0" w:color="auto"/>
+              <w:right w:val="single" w:sz="4" w:space="0" w:color="auto"/>
+            </w:tcBorders>
+            <w:vAlign w:val="center"/>
+            <w:hideMark/>
+          </w:tcPr>
+          <w:p>
+            <w:pPr>
+              <w:spacing w:after="0" w:line="240" w:lineRule="auto"/>
+              <w:rPr>
+                <w:rFonts w:eastAsia="Times New Roman"/>
+                <w:bCs/>
+                <w:color w:val="000000"/>
+                <w:lang w:bidi="lo-LA"/>
+              </w:rPr>
+            </w:pPr>
+          </w:p>
+        </w:tc>
+        <w:tc>
+          <w:tcPr>
+            <w:tcW w:w="1748" w:type="dxa"/>
+            <w:tcBorders>
+              <w:top w:val="nil"/>
+              <w:left w:val="nil"/>
+              <w:bottom w:val="single" w:sz="4" w:space="0" w:color="auto"/>
+              <w:right w:val="single" w:sz="4" w:space="0" w:color="auto"/>
+            </w:tcBorders>
+            <w:noWrap/>
+            <w:vAlign w:val="bottom"/>
+            <w:hideMark/>
+          </w:tcPr>
+          <w:p>
+            <w:pPr>
+              <w:spacing w:after="0" w:line="240" w:lineRule="auto"/>
+              <w:rPr>
+                <w:rFonts w:eastAsia="Times New Roman"/>
+                <w:bCs/>
+                <w:color w:val="000000"/>
+                <w:lang w:bidi="lo-LA"/>
+              </w:rPr>
+            </w:pPr>
+            <w:r>
+              <w:rPr>
+                <w:rFonts w:eastAsia="Times New Roman"/>
+                <w:bCs/>
+                <w:color w:val="000000"/>
+                <w:lang w:bidi="lo-LA"/>
+              </w:rPr>
+              <w:t>Specializuoja PA</w:t>
+            </w:r>
+          </w:p>
+        </w:tc>
+        <w:tc>
+          <w:tcPr>
+            <w:tcW w:w="6042" w:type="dxa"/>
+            <w:tcBorders>
+              <w:top w:val="single" w:sz="4" w:space="0" w:color="auto"/>
+              <w:left w:val="nil"/>
+              <w:bottom w:val="single" w:sz="4" w:space="0" w:color="auto"/>
+              <w:right w:val="single" w:sz="4" w:space="0" w:color="auto"/>
+            </w:tcBorders>
+            <w:noWrap/>
+            <w:vAlign w:val="bottom"/>
+          </w:tcPr>
+          <w:p>
+            <w:pPr>
+              <w:spacing w:after="0" w:line="240" w:lineRule="auto"/>
+              <w:rPr>
+                <w:rFonts w:eastAsia="Times New Roman"/>
+                <w:bCs/>
+                <w:color w:val="000000"/>
+                <w:lang w:bidi="lo-LA"/>
+              </w:rPr>
+            </w:pPr>
+          </w:p>
+        </w:tc>
+      </w:tr>
+      <w:tr>
+        <w:trPr>
+          <w:trHeight w:val="300"/>
+        </w:trPr>
+        <w:tc>
+          <w:tcPr>
+            <w:tcW w:w="3307" w:type="dxa"/>
+            <w:gridSpan w:val="2"/>
+            <w:tcBorders>
+              <w:top w:val="single" w:sz="4" w:space="0" w:color="auto"/>
+              <w:left w:val="single" w:sz="4" w:space="0" w:color="auto"/>
+              <w:bottom w:val="single" w:sz="4" w:space="0" w:color="auto"/>
+              <w:right w:val="single" w:sz="4" w:space="0" w:color="auto"/>
+            </w:tcBorders>
+            <w:noWrap/>
+            <w:vAlign w:val="bottom"/>
+            <w:hideMark/>
+          </w:tcPr>
+          <w:p>
+            <w:pPr>
+              <w:spacing w:after="0" w:line="240" w:lineRule="auto"/>
+              <w:rPr>
+                <w:rFonts w:eastAsia="Times New Roman"/>
+                <w:bCs/>
+                <w:color w:val="000000"/>
+                <w:lang w:bidi="lo-LA"/>
+              </w:rPr>
+            </w:pPr>
+            <w:r>
+              <w:rPr>
+                <w:rFonts w:eastAsia="Times New Roman"/>
+                <w:bCs/>
+                <w:color w:val="000000"/>
+                <w:lang w:bidi="lo-LA"/>
+              </w:rPr>
+              <w:t>Po sąlyga</w:t>
+            </w:r>
+          </w:p>
+        </w:tc>
+        <w:tc>
+          <w:tcPr>
+            <w:tcW w:w="6042" w:type="dxa"/>
+            <w:tcBorders>
+              <w:top w:val="single" w:sz="4" w:space="0" w:color="auto"/>
+              <w:left w:val="nil"/>
+              <w:bottom w:val="single" w:sz="4" w:space="0" w:color="auto"/>
+              <w:right w:val="single" w:sz="4" w:space="0" w:color="auto"/>
+            </w:tcBorders>
+            <w:noWrap/>
+            <w:vAlign w:val="bottom"/>
+          </w:tcPr>
+          <w:p>
+            <w:pPr>
+              <w:spacing w:after="0" w:line="240" w:lineRule="auto"/>
+              <w:rPr>
+                <w:rFonts w:eastAsia="Times New Roman"/>
+                <w:bCs/>
+                <w:color w:val="000000"/>
+                <w:lang w:bidi="lo-LA"/>
+              </w:rPr>
+            </w:pPr>
+          </w:p>
+        </w:tc>
+      </w:tr>
+    </w:tbl>
+    <w:p/>
+    <w:p>
+      <w:pPr>
+        <w:pStyle w:val="Heading2"/>
+      </w:pPr>
+      <w:bookmarkStart w:id="6" w:name="_Toc475373848"/>
+      <w:r>
+        <w:t>Dalykinės srities modelis</w:t>
+      </w:r>
+      <w:bookmarkEnd w:id="6"/>
+    </w:p>
+    <w:p/>
+    <w:p/>
+    <w:p/>
+    <w:p/>
     <w:sectPr>
       <w:footerReference w:type="default" r:id="rId8"/>
       <w:footerReference w:type="first" r:id="rId9"/>
@@ -2086,6 +2991,92 @@
       </w:rPr>
     </w:lvl>
   </w:abstractNum>
+  <w:abstractNum w:abstractNumId="9" w15:restartNumberingAfterBreak="0">
+    <w:nsid w:val="7DD1112B"/>
+    <w:multiLevelType w:val="hybridMultilevel"/>
+    <w:tmpl w:val="C5B8B9C0"/>
+    <w:lvl w:ilvl="0" w:tplc="0427000F">
+      <w:start w:val="1"/>
+      <w:numFmt w:val="decimal"/>
+      <w:lvlText w:val="%1."/>
+      <w:lvlJc w:val="left"/>
+      <w:pPr>
+        <w:ind w:left="720" w:hanging="360"/>
+      </w:pPr>
+    </w:lvl>
+    <w:lvl w:ilvl="1" w:tplc="04270019">
+      <w:start w:val="1"/>
+      <w:numFmt w:val="lowerLetter"/>
+      <w:lvlText w:val="%2."/>
+      <w:lvlJc w:val="left"/>
+      <w:pPr>
+        <w:ind w:left="1440" w:hanging="360"/>
+      </w:pPr>
+    </w:lvl>
+    <w:lvl w:ilvl="2" w:tplc="0427001B" w:tentative="1">
+      <w:start w:val="1"/>
+      <w:numFmt w:val="lowerRoman"/>
+      <w:lvlText w:val="%3."/>
+      <w:lvlJc w:val="right"/>
+      <w:pPr>
+        <w:ind w:left="2160" w:hanging="180"/>
+      </w:pPr>
+    </w:lvl>
+    <w:lvl w:ilvl="3" w:tplc="0427000F" w:tentative="1">
+      <w:start w:val="1"/>
+      <w:numFmt w:val="decimal"/>
+      <w:lvlText w:val="%4."/>
+      <w:lvlJc w:val="left"/>
+      <w:pPr>
+        <w:ind w:left="2880" w:hanging="360"/>
+      </w:pPr>
+    </w:lvl>
+    <w:lvl w:ilvl="4" w:tplc="04270019" w:tentative="1">
+      <w:start w:val="1"/>
+      <w:numFmt w:val="lowerLetter"/>
+      <w:lvlText w:val="%5."/>
+      <w:lvlJc w:val="left"/>
+      <w:pPr>
+        <w:ind w:left="3600" w:hanging="360"/>
+      </w:pPr>
+    </w:lvl>
+    <w:lvl w:ilvl="5" w:tplc="0427001B" w:tentative="1">
+      <w:start w:val="1"/>
+      <w:numFmt w:val="lowerRoman"/>
+      <w:lvlText w:val="%6."/>
+      <w:lvlJc w:val="right"/>
+      <w:pPr>
+        <w:ind w:left="4320" w:hanging="180"/>
+      </w:pPr>
+    </w:lvl>
+    <w:lvl w:ilvl="6" w:tplc="0427000F" w:tentative="1">
+      <w:start w:val="1"/>
+      <w:numFmt w:val="decimal"/>
+      <w:lvlText w:val="%7."/>
+      <w:lvlJc w:val="left"/>
+      <w:pPr>
+        <w:ind w:left="5040" w:hanging="360"/>
+      </w:pPr>
+    </w:lvl>
+    <w:lvl w:ilvl="7" w:tplc="04270019" w:tentative="1">
+      <w:start w:val="1"/>
+      <w:numFmt w:val="lowerLetter"/>
+      <w:lvlText w:val="%8."/>
+      <w:lvlJc w:val="left"/>
+      <w:pPr>
+        <w:ind w:left="5760" w:hanging="360"/>
+      </w:pPr>
+    </w:lvl>
+    <w:lvl w:ilvl="8" w:tplc="0427001B" w:tentative="1">
+      <w:start w:val="1"/>
+      <w:numFmt w:val="lowerRoman"/>
+      <w:lvlText w:val="%9."/>
+      <w:lvlJc w:val="right"/>
+      <w:pPr>
+        <w:ind w:left="6480" w:hanging="180"/>
+      </w:pPr>
+    </w:lvl>
+  </w:abstractNum>
   <w:num w:numId="1">
     <w:abstractNumId w:val="1"/>
   </w:num>
@@ -2121,6 +3112,9 @@
     <w:lvlOverride w:ilvl="1">
       <w:startOverride w:val="2"/>
     </w:lvlOverride>
+  </w:num>
+  <w:num w:numId="11">
+    <w:abstractNumId w:val="9"/>
   </w:num>
 </w:numbering>
 </file>
@@ -3123,6 +4117,23 @@
       <w:lang w:eastAsia="en-US"/>
     </w:rPr>
   </w:style>
+  <w:style w:type="paragraph" w:styleId="NormalWeb">
+    <w:name w:val="Normal (Web)"/>
+    <w:basedOn w:val="Normal"/>
+    <w:uiPriority w:val="99"/>
+    <w:semiHidden/>
+    <w:unhideWhenUsed/>
+    <w:rsid w:val="00531962"/>
+    <w:pPr>
+      <w:spacing w:before="100" w:beforeAutospacing="1" w:after="100" w:afterAutospacing="1" w:line="240" w:lineRule="auto"/>
+      <w:jc w:val="left"/>
+    </w:pPr>
+    <w:rPr>
+      <w:rFonts w:eastAsia="Times New Roman"/>
+      <w:szCs w:val="24"/>
+      <w:lang w:eastAsia="lt-LT"/>
+    </w:rPr>
+  </w:style>
 </w:styles>
 </file>
 
@@ -3392,7 +4403,7 @@
 </file>
 
 <file path=customXml/itemProps1.xml><?xml version="1.0" encoding="utf-8"?>
-<ds:datastoreItem xmlns:ds="http://schemas.openxmlformats.org/officeDocument/2006/customXml" ds:itemID="{25CA1CFC-2350-4779-B867-04C638D84D8D}">
+<ds:datastoreItem xmlns:ds="http://schemas.openxmlformats.org/officeDocument/2006/customXml" ds:itemID="{942DFF3A-033A-4594-BE09-238E3B4F0FC3}">
   <ds:schemaRefs>
     <ds:schemaRef ds:uri="http://schemas.openxmlformats.org/officeDocument/2006/bibliography"/>
   </ds:schemaRefs>

</xml_diff>

<commit_message>
Pakeiciau PA lentele "registruoti nauja transporto priemone" aprasyma truputeli
</commit_message>
<xml_diff>
--- a/AstuntaGrupe.docx
+++ b/AstuntaGrupe.docx
@@ -1,6 +1,6 @@
 
 <file path=word/document.xml><?xml version="1.0" encoding="utf-8"?>
-<w:document xmlns:wpc="http://schemas.microsoft.com/office/word/2010/wordprocessingCanvas" xmlns:cx="http://schemas.microsoft.com/office/drawing/2014/chartex" xmlns:cx1="http://schemas.microsoft.com/office/drawing/2015/9/8/chartex" xmlns:mc="http://schemas.openxmlformats.org/markup-compatibility/2006" xmlns:o="urn:schemas-microsoft-com:office:office" xmlns:r="http://schemas.openxmlformats.org/officeDocument/2006/relationships" xmlns:m="http://schemas.openxmlformats.org/officeDocument/2006/math" xmlns:v="urn:schemas-microsoft-com:vml" xmlns:wp14="http://schemas.microsoft.com/office/word/2010/wordprocessingDrawing" xmlns:wp="http://schemas.openxmlformats.org/drawingml/2006/wordprocessingDrawing" xmlns:w10="urn:schemas-microsoft-com:office:word" xmlns:w="http://schemas.openxmlformats.org/wordprocessingml/2006/main" xmlns:w14="http://schemas.microsoft.com/office/word/2010/wordml" xmlns:w15="http://schemas.microsoft.com/office/word/2012/wordml" xmlns:w16se="http://schemas.microsoft.com/office/word/2015/wordml/symex" xmlns:wpg="http://schemas.microsoft.com/office/word/2010/wordprocessingGroup" xmlns:wpi="http://schemas.microsoft.com/office/word/2010/wordprocessingInk" xmlns:wne="http://schemas.microsoft.com/office/word/2006/wordml" xmlns:wps="http://schemas.microsoft.com/office/word/2010/wordprocessingShape" mc:Ignorable="w14 w15 w16se wp14">
+<w:document xmlns:wpc="http://schemas.microsoft.com/office/word/2010/wordprocessingCanvas" xmlns:cx="http://schemas.microsoft.com/office/drawing/2014/chartex" xmlns:cx1="http://schemas.microsoft.com/office/drawing/2015/9/8/chartex" xmlns:cx2="http://schemas.microsoft.com/office/drawing/2015/10/21/chartex" xmlns:mc="http://schemas.openxmlformats.org/markup-compatibility/2006" xmlns:o="urn:schemas-microsoft-com:office:office" xmlns:r="http://schemas.openxmlformats.org/officeDocument/2006/relationships" xmlns:m="http://schemas.openxmlformats.org/officeDocument/2006/math" xmlns:v="urn:schemas-microsoft-com:vml" xmlns:wp14="http://schemas.microsoft.com/office/word/2010/wordprocessingDrawing" xmlns:wp="http://schemas.openxmlformats.org/drawingml/2006/wordprocessingDrawing" xmlns:w10="urn:schemas-microsoft-com:office:word" xmlns:w="http://schemas.openxmlformats.org/wordprocessingml/2006/main" xmlns:w14="http://schemas.microsoft.com/office/word/2010/wordml" xmlns:w15="http://schemas.microsoft.com/office/word/2012/wordml" xmlns:w16se="http://schemas.microsoft.com/office/word/2015/wordml/symex" xmlns:wpg="http://schemas.microsoft.com/office/word/2010/wordprocessingGroup" xmlns:wpi="http://schemas.microsoft.com/office/word/2010/wordprocessingInk" xmlns:wne="http://schemas.microsoft.com/office/word/2006/wordml" xmlns:wps="http://schemas.microsoft.com/office/word/2010/wordprocessingShape" mc:Ignorable="w14 w15 w16se wp14">
   <w:body>
     <w:p>
       <w:pPr>
@@ -1437,8 +1437,6 @@
               </w:rPr>
               <w:t>Sveč</w:t>
             </w:r>
-            <w:bookmarkStart w:id="5" w:name="_GoBack"/>
-            <w:bookmarkEnd w:id="5"/>
             <w:r>
               <w:rPr>
                 <w:bCs/>
@@ -1549,7 +1547,15 @@
                 <w:color w:val="FF0000"/>
                 <w:lang w:bidi="lo-LA"/>
               </w:rPr>
-              <w:t xml:space="preserve"> Tokio vartotojo vardo nera sistemoje</w:t>
+              <w:t xml:space="preserve"> Tokio vartotojo vardo nė</w:t>
+            </w:r>
+            <w:r>
+              <w:rPr>
+                <w:bCs/>
+                <w:color w:val="FF0000"/>
+                <w:lang w:bidi="lo-LA"/>
+              </w:rPr>
+              <w:t>ra sistemoje</w:t>
             </w:r>
           </w:p>
         </w:tc>
@@ -5031,16 +5037,34 @@
               <w:spacing w:after="0" w:line="240" w:lineRule="auto"/>
               <w:rPr>
                 <w:bCs/>
-                <w:lang w:bidi="lo-LA"/>
-              </w:rPr>
-            </w:pPr>
-            <w:r>
-              <w:rPr>
-                <w:bCs/>
+                <w:color w:val="7030A0"/>
+                <w:lang w:bidi="lo-LA"/>
+              </w:rPr>
+            </w:pPr>
+            <w:r>
+              <w:rPr>
+                <w:bCs/>
+                <w:color w:val="7030A0"/>
                 <w:lang w:bidi="lo-LA"/>
               </w:rPr>
               <w:lastRenderedPageBreak/>
-              <w:t>Pavadinimas: Naujos TP užregistravimas</w:t>
+              <w:t>Pavadinimas: Naujos transporto priemonės</w:t>
+            </w:r>
+            <w:r>
+              <w:rPr>
+                <w:bCs/>
+                <w:color w:val="7030A0"/>
+                <w:lang w:bidi="lo-LA"/>
+              </w:rPr>
+              <w:t xml:space="preserve"> </w:t>
+            </w:r>
+            <w:r>
+              <w:rPr>
+                <w:bCs/>
+                <w:color w:val="7030A0"/>
+                <w:lang w:bidi="lo-LA"/>
+              </w:rPr>
+              <w:t>registravimas</w:t>
             </w:r>
           </w:p>
         </w:tc>
@@ -5068,12 +5092,14 @@
               <w:spacing w:after="0" w:line="240" w:lineRule="auto"/>
               <w:rPr>
                 <w:bCs/>
-                <w:lang w:bidi="lo-LA"/>
-              </w:rPr>
-            </w:pPr>
-            <w:r>
-              <w:rPr>
-                <w:bCs/>
+                <w:color w:val="7030A0"/>
+                <w:lang w:bidi="lo-LA"/>
+              </w:rPr>
+            </w:pPr>
+            <w:r>
+              <w:rPr>
+                <w:bCs/>
+                <w:color w:val="7030A0"/>
                 <w:lang w:bidi="lo-LA"/>
               </w:rPr>
               <w:t xml:space="preserve">Tikslas. </w:t>
@@ -5081,9 +5107,18 @@
             <w:r>
               <w:rPr>
                 <w:bCs/>
-                <w:lang w:bidi="lo-LA"/>
-              </w:rPr>
-              <w:t>Naujos TP registravimas sistemoje suvedant jos duomenis.</w:t>
+                <w:color w:val="7030A0"/>
+                <w:lang w:bidi="lo-LA"/>
+              </w:rPr>
+              <w:t>Naujos transporto priemonės</w:t>
+            </w:r>
+            <w:r>
+              <w:rPr>
+                <w:bCs/>
+                <w:color w:val="7030A0"/>
+                <w:lang w:bidi="lo-LA"/>
+              </w:rPr>
+              <w:t xml:space="preserve"> registravimas sistemoje suvedant jos duomenis.</w:t>
             </w:r>
           </w:p>
         </w:tc>
@@ -5111,22 +5146,17 @@
               <w:spacing w:after="0" w:line="240" w:lineRule="auto"/>
               <w:rPr>
                 <w:bCs/>
-                <w:lang w:bidi="lo-LA"/>
-              </w:rPr>
-            </w:pPr>
-            <w:r>
-              <w:rPr>
-                <w:bCs/>
-                <w:lang w:bidi="lo-LA"/>
-              </w:rPr>
-              <w:t xml:space="preserve">Aprašymas. </w:t>
-            </w:r>
-            <w:r>
-              <w:rPr>
-                <w:bCs/>
-                <w:lang w:bidi="lo-LA"/>
-              </w:rPr>
-              <w:t>Darbuotojas užregistruoja naują transporto priemonę į sistemą.</w:t>
+                <w:color w:val="7030A0"/>
+                <w:lang w:bidi="lo-LA"/>
+              </w:rPr>
+            </w:pPr>
+            <w:r>
+              <w:rPr>
+                <w:bCs/>
+                <w:color w:val="7030A0"/>
+                <w:lang w:bidi="lo-LA"/>
+              </w:rPr>
+              <w:t>Aprašymas. Darbuotojas užregistruoja naują transporto priemonę į sistemą.</w:t>
             </w:r>
           </w:p>
         </w:tc>
@@ -5154,22 +5184,17 @@
               <w:spacing w:after="0" w:line="240" w:lineRule="auto"/>
               <w:rPr>
                 <w:bCs/>
-                <w:lang w:bidi="lo-LA"/>
-              </w:rPr>
-            </w:pPr>
-            <w:r>
-              <w:rPr>
-                <w:bCs/>
-                <w:lang w:bidi="lo-LA"/>
-              </w:rPr>
-              <w:t>Prieš sąlyga</w:t>
-            </w:r>
-            <w:r>
-              <w:rPr>
-                <w:bCs/>
-                <w:lang w:bidi="lo-LA"/>
-              </w:rPr>
-              <w:t xml:space="preserve">. </w:t>
+                <w:color w:val="7030A0"/>
+                <w:lang w:bidi="lo-LA"/>
+              </w:rPr>
+            </w:pPr>
+            <w:r>
+              <w:rPr>
+                <w:bCs/>
+                <w:color w:val="7030A0"/>
+                <w:lang w:bidi="lo-LA"/>
+              </w:rPr>
+              <w:t xml:space="preserve">Prieš sąlyga. </w:t>
             </w:r>
           </w:p>
         </w:tc>
@@ -5190,15 +5215,25 @@
               <w:spacing w:after="0" w:line="240" w:lineRule="auto"/>
               <w:rPr>
                 <w:bCs/>
-                <w:lang w:bidi="lo-LA"/>
-              </w:rPr>
-            </w:pPr>
-            <w:r>
-              <w:rPr>
-                <w:bCs/>
-                <w:lang w:bidi="lo-LA"/>
-              </w:rPr>
-              <w:t>Darbuotojas yra prisijungęs, tokia transporto priemonė neegzistuoja.</w:t>
+                <w:color w:val="7030A0"/>
+                <w:lang w:bidi="lo-LA"/>
+              </w:rPr>
+            </w:pPr>
+            <w:r>
+              <w:rPr>
+                <w:bCs/>
+                <w:color w:val="7030A0"/>
+                <w:lang w:bidi="lo-LA"/>
+              </w:rPr>
+              <w:t>Dar</w:t>
+            </w:r>
+            <w:r>
+              <w:rPr>
+                <w:bCs/>
+                <w:color w:val="7030A0"/>
+                <w:lang w:bidi="lo-LA"/>
+              </w:rPr>
+              <w:t>buotojas yra prisijungęs ir mato transporto priemonių sąrašą.</w:t>
             </w:r>
           </w:p>
         </w:tc>
@@ -5226,12 +5261,14 @@
               <w:spacing w:after="0" w:line="240" w:lineRule="auto"/>
               <w:rPr>
                 <w:bCs/>
-                <w:lang w:bidi="lo-LA"/>
-              </w:rPr>
-            </w:pPr>
-            <w:r>
-              <w:rPr>
-                <w:bCs/>
+                <w:color w:val="7030A0"/>
+                <w:lang w:bidi="lo-LA"/>
+              </w:rPr>
+            </w:pPr>
+            <w:r>
+              <w:rPr>
+                <w:bCs/>
+                <w:color w:val="7030A0"/>
                 <w:lang w:bidi="lo-LA"/>
               </w:rPr>
               <w:t>Aktorius</w:t>
@@ -5255,12 +5292,14 @@
               <w:spacing w:after="0" w:line="240" w:lineRule="auto"/>
               <w:rPr>
                 <w:bCs/>
-                <w:lang w:bidi="lo-LA"/>
-              </w:rPr>
-            </w:pPr>
-            <w:r>
-              <w:rPr>
-                <w:bCs/>
+                <w:color w:val="7030A0"/>
+                <w:lang w:bidi="lo-LA"/>
+              </w:rPr>
+            </w:pPr>
+            <w:r>
+              <w:rPr>
+                <w:bCs/>
+                <w:color w:val="7030A0"/>
                 <w:lang w:bidi="lo-LA"/>
               </w:rPr>
               <w:t>Darbuotojas</w:t>
@@ -5290,12 +5329,14 @@
               <w:spacing w:after="0" w:line="240" w:lineRule="auto"/>
               <w:rPr>
                 <w:bCs/>
-                <w:lang w:bidi="lo-LA"/>
-              </w:rPr>
-            </w:pPr>
-            <w:r>
-              <w:rPr>
-                <w:bCs/>
+                <w:color w:val="7030A0"/>
+                <w:lang w:bidi="lo-LA"/>
+              </w:rPr>
+            </w:pPr>
+            <w:r>
+              <w:rPr>
+                <w:bCs/>
+                <w:color w:val="7030A0"/>
                 <w:lang w:bidi="lo-LA"/>
               </w:rPr>
               <w:t>Susiję panaudojimo atvejai</w:t>
@@ -5320,12 +5361,14 @@
               <w:spacing w:after="0" w:line="240" w:lineRule="auto"/>
               <w:rPr>
                 <w:bCs/>
-                <w:lang w:bidi="lo-LA"/>
-              </w:rPr>
-            </w:pPr>
-            <w:r>
-              <w:rPr>
-                <w:bCs/>
+                <w:color w:val="7030A0"/>
+                <w:lang w:bidi="lo-LA"/>
+              </w:rPr>
+            </w:pPr>
+            <w:r>
+              <w:rPr>
+                <w:bCs/>
+                <w:color w:val="7030A0"/>
                 <w:lang w:bidi="lo-LA"/>
               </w:rPr>
               <w:t>Išplečiantys PA</w:t>
@@ -5349,6 +5392,7 @@
               <w:spacing w:after="0" w:line="240" w:lineRule="auto"/>
               <w:rPr>
                 <w:bCs/>
+                <w:color w:val="7030A0"/>
                 <w:lang w:bidi="lo-LA"/>
               </w:rPr>
             </w:pPr>
@@ -5377,6 +5421,7 @@
               <w:spacing w:after="0" w:line="240" w:lineRule="auto"/>
               <w:rPr>
                 <w:bCs/>
+                <w:color w:val="7030A0"/>
                 <w:lang w:bidi="lo-LA"/>
               </w:rPr>
             </w:pPr>
@@ -5400,12 +5445,14 @@
               <w:spacing w:after="0" w:line="240" w:lineRule="auto"/>
               <w:rPr>
                 <w:bCs/>
-                <w:lang w:bidi="lo-LA"/>
-              </w:rPr>
-            </w:pPr>
-            <w:r>
-              <w:rPr>
-                <w:bCs/>
+                <w:color w:val="7030A0"/>
+                <w:lang w:bidi="lo-LA"/>
+              </w:rPr>
+            </w:pPr>
+            <w:r>
+              <w:rPr>
+                <w:bCs/>
+                <w:color w:val="7030A0"/>
                 <w:lang w:bidi="lo-LA"/>
               </w:rPr>
               <w:t>Apimami PA</w:t>
@@ -5429,16 +5476,10 @@
               <w:spacing w:after="0" w:line="240" w:lineRule="auto"/>
               <w:rPr>
                 <w:bCs/>
-                <w:lang w:bidi="lo-LA"/>
-              </w:rPr>
-            </w:pPr>
-            <w:r>
-              <w:rPr>
-                <w:bCs/>
-                <w:lang w:bidi="lo-LA"/>
-              </w:rPr>
-              <w:t>Prisijungimas</w:t>
-            </w:r>
+                <w:color w:val="7030A0"/>
+                <w:lang w:bidi="lo-LA"/>
+              </w:rPr>
+            </w:pPr>
           </w:p>
         </w:tc>
       </w:tr>
@@ -5464,6 +5505,7 @@
               <w:spacing w:after="0" w:line="240" w:lineRule="auto"/>
               <w:rPr>
                 <w:bCs/>
+                <w:color w:val="7030A0"/>
                 <w:lang w:bidi="lo-LA"/>
               </w:rPr>
             </w:pPr>
@@ -5487,12 +5529,14 @@
               <w:spacing w:after="0" w:line="240" w:lineRule="auto"/>
               <w:rPr>
                 <w:bCs/>
-                <w:lang w:bidi="lo-LA"/>
-              </w:rPr>
-            </w:pPr>
-            <w:r>
-              <w:rPr>
-                <w:bCs/>
+                <w:color w:val="7030A0"/>
+                <w:lang w:bidi="lo-LA"/>
+              </w:rPr>
+            </w:pPr>
+            <w:r>
+              <w:rPr>
+                <w:bCs/>
+                <w:color w:val="7030A0"/>
                 <w:lang w:bidi="lo-LA"/>
               </w:rPr>
               <w:t>Specializuoja PA</w:t>
@@ -5516,6 +5560,7 @@
               <w:spacing w:after="0" w:line="240" w:lineRule="auto"/>
               <w:rPr>
                 <w:bCs/>
+                <w:color w:val="7030A0"/>
                 <w:lang w:bidi="lo-LA"/>
               </w:rPr>
             </w:pPr>
@@ -5545,12 +5590,14 @@
               <w:spacing w:after="0" w:line="240" w:lineRule="auto"/>
               <w:rPr>
                 <w:bCs/>
-                <w:lang w:bidi="lo-LA"/>
-              </w:rPr>
-            </w:pPr>
-            <w:r>
-              <w:rPr>
-                <w:bCs/>
+                <w:color w:val="7030A0"/>
+                <w:lang w:bidi="lo-LA"/>
+              </w:rPr>
+            </w:pPr>
+            <w:r>
+              <w:rPr>
+                <w:bCs/>
+                <w:color w:val="7030A0"/>
                 <w:lang w:bidi="lo-LA"/>
               </w:rPr>
               <w:t>Po sąlyga</w:t>
@@ -5574,15 +5621,17 @@
               <w:spacing w:after="0" w:line="240" w:lineRule="auto"/>
               <w:rPr>
                 <w:bCs/>
-                <w:lang w:bidi="lo-LA"/>
-              </w:rPr>
-            </w:pPr>
-            <w:r>
-              <w:rPr>
-                <w:bCs/>
-                <w:lang w:bidi="lo-LA"/>
-              </w:rPr>
-              <w:t>Užregistruota nauja TP</w:t>
+                <w:color w:val="7030A0"/>
+                <w:lang w:bidi="lo-LA"/>
+              </w:rPr>
+            </w:pPr>
+            <w:r>
+              <w:rPr>
+                <w:bCs/>
+                <w:color w:val="7030A0"/>
+                <w:lang w:bidi="lo-LA"/>
+              </w:rPr>
+              <w:t>Užregistruota nauja transporto priemonė.</w:t>
             </w:r>
           </w:p>
         </w:tc>
@@ -5594,6 +5643,8 @@
           <w:noProof/>
         </w:rPr>
       </w:pPr>
+      <w:bookmarkStart w:id="5" w:name="_GoBack"/>
+      <w:bookmarkEnd w:id="5"/>
     </w:p>
     <w:tbl>
       <w:tblPr>
@@ -7444,7 +7495,7 @@
 </file>
 
 <file path=word/endnotes.xml><?xml version="1.0" encoding="utf-8"?>
-<w:endnotes xmlns:wpc="http://schemas.microsoft.com/office/word/2010/wordprocessingCanvas" xmlns:cx="http://schemas.microsoft.com/office/drawing/2014/chartex" xmlns:cx1="http://schemas.microsoft.com/office/drawing/2015/9/8/chartex" xmlns:mc="http://schemas.openxmlformats.org/markup-compatibility/2006" xmlns:o="urn:schemas-microsoft-com:office:office" xmlns:r="http://schemas.openxmlformats.org/officeDocument/2006/relationships" xmlns:m="http://schemas.openxmlformats.org/officeDocument/2006/math" xmlns:v="urn:schemas-microsoft-com:vml" xmlns:wp14="http://schemas.microsoft.com/office/word/2010/wordprocessingDrawing" xmlns:wp="http://schemas.openxmlformats.org/drawingml/2006/wordprocessingDrawing" xmlns:w10="urn:schemas-microsoft-com:office:word" xmlns:w="http://schemas.openxmlformats.org/wordprocessingml/2006/main" xmlns:w14="http://schemas.microsoft.com/office/word/2010/wordml" xmlns:w15="http://schemas.microsoft.com/office/word/2012/wordml" xmlns:w16se="http://schemas.microsoft.com/office/word/2015/wordml/symex" xmlns:wpg="http://schemas.microsoft.com/office/word/2010/wordprocessingGroup" xmlns:wpi="http://schemas.microsoft.com/office/word/2010/wordprocessingInk" xmlns:wne="http://schemas.microsoft.com/office/word/2006/wordml" xmlns:wps="http://schemas.microsoft.com/office/word/2010/wordprocessingShape" mc:Ignorable="w14 w15 w16se wp14">
+<w:endnotes xmlns:wpc="http://schemas.microsoft.com/office/word/2010/wordprocessingCanvas" xmlns:cx="http://schemas.microsoft.com/office/drawing/2014/chartex" xmlns:cx1="http://schemas.microsoft.com/office/drawing/2015/9/8/chartex" xmlns:cx2="http://schemas.microsoft.com/office/drawing/2015/10/21/chartex" xmlns:mc="http://schemas.openxmlformats.org/markup-compatibility/2006" xmlns:o="urn:schemas-microsoft-com:office:office" xmlns:r="http://schemas.openxmlformats.org/officeDocument/2006/relationships" xmlns:m="http://schemas.openxmlformats.org/officeDocument/2006/math" xmlns:v="urn:schemas-microsoft-com:vml" xmlns:wp14="http://schemas.microsoft.com/office/word/2010/wordprocessingDrawing" xmlns:wp="http://schemas.openxmlformats.org/drawingml/2006/wordprocessingDrawing" xmlns:w10="urn:schemas-microsoft-com:office:word" xmlns:w="http://schemas.openxmlformats.org/wordprocessingml/2006/main" xmlns:w14="http://schemas.microsoft.com/office/word/2010/wordml" xmlns:w15="http://schemas.microsoft.com/office/word/2012/wordml" xmlns:w16se="http://schemas.microsoft.com/office/word/2015/wordml/symex" xmlns:wpg="http://schemas.microsoft.com/office/word/2010/wordprocessingGroup" xmlns:wpi="http://schemas.microsoft.com/office/word/2010/wordprocessingInk" xmlns:wne="http://schemas.microsoft.com/office/word/2006/wordml" xmlns:wps="http://schemas.microsoft.com/office/word/2010/wordprocessingShape" mc:Ignorable="w14 w15 w16se wp14">
   <w:endnote w:type="separator" w:id="-1">
     <w:p>
       <w:pPr>
@@ -7469,7 +7520,7 @@
 </file>
 
 <file path=word/footer1.xml><?xml version="1.0" encoding="utf-8"?>
-<w:ftr xmlns:wpc="http://schemas.microsoft.com/office/word/2010/wordprocessingCanvas" xmlns:cx="http://schemas.microsoft.com/office/drawing/2014/chartex" xmlns:cx1="http://schemas.microsoft.com/office/drawing/2015/9/8/chartex" xmlns:mc="http://schemas.openxmlformats.org/markup-compatibility/2006" xmlns:o="urn:schemas-microsoft-com:office:office" xmlns:r="http://schemas.openxmlformats.org/officeDocument/2006/relationships" xmlns:m="http://schemas.openxmlformats.org/officeDocument/2006/math" xmlns:v="urn:schemas-microsoft-com:vml" xmlns:wp14="http://schemas.microsoft.com/office/word/2010/wordprocessingDrawing" xmlns:wp="http://schemas.openxmlformats.org/drawingml/2006/wordprocessingDrawing" xmlns:w10="urn:schemas-microsoft-com:office:word" xmlns:w="http://schemas.openxmlformats.org/wordprocessingml/2006/main" xmlns:w14="http://schemas.microsoft.com/office/word/2010/wordml" xmlns:w15="http://schemas.microsoft.com/office/word/2012/wordml" xmlns:w16se="http://schemas.microsoft.com/office/word/2015/wordml/symex" xmlns:wpg="http://schemas.microsoft.com/office/word/2010/wordprocessingGroup" xmlns:wpi="http://schemas.microsoft.com/office/word/2010/wordprocessingInk" xmlns:wne="http://schemas.microsoft.com/office/word/2006/wordml" xmlns:wps="http://schemas.microsoft.com/office/word/2010/wordprocessingShape" mc:Ignorable="w14 w15 w16se wp14">
+<w:ftr xmlns:wpc="http://schemas.microsoft.com/office/word/2010/wordprocessingCanvas" xmlns:cx="http://schemas.microsoft.com/office/drawing/2014/chartex" xmlns:cx1="http://schemas.microsoft.com/office/drawing/2015/9/8/chartex" xmlns:cx2="http://schemas.microsoft.com/office/drawing/2015/10/21/chartex" xmlns:mc="http://schemas.openxmlformats.org/markup-compatibility/2006" xmlns:o="urn:schemas-microsoft-com:office:office" xmlns:r="http://schemas.openxmlformats.org/officeDocument/2006/relationships" xmlns:m="http://schemas.openxmlformats.org/officeDocument/2006/math" xmlns:v="urn:schemas-microsoft-com:vml" xmlns:wp14="http://schemas.microsoft.com/office/word/2010/wordprocessingDrawing" xmlns:wp="http://schemas.openxmlformats.org/drawingml/2006/wordprocessingDrawing" xmlns:w10="urn:schemas-microsoft-com:office:word" xmlns:w="http://schemas.openxmlformats.org/wordprocessingml/2006/main" xmlns:w14="http://schemas.microsoft.com/office/word/2010/wordml" xmlns:w15="http://schemas.microsoft.com/office/word/2012/wordml" xmlns:w16se="http://schemas.microsoft.com/office/word/2015/wordml/symex" xmlns:wpg="http://schemas.microsoft.com/office/word/2010/wordprocessingGroup" xmlns:wpi="http://schemas.microsoft.com/office/word/2010/wordprocessingInk" xmlns:wne="http://schemas.microsoft.com/office/word/2006/wordml" xmlns:wps="http://schemas.microsoft.com/office/word/2010/wordprocessingShape" mc:Ignorable="w14 w15 w16se wp14">
   <w:p>
     <w:pPr>
       <w:pStyle w:val="Footer"/>
@@ -7488,7 +7539,7 @@
       <w:rPr>
         <w:noProof/>
       </w:rPr>
-      <w:t>4</w:t>
+      <w:t>6</w:t>
     </w:r>
     <w:r>
       <w:fldChar w:fldCharType="end"/>
@@ -7503,7 +7554,7 @@
 </file>
 
 <file path=word/footer2.xml><?xml version="1.0" encoding="utf-8"?>
-<w:ftr xmlns:wpc="http://schemas.microsoft.com/office/word/2010/wordprocessingCanvas" xmlns:cx="http://schemas.microsoft.com/office/drawing/2014/chartex" xmlns:cx1="http://schemas.microsoft.com/office/drawing/2015/9/8/chartex" xmlns:mc="http://schemas.openxmlformats.org/markup-compatibility/2006" xmlns:o="urn:schemas-microsoft-com:office:office" xmlns:r="http://schemas.openxmlformats.org/officeDocument/2006/relationships" xmlns:m="http://schemas.openxmlformats.org/officeDocument/2006/math" xmlns:v="urn:schemas-microsoft-com:vml" xmlns:wp14="http://schemas.microsoft.com/office/word/2010/wordprocessingDrawing" xmlns:wp="http://schemas.openxmlformats.org/drawingml/2006/wordprocessingDrawing" xmlns:w10="urn:schemas-microsoft-com:office:word" xmlns:w="http://schemas.openxmlformats.org/wordprocessingml/2006/main" xmlns:w14="http://schemas.microsoft.com/office/word/2010/wordml" xmlns:w15="http://schemas.microsoft.com/office/word/2012/wordml" xmlns:w16se="http://schemas.microsoft.com/office/word/2015/wordml/symex" xmlns:wpg="http://schemas.microsoft.com/office/word/2010/wordprocessingGroup" xmlns:wpi="http://schemas.microsoft.com/office/word/2010/wordprocessingInk" xmlns:wne="http://schemas.microsoft.com/office/word/2006/wordml" xmlns:wps="http://schemas.microsoft.com/office/word/2010/wordprocessingShape" mc:Ignorable="w14 w15 w16se wp14">
+<w:ftr xmlns:wpc="http://schemas.microsoft.com/office/word/2010/wordprocessingCanvas" xmlns:cx="http://schemas.microsoft.com/office/drawing/2014/chartex" xmlns:cx1="http://schemas.microsoft.com/office/drawing/2015/9/8/chartex" xmlns:cx2="http://schemas.microsoft.com/office/drawing/2015/10/21/chartex" xmlns:mc="http://schemas.openxmlformats.org/markup-compatibility/2006" xmlns:o="urn:schemas-microsoft-com:office:office" xmlns:r="http://schemas.openxmlformats.org/officeDocument/2006/relationships" xmlns:m="http://schemas.openxmlformats.org/officeDocument/2006/math" xmlns:v="urn:schemas-microsoft-com:vml" xmlns:wp14="http://schemas.microsoft.com/office/word/2010/wordprocessingDrawing" xmlns:wp="http://schemas.openxmlformats.org/drawingml/2006/wordprocessingDrawing" xmlns:w10="urn:schemas-microsoft-com:office:word" xmlns:w="http://schemas.openxmlformats.org/wordprocessingml/2006/main" xmlns:w14="http://schemas.microsoft.com/office/word/2010/wordml" xmlns:w15="http://schemas.microsoft.com/office/word/2012/wordml" xmlns:w16se="http://schemas.microsoft.com/office/word/2015/wordml/symex" xmlns:wpg="http://schemas.microsoft.com/office/word/2010/wordprocessingGroup" xmlns:wpi="http://schemas.microsoft.com/office/word/2010/wordprocessingInk" xmlns:wne="http://schemas.microsoft.com/office/word/2006/wordml" xmlns:wps="http://schemas.microsoft.com/office/word/2010/wordprocessingShape" mc:Ignorable="w14 w15 w16se wp14">
   <w:p>
     <w:pPr>
       <w:pStyle w:val="Footer"/>
@@ -7525,7 +7576,7 @@
 </file>
 
 <file path=word/footnotes.xml><?xml version="1.0" encoding="utf-8"?>
-<w:footnotes xmlns:wpc="http://schemas.microsoft.com/office/word/2010/wordprocessingCanvas" xmlns:cx="http://schemas.microsoft.com/office/drawing/2014/chartex" xmlns:cx1="http://schemas.microsoft.com/office/drawing/2015/9/8/chartex" xmlns:mc="http://schemas.openxmlformats.org/markup-compatibility/2006" xmlns:o="urn:schemas-microsoft-com:office:office" xmlns:r="http://schemas.openxmlformats.org/officeDocument/2006/relationships" xmlns:m="http://schemas.openxmlformats.org/officeDocument/2006/math" xmlns:v="urn:schemas-microsoft-com:vml" xmlns:wp14="http://schemas.microsoft.com/office/word/2010/wordprocessingDrawing" xmlns:wp="http://schemas.openxmlformats.org/drawingml/2006/wordprocessingDrawing" xmlns:w10="urn:schemas-microsoft-com:office:word" xmlns:w="http://schemas.openxmlformats.org/wordprocessingml/2006/main" xmlns:w14="http://schemas.microsoft.com/office/word/2010/wordml" xmlns:w15="http://schemas.microsoft.com/office/word/2012/wordml" xmlns:w16se="http://schemas.microsoft.com/office/word/2015/wordml/symex" xmlns:wpg="http://schemas.microsoft.com/office/word/2010/wordprocessingGroup" xmlns:wpi="http://schemas.microsoft.com/office/word/2010/wordprocessingInk" xmlns:wne="http://schemas.microsoft.com/office/word/2006/wordml" xmlns:wps="http://schemas.microsoft.com/office/word/2010/wordprocessingShape" mc:Ignorable="w14 w15 w16se wp14">
+<w:footnotes xmlns:wpc="http://schemas.microsoft.com/office/word/2010/wordprocessingCanvas" xmlns:cx="http://schemas.microsoft.com/office/drawing/2014/chartex" xmlns:cx1="http://schemas.microsoft.com/office/drawing/2015/9/8/chartex" xmlns:cx2="http://schemas.microsoft.com/office/drawing/2015/10/21/chartex" xmlns:mc="http://schemas.openxmlformats.org/markup-compatibility/2006" xmlns:o="urn:schemas-microsoft-com:office:office" xmlns:r="http://schemas.openxmlformats.org/officeDocument/2006/relationships" xmlns:m="http://schemas.openxmlformats.org/officeDocument/2006/math" xmlns:v="urn:schemas-microsoft-com:vml" xmlns:wp14="http://schemas.microsoft.com/office/word/2010/wordprocessingDrawing" xmlns:wp="http://schemas.openxmlformats.org/drawingml/2006/wordprocessingDrawing" xmlns:w10="urn:schemas-microsoft-com:office:word" xmlns:w="http://schemas.openxmlformats.org/wordprocessingml/2006/main" xmlns:w14="http://schemas.microsoft.com/office/word/2010/wordml" xmlns:w15="http://schemas.microsoft.com/office/word/2012/wordml" xmlns:w16se="http://schemas.microsoft.com/office/word/2015/wordml/symex" xmlns:wpg="http://schemas.microsoft.com/office/word/2010/wordprocessingGroup" xmlns:wpi="http://schemas.microsoft.com/office/word/2010/wordprocessingInk" xmlns:wne="http://schemas.microsoft.com/office/word/2006/wordml" xmlns:wps="http://schemas.microsoft.com/office/word/2010/wordprocessingShape" mc:Ignorable="w14 w15 w16se wp14">
   <w:footnote w:type="separator" w:id="-1">
     <w:p>
       <w:pPr>
@@ -7550,7 +7601,7 @@
 </file>
 
 <file path=word/numbering.xml><?xml version="1.0" encoding="utf-8"?>
-<w:numbering xmlns:wpc="http://schemas.microsoft.com/office/word/2010/wordprocessingCanvas" xmlns:cx="http://schemas.microsoft.com/office/drawing/2014/chartex" xmlns:cx1="http://schemas.microsoft.com/office/drawing/2015/9/8/chartex" xmlns:mc="http://schemas.openxmlformats.org/markup-compatibility/2006" xmlns:o="urn:schemas-microsoft-com:office:office" xmlns:r="http://schemas.openxmlformats.org/officeDocument/2006/relationships" xmlns:m="http://schemas.openxmlformats.org/officeDocument/2006/math" xmlns:v="urn:schemas-microsoft-com:vml" xmlns:wp14="http://schemas.microsoft.com/office/word/2010/wordprocessingDrawing" xmlns:wp="http://schemas.openxmlformats.org/drawingml/2006/wordprocessingDrawing" xmlns:w10="urn:schemas-microsoft-com:office:word" xmlns:w="http://schemas.openxmlformats.org/wordprocessingml/2006/main" xmlns:w14="http://schemas.microsoft.com/office/word/2010/wordml" xmlns:w15="http://schemas.microsoft.com/office/word/2012/wordml" xmlns:w16se="http://schemas.microsoft.com/office/word/2015/wordml/symex" xmlns:wpg="http://schemas.microsoft.com/office/word/2010/wordprocessingGroup" xmlns:wpi="http://schemas.microsoft.com/office/word/2010/wordprocessingInk" xmlns:wne="http://schemas.microsoft.com/office/word/2006/wordml" xmlns:wps="http://schemas.microsoft.com/office/word/2010/wordprocessingShape" mc:Ignorable="w14 w15 w16se wp14">
+<w:numbering xmlns:wpc="http://schemas.microsoft.com/office/word/2010/wordprocessingCanvas" xmlns:cx="http://schemas.microsoft.com/office/drawing/2014/chartex" xmlns:cx1="http://schemas.microsoft.com/office/drawing/2015/9/8/chartex" xmlns:cx2="http://schemas.microsoft.com/office/drawing/2015/10/21/chartex" xmlns:mc="http://schemas.openxmlformats.org/markup-compatibility/2006" xmlns:o="urn:schemas-microsoft-com:office:office" xmlns:r="http://schemas.openxmlformats.org/officeDocument/2006/relationships" xmlns:m="http://schemas.openxmlformats.org/officeDocument/2006/math" xmlns:v="urn:schemas-microsoft-com:vml" xmlns:wp14="http://schemas.microsoft.com/office/word/2010/wordprocessingDrawing" xmlns:wp="http://schemas.openxmlformats.org/drawingml/2006/wordprocessingDrawing" xmlns:w10="urn:schemas-microsoft-com:office:word" xmlns:w="http://schemas.openxmlformats.org/wordprocessingml/2006/main" xmlns:w14="http://schemas.microsoft.com/office/word/2010/wordml" xmlns:w15="http://schemas.microsoft.com/office/word/2012/wordml" xmlns:w16se="http://schemas.microsoft.com/office/word/2015/wordml/symex" xmlns:wpg="http://schemas.microsoft.com/office/word/2010/wordprocessingGroup" xmlns:wpi="http://schemas.microsoft.com/office/word/2010/wordprocessingInk" xmlns:wne="http://schemas.microsoft.com/office/word/2006/wordml" xmlns:wps="http://schemas.microsoft.com/office/word/2010/wordprocessingShape" mc:Ignorable="w14 w15 w16se wp14">
   <w:abstractNum w:abstractNumId="0" w15:restartNumberingAfterBreak="0">
     <w:nsid w:val="0AF22134"/>
     <w:multiLevelType w:val="hybridMultilevel"/>
@@ -8587,7 +8638,7 @@
     </w:rPrDefault>
     <w:pPrDefault/>
   </w:docDefaults>
-  <w:latentStyles w:defLockedState="0" w:defUIPriority="99" w:defSemiHidden="0" w:defUnhideWhenUsed="0" w:defQFormat="0" w:count="371">
+  <w:latentStyles w:defLockedState="0" w:defUIPriority="99" w:defSemiHidden="0" w:defUnhideWhenUsed="0" w:defQFormat="0" w:count="372">
     <w:lsdException w:name="Normal" w:uiPriority="0" w:qFormat="1"/>
     <w:lsdException w:name="heading 1" w:uiPriority="9" w:qFormat="1"/>
     <w:lsdException w:name="heading 2" w:semiHidden="1" w:uiPriority="9" w:unhideWhenUsed="1" w:qFormat="1"/>
@@ -8693,7 +8744,6 @@
     <w:lsdException w:name="HTML Sample" w:semiHidden="1" w:unhideWhenUsed="1"/>
     <w:lsdException w:name="HTML Typewriter" w:semiHidden="1" w:unhideWhenUsed="1"/>
     <w:lsdException w:name="HTML Variable" w:semiHidden="1" w:unhideWhenUsed="1"/>
-    <w:lsdException w:name="Normal Table" w:semiHidden="1" w:unhideWhenUsed="1"/>
     <w:lsdException w:name="annotation subject" w:semiHidden="1" w:unhideWhenUsed="1"/>
     <w:lsdException w:name="No List" w:semiHidden="1" w:unhideWhenUsed="1"/>
     <w:lsdException w:name="Outline List 1" w:semiHidden="1" w:unhideWhenUsed="1"/>
@@ -8740,10 +8790,8 @@
     <w:lsdException w:name="Table Subtle 2" w:semiHidden="1" w:unhideWhenUsed="1"/>
     <w:lsdException w:name="Table Web 1" w:semiHidden="1" w:unhideWhenUsed="1"/>
     <w:lsdException w:name="Table Web 2" w:semiHidden="1" w:unhideWhenUsed="1"/>
-    <w:lsdException w:name="Table Web 3" w:semiHidden="1" w:unhideWhenUsed="1"/>
     <w:lsdException w:name="Balloon Text" w:semiHidden="1" w:unhideWhenUsed="1"/>
     <w:lsdException w:name="Table Grid" w:uiPriority="39"/>
-    <w:lsdException w:name="Table Theme" w:semiHidden="1" w:unhideWhenUsed="1"/>
     <w:lsdException w:name="Placeholder Text" w:semiHidden="1"/>
     <w:lsdException w:name="No Spacing" w:uiPriority="1" w:qFormat="1"/>
     <w:lsdException w:name="Light Shading" w:uiPriority="60"/>
@@ -8959,6 +9007,7 @@
     <w:lsdException w:name="List Table 5 Dark Accent 6" w:uiPriority="50"/>
     <w:lsdException w:name="List Table 6 Colorful Accent 6" w:uiPriority="51"/>
     <w:lsdException w:name="List Table 7 Colorful Accent 6" w:uiPriority="52"/>
+    <w:lsdException w:name="Mention" w:semiHidden="1" w:unhideWhenUsed="1"/>
   </w:latentStyles>
   <w:style w:type="paragraph" w:default="1" w:styleId="Normal">
     <w:name w:val="Normal"/>
@@ -9859,7 +9908,7 @@
 </file>
 
 <file path=customXml/itemProps1.xml><?xml version="1.0" encoding="utf-8"?>
-<ds:datastoreItem xmlns:ds="http://schemas.openxmlformats.org/officeDocument/2006/customXml" ds:itemID="{C6282CF7-748F-4E77-9795-74978BCF9D74}">
+<ds:datastoreItem xmlns:ds="http://schemas.openxmlformats.org/officeDocument/2006/customXml" ds:itemID="{3D564A90-CA4E-4B83-AECC-CDF52ED4F519}">
   <ds:schemaRefs>
     <ds:schemaRef ds:uri="http://schemas.openxmlformats.org/officeDocument/2006/bibliography"/>
   </ds:schemaRefs>

</xml_diff>

<commit_message>
Papildžiau savo pa lenteles
</commit_message>
<xml_diff>
--- a/AstuntaGrupe.docx
+++ b/AstuntaGrupe.docx
@@ -257,8 +257,17 @@
           <w:sz w:val="28"/>
           <w:szCs w:val="28"/>
         </w:rPr>
-        <w:t xml:space="preserve"> Beresinevičiūtė</w:t>
+        <w:t xml:space="preserve"> </w:t>
       </w:r>
+      <w:proofErr w:type="spellStart"/>
+      <w:r>
+        <w:rPr>
+          <w:sz w:val="28"/>
+          <w:szCs w:val="28"/>
+        </w:rPr>
+        <w:t>Beresinevičiūtė</w:t>
+      </w:r>
+      <w:proofErr w:type="spellEnd"/>
       <w:r>
         <w:rPr>
           <w:sz w:val="28"/>
@@ -272,7 +281,22 @@
           <w:szCs w:val="28"/>
         </w:rPr>
         <w:br/>
-        <w:t>Kažukauskas Mindaugas</w:t>
+      </w:r>
+      <w:proofErr w:type="spellStart"/>
+      <w:r>
+        <w:rPr>
+          <w:sz w:val="28"/>
+          <w:szCs w:val="28"/>
+        </w:rPr>
+        <w:t>Kažukauskas</w:t>
+      </w:r>
+      <w:proofErr w:type="spellEnd"/>
+      <w:r>
+        <w:rPr>
+          <w:sz w:val="28"/>
+          <w:szCs w:val="28"/>
+        </w:rPr>
+        <w:t xml:space="preserve"> Mindaugas</w:t>
       </w:r>
       <w:r>
         <w:rPr>
@@ -280,7 +304,22 @@
           <w:szCs w:val="28"/>
         </w:rPr>
         <w:br/>
-        <w:t>Skinkys Žygimantas</w:t>
+      </w:r>
+      <w:proofErr w:type="spellStart"/>
+      <w:r>
+        <w:rPr>
+          <w:sz w:val="28"/>
+          <w:szCs w:val="28"/>
+        </w:rPr>
+        <w:t>Skinkys</w:t>
+      </w:r>
+      <w:proofErr w:type="spellEnd"/>
+      <w:r>
+        <w:rPr>
+          <w:sz w:val="28"/>
+          <w:szCs w:val="28"/>
+        </w:rPr>
+        <w:t xml:space="preserve"> Žygimantas</w:t>
       </w:r>
     </w:p>
     <w:p>
@@ -297,7 +336,25 @@
           <w:sz w:val="28"/>
           <w:szCs w:val="28"/>
         </w:rPr>
-        <w:t>IFF-4/3 gr. Studenta</w:t>
+        <w:t xml:space="preserve">IFF-4/3 </w:t>
+      </w:r>
+      <w:proofErr w:type="spellStart"/>
+      <w:r>
+        <w:rPr>
+          <w:b/>
+          <w:sz w:val="28"/>
+          <w:szCs w:val="28"/>
+        </w:rPr>
+        <w:t>gr</w:t>
+      </w:r>
+      <w:proofErr w:type="spellEnd"/>
+      <w:r>
+        <w:rPr>
+          <w:b/>
+          <w:sz w:val="28"/>
+          <w:szCs w:val="28"/>
+        </w:rPr>
+        <w:t>. Studenta</w:t>
       </w:r>
       <w:r>
         <w:rPr>
@@ -346,7 +403,25 @@
           <w:sz w:val="28"/>
           <w:szCs w:val="28"/>
         </w:rPr>
-        <w:t xml:space="preserve"> gr. Studenta</w:t>
+        <w:t xml:space="preserve"> </w:t>
+      </w:r>
+      <w:proofErr w:type="spellStart"/>
+      <w:r>
+        <w:rPr>
+          <w:b/>
+          <w:sz w:val="28"/>
+          <w:szCs w:val="28"/>
+        </w:rPr>
+        <w:t>gr</w:t>
+      </w:r>
+      <w:proofErr w:type="spellEnd"/>
+      <w:r>
+        <w:rPr>
+          <w:b/>
+          <w:sz w:val="28"/>
+          <w:szCs w:val="28"/>
+        </w:rPr>
+        <w:t>. Studenta</w:t>
       </w:r>
       <w:r>
         <w:rPr>
@@ -370,7 +445,22 @@
           <w:szCs w:val="28"/>
         </w:rPr>
         <w:br/>
-        <w:t>Kanapinskas Martynas</w:t>
+      </w:r>
+      <w:proofErr w:type="spellStart"/>
+      <w:r>
+        <w:rPr>
+          <w:sz w:val="28"/>
+          <w:szCs w:val="28"/>
+        </w:rPr>
+        <w:t>Kanapinskas</w:t>
+      </w:r>
+      <w:proofErr w:type="spellEnd"/>
+      <w:r>
+        <w:rPr>
+          <w:sz w:val="28"/>
+          <w:szCs w:val="28"/>
+        </w:rPr>
+        <w:t xml:space="preserve"> Martynas</w:t>
       </w:r>
     </w:p>
     <w:p>
@@ -440,8 +530,13 @@
         <w:spacing w:before="0" w:beforeAutospacing="0" w:after="0" w:afterAutospacing="0"/>
         <w:jc w:val="right"/>
       </w:pPr>
+      <w:proofErr w:type="spellStart"/>
       <w:r>
-        <w:t>lekt. BARISAS Dominykas</w:t>
+        <w:t>lekt</w:t>
+      </w:r>
+      <w:proofErr w:type="spellEnd"/>
+      <w:r>
+        <w:t>. BARISAS Dominykas</w:t>
       </w:r>
     </w:p>
     <w:p>
@@ -460,8 +555,13 @@
         <w:spacing w:before="0" w:beforeAutospacing="0" w:after="0" w:afterAutospacing="0"/>
         <w:jc w:val="right"/>
       </w:pPr>
+      <w:proofErr w:type="spellStart"/>
       <w:r>
-        <w:t>lekt. VALINČIUS Kęstutis</w:t>
+        <w:t>lekt</w:t>
+      </w:r>
+      <w:proofErr w:type="spellEnd"/>
+      <w:r>
+        <w:t>. VALINČIUS Kęstutis</w:t>
       </w:r>
     </w:p>
     <w:p>
@@ -1967,12 +2067,13 @@
               <w:right w:val="single" w:sz="4" w:space="0" w:color="auto"/>
             </w:tcBorders>
             <w:noWrap/>
-            <w:vAlign w:val="bottom"/>
-            <w:hideMark/>
-          </w:tcPr>
-          <w:p>
-            <w:pPr>
-              <w:spacing w:after="0" w:line="240" w:lineRule="auto"/>
+            <w:vAlign w:val="center"/>
+            <w:hideMark/>
+          </w:tcPr>
+          <w:p>
+            <w:pPr>
+              <w:spacing w:after="0" w:line="240" w:lineRule="auto"/>
+              <w:jc w:val="left"/>
               <w:rPr>
                 <w:bCs/>
                 <w:lang w:bidi="lo-LA"/>
@@ -1991,7 +2092,7 @@
                 <w:bCs/>
                 <w:lang w:bidi="lo-LA"/>
               </w:rPr>
-              <w:t xml:space="preserve">. </w:t>
+              <w:t>.</w:t>
             </w:r>
           </w:p>
         </w:tc>
@@ -2449,7 +2550,10 @@
         </w:tc>
       </w:tr>
     </w:tbl>
-    <w:p/>
+    <w:p>
+      <w:bookmarkStart w:id="6" w:name="_GoBack"/>
+      <w:bookmarkEnd w:id="6"/>
+    </w:p>
     <w:p>
       <w:pPr>
         <w:pStyle w:val="Heading3"/>
@@ -5688,7 +5792,7 @@
           <w:color w:val="000000" w:themeColor="text1"/>
         </w:rPr>
       </w:pPr>
-      <w:bookmarkStart w:id="6" w:name="_Toc476348508"/>
+      <w:bookmarkStart w:id="7" w:name="_Toc476348508"/>
       <w:r>
         <w:rPr>
           <w:rFonts w:ascii="Times New Roman" w:hAnsi="Times New Roman"/>
@@ -5698,7 +5802,7 @@
         <w:lastRenderedPageBreak/>
         <w:t xml:space="preserve">Kliento panaudojimo </w:t>
       </w:r>
-      <w:bookmarkEnd w:id="6"/>
+      <w:bookmarkEnd w:id="7"/>
       <w:r>
         <w:rPr>
           <w:rFonts w:ascii="Times New Roman" w:hAnsi="Times New Roman"/>
@@ -5718,8 +5822,667 @@
     </w:p>
     <w:tbl>
       <w:tblPr>
+        <w:tblW w:w="9475" w:type="dxa"/>
+        <w:tblInd w:w="171" w:type="dxa"/>
+        <w:tblLook w:val="04A0" w:firstRow="1" w:lastRow="0" w:firstColumn="1" w:lastColumn="0" w:noHBand="0" w:noVBand="1"/>
+      </w:tblPr>
+      <w:tblGrid>
+        <w:gridCol w:w="1595"/>
+        <w:gridCol w:w="1768"/>
+        <w:gridCol w:w="6112"/>
+      </w:tblGrid>
+      <w:tr>
+        <w:trPr>
+          <w:trHeight w:val="300"/>
+        </w:trPr>
+        <w:tc>
+          <w:tcPr>
+            <w:tcW w:w="9475" w:type="dxa"/>
+            <w:gridSpan w:val="3"/>
+            <w:tcBorders>
+              <w:top w:val="single" w:sz="4" w:space="0" w:color="auto"/>
+              <w:left w:val="single" w:sz="4" w:space="0" w:color="auto"/>
+              <w:bottom w:val="single" w:sz="4" w:space="0" w:color="auto"/>
+              <w:right w:val="single" w:sz="4" w:space="0" w:color="auto"/>
+            </w:tcBorders>
+            <w:noWrap/>
+            <w:vAlign w:val="bottom"/>
+            <w:hideMark/>
+          </w:tcPr>
+          <w:p>
+            <w:pPr>
+              <w:spacing w:after="0" w:line="240" w:lineRule="auto"/>
+              <w:rPr>
+                <w:bCs/>
+                <w:lang w:bidi="lo-LA"/>
+              </w:rPr>
+            </w:pPr>
+            <w:r>
+              <w:rPr>
+                <w:b/>
+                <w:bCs/>
+                <w:lang w:bidi="lo-LA"/>
+              </w:rPr>
+              <w:t>Pavadinimas</w:t>
+            </w:r>
+            <w:r>
+              <w:rPr>
+                <w:bCs/>
+                <w:lang w:bidi="lo-LA"/>
+              </w:rPr>
+              <w:t xml:space="preserve">: </w:t>
+            </w:r>
+            <w:r>
+              <w:rPr>
+                <w:bCs/>
+                <w:lang w:bidi="lo-LA"/>
+              </w:rPr>
+              <w:t>Sudaryti nuomos sutartį</w:t>
+            </w:r>
+          </w:p>
+        </w:tc>
+      </w:tr>
+      <w:tr>
+        <w:trPr>
+          <w:trHeight w:val="300"/>
+        </w:trPr>
+        <w:tc>
+          <w:tcPr>
+            <w:tcW w:w="9475" w:type="dxa"/>
+            <w:gridSpan w:val="3"/>
+            <w:tcBorders>
+              <w:top w:val="single" w:sz="4" w:space="0" w:color="auto"/>
+              <w:left w:val="single" w:sz="4" w:space="0" w:color="auto"/>
+              <w:bottom w:val="single" w:sz="4" w:space="0" w:color="auto"/>
+              <w:right w:val="single" w:sz="4" w:space="0" w:color="auto"/>
+            </w:tcBorders>
+            <w:noWrap/>
+            <w:vAlign w:val="bottom"/>
+            <w:hideMark/>
+          </w:tcPr>
+          <w:p>
+            <w:pPr>
+              <w:spacing w:after="0" w:line="240" w:lineRule="auto"/>
+              <w:rPr>
+                <w:bCs/>
+                <w:lang w:bidi="lo-LA"/>
+              </w:rPr>
+            </w:pPr>
+            <w:r>
+              <w:rPr>
+                <w:b/>
+                <w:bCs/>
+                <w:lang w:bidi="lo-LA"/>
+              </w:rPr>
+              <w:t>Tikslas</w:t>
+            </w:r>
+            <w:r>
+              <w:rPr>
+                <w:bCs/>
+                <w:lang w:bidi="lo-LA"/>
+              </w:rPr>
+              <w:t xml:space="preserve">. </w:t>
+            </w:r>
+            <w:r>
+              <w:rPr>
+                <w:bCs/>
+                <w:lang w:bidi="lo-LA"/>
+              </w:rPr>
+              <w:t>S</w:t>
+            </w:r>
+            <w:r>
+              <w:rPr>
+                <w:bCs/>
+                <w:lang w:bidi="lo-LA"/>
+              </w:rPr>
+              <w:t xml:space="preserve">udaryti </w:t>
+            </w:r>
+            <w:r>
+              <w:rPr>
+                <w:bCs/>
+                <w:lang w:bidi="lo-LA"/>
+              </w:rPr>
+              <w:t>naują nuomos</w:t>
+            </w:r>
+            <w:r>
+              <w:rPr>
+                <w:bCs/>
+                <w:lang w:bidi="lo-LA"/>
+              </w:rPr>
+              <w:t xml:space="preserve"> </w:t>
+            </w:r>
+            <w:r>
+              <w:rPr>
+                <w:bCs/>
+                <w:lang w:bidi="lo-LA"/>
+              </w:rPr>
+              <w:t>sutartį</w:t>
+            </w:r>
+          </w:p>
+        </w:tc>
+      </w:tr>
+      <w:tr>
+        <w:trPr>
+          <w:trHeight w:val="300"/>
+        </w:trPr>
+        <w:tc>
+          <w:tcPr>
+            <w:tcW w:w="9475" w:type="dxa"/>
+            <w:gridSpan w:val="3"/>
+            <w:tcBorders>
+              <w:top w:val="single" w:sz="4" w:space="0" w:color="auto"/>
+              <w:left w:val="single" w:sz="4" w:space="0" w:color="auto"/>
+              <w:bottom w:val="single" w:sz="4" w:space="0" w:color="auto"/>
+              <w:right w:val="single" w:sz="4" w:space="0" w:color="auto"/>
+            </w:tcBorders>
+            <w:noWrap/>
+            <w:vAlign w:val="bottom"/>
+            <w:hideMark/>
+          </w:tcPr>
+          <w:p>
+            <w:pPr>
+              <w:spacing w:after="0" w:line="240" w:lineRule="auto"/>
+              <w:jc w:val="left"/>
+              <w:rPr>
+                <w:bCs/>
+                <w:lang w:bidi="lo-LA"/>
+              </w:rPr>
+            </w:pPr>
+            <w:r>
+              <w:rPr>
+                <w:b/>
+                <w:bCs/>
+                <w:lang w:bidi="lo-LA"/>
+              </w:rPr>
+              <w:t>Aprašymas</w:t>
+            </w:r>
+            <w:r>
+              <w:rPr>
+                <w:bCs/>
+                <w:lang w:bidi="lo-LA"/>
+              </w:rPr>
+              <w:t xml:space="preserve">. </w:t>
+            </w:r>
+            <w:r>
+              <w:rPr>
+                <w:bCs/>
+                <w:lang w:bidi="lo-LA"/>
+              </w:rPr>
+              <w:t>Klientas nuomos sutarčių sudarymo lange nustato nuomos sutarties laikotarpį, tada pasirenka nuomojamą transporto priemonę, jį dominančius priedus ir vairuotoją jeigu jis yra ir jo reikia.</w:t>
+            </w:r>
+          </w:p>
+        </w:tc>
+      </w:tr>
+      <w:tr>
+        <w:trPr>
+          <w:trHeight w:val="300"/>
+        </w:trPr>
+        <w:tc>
+          <w:tcPr>
+            <w:tcW w:w="3363" w:type="dxa"/>
+            <w:gridSpan w:val="2"/>
+            <w:tcBorders>
+              <w:top w:val="single" w:sz="4" w:space="0" w:color="auto"/>
+              <w:left w:val="single" w:sz="4" w:space="0" w:color="auto"/>
+              <w:bottom w:val="single" w:sz="4" w:space="0" w:color="auto"/>
+              <w:right w:val="single" w:sz="4" w:space="0" w:color="auto"/>
+            </w:tcBorders>
+            <w:noWrap/>
+            <w:vAlign w:val="bottom"/>
+            <w:hideMark/>
+          </w:tcPr>
+          <w:p>
+            <w:pPr>
+              <w:spacing w:after="0" w:line="240" w:lineRule="auto"/>
+              <w:rPr>
+                <w:b/>
+                <w:bCs/>
+                <w:lang w:bidi="lo-LA"/>
+              </w:rPr>
+            </w:pPr>
+            <w:r>
+              <w:rPr>
+                <w:b/>
+                <w:bCs/>
+                <w:lang w:bidi="lo-LA"/>
+              </w:rPr>
+              <w:t xml:space="preserve">Prieš sąlyga. </w:t>
+            </w:r>
+          </w:p>
+        </w:tc>
+        <w:tc>
+          <w:tcPr>
+            <w:tcW w:w="6112" w:type="dxa"/>
+            <w:tcBorders>
+              <w:top w:val="single" w:sz="4" w:space="0" w:color="auto"/>
+              <w:left w:val="nil"/>
+              <w:bottom w:val="single" w:sz="4" w:space="0" w:color="auto"/>
+              <w:right w:val="single" w:sz="4" w:space="0" w:color="auto"/>
+            </w:tcBorders>
+            <w:noWrap/>
+            <w:vAlign w:val="bottom"/>
+          </w:tcPr>
+          <w:p>
+            <w:pPr>
+              <w:spacing w:after="0" w:line="240" w:lineRule="auto"/>
+              <w:rPr>
+                <w:bCs/>
+                <w:lang w:bidi="lo-LA"/>
+              </w:rPr>
+            </w:pPr>
+            <w:r>
+              <w:rPr>
+                <w:bCs/>
+                <w:lang w:bidi="lo-LA"/>
+              </w:rPr>
+              <w:t xml:space="preserve">Klientas yra prisijungęs ir </w:t>
+            </w:r>
+            <w:r>
+              <w:rPr>
+                <w:bCs/>
+                <w:lang w:bidi="lo-LA"/>
+              </w:rPr>
+              <w:t>nori sudaryti nuomos sutartį</w:t>
+            </w:r>
+          </w:p>
+        </w:tc>
+      </w:tr>
+      <w:tr>
+        <w:trPr>
+          <w:trHeight w:val="300"/>
+        </w:trPr>
+        <w:tc>
+          <w:tcPr>
+            <w:tcW w:w="3363" w:type="dxa"/>
+            <w:gridSpan w:val="2"/>
+            <w:tcBorders>
+              <w:top w:val="single" w:sz="4" w:space="0" w:color="auto"/>
+              <w:left w:val="single" w:sz="4" w:space="0" w:color="auto"/>
+              <w:bottom w:val="single" w:sz="4" w:space="0" w:color="auto"/>
+              <w:right w:val="single" w:sz="4" w:space="0" w:color="auto"/>
+            </w:tcBorders>
+            <w:noWrap/>
+            <w:vAlign w:val="bottom"/>
+            <w:hideMark/>
+          </w:tcPr>
+          <w:p>
+            <w:pPr>
+              <w:spacing w:after="0" w:line="240" w:lineRule="auto"/>
+              <w:rPr>
+                <w:b/>
+                <w:bCs/>
+                <w:lang w:bidi="lo-LA"/>
+              </w:rPr>
+            </w:pPr>
+            <w:r>
+              <w:rPr>
+                <w:b/>
+                <w:bCs/>
+                <w:lang w:bidi="lo-LA"/>
+              </w:rPr>
+              <w:t>Aktorius</w:t>
+            </w:r>
+          </w:p>
+        </w:tc>
+        <w:tc>
+          <w:tcPr>
+            <w:tcW w:w="6112" w:type="dxa"/>
+            <w:tcBorders>
+              <w:top w:val="single" w:sz="4" w:space="0" w:color="auto"/>
+              <w:left w:val="nil"/>
+              <w:bottom w:val="single" w:sz="4" w:space="0" w:color="auto"/>
+              <w:right w:val="single" w:sz="4" w:space="0" w:color="auto"/>
+            </w:tcBorders>
+            <w:noWrap/>
+            <w:vAlign w:val="bottom"/>
+          </w:tcPr>
+          <w:p>
+            <w:pPr>
+              <w:spacing w:after="0" w:line="240" w:lineRule="auto"/>
+              <w:rPr>
+                <w:bCs/>
+                <w:lang w:bidi="lo-LA"/>
+              </w:rPr>
+            </w:pPr>
+            <w:r>
+              <w:rPr>
+                <w:bCs/>
+                <w:lang w:bidi="lo-LA"/>
+              </w:rPr>
+              <w:t>Klientas</w:t>
+            </w:r>
+          </w:p>
+        </w:tc>
+      </w:tr>
+      <w:tr>
+        <w:trPr>
+          <w:trHeight w:val="283"/>
+        </w:trPr>
+        <w:tc>
+          <w:tcPr>
+            <w:tcW w:w="1595" w:type="dxa"/>
+            <w:vMerge w:val="restart"/>
+            <w:tcBorders>
+              <w:top w:val="nil"/>
+              <w:left w:val="single" w:sz="4" w:space="0" w:color="auto"/>
+              <w:bottom w:val="single" w:sz="4" w:space="0" w:color="auto"/>
+              <w:right w:val="single" w:sz="4" w:space="0" w:color="auto"/>
+            </w:tcBorders>
+            <w:vAlign w:val="center"/>
+            <w:hideMark/>
+          </w:tcPr>
+          <w:p>
+            <w:pPr>
+              <w:spacing w:after="0" w:line="240" w:lineRule="auto"/>
+              <w:rPr>
+                <w:b/>
+                <w:bCs/>
+                <w:lang w:bidi="lo-LA"/>
+              </w:rPr>
+            </w:pPr>
+            <w:r>
+              <w:rPr>
+                <w:b/>
+                <w:bCs/>
+                <w:lang w:bidi="lo-LA"/>
+              </w:rPr>
+              <w:t>Susiję panaudojimo atvejai</w:t>
+            </w:r>
+          </w:p>
+        </w:tc>
+        <w:tc>
+          <w:tcPr>
+            <w:tcW w:w="1768" w:type="dxa"/>
+            <w:tcBorders>
+              <w:top w:val="nil"/>
+              <w:left w:val="nil"/>
+              <w:bottom w:val="single" w:sz="4" w:space="0" w:color="auto"/>
+              <w:right w:val="single" w:sz="4" w:space="0" w:color="auto"/>
+            </w:tcBorders>
+            <w:noWrap/>
+            <w:vAlign w:val="bottom"/>
+            <w:hideMark/>
+          </w:tcPr>
+          <w:p>
+            <w:pPr>
+              <w:spacing w:after="0" w:line="240" w:lineRule="auto"/>
+              <w:rPr>
+                <w:b/>
+                <w:bCs/>
+                <w:lang w:bidi="lo-LA"/>
+              </w:rPr>
+            </w:pPr>
+            <w:r>
+              <w:rPr>
+                <w:b/>
+                <w:bCs/>
+                <w:lang w:bidi="lo-LA"/>
+              </w:rPr>
+              <w:t>Išplečiantys PA</w:t>
+            </w:r>
+          </w:p>
+        </w:tc>
+        <w:tc>
+          <w:tcPr>
+            <w:tcW w:w="6112" w:type="dxa"/>
+            <w:tcBorders>
+              <w:top w:val="single" w:sz="4" w:space="0" w:color="auto"/>
+              <w:left w:val="nil"/>
+              <w:bottom w:val="single" w:sz="4" w:space="0" w:color="auto"/>
+              <w:right w:val="single" w:sz="4" w:space="0" w:color="auto"/>
+            </w:tcBorders>
+            <w:noWrap/>
+            <w:vAlign w:val="bottom"/>
+          </w:tcPr>
+          <w:p>
+            <w:pPr>
+              <w:spacing w:after="0" w:line="240" w:lineRule="auto"/>
+              <w:rPr>
+                <w:bCs/>
+                <w:lang w:bidi="lo-LA"/>
+              </w:rPr>
+            </w:pPr>
+          </w:p>
+        </w:tc>
+      </w:tr>
+      <w:tr>
+        <w:trPr>
+          <w:trHeight w:val="283"/>
+        </w:trPr>
+        <w:tc>
+          <w:tcPr>
+            <w:tcW w:w="1595" w:type="dxa"/>
+            <w:vMerge/>
+            <w:tcBorders>
+              <w:top w:val="nil"/>
+              <w:left w:val="single" w:sz="4" w:space="0" w:color="auto"/>
+              <w:bottom w:val="single" w:sz="4" w:space="0" w:color="auto"/>
+              <w:right w:val="single" w:sz="4" w:space="0" w:color="auto"/>
+            </w:tcBorders>
+            <w:vAlign w:val="center"/>
+            <w:hideMark/>
+          </w:tcPr>
+          <w:p>
+            <w:pPr>
+              <w:spacing w:after="0" w:line="240" w:lineRule="auto"/>
+              <w:rPr>
+                <w:b/>
+                <w:bCs/>
+                <w:lang w:bidi="lo-LA"/>
+              </w:rPr>
+            </w:pPr>
+          </w:p>
+        </w:tc>
+        <w:tc>
+          <w:tcPr>
+            <w:tcW w:w="1768" w:type="dxa"/>
+            <w:tcBorders>
+              <w:top w:val="nil"/>
+              <w:left w:val="nil"/>
+              <w:bottom w:val="single" w:sz="4" w:space="0" w:color="auto"/>
+              <w:right w:val="single" w:sz="4" w:space="0" w:color="auto"/>
+            </w:tcBorders>
+            <w:noWrap/>
+            <w:vAlign w:val="bottom"/>
+            <w:hideMark/>
+          </w:tcPr>
+          <w:p>
+            <w:pPr>
+              <w:spacing w:after="0" w:line="240" w:lineRule="auto"/>
+              <w:rPr>
+                <w:b/>
+                <w:bCs/>
+                <w:lang w:bidi="lo-LA"/>
+              </w:rPr>
+            </w:pPr>
+            <w:r>
+              <w:rPr>
+                <w:b/>
+                <w:bCs/>
+                <w:lang w:bidi="lo-LA"/>
+              </w:rPr>
+              <w:t>Apimami PA</w:t>
+            </w:r>
+          </w:p>
+        </w:tc>
+        <w:tc>
+          <w:tcPr>
+            <w:tcW w:w="6112" w:type="dxa"/>
+            <w:tcBorders>
+              <w:top w:val="single" w:sz="4" w:space="0" w:color="auto"/>
+              <w:left w:val="nil"/>
+              <w:bottom w:val="single" w:sz="4" w:space="0" w:color="auto"/>
+              <w:right w:val="single" w:sz="4" w:space="0" w:color="auto"/>
+            </w:tcBorders>
+            <w:noWrap/>
+            <w:vAlign w:val="bottom"/>
+          </w:tcPr>
+          <w:p>
+            <w:pPr>
+              <w:spacing w:after="0" w:line="240" w:lineRule="auto"/>
+              <w:rPr>
+                <w:bCs/>
+                <w:lang w:bidi="lo-LA"/>
+              </w:rPr>
+            </w:pPr>
+          </w:p>
+        </w:tc>
+      </w:tr>
+      <w:tr>
+        <w:trPr>
+          <w:trHeight w:val="283"/>
+        </w:trPr>
+        <w:tc>
+          <w:tcPr>
+            <w:tcW w:w="1595" w:type="dxa"/>
+            <w:vMerge/>
+            <w:tcBorders>
+              <w:top w:val="nil"/>
+              <w:left w:val="single" w:sz="4" w:space="0" w:color="auto"/>
+              <w:bottom w:val="single" w:sz="4" w:space="0" w:color="auto"/>
+              <w:right w:val="single" w:sz="4" w:space="0" w:color="auto"/>
+            </w:tcBorders>
+            <w:vAlign w:val="center"/>
+            <w:hideMark/>
+          </w:tcPr>
+          <w:p>
+            <w:pPr>
+              <w:spacing w:after="0" w:line="240" w:lineRule="auto"/>
+              <w:rPr>
+                <w:b/>
+                <w:bCs/>
+                <w:lang w:bidi="lo-LA"/>
+              </w:rPr>
+            </w:pPr>
+          </w:p>
+        </w:tc>
+        <w:tc>
+          <w:tcPr>
+            <w:tcW w:w="1768" w:type="dxa"/>
+            <w:tcBorders>
+              <w:top w:val="nil"/>
+              <w:left w:val="nil"/>
+              <w:bottom w:val="single" w:sz="4" w:space="0" w:color="auto"/>
+              <w:right w:val="single" w:sz="4" w:space="0" w:color="auto"/>
+            </w:tcBorders>
+            <w:noWrap/>
+            <w:vAlign w:val="bottom"/>
+            <w:hideMark/>
+          </w:tcPr>
+          <w:p>
+            <w:pPr>
+              <w:spacing w:after="0" w:line="240" w:lineRule="auto"/>
+              <w:rPr>
+                <w:b/>
+                <w:bCs/>
+                <w:lang w:bidi="lo-LA"/>
+              </w:rPr>
+            </w:pPr>
+            <w:r>
+              <w:rPr>
+                <w:b/>
+                <w:bCs/>
+                <w:lang w:bidi="lo-LA"/>
+              </w:rPr>
+              <w:t>Specializuoja PA</w:t>
+            </w:r>
+          </w:p>
+        </w:tc>
+        <w:tc>
+          <w:tcPr>
+            <w:tcW w:w="6112" w:type="dxa"/>
+            <w:tcBorders>
+              <w:top w:val="single" w:sz="4" w:space="0" w:color="auto"/>
+              <w:left w:val="nil"/>
+              <w:bottom w:val="single" w:sz="4" w:space="0" w:color="auto"/>
+              <w:right w:val="single" w:sz="4" w:space="0" w:color="auto"/>
+            </w:tcBorders>
+            <w:noWrap/>
+            <w:vAlign w:val="bottom"/>
+          </w:tcPr>
+          <w:p>
+            <w:pPr>
+              <w:spacing w:after="0" w:line="240" w:lineRule="auto"/>
+              <w:rPr>
+                <w:bCs/>
+                <w:lang w:bidi="lo-LA"/>
+              </w:rPr>
+            </w:pPr>
+          </w:p>
+        </w:tc>
+      </w:tr>
+      <w:tr>
+        <w:trPr>
+          <w:trHeight w:val="300"/>
+        </w:trPr>
+        <w:tc>
+          <w:tcPr>
+            <w:tcW w:w="3363" w:type="dxa"/>
+            <w:gridSpan w:val="2"/>
+            <w:tcBorders>
+              <w:top w:val="single" w:sz="4" w:space="0" w:color="auto"/>
+              <w:left w:val="single" w:sz="4" w:space="0" w:color="auto"/>
+              <w:bottom w:val="single" w:sz="4" w:space="0" w:color="auto"/>
+              <w:right w:val="single" w:sz="4" w:space="0" w:color="auto"/>
+            </w:tcBorders>
+            <w:noWrap/>
+            <w:vAlign w:val="bottom"/>
+            <w:hideMark/>
+          </w:tcPr>
+          <w:p>
+            <w:pPr>
+              <w:spacing w:after="0" w:line="240" w:lineRule="auto"/>
+              <w:rPr>
+                <w:b/>
+                <w:bCs/>
+                <w:lang w:bidi="lo-LA"/>
+              </w:rPr>
+            </w:pPr>
+            <w:r>
+              <w:rPr>
+                <w:b/>
+                <w:bCs/>
+                <w:lang w:bidi="lo-LA"/>
+              </w:rPr>
+              <w:t>Po sąlyga</w:t>
+            </w:r>
+          </w:p>
+        </w:tc>
+        <w:tc>
+          <w:tcPr>
+            <w:tcW w:w="6112" w:type="dxa"/>
+            <w:tcBorders>
+              <w:top w:val="single" w:sz="4" w:space="0" w:color="auto"/>
+              <w:left w:val="nil"/>
+              <w:bottom w:val="single" w:sz="4" w:space="0" w:color="auto"/>
+              <w:right w:val="single" w:sz="4" w:space="0" w:color="auto"/>
+            </w:tcBorders>
+            <w:noWrap/>
+            <w:vAlign w:val="bottom"/>
+          </w:tcPr>
+          <w:p>
+            <w:pPr>
+              <w:spacing w:after="0" w:line="240" w:lineRule="auto"/>
+              <w:rPr>
+                <w:bCs/>
+                <w:lang w:val="en-US" w:bidi="lo-LA"/>
+              </w:rPr>
+            </w:pPr>
+            <w:r>
+              <w:rPr>
+                <w:bCs/>
+                <w:lang w:bidi="lo-LA"/>
+              </w:rPr>
+              <w:t>Sudaryta nauja nuomos sutartis</w:t>
+            </w:r>
+          </w:p>
+        </w:tc>
+      </w:tr>
+    </w:tbl>
+    <w:tbl>
+      <w:tblPr>
+        <w:tblpPr w:leftFromText="180" w:rightFromText="180" w:vertAnchor="text" w:horzAnchor="margin" w:tblpX="108" w:tblpY="369"/>
         <w:tblW w:w="9367" w:type="dxa"/>
-        <w:tblInd w:w="171" w:type="dxa"/>
         <w:tblLook w:val="04A0" w:firstRow="1" w:lastRow="0" w:firstColumn="1" w:lastColumn="0" w:noHBand="0" w:noVBand="1"/>
       </w:tblPr>
       <w:tblGrid>
@@ -5755,6 +6518,12 @@
             </w:pPr>
             <w:r>
               <w:rPr>
+                <w:noProof/>
+              </w:rPr>
+              <w:br w:type="page"/>
+            </w:r>
+            <w:r>
+              <w:rPr>
                 <w:b/>
                 <w:bCs/>
                 <w:lang w:bidi="lo-LA"/>
@@ -5766,14 +6535,7 @@
                 <w:bCs/>
                 <w:lang w:bidi="lo-LA"/>
               </w:rPr>
-              <w:t xml:space="preserve">: </w:t>
-            </w:r>
-            <w:r>
-              <w:rPr>
-                <w:bCs/>
-                <w:lang w:bidi="lo-LA"/>
-              </w:rPr>
-              <w:t>Sudaryti nuomos sutartį</w:t>
+              <w:t>: Atšaukti nuomos sutartį</w:t>
             </w:r>
           </w:p>
         </w:tc>
@@ -5824,21 +6586,7 @@
                 <w:bCs/>
                 <w:lang w:bidi="lo-LA"/>
               </w:rPr>
-              <w:t xml:space="preserve">Leisti klientui </w:t>
-            </w:r>
-            <w:r>
-              <w:rPr>
-                <w:bCs/>
-                <w:lang w:bidi="lo-LA"/>
-              </w:rPr>
-              <w:t>sudaryti sutartį</w:t>
-            </w:r>
-            <w:r>
-              <w:rPr>
-                <w:bCs/>
-                <w:lang w:bidi="lo-LA"/>
-              </w:rPr>
-              <w:t xml:space="preserve"> dėl transporto priemonės nuomos</w:t>
+              <w:t>Atšaukti jau sudarytą nuomos sutartį</w:t>
             </w:r>
           </w:p>
         </w:tc>
@@ -5890,21 +6638,7 @@
                 <w:bCs/>
                 <w:lang w:bidi="lo-LA"/>
               </w:rPr>
-              <w:t xml:space="preserve">Klientas, pasirinkęs transporto priemonę, </w:t>
-            </w:r>
-            <w:r>
-              <w:rPr>
-                <w:bCs/>
-                <w:lang w:bidi="lo-LA"/>
-              </w:rPr>
-              <w:t>naujame lang</w:t>
-            </w:r>
-            <w:r>
-              <w:rPr>
-                <w:bCs/>
-                <w:lang w:bidi="lo-LA"/>
-              </w:rPr>
-              <w:t>e gali sudaryti sutartį.</w:t>
+              <w:t>Klientas būdamas nuomos sutarčių sąraše gali atšaukti dar neįvykdytas nuomos sutartis.</w:t>
             </w:r>
           </w:p>
         </w:tc>
@@ -5971,14 +6705,7 @@
                 <w:bCs/>
                 <w:lang w:bidi="lo-LA"/>
               </w:rPr>
-              <w:t>Klientas yra prisijungęs ir n</w:t>
-            </w:r>
-            <w:r>
-              <w:rPr>
-                <w:bCs/>
-                <w:lang w:bidi="lo-LA"/>
-              </w:rPr>
-              <w:t>eturi išnuomotos TP</w:t>
+              <w:t>Klientas yra prisijungęs ir yra sudaręs nors vieną sutartį</w:t>
             </w:r>
           </w:p>
         </w:tc>
@@ -6138,13 +6865,6 @@
                 <w:lang w:bidi="lo-LA"/>
               </w:rPr>
             </w:pPr>
-            <w:r>
-              <w:rPr>
-                <w:bCs/>
-                <w:lang w:bidi="lo-LA"/>
-              </w:rPr>
-              <w:t>PA Atšaukti nuomos sutartį</w:t>
-            </w:r>
           </w:p>
         </w:tc>
       </w:tr>
@@ -6376,7 +7096,7 @@
                 <w:bCs/>
                 <w:lang w:bidi="lo-LA"/>
               </w:rPr>
-              <w:t>Pateiktas prašymas nuomotis transporto priemonę</w:t>
+              <w:t>Nuomos sutartis atšaukta</w:t>
             </w:r>
           </w:p>
         </w:tc>
@@ -6389,653 +7109,6 @@
         </w:rPr>
       </w:pPr>
     </w:p>
-    <w:tbl>
-      <w:tblPr>
-        <w:tblW w:w="9367" w:type="dxa"/>
-        <w:tblInd w:w="198" w:type="dxa"/>
-        <w:tblLook w:val="04A0" w:firstRow="1" w:lastRow="0" w:firstColumn="1" w:lastColumn="0" w:noHBand="0" w:noVBand="1"/>
-      </w:tblPr>
-      <w:tblGrid>
-        <w:gridCol w:w="1577"/>
-        <w:gridCol w:w="1748"/>
-        <w:gridCol w:w="6042"/>
-      </w:tblGrid>
-      <w:tr>
-        <w:trPr>
-          <w:trHeight w:val="300"/>
-        </w:trPr>
-        <w:tc>
-          <w:tcPr>
-            <w:tcW w:w="9367" w:type="dxa"/>
-            <w:gridSpan w:val="3"/>
-            <w:tcBorders>
-              <w:top w:val="single" w:sz="4" w:space="0" w:color="auto"/>
-              <w:left w:val="single" w:sz="4" w:space="0" w:color="auto"/>
-              <w:bottom w:val="single" w:sz="4" w:space="0" w:color="auto"/>
-              <w:right w:val="single" w:sz="4" w:space="0" w:color="auto"/>
-            </w:tcBorders>
-            <w:noWrap/>
-            <w:vAlign w:val="bottom"/>
-            <w:hideMark/>
-          </w:tcPr>
-          <w:p>
-            <w:pPr>
-              <w:spacing w:after="0" w:line="240" w:lineRule="auto"/>
-              <w:rPr>
-                <w:bCs/>
-                <w:lang w:bidi="lo-LA"/>
-              </w:rPr>
-            </w:pPr>
-            <w:r>
-              <w:rPr>
-                <w:b/>
-                <w:bCs/>
-                <w:lang w:bidi="lo-LA"/>
-              </w:rPr>
-              <w:t>Pavadinimas</w:t>
-            </w:r>
-            <w:r>
-              <w:rPr>
-                <w:bCs/>
-                <w:lang w:bidi="lo-LA"/>
-              </w:rPr>
-              <w:t xml:space="preserve">: </w:t>
-            </w:r>
-            <w:r>
-              <w:rPr>
-                <w:bCs/>
-                <w:lang w:bidi="lo-LA"/>
-              </w:rPr>
-              <w:t>Užregistruoti defektą</w:t>
-            </w:r>
-          </w:p>
-        </w:tc>
-      </w:tr>
-      <w:tr>
-        <w:trPr>
-          <w:trHeight w:val="300"/>
-        </w:trPr>
-        <w:tc>
-          <w:tcPr>
-            <w:tcW w:w="9367" w:type="dxa"/>
-            <w:gridSpan w:val="3"/>
-            <w:tcBorders>
-              <w:top w:val="single" w:sz="4" w:space="0" w:color="auto"/>
-              <w:left w:val="single" w:sz="4" w:space="0" w:color="auto"/>
-              <w:bottom w:val="single" w:sz="4" w:space="0" w:color="auto"/>
-              <w:right w:val="single" w:sz="4" w:space="0" w:color="auto"/>
-            </w:tcBorders>
-            <w:noWrap/>
-            <w:vAlign w:val="bottom"/>
-            <w:hideMark/>
-          </w:tcPr>
-          <w:p>
-            <w:pPr>
-              <w:spacing w:after="0" w:line="240" w:lineRule="auto"/>
-              <w:rPr>
-                <w:bCs/>
-                <w:lang w:bidi="lo-LA"/>
-              </w:rPr>
-            </w:pPr>
-            <w:r>
-              <w:rPr>
-                <w:b/>
-                <w:bCs/>
-                <w:lang w:bidi="lo-LA"/>
-              </w:rPr>
-              <w:t>Tikslas</w:t>
-            </w:r>
-            <w:r>
-              <w:rPr>
-                <w:bCs/>
-                <w:lang w:bidi="lo-LA"/>
-              </w:rPr>
-              <w:t xml:space="preserve">. </w:t>
-            </w:r>
-            <w:r>
-              <w:rPr>
-                <w:bCs/>
-                <w:lang w:bidi="lo-LA"/>
-              </w:rPr>
-              <w:t xml:space="preserve">Leisti klientui </w:t>
-            </w:r>
-            <w:r>
-              <w:rPr>
-                <w:bCs/>
-                <w:lang w:bidi="lo-LA"/>
-              </w:rPr>
-              <w:t>užregistruoti transporto priemonės defektą</w:t>
-            </w:r>
-          </w:p>
-        </w:tc>
-      </w:tr>
-      <w:tr>
-        <w:trPr>
-          <w:trHeight w:val="300"/>
-        </w:trPr>
-        <w:tc>
-          <w:tcPr>
-            <w:tcW w:w="9367" w:type="dxa"/>
-            <w:gridSpan w:val="3"/>
-            <w:tcBorders>
-              <w:top w:val="single" w:sz="4" w:space="0" w:color="auto"/>
-              <w:left w:val="single" w:sz="4" w:space="0" w:color="auto"/>
-              <w:bottom w:val="single" w:sz="4" w:space="0" w:color="auto"/>
-              <w:right w:val="single" w:sz="4" w:space="0" w:color="auto"/>
-            </w:tcBorders>
-            <w:noWrap/>
-            <w:vAlign w:val="bottom"/>
-            <w:hideMark/>
-          </w:tcPr>
-          <w:p>
-            <w:pPr>
-              <w:spacing w:after="0" w:line="240" w:lineRule="auto"/>
-              <w:jc w:val="left"/>
-              <w:rPr>
-                <w:bCs/>
-                <w:lang w:bidi="lo-LA"/>
-              </w:rPr>
-            </w:pPr>
-            <w:r>
-              <w:rPr>
-                <w:b/>
-                <w:bCs/>
-                <w:lang w:bidi="lo-LA"/>
-              </w:rPr>
-              <w:t>Aprašymas</w:t>
-            </w:r>
-            <w:r>
-              <w:rPr>
-                <w:bCs/>
-                <w:lang w:bidi="lo-LA"/>
-              </w:rPr>
-              <w:t xml:space="preserve">. </w:t>
-            </w:r>
-            <w:r>
-              <w:rPr>
-                <w:bCs/>
-                <w:lang w:bidi="lo-LA"/>
-              </w:rPr>
-              <w:t>K</w:t>
-            </w:r>
-            <w:r>
-              <w:rPr>
-                <w:bCs/>
-                <w:lang w:bidi="lo-LA"/>
-              </w:rPr>
-              <w:t>lientas pasirinkęs defekto registravimą, naujame lange gali užpildyti formą.</w:t>
-            </w:r>
-          </w:p>
-        </w:tc>
-      </w:tr>
-      <w:tr>
-        <w:trPr>
-          <w:trHeight w:val="300"/>
-        </w:trPr>
-        <w:tc>
-          <w:tcPr>
-            <w:tcW w:w="3325" w:type="dxa"/>
-            <w:gridSpan w:val="2"/>
-            <w:tcBorders>
-              <w:top w:val="single" w:sz="4" w:space="0" w:color="auto"/>
-              <w:left w:val="single" w:sz="4" w:space="0" w:color="auto"/>
-              <w:bottom w:val="single" w:sz="4" w:space="0" w:color="auto"/>
-              <w:right w:val="single" w:sz="4" w:space="0" w:color="auto"/>
-            </w:tcBorders>
-            <w:noWrap/>
-            <w:vAlign w:val="bottom"/>
-            <w:hideMark/>
-          </w:tcPr>
-          <w:p>
-            <w:pPr>
-              <w:spacing w:after="0" w:line="240" w:lineRule="auto"/>
-              <w:rPr>
-                <w:b/>
-                <w:bCs/>
-                <w:lang w:bidi="lo-LA"/>
-              </w:rPr>
-            </w:pPr>
-            <w:r>
-              <w:rPr>
-                <w:b/>
-                <w:bCs/>
-                <w:lang w:bidi="lo-LA"/>
-              </w:rPr>
-              <w:t xml:space="preserve">Prieš sąlyga. </w:t>
-            </w:r>
-          </w:p>
-        </w:tc>
-        <w:tc>
-          <w:tcPr>
-            <w:tcW w:w="6042" w:type="dxa"/>
-            <w:tcBorders>
-              <w:top w:val="single" w:sz="4" w:space="0" w:color="auto"/>
-              <w:left w:val="nil"/>
-              <w:bottom w:val="single" w:sz="4" w:space="0" w:color="auto"/>
-              <w:right w:val="single" w:sz="4" w:space="0" w:color="auto"/>
-            </w:tcBorders>
-            <w:noWrap/>
-            <w:vAlign w:val="bottom"/>
-          </w:tcPr>
-          <w:p>
-            <w:pPr>
-              <w:spacing w:after="0" w:line="240" w:lineRule="auto"/>
-              <w:rPr>
-                <w:bCs/>
-                <w:lang w:bidi="lo-LA"/>
-              </w:rPr>
-            </w:pPr>
-            <w:r>
-              <w:rPr>
-                <w:bCs/>
-                <w:lang w:bidi="lo-LA"/>
-              </w:rPr>
-              <w:t xml:space="preserve">Klientas yra prisijungęs </w:t>
-            </w:r>
-            <w:r>
-              <w:rPr>
-                <w:bCs/>
-                <w:lang w:bidi="lo-LA"/>
-              </w:rPr>
-              <w:t>ir turi išnuomotą TP</w:t>
-            </w:r>
-          </w:p>
-        </w:tc>
-      </w:tr>
-      <w:tr>
-        <w:trPr>
-          <w:trHeight w:val="300"/>
-        </w:trPr>
-        <w:tc>
-          <w:tcPr>
-            <w:tcW w:w="3325" w:type="dxa"/>
-            <w:gridSpan w:val="2"/>
-            <w:tcBorders>
-              <w:top w:val="single" w:sz="4" w:space="0" w:color="auto"/>
-              <w:left w:val="single" w:sz="4" w:space="0" w:color="auto"/>
-              <w:bottom w:val="single" w:sz="4" w:space="0" w:color="auto"/>
-              <w:right w:val="single" w:sz="4" w:space="0" w:color="auto"/>
-            </w:tcBorders>
-            <w:noWrap/>
-            <w:vAlign w:val="bottom"/>
-            <w:hideMark/>
-          </w:tcPr>
-          <w:p>
-            <w:pPr>
-              <w:spacing w:after="0" w:line="240" w:lineRule="auto"/>
-              <w:rPr>
-                <w:b/>
-                <w:bCs/>
-                <w:lang w:bidi="lo-LA"/>
-              </w:rPr>
-            </w:pPr>
-            <w:r>
-              <w:rPr>
-                <w:b/>
-                <w:bCs/>
-                <w:lang w:bidi="lo-LA"/>
-              </w:rPr>
-              <w:t>Aktorius</w:t>
-            </w:r>
-          </w:p>
-        </w:tc>
-        <w:tc>
-          <w:tcPr>
-            <w:tcW w:w="6042" w:type="dxa"/>
-            <w:tcBorders>
-              <w:top w:val="single" w:sz="4" w:space="0" w:color="auto"/>
-              <w:left w:val="nil"/>
-              <w:bottom w:val="single" w:sz="4" w:space="0" w:color="auto"/>
-              <w:right w:val="single" w:sz="4" w:space="0" w:color="auto"/>
-            </w:tcBorders>
-            <w:noWrap/>
-            <w:vAlign w:val="bottom"/>
-          </w:tcPr>
-          <w:p>
-            <w:pPr>
-              <w:spacing w:after="0" w:line="240" w:lineRule="auto"/>
-              <w:rPr>
-                <w:bCs/>
-                <w:lang w:bidi="lo-LA"/>
-              </w:rPr>
-            </w:pPr>
-            <w:r>
-              <w:rPr>
-                <w:bCs/>
-                <w:lang w:bidi="lo-LA"/>
-              </w:rPr>
-              <w:t>Klientas</w:t>
-            </w:r>
-          </w:p>
-        </w:tc>
-      </w:tr>
-      <w:tr>
-        <w:trPr>
-          <w:trHeight w:val="283"/>
-        </w:trPr>
-        <w:tc>
-          <w:tcPr>
-            <w:tcW w:w="1577" w:type="dxa"/>
-            <w:vMerge w:val="restart"/>
-            <w:tcBorders>
-              <w:top w:val="nil"/>
-              <w:left w:val="single" w:sz="4" w:space="0" w:color="auto"/>
-              <w:bottom w:val="single" w:sz="4" w:space="0" w:color="auto"/>
-              <w:right w:val="single" w:sz="4" w:space="0" w:color="auto"/>
-            </w:tcBorders>
-            <w:vAlign w:val="center"/>
-            <w:hideMark/>
-          </w:tcPr>
-          <w:p>
-            <w:pPr>
-              <w:spacing w:after="0" w:line="240" w:lineRule="auto"/>
-              <w:rPr>
-                <w:b/>
-                <w:bCs/>
-                <w:lang w:bidi="lo-LA"/>
-              </w:rPr>
-            </w:pPr>
-            <w:r>
-              <w:rPr>
-                <w:b/>
-                <w:bCs/>
-                <w:lang w:bidi="lo-LA"/>
-              </w:rPr>
-              <w:t>Susiję panaudojimo atvejai</w:t>
-            </w:r>
-          </w:p>
-        </w:tc>
-        <w:tc>
-          <w:tcPr>
-            <w:tcW w:w="1748" w:type="dxa"/>
-            <w:tcBorders>
-              <w:top w:val="nil"/>
-              <w:left w:val="nil"/>
-              <w:bottom w:val="single" w:sz="4" w:space="0" w:color="auto"/>
-              <w:right w:val="single" w:sz="4" w:space="0" w:color="auto"/>
-            </w:tcBorders>
-            <w:noWrap/>
-            <w:vAlign w:val="bottom"/>
-            <w:hideMark/>
-          </w:tcPr>
-          <w:p>
-            <w:pPr>
-              <w:spacing w:after="0" w:line="240" w:lineRule="auto"/>
-              <w:rPr>
-                <w:b/>
-                <w:bCs/>
-                <w:lang w:bidi="lo-LA"/>
-              </w:rPr>
-            </w:pPr>
-            <w:r>
-              <w:rPr>
-                <w:b/>
-                <w:bCs/>
-                <w:lang w:bidi="lo-LA"/>
-              </w:rPr>
-              <w:t>Išplečiantys PA</w:t>
-            </w:r>
-          </w:p>
-        </w:tc>
-        <w:tc>
-          <w:tcPr>
-            <w:tcW w:w="6042" w:type="dxa"/>
-            <w:tcBorders>
-              <w:top w:val="single" w:sz="4" w:space="0" w:color="auto"/>
-              <w:left w:val="nil"/>
-              <w:bottom w:val="single" w:sz="4" w:space="0" w:color="auto"/>
-              <w:right w:val="single" w:sz="4" w:space="0" w:color="auto"/>
-            </w:tcBorders>
-            <w:noWrap/>
-            <w:vAlign w:val="bottom"/>
-          </w:tcPr>
-          <w:p>
-            <w:pPr>
-              <w:spacing w:after="0" w:line="240" w:lineRule="auto"/>
-              <w:rPr>
-                <w:bCs/>
-                <w:lang w:bidi="lo-LA"/>
-              </w:rPr>
-            </w:pPr>
-            <w:bookmarkStart w:id="7" w:name="_GoBack"/>
-            <w:bookmarkEnd w:id="7"/>
-          </w:p>
-        </w:tc>
-      </w:tr>
-      <w:tr>
-        <w:trPr>
-          <w:trHeight w:val="283"/>
-        </w:trPr>
-        <w:tc>
-          <w:tcPr>
-            <w:tcW w:w="1577" w:type="dxa"/>
-            <w:vMerge/>
-            <w:tcBorders>
-              <w:top w:val="nil"/>
-              <w:left w:val="single" w:sz="4" w:space="0" w:color="auto"/>
-              <w:bottom w:val="single" w:sz="4" w:space="0" w:color="auto"/>
-              <w:right w:val="single" w:sz="4" w:space="0" w:color="auto"/>
-            </w:tcBorders>
-            <w:vAlign w:val="center"/>
-            <w:hideMark/>
-          </w:tcPr>
-          <w:p>
-            <w:pPr>
-              <w:spacing w:after="0" w:line="240" w:lineRule="auto"/>
-              <w:rPr>
-                <w:b/>
-                <w:bCs/>
-                <w:lang w:bidi="lo-LA"/>
-              </w:rPr>
-            </w:pPr>
-          </w:p>
-        </w:tc>
-        <w:tc>
-          <w:tcPr>
-            <w:tcW w:w="1748" w:type="dxa"/>
-            <w:tcBorders>
-              <w:top w:val="nil"/>
-              <w:left w:val="nil"/>
-              <w:bottom w:val="single" w:sz="4" w:space="0" w:color="auto"/>
-              <w:right w:val="single" w:sz="4" w:space="0" w:color="auto"/>
-            </w:tcBorders>
-            <w:noWrap/>
-            <w:vAlign w:val="bottom"/>
-            <w:hideMark/>
-          </w:tcPr>
-          <w:p>
-            <w:pPr>
-              <w:spacing w:after="0" w:line="240" w:lineRule="auto"/>
-              <w:rPr>
-                <w:b/>
-                <w:bCs/>
-                <w:lang w:bidi="lo-LA"/>
-              </w:rPr>
-            </w:pPr>
-            <w:r>
-              <w:rPr>
-                <w:b/>
-                <w:bCs/>
-                <w:lang w:bidi="lo-LA"/>
-              </w:rPr>
-              <w:t>Apimami PA</w:t>
-            </w:r>
-          </w:p>
-        </w:tc>
-        <w:tc>
-          <w:tcPr>
-            <w:tcW w:w="6042" w:type="dxa"/>
-            <w:tcBorders>
-              <w:top w:val="single" w:sz="4" w:space="0" w:color="auto"/>
-              <w:left w:val="nil"/>
-              <w:bottom w:val="single" w:sz="4" w:space="0" w:color="auto"/>
-              <w:right w:val="single" w:sz="4" w:space="0" w:color="auto"/>
-            </w:tcBorders>
-            <w:noWrap/>
-            <w:vAlign w:val="bottom"/>
-          </w:tcPr>
-          <w:p>
-            <w:pPr>
-              <w:spacing w:after="0" w:line="240" w:lineRule="auto"/>
-              <w:rPr>
-                <w:bCs/>
-                <w:lang w:bidi="lo-LA"/>
-              </w:rPr>
-            </w:pPr>
-          </w:p>
-        </w:tc>
-      </w:tr>
-      <w:tr>
-        <w:trPr>
-          <w:trHeight w:val="283"/>
-        </w:trPr>
-        <w:tc>
-          <w:tcPr>
-            <w:tcW w:w="1577" w:type="dxa"/>
-            <w:vMerge/>
-            <w:tcBorders>
-              <w:top w:val="nil"/>
-              <w:left w:val="single" w:sz="4" w:space="0" w:color="auto"/>
-              <w:bottom w:val="single" w:sz="4" w:space="0" w:color="auto"/>
-              <w:right w:val="single" w:sz="4" w:space="0" w:color="auto"/>
-            </w:tcBorders>
-            <w:vAlign w:val="center"/>
-            <w:hideMark/>
-          </w:tcPr>
-          <w:p>
-            <w:pPr>
-              <w:spacing w:after="0" w:line="240" w:lineRule="auto"/>
-              <w:rPr>
-                <w:b/>
-                <w:bCs/>
-                <w:lang w:bidi="lo-LA"/>
-              </w:rPr>
-            </w:pPr>
-          </w:p>
-        </w:tc>
-        <w:tc>
-          <w:tcPr>
-            <w:tcW w:w="1748" w:type="dxa"/>
-            <w:tcBorders>
-              <w:top w:val="nil"/>
-              <w:left w:val="nil"/>
-              <w:bottom w:val="single" w:sz="4" w:space="0" w:color="auto"/>
-              <w:right w:val="single" w:sz="4" w:space="0" w:color="auto"/>
-            </w:tcBorders>
-            <w:noWrap/>
-            <w:vAlign w:val="bottom"/>
-            <w:hideMark/>
-          </w:tcPr>
-          <w:p>
-            <w:pPr>
-              <w:spacing w:after="0" w:line="240" w:lineRule="auto"/>
-              <w:rPr>
-                <w:b/>
-                <w:bCs/>
-                <w:lang w:bidi="lo-LA"/>
-              </w:rPr>
-            </w:pPr>
-            <w:r>
-              <w:rPr>
-                <w:b/>
-                <w:bCs/>
-                <w:lang w:bidi="lo-LA"/>
-              </w:rPr>
-              <w:t>Specializuoja PA</w:t>
-            </w:r>
-          </w:p>
-        </w:tc>
-        <w:tc>
-          <w:tcPr>
-            <w:tcW w:w="6042" w:type="dxa"/>
-            <w:tcBorders>
-              <w:top w:val="single" w:sz="4" w:space="0" w:color="auto"/>
-              <w:left w:val="nil"/>
-              <w:bottom w:val="single" w:sz="4" w:space="0" w:color="auto"/>
-              <w:right w:val="single" w:sz="4" w:space="0" w:color="auto"/>
-            </w:tcBorders>
-            <w:noWrap/>
-            <w:vAlign w:val="bottom"/>
-          </w:tcPr>
-          <w:p>
-            <w:pPr>
-              <w:spacing w:after="0" w:line="240" w:lineRule="auto"/>
-              <w:rPr>
-                <w:bCs/>
-                <w:lang w:bidi="lo-LA"/>
-              </w:rPr>
-            </w:pPr>
-          </w:p>
-        </w:tc>
-      </w:tr>
-      <w:tr>
-        <w:trPr>
-          <w:trHeight w:val="300"/>
-        </w:trPr>
-        <w:tc>
-          <w:tcPr>
-            <w:tcW w:w="3325" w:type="dxa"/>
-            <w:gridSpan w:val="2"/>
-            <w:tcBorders>
-              <w:top w:val="single" w:sz="4" w:space="0" w:color="auto"/>
-              <w:left w:val="single" w:sz="4" w:space="0" w:color="auto"/>
-              <w:bottom w:val="single" w:sz="4" w:space="0" w:color="auto"/>
-              <w:right w:val="single" w:sz="4" w:space="0" w:color="auto"/>
-            </w:tcBorders>
-            <w:noWrap/>
-            <w:vAlign w:val="bottom"/>
-            <w:hideMark/>
-          </w:tcPr>
-          <w:p>
-            <w:pPr>
-              <w:spacing w:after="0" w:line="240" w:lineRule="auto"/>
-              <w:rPr>
-                <w:b/>
-                <w:bCs/>
-                <w:lang w:bidi="lo-LA"/>
-              </w:rPr>
-            </w:pPr>
-            <w:r>
-              <w:rPr>
-                <w:b/>
-                <w:bCs/>
-                <w:lang w:bidi="lo-LA"/>
-              </w:rPr>
-              <w:t>Po sąlyga</w:t>
-            </w:r>
-          </w:p>
-        </w:tc>
-        <w:tc>
-          <w:tcPr>
-            <w:tcW w:w="6042" w:type="dxa"/>
-            <w:tcBorders>
-              <w:top w:val="single" w:sz="4" w:space="0" w:color="auto"/>
-              <w:left w:val="nil"/>
-              <w:bottom w:val="single" w:sz="4" w:space="0" w:color="auto"/>
-              <w:right w:val="single" w:sz="4" w:space="0" w:color="auto"/>
-            </w:tcBorders>
-            <w:noWrap/>
-            <w:vAlign w:val="bottom"/>
-          </w:tcPr>
-          <w:p>
-            <w:pPr>
-              <w:spacing w:after="0" w:line="240" w:lineRule="auto"/>
-              <w:rPr>
-                <w:bCs/>
-                <w:lang w:bidi="lo-LA"/>
-              </w:rPr>
-            </w:pPr>
-            <w:r>
-              <w:rPr>
-                <w:bCs/>
-                <w:lang w:bidi="lo-LA"/>
-              </w:rPr>
-              <w:t>Užregistruotas transporto priemonės defektas</w:t>
-            </w:r>
-          </w:p>
-        </w:tc>
-      </w:tr>
-    </w:tbl>
     <w:p>
       <w:pPr>
         <w:rPr>
@@ -7043,623 +7116,6 @@
         </w:rPr>
       </w:pPr>
     </w:p>
-    <w:tbl>
-      <w:tblPr>
-        <w:tblW w:w="9367" w:type="dxa"/>
-        <w:tblInd w:w="198" w:type="dxa"/>
-        <w:tblLook w:val="04A0" w:firstRow="1" w:lastRow="0" w:firstColumn="1" w:lastColumn="0" w:noHBand="0" w:noVBand="1"/>
-      </w:tblPr>
-      <w:tblGrid>
-        <w:gridCol w:w="1577"/>
-        <w:gridCol w:w="1748"/>
-        <w:gridCol w:w="6042"/>
-      </w:tblGrid>
-      <w:tr>
-        <w:trPr>
-          <w:trHeight w:val="300"/>
-        </w:trPr>
-        <w:tc>
-          <w:tcPr>
-            <w:tcW w:w="9367" w:type="dxa"/>
-            <w:gridSpan w:val="3"/>
-            <w:tcBorders>
-              <w:top w:val="single" w:sz="4" w:space="0" w:color="auto"/>
-              <w:left w:val="single" w:sz="4" w:space="0" w:color="auto"/>
-              <w:bottom w:val="single" w:sz="4" w:space="0" w:color="auto"/>
-              <w:right w:val="single" w:sz="4" w:space="0" w:color="auto"/>
-            </w:tcBorders>
-            <w:noWrap/>
-            <w:vAlign w:val="bottom"/>
-            <w:hideMark/>
-          </w:tcPr>
-          <w:p>
-            <w:pPr>
-              <w:spacing w:after="0" w:line="240" w:lineRule="auto"/>
-              <w:rPr>
-                <w:bCs/>
-                <w:lang w:bidi="lo-LA"/>
-              </w:rPr>
-            </w:pPr>
-            <w:r>
-              <w:rPr>
-                <w:b/>
-                <w:bCs/>
-                <w:lang w:bidi="lo-LA"/>
-              </w:rPr>
-              <w:t>Pavadinimas</w:t>
-            </w:r>
-            <w:r>
-              <w:rPr>
-                <w:bCs/>
-                <w:lang w:bidi="lo-LA"/>
-              </w:rPr>
-              <w:t>: Įvertinti aptarnavusį darbuotoją</w:t>
-            </w:r>
-          </w:p>
-        </w:tc>
-      </w:tr>
-      <w:tr>
-        <w:trPr>
-          <w:trHeight w:val="300"/>
-        </w:trPr>
-        <w:tc>
-          <w:tcPr>
-            <w:tcW w:w="9367" w:type="dxa"/>
-            <w:gridSpan w:val="3"/>
-            <w:tcBorders>
-              <w:top w:val="single" w:sz="4" w:space="0" w:color="auto"/>
-              <w:left w:val="single" w:sz="4" w:space="0" w:color="auto"/>
-              <w:bottom w:val="single" w:sz="4" w:space="0" w:color="auto"/>
-              <w:right w:val="single" w:sz="4" w:space="0" w:color="auto"/>
-            </w:tcBorders>
-            <w:noWrap/>
-            <w:vAlign w:val="bottom"/>
-            <w:hideMark/>
-          </w:tcPr>
-          <w:p>
-            <w:pPr>
-              <w:spacing w:after="0" w:line="240" w:lineRule="auto"/>
-              <w:rPr>
-                <w:bCs/>
-                <w:lang w:bidi="lo-LA"/>
-              </w:rPr>
-            </w:pPr>
-            <w:r>
-              <w:rPr>
-                <w:b/>
-                <w:bCs/>
-                <w:lang w:bidi="lo-LA"/>
-              </w:rPr>
-              <w:t>Tikslas</w:t>
-            </w:r>
-            <w:r>
-              <w:rPr>
-                <w:bCs/>
-                <w:lang w:bidi="lo-LA"/>
-              </w:rPr>
-              <w:t xml:space="preserve">. </w:t>
-            </w:r>
-            <w:r>
-              <w:rPr>
-                <w:bCs/>
-                <w:lang w:bidi="lo-LA"/>
-              </w:rPr>
-              <w:t>Leisti klientui įvertinti jį aptarnavusį darbuotoją</w:t>
-            </w:r>
-          </w:p>
-        </w:tc>
-      </w:tr>
-      <w:tr>
-        <w:trPr>
-          <w:trHeight w:val="300"/>
-        </w:trPr>
-        <w:tc>
-          <w:tcPr>
-            <w:tcW w:w="9367" w:type="dxa"/>
-            <w:gridSpan w:val="3"/>
-            <w:tcBorders>
-              <w:top w:val="single" w:sz="4" w:space="0" w:color="auto"/>
-              <w:left w:val="single" w:sz="4" w:space="0" w:color="auto"/>
-              <w:bottom w:val="single" w:sz="4" w:space="0" w:color="auto"/>
-              <w:right w:val="single" w:sz="4" w:space="0" w:color="auto"/>
-            </w:tcBorders>
-            <w:noWrap/>
-            <w:vAlign w:val="bottom"/>
-            <w:hideMark/>
-          </w:tcPr>
-          <w:p>
-            <w:pPr>
-              <w:spacing w:after="0" w:line="240" w:lineRule="auto"/>
-              <w:jc w:val="left"/>
-              <w:rPr>
-                <w:bCs/>
-                <w:lang w:bidi="lo-LA"/>
-              </w:rPr>
-            </w:pPr>
-            <w:r>
-              <w:rPr>
-                <w:b/>
-                <w:bCs/>
-                <w:lang w:bidi="lo-LA"/>
-              </w:rPr>
-              <w:t>Aprašymas</w:t>
-            </w:r>
-            <w:r>
-              <w:rPr>
-                <w:bCs/>
-                <w:lang w:bidi="lo-LA"/>
-              </w:rPr>
-              <w:t xml:space="preserve">. </w:t>
-            </w:r>
-            <w:r>
-              <w:rPr>
-                <w:bCs/>
-                <w:lang w:bidi="lo-LA"/>
-              </w:rPr>
-              <w:t xml:space="preserve">Klientas, pasirinkęs įvertinti darbuotoją, šalia darbuotojo pavardės gali palikti įvertinimą. </w:t>
-            </w:r>
-          </w:p>
-        </w:tc>
-      </w:tr>
-      <w:tr>
-        <w:trPr>
-          <w:trHeight w:val="300"/>
-        </w:trPr>
-        <w:tc>
-          <w:tcPr>
-            <w:tcW w:w="3325" w:type="dxa"/>
-            <w:gridSpan w:val="2"/>
-            <w:tcBorders>
-              <w:top w:val="single" w:sz="4" w:space="0" w:color="auto"/>
-              <w:left w:val="single" w:sz="4" w:space="0" w:color="auto"/>
-              <w:bottom w:val="single" w:sz="4" w:space="0" w:color="auto"/>
-              <w:right w:val="single" w:sz="4" w:space="0" w:color="auto"/>
-            </w:tcBorders>
-            <w:noWrap/>
-            <w:vAlign w:val="bottom"/>
-            <w:hideMark/>
-          </w:tcPr>
-          <w:p>
-            <w:pPr>
-              <w:spacing w:after="0" w:line="240" w:lineRule="auto"/>
-              <w:rPr>
-                <w:b/>
-                <w:bCs/>
-                <w:lang w:bidi="lo-LA"/>
-              </w:rPr>
-            </w:pPr>
-            <w:r>
-              <w:rPr>
-                <w:b/>
-                <w:bCs/>
-                <w:lang w:bidi="lo-LA"/>
-              </w:rPr>
-              <w:t xml:space="preserve">Prieš sąlyga. </w:t>
-            </w:r>
-          </w:p>
-        </w:tc>
-        <w:tc>
-          <w:tcPr>
-            <w:tcW w:w="6042" w:type="dxa"/>
-            <w:tcBorders>
-              <w:top w:val="single" w:sz="4" w:space="0" w:color="auto"/>
-              <w:left w:val="nil"/>
-              <w:bottom w:val="single" w:sz="4" w:space="0" w:color="auto"/>
-              <w:right w:val="single" w:sz="4" w:space="0" w:color="auto"/>
-            </w:tcBorders>
-            <w:noWrap/>
-            <w:vAlign w:val="bottom"/>
-          </w:tcPr>
-          <w:p>
-            <w:pPr>
-              <w:spacing w:after="0" w:line="240" w:lineRule="auto"/>
-              <w:rPr>
-                <w:bCs/>
-                <w:lang w:bidi="lo-LA"/>
-              </w:rPr>
-            </w:pPr>
-            <w:r>
-              <w:rPr>
-                <w:bCs/>
-                <w:lang w:bidi="lo-LA"/>
-              </w:rPr>
-              <w:t>Klientas yra prisijungęs, pasirašyta nuomos sutartis</w:t>
-            </w:r>
-          </w:p>
-        </w:tc>
-      </w:tr>
-      <w:tr>
-        <w:trPr>
-          <w:trHeight w:val="300"/>
-        </w:trPr>
-        <w:tc>
-          <w:tcPr>
-            <w:tcW w:w="3325" w:type="dxa"/>
-            <w:gridSpan w:val="2"/>
-            <w:tcBorders>
-              <w:top w:val="single" w:sz="4" w:space="0" w:color="auto"/>
-              <w:left w:val="single" w:sz="4" w:space="0" w:color="auto"/>
-              <w:bottom w:val="single" w:sz="4" w:space="0" w:color="auto"/>
-              <w:right w:val="single" w:sz="4" w:space="0" w:color="auto"/>
-            </w:tcBorders>
-            <w:noWrap/>
-            <w:vAlign w:val="bottom"/>
-            <w:hideMark/>
-          </w:tcPr>
-          <w:p>
-            <w:pPr>
-              <w:spacing w:after="0" w:line="240" w:lineRule="auto"/>
-              <w:rPr>
-                <w:b/>
-                <w:bCs/>
-                <w:lang w:bidi="lo-LA"/>
-              </w:rPr>
-            </w:pPr>
-            <w:r>
-              <w:rPr>
-                <w:b/>
-                <w:bCs/>
-                <w:lang w:bidi="lo-LA"/>
-              </w:rPr>
-              <w:t>Aktorius</w:t>
-            </w:r>
-          </w:p>
-        </w:tc>
-        <w:tc>
-          <w:tcPr>
-            <w:tcW w:w="6042" w:type="dxa"/>
-            <w:tcBorders>
-              <w:top w:val="single" w:sz="4" w:space="0" w:color="auto"/>
-              <w:left w:val="nil"/>
-              <w:bottom w:val="single" w:sz="4" w:space="0" w:color="auto"/>
-              <w:right w:val="single" w:sz="4" w:space="0" w:color="auto"/>
-            </w:tcBorders>
-            <w:noWrap/>
-            <w:vAlign w:val="bottom"/>
-          </w:tcPr>
-          <w:p>
-            <w:pPr>
-              <w:spacing w:after="0" w:line="240" w:lineRule="auto"/>
-              <w:rPr>
-                <w:bCs/>
-                <w:lang w:bidi="lo-LA"/>
-              </w:rPr>
-            </w:pPr>
-            <w:r>
-              <w:rPr>
-                <w:bCs/>
-                <w:lang w:bidi="lo-LA"/>
-              </w:rPr>
-              <w:t>Klientas</w:t>
-            </w:r>
-          </w:p>
-        </w:tc>
-      </w:tr>
-      <w:tr>
-        <w:trPr>
-          <w:trHeight w:val="283"/>
-        </w:trPr>
-        <w:tc>
-          <w:tcPr>
-            <w:tcW w:w="1577" w:type="dxa"/>
-            <w:vMerge w:val="restart"/>
-            <w:tcBorders>
-              <w:top w:val="nil"/>
-              <w:left w:val="single" w:sz="4" w:space="0" w:color="auto"/>
-              <w:bottom w:val="single" w:sz="4" w:space="0" w:color="auto"/>
-              <w:right w:val="single" w:sz="4" w:space="0" w:color="auto"/>
-            </w:tcBorders>
-            <w:vAlign w:val="center"/>
-            <w:hideMark/>
-          </w:tcPr>
-          <w:p>
-            <w:pPr>
-              <w:spacing w:after="0" w:line="240" w:lineRule="auto"/>
-              <w:rPr>
-                <w:b/>
-                <w:bCs/>
-                <w:lang w:bidi="lo-LA"/>
-              </w:rPr>
-            </w:pPr>
-            <w:r>
-              <w:rPr>
-                <w:b/>
-                <w:bCs/>
-                <w:lang w:bidi="lo-LA"/>
-              </w:rPr>
-              <w:t>Susiję panaudojimo atvejai</w:t>
-            </w:r>
-          </w:p>
-        </w:tc>
-        <w:tc>
-          <w:tcPr>
-            <w:tcW w:w="1748" w:type="dxa"/>
-            <w:tcBorders>
-              <w:top w:val="nil"/>
-              <w:left w:val="nil"/>
-              <w:bottom w:val="single" w:sz="4" w:space="0" w:color="auto"/>
-              <w:right w:val="single" w:sz="4" w:space="0" w:color="auto"/>
-            </w:tcBorders>
-            <w:noWrap/>
-            <w:vAlign w:val="bottom"/>
-            <w:hideMark/>
-          </w:tcPr>
-          <w:p>
-            <w:pPr>
-              <w:spacing w:after="0" w:line="240" w:lineRule="auto"/>
-              <w:rPr>
-                <w:b/>
-                <w:bCs/>
-                <w:lang w:bidi="lo-LA"/>
-              </w:rPr>
-            </w:pPr>
-            <w:r>
-              <w:rPr>
-                <w:b/>
-                <w:bCs/>
-                <w:lang w:bidi="lo-LA"/>
-              </w:rPr>
-              <w:t>Išplečiantys PA</w:t>
-            </w:r>
-          </w:p>
-        </w:tc>
-        <w:tc>
-          <w:tcPr>
-            <w:tcW w:w="6042" w:type="dxa"/>
-            <w:tcBorders>
-              <w:top w:val="single" w:sz="4" w:space="0" w:color="auto"/>
-              <w:left w:val="nil"/>
-              <w:bottom w:val="single" w:sz="4" w:space="0" w:color="auto"/>
-              <w:right w:val="single" w:sz="4" w:space="0" w:color="auto"/>
-            </w:tcBorders>
-            <w:noWrap/>
-            <w:vAlign w:val="bottom"/>
-          </w:tcPr>
-          <w:p>
-            <w:pPr>
-              <w:spacing w:after="0" w:line="240" w:lineRule="auto"/>
-              <w:rPr>
-                <w:bCs/>
-                <w:lang w:bidi="lo-LA"/>
-              </w:rPr>
-            </w:pPr>
-          </w:p>
-        </w:tc>
-      </w:tr>
-      <w:tr>
-        <w:trPr>
-          <w:trHeight w:val="283"/>
-        </w:trPr>
-        <w:tc>
-          <w:tcPr>
-            <w:tcW w:w="1577" w:type="dxa"/>
-            <w:vMerge/>
-            <w:tcBorders>
-              <w:top w:val="nil"/>
-              <w:left w:val="single" w:sz="4" w:space="0" w:color="auto"/>
-              <w:bottom w:val="single" w:sz="4" w:space="0" w:color="auto"/>
-              <w:right w:val="single" w:sz="4" w:space="0" w:color="auto"/>
-            </w:tcBorders>
-            <w:vAlign w:val="center"/>
-            <w:hideMark/>
-          </w:tcPr>
-          <w:p>
-            <w:pPr>
-              <w:spacing w:after="0" w:line="240" w:lineRule="auto"/>
-              <w:rPr>
-                <w:b/>
-                <w:bCs/>
-                <w:lang w:bidi="lo-LA"/>
-              </w:rPr>
-            </w:pPr>
-          </w:p>
-        </w:tc>
-        <w:tc>
-          <w:tcPr>
-            <w:tcW w:w="1748" w:type="dxa"/>
-            <w:tcBorders>
-              <w:top w:val="nil"/>
-              <w:left w:val="nil"/>
-              <w:bottom w:val="single" w:sz="4" w:space="0" w:color="auto"/>
-              <w:right w:val="single" w:sz="4" w:space="0" w:color="auto"/>
-            </w:tcBorders>
-            <w:noWrap/>
-            <w:vAlign w:val="bottom"/>
-            <w:hideMark/>
-          </w:tcPr>
-          <w:p>
-            <w:pPr>
-              <w:spacing w:after="0" w:line="240" w:lineRule="auto"/>
-              <w:rPr>
-                <w:b/>
-                <w:bCs/>
-                <w:lang w:bidi="lo-LA"/>
-              </w:rPr>
-            </w:pPr>
-            <w:r>
-              <w:rPr>
-                <w:b/>
-                <w:bCs/>
-                <w:lang w:bidi="lo-LA"/>
-              </w:rPr>
-              <w:t>Apimami PA</w:t>
-            </w:r>
-          </w:p>
-        </w:tc>
-        <w:tc>
-          <w:tcPr>
-            <w:tcW w:w="6042" w:type="dxa"/>
-            <w:tcBorders>
-              <w:top w:val="single" w:sz="4" w:space="0" w:color="auto"/>
-              <w:left w:val="nil"/>
-              <w:bottom w:val="single" w:sz="4" w:space="0" w:color="auto"/>
-              <w:right w:val="single" w:sz="4" w:space="0" w:color="auto"/>
-            </w:tcBorders>
-            <w:noWrap/>
-            <w:vAlign w:val="bottom"/>
-          </w:tcPr>
-          <w:p>
-            <w:pPr>
-              <w:spacing w:after="0" w:line="240" w:lineRule="auto"/>
-              <w:rPr>
-                <w:bCs/>
-                <w:lang w:bidi="lo-LA"/>
-              </w:rPr>
-            </w:pPr>
-          </w:p>
-        </w:tc>
-      </w:tr>
-      <w:tr>
-        <w:trPr>
-          <w:trHeight w:val="283"/>
-        </w:trPr>
-        <w:tc>
-          <w:tcPr>
-            <w:tcW w:w="1577" w:type="dxa"/>
-            <w:vMerge/>
-            <w:tcBorders>
-              <w:top w:val="nil"/>
-              <w:left w:val="single" w:sz="4" w:space="0" w:color="auto"/>
-              <w:bottom w:val="single" w:sz="4" w:space="0" w:color="auto"/>
-              <w:right w:val="single" w:sz="4" w:space="0" w:color="auto"/>
-            </w:tcBorders>
-            <w:vAlign w:val="center"/>
-            <w:hideMark/>
-          </w:tcPr>
-          <w:p>
-            <w:pPr>
-              <w:spacing w:after="0" w:line="240" w:lineRule="auto"/>
-              <w:rPr>
-                <w:b/>
-                <w:bCs/>
-                <w:lang w:bidi="lo-LA"/>
-              </w:rPr>
-            </w:pPr>
-          </w:p>
-        </w:tc>
-        <w:tc>
-          <w:tcPr>
-            <w:tcW w:w="1748" w:type="dxa"/>
-            <w:tcBorders>
-              <w:top w:val="nil"/>
-              <w:left w:val="nil"/>
-              <w:bottom w:val="single" w:sz="4" w:space="0" w:color="auto"/>
-              <w:right w:val="single" w:sz="4" w:space="0" w:color="auto"/>
-            </w:tcBorders>
-            <w:noWrap/>
-            <w:vAlign w:val="bottom"/>
-            <w:hideMark/>
-          </w:tcPr>
-          <w:p>
-            <w:pPr>
-              <w:spacing w:after="0" w:line="240" w:lineRule="auto"/>
-              <w:rPr>
-                <w:b/>
-                <w:bCs/>
-                <w:lang w:bidi="lo-LA"/>
-              </w:rPr>
-            </w:pPr>
-            <w:r>
-              <w:rPr>
-                <w:b/>
-                <w:bCs/>
-                <w:lang w:bidi="lo-LA"/>
-              </w:rPr>
-              <w:t>Specializuoja PA</w:t>
-            </w:r>
-          </w:p>
-        </w:tc>
-        <w:tc>
-          <w:tcPr>
-            <w:tcW w:w="6042" w:type="dxa"/>
-            <w:tcBorders>
-              <w:top w:val="single" w:sz="4" w:space="0" w:color="auto"/>
-              <w:left w:val="nil"/>
-              <w:bottom w:val="single" w:sz="4" w:space="0" w:color="auto"/>
-              <w:right w:val="single" w:sz="4" w:space="0" w:color="auto"/>
-            </w:tcBorders>
-            <w:noWrap/>
-            <w:vAlign w:val="bottom"/>
-          </w:tcPr>
-          <w:p>
-            <w:pPr>
-              <w:spacing w:after="0" w:line="240" w:lineRule="auto"/>
-              <w:rPr>
-                <w:bCs/>
-                <w:lang w:bidi="lo-LA"/>
-              </w:rPr>
-            </w:pPr>
-          </w:p>
-        </w:tc>
-      </w:tr>
-      <w:tr>
-        <w:trPr>
-          <w:trHeight w:val="300"/>
-        </w:trPr>
-        <w:tc>
-          <w:tcPr>
-            <w:tcW w:w="3325" w:type="dxa"/>
-            <w:gridSpan w:val="2"/>
-            <w:tcBorders>
-              <w:top w:val="single" w:sz="4" w:space="0" w:color="auto"/>
-              <w:left w:val="single" w:sz="4" w:space="0" w:color="auto"/>
-              <w:bottom w:val="single" w:sz="4" w:space="0" w:color="auto"/>
-              <w:right w:val="single" w:sz="4" w:space="0" w:color="auto"/>
-            </w:tcBorders>
-            <w:noWrap/>
-            <w:vAlign w:val="bottom"/>
-            <w:hideMark/>
-          </w:tcPr>
-          <w:p>
-            <w:pPr>
-              <w:spacing w:after="0" w:line="240" w:lineRule="auto"/>
-              <w:rPr>
-                <w:b/>
-                <w:bCs/>
-                <w:lang w:bidi="lo-LA"/>
-              </w:rPr>
-            </w:pPr>
-            <w:r>
-              <w:rPr>
-                <w:b/>
-                <w:bCs/>
-                <w:lang w:bidi="lo-LA"/>
-              </w:rPr>
-              <w:t>Po sąlyga</w:t>
-            </w:r>
-          </w:p>
-        </w:tc>
-        <w:tc>
-          <w:tcPr>
-            <w:tcW w:w="6042" w:type="dxa"/>
-            <w:tcBorders>
-              <w:top w:val="single" w:sz="4" w:space="0" w:color="auto"/>
-              <w:left w:val="nil"/>
-              <w:bottom w:val="single" w:sz="4" w:space="0" w:color="auto"/>
-              <w:right w:val="single" w:sz="4" w:space="0" w:color="auto"/>
-            </w:tcBorders>
-            <w:noWrap/>
-            <w:vAlign w:val="bottom"/>
-          </w:tcPr>
-          <w:p>
-            <w:pPr>
-              <w:spacing w:after="0" w:line="240" w:lineRule="auto"/>
-              <w:rPr>
-                <w:bCs/>
-                <w:lang w:bidi="lo-LA"/>
-              </w:rPr>
-            </w:pPr>
-            <w:r>
-              <w:rPr>
-                <w:bCs/>
-                <w:lang w:bidi="lo-LA"/>
-              </w:rPr>
-              <w:t>Aptarnavęs darbuotojas yra įvertinamas</w:t>
-            </w:r>
-          </w:p>
-        </w:tc>
-      </w:tr>
-    </w:tbl>
     <w:p>
       <w:pPr>
         <w:rPr>
@@ -7684,8 +7140,633 @@
     </w:p>
     <w:tbl>
       <w:tblPr>
+        <w:tblW w:w="9448" w:type="dxa"/>
+        <w:tblInd w:w="198" w:type="dxa"/>
+        <w:tblLook w:val="04A0" w:firstRow="1" w:lastRow="0" w:firstColumn="1" w:lastColumn="0" w:noHBand="0" w:noVBand="1"/>
+      </w:tblPr>
+      <w:tblGrid>
+        <w:gridCol w:w="1591"/>
+        <w:gridCol w:w="1763"/>
+        <w:gridCol w:w="6094"/>
+      </w:tblGrid>
+      <w:tr>
+        <w:trPr>
+          <w:trHeight w:val="300"/>
+        </w:trPr>
+        <w:tc>
+          <w:tcPr>
+            <w:tcW w:w="9367" w:type="dxa"/>
+            <w:gridSpan w:val="3"/>
+            <w:tcBorders>
+              <w:top w:val="single" w:sz="4" w:space="0" w:color="auto"/>
+              <w:left w:val="single" w:sz="4" w:space="0" w:color="auto"/>
+              <w:bottom w:val="single" w:sz="4" w:space="0" w:color="auto"/>
+              <w:right w:val="single" w:sz="4" w:space="0" w:color="auto"/>
+            </w:tcBorders>
+            <w:noWrap/>
+            <w:vAlign w:val="bottom"/>
+            <w:hideMark/>
+          </w:tcPr>
+          <w:p>
+            <w:pPr>
+              <w:spacing w:after="0" w:line="240" w:lineRule="auto"/>
+              <w:rPr>
+                <w:bCs/>
+                <w:lang w:bidi="lo-LA"/>
+              </w:rPr>
+            </w:pPr>
+            <w:r>
+              <w:rPr>
+                <w:b/>
+                <w:bCs/>
+                <w:lang w:bidi="lo-LA"/>
+              </w:rPr>
+              <w:lastRenderedPageBreak/>
+              <w:t>Pavadinimas</w:t>
+            </w:r>
+            <w:r>
+              <w:rPr>
+                <w:bCs/>
+                <w:lang w:bidi="lo-LA"/>
+              </w:rPr>
+              <w:t>: Įvertinti nuomotą transporto priemonę</w:t>
+            </w:r>
+          </w:p>
+        </w:tc>
+      </w:tr>
+      <w:tr>
+        <w:trPr>
+          <w:trHeight w:val="300"/>
+        </w:trPr>
+        <w:tc>
+          <w:tcPr>
+            <w:tcW w:w="9367" w:type="dxa"/>
+            <w:gridSpan w:val="3"/>
+            <w:tcBorders>
+              <w:top w:val="single" w:sz="4" w:space="0" w:color="auto"/>
+              <w:left w:val="single" w:sz="4" w:space="0" w:color="auto"/>
+              <w:bottom w:val="single" w:sz="4" w:space="0" w:color="auto"/>
+              <w:right w:val="single" w:sz="4" w:space="0" w:color="auto"/>
+            </w:tcBorders>
+            <w:noWrap/>
+            <w:vAlign w:val="bottom"/>
+            <w:hideMark/>
+          </w:tcPr>
+          <w:p>
+            <w:pPr>
+              <w:spacing w:after="0" w:line="240" w:lineRule="auto"/>
+              <w:rPr>
+                <w:bCs/>
+                <w:lang w:bidi="lo-LA"/>
+              </w:rPr>
+            </w:pPr>
+            <w:r>
+              <w:rPr>
+                <w:b/>
+                <w:bCs/>
+                <w:lang w:bidi="lo-LA"/>
+              </w:rPr>
+              <w:t>Tikslas</w:t>
+            </w:r>
+            <w:r>
+              <w:rPr>
+                <w:bCs/>
+                <w:lang w:bidi="lo-LA"/>
+              </w:rPr>
+              <w:t xml:space="preserve">. </w:t>
+            </w:r>
+            <w:r>
+              <w:rPr>
+                <w:bCs/>
+                <w:lang w:bidi="lo-LA"/>
+              </w:rPr>
+              <w:t>Leisti klientui įvertinti naudotą transporto priemonę</w:t>
+            </w:r>
+          </w:p>
+        </w:tc>
+      </w:tr>
+      <w:tr>
+        <w:trPr>
+          <w:trHeight w:val="300"/>
+        </w:trPr>
+        <w:tc>
+          <w:tcPr>
+            <w:tcW w:w="9367" w:type="dxa"/>
+            <w:gridSpan w:val="3"/>
+            <w:tcBorders>
+              <w:top w:val="single" w:sz="4" w:space="0" w:color="auto"/>
+              <w:left w:val="single" w:sz="4" w:space="0" w:color="auto"/>
+              <w:bottom w:val="single" w:sz="4" w:space="0" w:color="auto"/>
+              <w:right w:val="single" w:sz="4" w:space="0" w:color="auto"/>
+            </w:tcBorders>
+            <w:noWrap/>
+            <w:vAlign w:val="bottom"/>
+            <w:hideMark/>
+          </w:tcPr>
+          <w:p>
+            <w:pPr>
+              <w:spacing w:after="0" w:line="240" w:lineRule="auto"/>
+              <w:jc w:val="left"/>
+              <w:rPr>
+                <w:bCs/>
+                <w:lang w:bidi="lo-LA"/>
+              </w:rPr>
+            </w:pPr>
+            <w:r>
+              <w:rPr>
+                <w:b/>
+                <w:bCs/>
+                <w:lang w:bidi="lo-LA"/>
+              </w:rPr>
+              <w:t>Aprašymas</w:t>
+            </w:r>
+            <w:r>
+              <w:rPr>
+                <w:bCs/>
+                <w:lang w:bidi="lo-LA"/>
+              </w:rPr>
+              <w:t xml:space="preserve">. </w:t>
+            </w:r>
+            <w:r>
+              <w:rPr>
+                <w:bCs/>
+                <w:lang w:bidi="lo-LA"/>
+              </w:rPr>
+              <w:t>Klientas, kurio nuomos sutartis buvo įvykdyta ir jis grąžino transporto priemonę, gali ją įvertinti.</w:t>
+            </w:r>
+          </w:p>
+        </w:tc>
+      </w:tr>
+      <w:tr>
+        <w:trPr>
+          <w:trHeight w:val="300"/>
+        </w:trPr>
+        <w:tc>
+          <w:tcPr>
+            <w:tcW w:w="3325" w:type="dxa"/>
+            <w:gridSpan w:val="2"/>
+            <w:tcBorders>
+              <w:top w:val="single" w:sz="4" w:space="0" w:color="auto"/>
+              <w:left w:val="single" w:sz="4" w:space="0" w:color="auto"/>
+              <w:bottom w:val="single" w:sz="4" w:space="0" w:color="auto"/>
+              <w:right w:val="single" w:sz="4" w:space="0" w:color="auto"/>
+            </w:tcBorders>
+            <w:noWrap/>
+            <w:vAlign w:val="bottom"/>
+            <w:hideMark/>
+          </w:tcPr>
+          <w:p>
+            <w:pPr>
+              <w:spacing w:after="0" w:line="240" w:lineRule="auto"/>
+              <w:rPr>
+                <w:b/>
+                <w:bCs/>
+                <w:lang w:bidi="lo-LA"/>
+              </w:rPr>
+            </w:pPr>
+            <w:r>
+              <w:rPr>
+                <w:b/>
+                <w:bCs/>
+                <w:lang w:bidi="lo-LA"/>
+              </w:rPr>
+              <w:t xml:space="preserve">Prieš sąlyga. </w:t>
+            </w:r>
+          </w:p>
+        </w:tc>
+        <w:tc>
+          <w:tcPr>
+            <w:tcW w:w="6042" w:type="dxa"/>
+            <w:tcBorders>
+              <w:top w:val="single" w:sz="4" w:space="0" w:color="auto"/>
+              <w:left w:val="nil"/>
+              <w:bottom w:val="single" w:sz="4" w:space="0" w:color="auto"/>
+              <w:right w:val="single" w:sz="4" w:space="0" w:color="auto"/>
+            </w:tcBorders>
+            <w:noWrap/>
+            <w:vAlign w:val="bottom"/>
+          </w:tcPr>
+          <w:p>
+            <w:pPr>
+              <w:spacing w:after="0" w:line="240" w:lineRule="auto"/>
+              <w:rPr>
+                <w:bCs/>
+                <w:lang w:bidi="lo-LA"/>
+              </w:rPr>
+            </w:pPr>
+            <w:r>
+              <w:rPr>
+                <w:bCs/>
+                <w:lang w:bidi="lo-LA"/>
+              </w:rPr>
+              <w:t xml:space="preserve">Klientas yra prisijungęs, </w:t>
+            </w:r>
+            <w:r>
+              <w:rPr>
+                <w:bCs/>
+                <w:lang w:bidi="lo-LA"/>
+              </w:rPr>
+              <w:t>nuomos sutartis yra įvykdyta</w:t>
+            </w:r>
+          </w:p>
+        </w:tc>
+      </w:tr>
+      <w:tr>
+        <w:trPr>
+          <w:trHeight w:val="300"/>
+        </w:trPr>
+        <w:tc>
+          <w:tcPr>
+            <w:tcW w:w="3325" w:type="dxa"/>
+            <w:gridSpan w:val="2"/>
+            <w:tcBorders>
+              <w:top w:val="single" w:sz="4" w:space="0" w:color="auto"/>
+              <w:left w:val="single" w:sz="4" w:space="0" w:color="auto"/>
+              <w:bottom w:val="single" w:sz="4" w:space="0" w:color="auto"/>
+              <w:right w:val="single" w:sz="4" w:space="0" w:color="auto"/>
+            </w:tcBorders>
+            <w:noWrap/>
+            <w:vAlign w:val="bottom"/>
+            <w:hideMark/>
+          </w:tcPr>
+          <w:p>
+            <w:pPr>
+              <w:spacing w:after="0" w:line="240" w:lineRule="auto"/>
+              <w:rPr>
+                <w:b/>
+                <w:bCs/>
+                <w:lang w:bidi="lo-LA"/>
+              </w:rPr>
+            </w:pPr>
+            <w:r>
+              <w:rPr>
+                <w:b/>
+                <w:bCs/>
+                <w:lang w:bidi="lo-LA"/>
+              </w:rPr>
+              <w:t>Aktorius</w:t>
+            </w:r>
+          </w:p>
+        </w:tc>
+        <w:tc>
+          <w:tcPr>
+            <w:tcW w:w="6042" w:type="dxa"/>
+            <w:tcBorders>
+              <w:top w:val="single" w:sz="4" w:space="0" w:color="auto"/>
+              <w:left w:val="nil"/>
+              <w:bottom w:val="single" w:sz="4" w:space="0" w:color="auto"/>
+              <w:right w:val="single" w:sz="4" w:space="0" w:color="auto"/>
+            </w:tcBorders>
+            <w:noWrap/>
+            <w:vAlign w:val="bottom"/>
+          </w:tcPr>
+          <w:p>
+            <w:pPr>
+              <w:spacing w:after="0" w:line="240" w:lineRule="auto"/>
+              <w:rPr>
+                <w:bCs/>
+                <w:lang w:bidi="lo-LA"/>
+              </w:rPr>
+            </w:pPr>
+            <w:r>
+              <w:rPr>
+                <w:bCs/>
+                <w:lang w:bidi="lo-LA"/>
+              </w:rPr>
+              <w:t>Klientas</w:t>
+            </w:r>
+          </w:p>
+        </w:tc>
+      </w:tr>
+      <w:tr>
+        <w:trPr>
+          <w:trHeight w:val="283"/>
+        </w:trPr>
+        <w:tc>
+          <w:tcPr>
+            <w:tcW w:w="1577" w:type="dxa"/>
+            <w:vMerge w:val="restart"/>
+            <w:tcBorders>
+              <w:top w:val="nil"/>
+              <w:left w:val="single" w:sz="4" w:space="0" w:color="auto"/>
+              <w:bottom w:val="single" w:sz="4" w:space="0" w:color="auto"/>
+              <w:right w:val="single" w:sz="4" w:space="0" w:color="auto"/>
+            </w:tcBorders>
+            <w:vAlign w:val="center"/>
+            <w:hideMark/>
+          </w:tcPr>
+          <w:p>
+            <w:pPr>
+              <w:spacing w:after="0" w:line="240" w:lineRule="auto"/>
+              <w:rPr>
+                <w:b/>
+                <w:bCs/>
+                <w:lang w:bidi="lo-LA"/>
+              </w:rPr>
+            </w:pPr>
+            <w:r>
+              <w:rPr>
+                <w:b/>
+                <w:bCs/>
+                <w:lang w:bidi="lo-LA"/>
+              </w:rPr>
+              <w:t>Susiję panaudojimo atvejai</w:t>
+            </w:r>
+          </w:p>
+        </w:tc>
+        <w:tc>
+          <w:tcPr>
+            <w:tcW w:w="1748" w:type="dxa"/>
+            <w:tcBorders>
+              <w:top w:val="nil"/>
+              <w:left w:val="nil"/>
+              <w:bottom w:val="single" w:sz="4" w:space="0" w:color="auto"/>
+              <w:right w:val="single" w:sz="4" w:space="0" w:color="auto"/>
+            </w:tcBorders>
+            <w:noWrap/>
+            <w:vAlign w:val="bottom"/>
+            <w:hideMark/>
+          </w:tcPr>
+          <w:p>
+            <w:pPr>
+              <w:spacing w:after="0" w:line="240" w:lineRule="auto"/>
+              <w:rPr>
+                <w:b/>
+                <w:bCs/>
+                <w:lang w:bidi="lo-LA"/>
+              </w:rPr>
+            </w:pPr>
+            <w:r>
+              <w:rPr>
+                <w:b/>
+                <w:bCs/>
+                <w:lang w:bidi="lo-LA"/>
+              </w:rPr>
+              <w:t>Išplečiantys PA</w:t>
+            </w:r>
+          </w:p>
+        </w:tc>
+        <w:tc>
+          <w:tcPr>
+            <w:tcW w:w="6042" w:type="dxa"/>
+            <w:tcBorders>
+              <w:top w:val="single" w:sz="4" w:space="0" w:color="auto"/>
+              <w:left w:val="nil"/>
+              <w:bottom w:val="single" w:sz="4" w:space="0" w:color="auto"/>
+              <w:right w:val="single" w:sz="4" w:space="0" w:color="auto"/>
+            </w:tcBorders>
+            <w:noWrap/>
+            <w:vAlign w:val="bottom"/>
+          </w:tcPr>
+          <w:p>
+            <w:pPr>
+              <w:spacing w:after="0" w:line="240" w:lineRule="auto"/>
+              <w:rPr>
+                <w:bCs/>
+                <w:lang w:bidi="lo-LA"/>
+              </w:rPr>
+            </w:pPr>
+          </w:p>
+        </w:tc>
+      </w:tr>
+      <w:tr>
+        <w:trPr>
+          <w:trHeight w:val="283"/>
+        </w:trPr>
+        <w:tc>
+          <w:tcPr>
+            <w:tcW w:w="1577" w:type="dxa"/>
+            <w:vMerge/>
+            <w:tcBorders>
+              <w:top w:val="nil"/>
+              <w:left w:val="single" w:sz="4" w:space="0" w:color="auto"/>
+              <w:bottom w:val="single" w:sz="4" w:space="0" w:color="auto"/>
+              <w:right w:val="single" w:sz="4" w:space="0" w:color="auto"/>
+            </w:tcBorders>
+            <w:vAlign w:val="center"/>
+            <w:hideMark/>
+          </w:tcPr>
+          <w:p>
+            <w:pPr>
+              <w:spacing w:after="0" w:line="240" w:lineRule="auto"/>
+              <w:rPr>
+                <w:b/>
+                <w:bCs/>
+                <w:lang w:bidi="lo-LA"/>
+              </w:rPr>
+            </w:pPr>
+          </w:p>
+        </w:tc>
+        <w:tc>
+          <w:tcPr>
+            <w:tcW w:w="1748" w:type="dxa"/>
+            <w:tcBorders>
+              <w:top w:val="nil"/>
+              <w:left w:val="nil"/>
+              <w:bottom w:val="single" w:sz="4" w:space="0" w:color="auto"/>
+              <w:right w:val="single" w:sz="4" w:space="0" w:color="auto"/>
+            </w:tcBorders>
+            <w:noWrap/>
+            <w:vAlign w:val="bottom"/>
+            <w:hideMark/>
+          </w:tcPr>
+          <w:p>
+            <w:pPr>
+              <w:spacing w:after="0" w:line="240" w:lineRule="auto"/>
+              <w:rPr>
+                <w:b/>
+                <w:bCs/>
+                <w:lang w:bidi="lo-LA"/>
+              </w:rPr>
+            </w:pPr>
+            <w:r>
+              <w:rPr>
+                <w:b/>
+                <w:bCs/>
+                <w:lang w:bidi="lo-LA"/>
+              </w:rPr>
+              <w:t>Apimami PA</w:t>
+            </w:r>
+          </w:p>
+        </w:tc>
+        <w:tc>
+          <w:tcPr>
+            <w:tcW w:w="6042" w:type="dxa"/>
+            <w:tcBorders>
+              <w:top w:val="single" w:sz="4" w:space="0" w:color="auto"/>
+              <w:left w:val="nil"/>
+              <w:bottom w:val="single" w:sz="4" w:space="0" w:color="auto"/>
+              <w:right w:val="single" w:sz="4" w:space="0" w:color="auto"/>
+            </w:tcBorders>
+            <w:noWrap/>
+            <w:vAlign w:val="bottom"/>
+          </w:tcPr>
+          <w:p>
+            <w:pPr>
+              <w:spacing w:after="0" w:line="240" w:lineRule="auto"/>
+              <w:rPr>
+                <w:bCs/>
+                <w:lang w:bidi="lo-LA"/>
+              </w:rPr>
+            </w:pPr>
+          </w:p>
+        </w:tc>
+      </w:tr>
+      <w:tr>
+        <w:trPr>
+          <w:trHeight w:val="283"/>
+        </w:trPr>
+        <w:tc>
+          <w:tcPr>
+            <w:tcW w:w="1577" w:type="dxa"/>
+            <w:vMerge/>
+            <w:tcBorders>
+              <w:top w:val="nil"/>
+              <w:left w:val="single" w:sz="4" w:space="0" w:color="auto"/>
+              <w:bottom w:val="single" w:sz="4" w:space="0" w:color="auto"/>
+              <w:right w:val="single" w:sz="4" w:space="0" w:color="auto"/>
+            </w:tcBorders>
+            <w:vAlign w:val="center"/>
+            <w:hideMark/>
+          </w:tcPr>
+          <w:p>
+            <w:pPr>
+              <w:spacing w:after="0" w:line="240" w:lineRule="auto"/>
+              <w:rPr>
+                <w:b/>
+                <w:bCs/>
+                <w:lang w:bidi="lo-LA"/>
+              </w:rPr>
+            </w:pPr>
+          </w:p>
+        </w:tc>
+        <w:tc>
+          <w:tcPr>
+            <w:tcW w:w="1748" w:type="dxa"/>
+            <w:tcBorders>
+              <w:top w:val="nil"/>
+              <w:left w:val="nil"/>
+              <w:bottom w:val="single" w:sz="4" w:space="0" w:color="auto"/>
+              <w:right w:val="single" w:sz="4" w:space="0" w:color="auto"/>
+            </w:tcBorders>
+            <w:noWrap/>
+            <w:vAlign w:val="bottom"/>
+            <w:hideMark/>
+          </w:tcPr>
+          <w:p>
+            <w:pPr>
+              <w:spacing w:after="0" w:line="240" w:lineRule="auto"/>
+              <w:rPr>
+                <w:b/>
+                <w:bCs/>
+                <w:lang w:bidi="lo-LA"/>
+              </w:rPr>
+            </w:pPr>
+            <w:r>
+              <w:rPr>
+                <w:b/>
+                <w:bCs/>
+                <w:lang w:bidi="lo-LA"/>
+              </w:rPr>
+              <w:t>Specializuoja PA</w:t>
+            </w:r>
+          </w:p>
+        </w:tc>
+        <w:tc>
+          <w:tcPr>
+            <w:tcW w:w="6042" w:type="dxa"/>
+            <w:tcBorders>
+              <w:top w:val="single" w:sz="4" w:space="0" w:color="auto"/>
+              <w:left w:val="nil"/>
+              <w:bottom w:val="single" w:sz="4" w:space="0" w:color="auto"/>
+              <w:right w:val="single" w:sz="4" w:space="0" w:color="auto"/>
+            </w:tcBorders>
+            <w:noWrap/>
+            <w:vAlign w:val="bottom"/>
+          </w:tcPr>
+          <w:p>
+            <w:pPr>
+              <w:spacing w:after="0" w:line="240" w:lineRule="auto"/>
+              <w:rPr>
+                <w:bCs/>
+                <w:lang w:bidi="lo-LA"/>
+              </w:rPr>
+            </w:pPr>
+          </w:p>
+        </w:tc>
+      </w:tr>
+      <w:tr>
+        <w:trPr>
+          <w:trHeight w:val="300"/>
+        </w:trPr>
+        <w:tc>
+          <w:tcPr>
+            <w:tcW w:w="3325" w:type="dxa"/>
+            <w:gridSpan w:val="2"/>
+            <w:tcBorders>
+              <w:top w:val="single" w:sz="4" w:space="0" w:color="auto"/>
+              <w:left w:val="single" w:sz="4" w:space="0" w:color="auto"/>
+              <w:bottom w:val="single" w:sz="4" w:space="0" w:color="auto"/>
+              <w:right w:val="single" w:sz="4" w:space="0" w:color="auto"/>
+            </w:tcBorders>
+            <w:noWrap/>
+            <w:vAlign w:val="bottom"/>
+            <w:hideMark/>
+          </w:tcPr>
+          <w:p>
+            <w:pPr>
+              <w:spacing w:after="0" w:line="240" w:lineRule="auto"/>
+              <w:rPr>
+                <w:b/>
+                <w:bCs/>
+                <w:lang w:bidi="lo-LA"/>
+              </w:rPr>
+            </w:pPr>
+            <w:r>
+              <w:rPr>
+                <w:b/>
+                <w:bCs/>
+                <w:lang w:bidi="lo-LA"/>
+              </w:rPr>
+              <w:t>Po sąlyga</w:t>
+            </w:r>
+          </w:p>
+        </w:tc>
+        <w:tc>
+          <w:tcPr>
+            <w:tcW w:w="6042" w:type="dxa"/>
+            <w:tcBorders>
+              <w:top w:val="single" w:sz="4" w:space="0" w:color="auto"/>
+              <w:left w:val="nil"/>
+              <w:bottom w:val="single" w:sz="4" w:space="0" w:color="auto"/>
+              <w:right w:val="single" w:sz="4" w:space="0" w:color="auto"/>
+            </w:tcBorders>
+            <w:noWrap/>
+            <w:vAlign w:val="bottom"/>
+          </w:tcPr>
+          <w:p>
+            <w:pPr>
+              <w:spacing w:after="0" w:line="240" w:lineRule="auto"/>
+              <w:rPr>
+                <w:bCs/>
+                <w:lang w:bidi="lo-LA"/>
+              </w:rPr>
+            </w:pPr>
+            <w:r>
+              <w:rPr>
+                <w:bCs/>
+                <w:lang w:bidi="lo-LA"/>
+              </w:rPr>
+              <w:t>Naudota transporto priemonė yra įvertinta</w:t>
+            </w:r>
+          </w:p>
+        </w:tc>
+      </w:tr>
+    </w:tbl>
+    <w:tbl>
+      <w:tblPr>
+        <w:tblpPr w:leftFromText="180" w:rightFromText="180" w:vertAnchor="text" w:horzAnchor="margin" w:tblpX="250" w:tblpY="537"/>
         <w:tblW w:w="9367" w:type="dxa"/>
-        <w:tblInd w:w="279" w:type="dxa"/>
         <w:tblLook w:val="04A0" w:firstRow="1" w:lastRow="0" w:firstColumn="1" w:lastColumn="0" w:noHBand="0" w:noVBand="1"/>
       </w:tblPr>
       <w:tblGrid>
@@ -7725,7 +7806,6 @@
                 <w:bCs/>
                 <w:lang w:bidi="lo-LA"/>
               </w:rPr>
-              <w:lastRenderedPageBreak/>
               <w:t>Pavadinimas</w:t>
             </w:r>
             <w:r>
@@ -7733,7 +7813,7 @@
                 <w:bCs/>
                 <w:lang w:bidi="lo-LA"/>
               </w:rPr>
-              <w:t>: Įvertinti nuomotą transporto priemonę</w:t>
+              <w:t>: Įvertinti aptarnavusį darbuotoją</w:t>
             </w:r>
           </w:p>
         </w:tc>
@@ -7784,7 +7864,14 @@
                 <w:bCs/>
                 <w:lang w:bidi="lo-LA"/>
               </w:rPr>
-              <w:t>Leisti klientui įvertinti naudotą transporto priemonę</w:t>
+              <w:t>Leisti klientui įve</w:t>
+            </w:r>
+            <w:r>
+              <w:rPr>
+                <w:bCs/>
+                <w:lang w:bidi="lo-LA"/>
+              </w:rPr>
+              <w:t>rtinti jį aptarnavusį vairuotoją</w:t>
             </w:r>
           </w:p>
         </w:tc>
@@ -7836,7 +7923,14 @@
                 <w:bCs/>
                 <w:lang w:bidi="lo-LA"/>
               </w:rPr>
-              <w:t>Klientas grąžinęs transporto priemonę, prie jos gali palikti įvertinimą.</w:t>
+              <w:t>Klientas, kurio nuomos sutartis buvo įvykdyta ir jis buvo nusamdęs darbuotoją, gali jį įvertinti.</w:t>
+            </w:r>
+            <w:r>
+              <w:rPr>
+                <w:bCs/>
+                <w:lang w:bidi="lo-LA"/>
+              </w:rPr>
+              <w:t xml:space="preserve"> </w:t>
             </w:r>
           </w:p>
         </w:tc>
@@ -7910,7 +8004,7 @@
                 <w:bCs/>
                 <w:lang w:bidi="lo-LA"/>
               </w:rPr>
-              <w:t>TP grąžinta</w:t>
+              <w:t>nuomos sutartis yra įvykdyta</w:t>
             </w:r>
           </w:p>
         </w:tc>
@@ -8301,12 +8395,33 @@
                 <w:bCs/>
                 <w:lang w:bidi="lo-LA"/>
               </w:rPr>
-              <w:t>Naudota TP yra įvertinama</w:t>
+              <w:t xml:space="preserve">Aptarnavęs </w:t>
+            </w:r>
+            <w:r>
+              <w:rPr>
+                <w:bCs/>
+                <w:lang w:bidi="lo-LA"/>
+              </w:rPr>
+              <w:t>vairuotojas</w:t>
+            </w:r>
+            <w:r>
+              <w:rPr>
+                <w:bCs/>
+                <w:lang w:bidi="lo-LA"/>
+              </w:rPr>
+              <w:t xml:space="preserve"> yra įvertinamas</w:t>
             </w:r>
           </w:p>
         </w:tc>
       </w:tr>
     </w:tbl>
+    <w:p>
+      <w:pPr>
+        <w:rPr>
+          <w:noProof/>
+        </w:rPr>
+      </w:pPr>
+    </w:p>
     <w:p>
       <w:pPr>
         <w:rPr>
@@ -8316,8 +8431,8 @@
     </w:p>
     <w:tbl>
       <w:tblPr>
+        <w:tblpPr w:leftFromText="180" w:rightFromText="180" w:vertAnchor="text" w:horzAnchor="margin" w:tblpY="318"/>
         <w:tblW w:w="9367" w:type="dxa"/>
-        <w:tblInd w:w="279" w:type="dxa"/>
         <w:tblLook w:val="04A0" w:firstRow="1" w:lastRow="0" w:firstColumn="1" w:lastColumn="0" w:noHBand="0" w:noVBand="1"/>
       </w:tblPr>
       <w:tblGrid>
@@ -8353,12 +8468,6 @@
             </w:pPr>
             <w:r>
               <w:rPr>
-                <w:noProof/>
-              </w:rPr>
-              <w:br w:type="page"/>
-            </w:r>
-            <w:r>
-              <w:rPr>
                 <w:b/>
                 <w:bCs/>
                 <w:lang w:bidi="lo-LA"/>
@@ -8370,7 +8479,7 @@
                 <w:bCs/>
                 <w:lang w:bidi="lo-LA"/>
               </w:rPr>
-              <w:t>: Atšaukti nuomos sutartį</w:t>
+              <w:t>: Užregistruoti defektą</w:t>
             </w:r>
           </w:p>
         </w:tc>
@@ -8421,7 +8530,7 @@
                 <w:bCs/>
                 <w:lang w:bidi="lo-LA"/>
               </w:rPr>
-              <w:t>Leisti klientui atšaukti sudarytą nuomos sutartį</w:t>
+              <w:t>Leisti klientui užregistruoti transporto priemonės defektą</w:t>
             </w:r>
           </w:p>
         </w:tc>
@@ -8473,7 +8582,7 @@
                 <w:bCs/>
                 <w:lang w:bidi="lo-LA"/>
               </w:rPr>
-              <w:t>Klientas gali atšaukti esamą nuomos sutartį.</w:t>
+              <w:t>Klientas pasirinkęs defekto registravimą, naujame lange gali užpildyti formą.</w:t>
             </w:r>
           </w:p>
         </w:tc>
@@ -8540,7 +8649,7 @@
                 <w:bCs/>
                 <w:lang w:bidi="lo-LA"/>
               </w:rPr>
-              <w:t>Klientas yra prisijungęs, sudaryta nuomos sutartis</w:t>
+              <w:t>Klientas yra prisijungęs ir turi išnuomotą TP</w:t>
             </w:r>
           </w:p>
         </w:tc>
@@ -8931,19 +9040,12 @@
                 <w:bCs/>
                 <w:lang w:bidi="lo-LA"/>
               </w:rPr>
-              <w:t>Nuomos sutartis atšaukiama</w:t>
+              <w:t>Užregistruotas transporto priemonės defektas</w:t>
             </w:r>
           </w:p>
         </w:tc>
       </w:tr>
     </w:tbl>
-    <w:p>
-      <w:pPr>
-        <w:rPr>
-          <w:noProof/>
-        </w:rPr>
-      </w:pPr>
-    </w:p>
     <w:p>
       <w:pPr>
         <w:rPr>
@@ -16999,7 +17101,7 @@
       <w:rPr>
         <w:noProof/>
       </w:rPr>
-      <w:t>3</w:t>
+      <w:t>12</w:t>
     </w:r>
     <w:r>
       <w:fldChar w:fldCharType="end"/>
@@ -19476,7 +19578,7 @@
 </file>
 
 <file path=customXml/itemProps1.xml><?xml version="1.0" encoding="utf-8"?>
-<ds:datastoreItem xmlns:ds="http://schemas.openxmlformats.org/officeDocument/2006/customXml" ds:itemID="{EDF2328F-DDDF-41FA-BC40-A704944E398B}">
+<ds:datastoreItem xmlns:ds="http://schemas.openxmlformats.org/officeDocument/2006/customXml" ds:itemID="{A2367309-1B22-4A2E-9DD6-9DBC1620A3F2}">
   <ds:schemaRefs>
     <ds:schemaRef ds:uri="http://schemas.openxmlformats.org/officeDocument/2006/bibliography"/>
   </ds:schemaRefs>

</xml_diff>

<commit_message>
papildziau ataskaita is savo PA kurias turėjau perziureti
</commit_message>
<xml_diff>
--- a/AstuntaGrupe.docx
+++ b/AstuntaGrupe.docx
@@ -1,6 +1,6 @@
 
 <file path=word/document.xml><?xml version="1.0" encoding="utf-8"?>
-<w:document xmlns:wpc="http://schemas.microsoft.com/office/word/2010/wordprocessingCanvas" xmlns:cx="http://schemas.microsoft.com/office/drawing/2014/chartex" xmlns:cx1="http://schemas.microsoft.com/office/drawing/2015/9/8/chartex" xmlns:cx2="http://schemas.microsoft.com/office/drawing/2015/10/21/chartex" xmlns:cx3="http://schemas.microsoft.com/office/drawing/2016/5/9/chartex" xmlns:cx4="http://schemas.microsoft.com/office/drawing/2016/5/10/chartex" xmlns:cx5="http://schemas.microsoft.com/office/drawing/2016/5/11/chartex" xmlns:mc="http://schemas.openxmlformats.org/markup-compatibility/2006" xmlns:o="urn:schemas-microsoft-com:office:office" xmlns:r="http://schemas.openxmlformats.org/officeDocument/2006/relationships" xmlns:m="http://schemas.openxmlformats.org/officeDocument/2006/math" xmlns:v="urn:schemas-microsoft-com:vml" xmlns:wp14="http://schemas.microsoft.com/office/word/2010/wordprocessingDrawing" xmlns:wp="http://schemas.openxmlformats.org/drawingml/2006/wordprocessingDrawing" xmlns:w10="urn:schemas-microsoft-com:office:word" xmlns:w="http://schemas.openxmlformats.org/wordprocessingml/2006/main" xmlns:w14="http://schemas.microsoft.com/office/word/2010/wordml" xmlns:w15="http://schemas.microsoft.com/office/word/2012/wordml" xmlns:w16se="http://schemas.microsoft.com/office/word/2015/wordml/symex" xmlns:wpg="http://schemas.microsoft.com/office/word/2010/wordprocessingGroup" xmlns:wpi="http://schemas.microsoft.com/office/word/2010/wordprocessingInk" xmlns:wne="http://schemas.microsoft.com/office/word/2006/wordml" xmlns:wps="http://schemas.microsoft.com/office/word/2010/wordprocessingShape" mc:Ignorable="w14 w15 w16se wp14">
+<w:document xmlns:wpc="http://schemas.microsoft.com/office/word/2010/wordprocessingCanvas" xmlns:cx="http://schemas.microsoft.com/office/drawing/2014/chartex" xmlns:cx1="http://schemas.microsoft.com/office/drawing/2015/9/8/chartex" xmlns:cx2="http://schemas.microsoft.com/office/drawing/2015/10/21/chartex" xmlns:mc="http://schemas.openxmlformats.org/markup-compatibility/2006" xmlns:o="urn:schemas-microsoft-com:office:office" xmlns:r="http://schemas.openxmlformats.org/officeDocument/2006/relationships" xmlns:m="http://schemas.openxmlformats.org/officeDocument/2006/math" xmlns:v="urn:schemas-microsoft-com:vml" xmlns:wp14="http://schemas.microsoft.com/office/word/2010/wordprocessingDrawing" xmlns:wp="http://schemas.openxmlformats.org/drawingml/2006/wordprocessingDrawing" xmlns:w10="urn:schemas-microsoft-com:office:word" xmlns:w="http://schemas.openxmlformats.org/wordprocessingml/2006/main" xmlns:w14="http://schemas.microsoft.com/office/word/2010/wordml" xmlns:w15="http://schemas.microsoft.com/office/word/2012/wordml" xmlns:w16se="http://schemas.microsoft.com/office/word/2015/wordml/symex" xmlns:wpg="http://schemas.microsoft.com/office/word/2010/wordprocessingGroup" xmlns:wpi="http://schemas.microsoft.com/office/word/2010/wordprocessingInk" xmlns:wne="http://schemas.microsoft.com/office/word/2006/wordml" xmlns:wps="http://schemas.microsoft.com/office/word/2010/wordprocessingShape" mc:Ignorable="w14 w15 w16se wp14">
   <w:body>
     <w:p>
       <w:pPr>
@@ -257,17 +257,8 @@
           <w:sz w:val="28"/>
           <w:szCs w:val="28"/>
         </w:rPr>
-        <w:t xml:space="preserve"> </w:t>
+        <w:t xml:space="preserve"> Beresinevičiūtė</w:t>
       </w:r>
-      <w:proofErr w:type="spellStart"/>
-      <w:r>
-        <w:rPr>
-          <w:sz w:val="28"/>
-          <w:szCs w:val="28"/>
-        </w:rPr>
-        <w:t>Beresinevičiūtė</w:t>
-      </w:r>
-      <w:proofErr w:type="spellEnd"/>
       <w:r>
         <w:rPr>
           <w:sz w:val="28"/>
@@ -281,22 +272,7 @@
           <w:szCs w:val="28"/>
         </w:rPr>
         <w:br/>
-      </w:r>
-      <w:proofErr w:type="spellStart"/>
-      <w:r>
-        <w:rPr>
-          <w:sz w:val="28"/>
-          <w:szCs w:val="28"/>
-        </w:rPr>
-        <w:t>Kažukauskas</w:t>
-      </w:r>
-      <w:proofErr w:type="spellEnd"/>
-      <w:r>
-        <w:rPr>
-          <w:sz w:val="28"/>
-          <w:szCs w:val="28"/>
-        </w:rPr>
-        <w:t xml:space="preserve"> Mindaugas</w:t>
+        <w:t>Kažukauskas Mindaugas</w:t>
       </w:r>
       <w:r>
         <w:rPr>
@@ -304,22 +280,7 @@
           <w:szCs w:val="28"/>
         </w:rPr>
         <w:br/>
-      </w:r>
-      <w:proofErr w:type="spellStart"/>
-      <w:r>
-        <w:rPr>
-          <w:sz w:val="28"/>
-          <w:szCs w:val="28"/>
-        </w:rPr>
-        <w:t>Skinkys</w:t>
-      </w:r>
-      <w:proofErr w:type="spellEnd"/>
-      <w:r>
-        <w:rPr>
-          <w:sz w:val="28"/>
-          <w:szCs w:val="28"/>
-        </w:rPr>
-        <w:t xml:space="preserve"> Žygimantas</w:t>
+        <w:t>Skinkys Žygimantas</w:t>
       </w:r>
     </w:p>
     <w:p>
@@ -336,25 +297,7 @@
           <w:sz w:val="28"/>
           <w:szCs w:val="28"/>
         </w:rPr>
-        <w:t xml:space="preserve">IFF-4/3 </w:t>
-      </w:r>
-      <w:proofErr w:type="spellStart"/>
-      <w:r>
-        <w:rPr>
-          <w:b/>
-          <w:sz w:val="28"/>
-          <w:szCs w:val="28"/>
-        </w:rPr>
-        <w:t>gr</w:t>
-      </w:r>
-      <w:proofErr w:type="spellEnd"/>
-      <w:r>
-        <w:rPr>
-          <w:b/>
-          <w:sz w:val="28"/>
-          <w:szCs w:val="28"/>
-        </w:rPr>
-        <w:t>. Studenta</w:t>
+        <w:t>IFF-4/3 gr. Studenta</w:t>
       </w:r>
       <w:r>
         <w:rPr>
@@ -403,25 +346,7 @@
           <w:sz w:val="28"/>
           <w:szCs w:val="28"/>
         </w:rPr>
-        <w:t xml:space="preserve"> </w:t>
-      </w:r>
-      <w:proofErr w:type="spellStart"/>
-      <w:r>
-        <w:rPr>
-          <w:b/>
-          <w:sz w:val="28"/>
-          <w:szCs w:val="28"/>
-        </w:rPr>
-        <w:t>gr</w:t>
-      </w:r>
-      <w:proofErr w:type="spellEnd"/>
-      <w:r>
-        <w:rPr>
-          <w:b/>
-          <w:sz w:val="28"/>
-          <w:szCs w:val="28"/>
-        </w:rPr>
-        <w:t>. Studenta</w:t>
+        <w:t xml:space="preserve"> gr. Studenta</w:t>
       </w:r>
       <w:r>
         <w:rPr>
@@ -445,22 +370,7 @@
           <w:szCs w:val="28"/>
         </w:rPr>
         <w:br/>
-      </w:r>
-      <w:proofErr w:type="spellStart"/>
-      <w:r>
-        <w:rPr>
-          <w:sz w:val="28"/>
-          <w:szCs w:val="28"/>
-        </w:rPr>
-        <w:t>Kanapinskas</w:t>
-      </w:r>
-      <w:proofErr w:type="spellEnd"/>
-      <w:r>
-        <w:rPr>
-          <w:sz w:val="28"/>
-          <w:szCs w:val="28"/>
-        </w:rPr>
-        <w:t xml:space="preserve"> Martynas</w:t>
+        <w:t>Kanapinskas Martynas</w:t>
       </w:r>
     </w:p>
     <w:p>
@@ -530,13 +440,8 @@
         <w:spacing w:before="0" w:beforeAutospacing="0" w:after="0" w:afterAutospacing="0"/>
         <w:jc w:val="right"/>
       </w:pPr>
-      <w:proofErr w:type="spellStart"/>
       <w:r>
-        <w:t>lekt</w:t>
-      </w:r>
-      <w:proofErr w:type="spellEnd"/>
-      <w:r>
-        <w:t>. BARISAS Dominykas</w:t>
+        <w:t>lekt. BARISAS Dominykas</w:t>
       </w:r>
     </w:p>
     <w:p>
@@ -555,13 +460,8 @@
         <w:spacing w:before="0" w:beforeAutospacing="0" w:after="0" w:afterAutospacing="0"/>
         <w:jc w:val="right"/>
       </w:pPr>
-      <w:proofErr w:type="spellStart"/>
       <w:r>
-        <w:t>lekt</w:t>
-      </w:r>
-      <w:proofErr w:type="spellEnd"/>
-      <w:r>
-        <w:t>. VALINČIUS Kęstutis</w:t>
+        <w:t>lekt. VALINČIUS Kęstutis</w:t>
       </w:r>
     </w:p>
     <w:p>
@@ -2550,10 +2450,7 @@
         </w:tc>
       </w:tr>
     </w:tbl>
-    <w:p>
-      <w:bookmarkStart w:id="6" w:name="_GoBack"/>
-      <w:bookmarkEnd w:id="6"/>
-    </w:p>
+    <w:p/>
     <w:p>
       <w:pPr>
         <w:pStyle w:val="Heading3"/>
@@ -5792,7 +5689,7 @@
           <w:color w:val="000000" w:themeColor="text1"/>
         </w:rPr>
       </w:pPr>
-      <w:bookmarkStart w:id="7" w:name="_Toc476348508"/>
+      <w:bookmarkStart w:id="6" w:name="_Toc476348508"/>
       <w:r>
         <w:rPr>
           <w:rFonts w:ascii="Times New Roman" w:hAnsi="Times New Roman"/>
@@ -5802,7 +5699,7 @@
         <w:lastRenderedPageBreak/>
         <w:t xml:space="preserve">Kliento panaudojimo </w:t>
       </w:r>
-      <w:bookmarkEnd w:id="7"/>
+      <w:bookmarkEnd w:id="6"/>
       <w:r>
         <w:rPr>
           <w:rFonts w:ascii="Times New Roman" w:hAnsi="Times New Roman"/>
@@ -8479,7 +8376,7 @@
                 <w:bCs/>
                 <w:lang w:bidi="lo-LA"/>
               </w:rPr>
-              <w:t>: Užregistruoti defektą</w:t>
+              <w:t>: Užregistruoti įvykį</w:t>
             </w:r>
           </w:p>
         </w:tc>
@@ -8530,7 +8427,14 @@
                 <w:bCs/>
                 <w:lang w:bidi="lo-LA"/>
               </w:rPr>
-              <w:t>Leisti klientui užregistruoti transporto priemonės defektą</w:t>
+              <w:t xml:space="preserve">Leisti klientui užregistruoti transporto priemonės </w:t>
+            </w:r>
+            <w:r>
+              <w:rPr>
+                <w:bCs/>
+                <w:lang w:bidi="lo-LA"/>
+              </w:rPr>
+              <w:t>įvykį.</w:t>
             </w:r>
           </w:p>
         </w:tc>
@@ -8582,7 +8486,35 @@
                 <w:bCs/>
                 <w:lang w:bidi="lo-LA"/>
               </w:rPr>
-              <w:t>Klientas pasirinkęs defekto registravimą, naujame lange gali užpildyti formą.</w:t>
+              <w:t>Klientas pasirinkęs</w:t>
+            </w:r>
+            <w:r>
+              <w:rPr>
+                <w:bCs/>
+                <w:lang w:bidi="lo-LA"/>
+              </w:rPr>
+              <w:t xml:space="preserve"> „Įvykio registravimas“</w:t>
+            </w:r>
+            <w:r>
+              <w:rPr>
+                <w:bCs/>
+                <w:lang w:bidi="lo-LA"/>
+              </w:rPr>
+              <w:t xml:space="preserve"> naujame lange gali užpildyti formą</w:t>
+            </w:r>
+            <w:r>
+              <w:rPr>
+                <w:bCs/>
+                <w:lang w:bidi="lo-LA"/>
+              </w:rPr>
+              <w:t xml:space="preserve"> apie įvykį</w:t>
+            </w:r>
+            <w:r>
+              <w:rPr>
+                <w:bCs/>
+                <w:lang w:bidi="lo-LA"/>
+              </w:rPr>
+              <w:t>.</w:t>
             </w:r>
           </w:p>
         </w:tc>
@@ -8651,6 +8583,13 @@
               </w:rPr>
               <w:t>Klientas yra prisijungęs ir turi išnuomotą TP</w:t>
             </w:r>
+            <w:r>
+              <w:rPr>
+                <w:bCs/>
+                <w:lang w:bidi="lo-LA"/>
+              </w:rPr>
+              <w:t>, mato išsamesnę informacija apie transporto priemonę.</w:t>
+            </w:r>
           </w:p>
         </w:tc>
       </w:tr>
@@ -9040,7 +8979,14 @@
                 <w:bCs/>
                 <w:lang w:bidi="lo-LA"/>
               </w:rPr>
-              <w:t>Užregistruotas transporto priemonės defektas</w:t>
+              <w:t>Užre</w:t>
+            </w:r>
+            <w:r>
+              <w:rPr>
+                <w:bCs/>
+                <w:lang w:bidi="lo-LA"/>
+              </w:rPr>
+              <w:t>gistruotas naujas transporto priemonės įvykis.</w:t>
             </w:r>
           </w:p>
         </w:tc>
@@ -9078,7 +9024,7 @@
           <w:color w:val="000000" w:themeColor="text1"/>
         </w:rPr>
       </w:pPr>
-      <w:bookmarkStart w:id="8" w:name="_Toc476348509"/>
+      <w:bookmarkStart w:id="7" w:name="_Toc476348509"/>
       <w:r>
         <w:rPr>
           <w:rFonts w:ascii="Times New Roman" w:hAnsi="Times New Roman"/>
@@ -9089,7 +9035,7 @@
         <w:lastRenderedPageBreak/>
         <w:t xml:space="preserve">Darbuotojo panaudojimo </w:t>
       </w:r>
-      <w:bookmarkEnd w:id="8"/>
+      <w:bookmarkEnd w:id="7"/>
       <w:r>
         <w:rPr>
           <w:rFonts w:ascii="Times New Roman" w:hAnsi="Times New Roman"/>
@@ -9209,7 +9155,7 @@
                 <w:bCs/>
                 <w:lang w:bidi="lo-LA"/>
               </w:rPr>
-              <w:t xml:space="preserve">Suteikti galimybę darbuotojui </w:t>
+              <w:t xml:space="preserve">Darbuotojas gali </w:t>
             </w:r>
             <w:r>
               <w:rPr>
@@ -9357,6 +9303,13 @@
               </w:rPr>
               <w:t>Darbuotojas yra prisijungęs</w:t>
             </w:r>
+            <w:r>
+              <w:rPr>
+                <w:bCs/>
+                <w:lang w:bidi="lo-LA"/>
+              </w:rPr>
+              <w:t xml:space="preserve"> ir mato sutarčių sąrašą.</w:t>
+            </w:r>
           </w:p>
         </w:tc>
       </w:tr>
@@ -9746,7 +9699,7 @@
                 <w:bCs/>
                 <w:lang w:bidi="lo-LA"/>
               </w:rPr>
-              <w:t>Nuomos prašymas patvirtintas</w:t>
+              <w:t>Pakeista nuomos sutarties būsena</w:t>
             </w:r>
           </w:p>
         </w:tc>
@@ -13099,7 +13052,7 @@
                 <w:bCs/>
                 <w:lang w:bidi="lo-LA"/>
               </w:rPr>
-              <w:t>defektą</w:t>
+              <w:t>įvykį</w:t>
             </w:r>
           </w:p>
         </w:tc>
@@ -14404,7 +14357,14 @@
                 <w:bCs/>
                 <w:lang w:bidi="lo-LA"/>
               </w:rPr>
-              <w:t xml:space="preserve">Suteikti galimybę darbuotojui pašalinti pasirinktą </w:t>
+              <w:t>Darbuotojas gali</w:t>
+            </w:r>
+            <w:r>
+              <w:rPr>
+                <w:bCs/>
+                <w:lang w:bidi="lo-LA"/>
+              </w:rPr>
+              <w:t xml:space="preserve"> pašalinti pasirinktą </w:t>
             </w:r>
             <w:r>
               <w:rPr>
@@ -14545,6 +14505,15 @@
               </w:rPr>
               <w:t>transporto priemonė egzistuoja</w:t>
             </w:r>
+            <w:r>
+              <w:rPr>
+                <w:bCs/>
+                <w:lang w:bidi="lo-LA"/>
+              </w:rPr>
+              <w:t xml:space="preserve"> bei nėra išnuomota.</w:t>
+            </w:r>
+            <w:bookmarkStart w:id="8" w:name="_GoBack"/>
+            <w:bookmarkEnd w:id="8"/>
           </w:p>
         </w:tc>
       </w:tr>
@@ -17057,7 +17026,7 @@
 </file>
 
 <file path=word/endnotes.xml><?xml version="1.0" encoding="utf-8"?>
-<w:endnotes xmlns:wpc="http://schemas.microsoft.com/office/word/2010/wordprocessingCanvas" xmlns:cx="http://schemas.microsoft.com/office/drawing/2014/chartex" xmlns:cx1="http://schemas.microsoft.com/office/drawing/2015/9/8/chartex" xmlns:cx2="http://schemas.microsoft.com/office/drawing/2015/10/21/chartex" xmlns:cx3="http://schemas.microsoft.com/office/drawing/2016/5/9/chartex" xmlns:cx4="http://schemas.microsoft.com/office/drawing/2016/5/10/chartex" xmlns:cx5="http://schemas.microsoft.com/office/drawing/2016/5/11/chartex" xmlns:mc="http://schemas.openxmlformats.org/markup-compatibility/2006" xmlns:o="urn:schemas-microsoft-com:office:office" xmlns:r="http://schemas.openxmlformats.org/officeDocument/2006/relationships" xmlns:m="http://schemas.openxmlformats.org/officeDocument/2006/math" xmlns:v="urn:schemas-microsoft-com:vml" xmlns:wp14="http://schemas.microsoft.com/office/word/2010/wordprocessingDrawing" xmlns:wp="http://schemas.openxmlformats.org/drawingml/2006/wordprocessingDrawing" xmlns:w10="urn:schemas-microsoft-com:office:word" xmlns:w="http://schemas.openxmlformats.org/wordprocessingml/2006/main" xmlns:w14="http://schemas.microsoft.com/office/word/2010/wordml" xmlns:w15="http://schemas.microsoft.com/office/word/2012/wordml" xmlns:w16se="http://schemas.microsoft.com/office/word/2015/wordml/symex" xmlns:wpg="http://schemas.microsoft.com/office/word/2010/wordprocessingGroup" xmlns:wpi="http://schemas.microsoft.com/office/word/2010/wordprocessingInk" xmlns:wne="http://schemas.microsoft.com/office/word/2006/wordml" xmlns:wps="http://schemas.microsoft.com/office/word/2010/wordprocessingShape" mc:Ignorable="w14 w15 w16se wp14">
+<w:endnotes xmlns:wpc="http://schemas.microsoft.com/office/word/2010/wordprocessingCanvas" xmlns:cx="http://schemas.microsoft.com/office/drawing/2014/chartex" xmlns:cx1="http://schemas.microsoft.com/office/drawing/2015/9/8/chartex" xmlns:cx2="http://schemas.microsoft.com/office/drawing/2015/10/21/chartex" xmlns:mc="http://schemas.openxmlformats.org/markup-compatibility/2006" xmlns:o="urn:schemas-microsoft-com:office:office" xmlns:r="http://schemas.openxmlformats.org/officeDocument/2006/relationships" xmlns:m="http://schemas.openxmlformats.org/officeDocument/2006/math" xmlns:v="urn:schemas-microsoft-com:vml" xmlns:wp14="http://schemas.microsoft.com/office/word/2010/wordprocessingDrawing" xmlns:wp="http://schemas.openxmlformats.org/drawingml/2006/wordprocessingDrawing" xmlns:w10="urn:schemas-microsoft-com:office:word" xmlns:w="http://schemas.openxmlformats.org/wordprocessingml/2006/main" xmlns:w14="http://schemas.microsoft.com/office/word/2010/wordml" xmlns:w15="http://schemas.microsoft.com/office/word/2012/wordml" xmlns:w16se="http://schemas.microsoft.com/office/word/2015/wordml/symex" xmlns:wpg="http://schemas.microsoft.com/office/word/2010/wordprocessingGroup" xmlns:wpi="http://schemas.microsoft.com/office/word/2010/wordprocessingInk" xmlns:wne="http://schemas.microsoft.com/office/word/2006/wordml" xmlns:wps="http://schemas.microsoft.com/office/word/2010/wordprocessingShape" mc:Ignorable="w14 w15 w16se wp14">
   <w:endnote w:type="separator" w:id="-1">
     <w:p>
       <w:pPr>
@@ -17082,7 +17051,7 @@
 </file>
 
 <file path=word/footer1.xml><?xml version="1.0" encoding="utf-8"?>
-<w:ftr xmlns:wpc="http://schemas.microsoft.com/office/word/2010/wordprocessingCanvas" xmlns:cx="http://schemas.microsoft.com/office/drawing/2014/chartex" xmlns:cx1="http://schemas.microsoft.com/office/drawing/2015/9/8/chartex" xmlns:cx2="http://schemas.microsoft.com/office/drawing/2015/10/21/chartex" xmlns:cx3="http://schemas.microsoft.com/office/drawing/2016/5/9/chartex" xmlns:cx4="http://schemas.microsoft.com/office/drawing/2016/5/10/chartex" xmlns:cx5="http://schemas.microsoft.com/office/drawing/2016/5/11/chartex" xmlns:mc="http://schemas.openxmlformats.org/markup-compatibility/2006" xmlns:o="urn:schemas-microsoft-com:office:office" xmlns:r="http://schemas.openxmlformats.org/officeDocument/2006/relationships" xmlns:m="http://schemas.openxmlformats.org/officeDocument/2006/math" xmlns:v="urn:schemas-microsoft-com:vml" xmlns:wp14="http://schemas.microsoft.com/office/word/2010/wordprocessingDrawing" xmlns:wp="http://schemas.openxmlformats.org/drawingml/2006/wordprocessingDrawing" xmlns:w10="urn:schemas-microsoft-com:office:word" xmlns:w="http://schemas.openxmlformats.org/wordprocessingml/2006/main" xmlns:w14="http://schemas.microsoft.com/office/word/2010/wordml" xmlns:w15="http://schemas.microsoft.com/office/word/2012/wordml" xmlns:w16se="http://schemas.microsoft.com/office/word/2015/wordml/symex" xmlns:wpg="http://schemas.microsoft.com/office/word/2010/wordprocessingGroup" xmlns:wpi="http://schemas.microsoft.com/office/word/2010/wordprocessingInk" xmlns:wne="http://schemas.microsoft.com/office/word/2006/wordml" xmlns:wps="http://schemas.microsoft.com/office/word/2010/wordprocessingShape" mc:Ignorable="w14 w15 w16se wp14">
+<w:ftr xmlns:wpc="http://schemas.microsoft.com/office/word/2010/wordprocessingCanvas" xmlns:cx="http://schemas.microsoft.com/office/drawing/2014/chartex" xmlns:cx1="http://schemas.microsoft.com/office/drawing/2015/9/8/chartex" xmlns:cx2="http://schemas.microsoft.com/office/drawing/2015/10/21/chartex" xmlns:mc="http://schemas.openxmlformats.org/markup-compatibility/2006" xmlns:o="urn:schemas-microsoft-com:office:office" xmlns:r="http://schemas.openxmlformats.org/officeDocument/2006/relationships" xmlns:m="http://schemas.openxmlformats.org/officeDocument/2006/math" xmlns:v="urn:schemas-microsoft-com:vml" xmlns:wp14="http://schemas.microsoft.com/office/word/2010/wordprocessingDrawing" xmlns:wp="http://schemas.openxmlformats.org/drawingml/2006/wordprocessingDrawing" xmlns:w10="urn:schemas-microsoft-com:office:word" xmlns:w="http://schemas.openxmlformats.org/wordprocessingml/2006/main" xmlns:w14="http://schemas.microsoft.com/office/word/2010/wordml" xmlns:w15="http://schemas.microsoft.com/office/word/2012/wordml" xmlns:w16se="http://schemas.microsoft.com/office/word/2015/wordml/symex" xmlns:wpg="http://schemas.microsoft.com/office/word/2010/wordprocessingGroup" xmlns:wpi="http://schemas.microsoft.com/office/word/2010/wordprocessingInk" xmlns:wne="http://schemas.microsoft.com/office/word/2006/wordml" xmlns:wps="http://schemas.microsoft.com/office/word/2010/wordprocessingShape" mc:Ignorable="w14 w15 w16se wp14">
   <w:p>
     <w:pPr>
       <w:pStyle w:val="Footer"/>
@@ -17101,7 +17070,7 @@
       <w:rPr>
         <w:noProof/>
       </w:rPr>
-      <w:t>12</w:t>
+      <w:t>10</w:t>
     </w:r>
     <w:r>
       <w:fldChar w:fldCharType="end"/>
@@ -17116,7 +17085,7 @@
 </file>
 
 <file path=word/footer2.xml><?xml version="1.0" encoding="utf-8"?>
-<w:ftr xmlns:wpc="http://schemas.microsoft.com/office/word/2010/wordprocessingCanvas" xmlns:cx="http://schemas.microsoft.com/office/drawing/2014/chartex" xmlns:cx1="http://schemas.microsoft.com/office/drawing/2015/9/8/chartex" xmlns:cx2="http://schemas.microsoft.com/office/drawing/2015/10/21/chartex" xmlns:cx3="http://schemas.microsoft.com/office/drawing/2016/5/9/chartex" xmlns:cx4="http://schemas.microsoft.com/office/drawing/2016/5/10/chartex" xmlns:cx5="http://schemas.microsoft.com/office/drawing/2016/5/11/chartex" xmlns:mc="http://schemas.openxmlformats.org/markup-compatibility/2006" xmlns:o="urn:schemas-microsoft-com:office:office" xmlns:r="http://schemas.openxmlformats.org/officeDocument/2006/relationships" xmlns:m="http://schemas.openxmlformats.org/officeDocument/2006/math" xmlns:v="urn:schemas-microsoft-com:vml" xmlns:wp14="http://schemas.microsoft.com/office/word/2010/wordprocessingDrawing" xmlns:wp="http://schemas.openxmlformats.org/drawingml/2006/wordprocessingDrawing" xmlns:w10="urn:schemas-microsoft-com:office:word" xmlns:w="http://schemas.openxmlformats.org/wordprocessingml/2006/main" xmlns:w14="http://schemas.microsoft.com/office/word/2010/wordml" xmlns:w15="http://schemas.microsoft.com/office/word/2012/wordml" xmlns:w16se="http://schemas.microsoft.com/office/word/2015/wordml/symex" xmlns:wpg="http://schemas.microsoft.com/office/word/2010/wordprocessingGroup" xmlns:wpi="http://schemas.microsoft.com/office/word/2010/wordprocessingInk" xmlns:wne="http://schemas.microsoft.com/office/word/2006/wordml" xmlns:wps="http://schemas.microsoft.com/office/word/2010/wordprocessingShape" mc:Ignorable="w14 w15 w16se wp14">
+<w:ftr xmlns:wpc="http://schemas.microsoft.com/office/word/2010/wordprocessingCanvas" xmlns:cx="http://schemas.microsoft.com/office/drawing/2014/chartex" xmlns:cx1="http://schemas.microsoft.com/office/drawing/2015/9/8/chartex" xmlns:cx2="http://schemas.microsoft.com/office/drawing/2015/10/21/chartex" xmlns:mc="http://schemas.openxmlformats.org/markup-compatibility/2006" xmlns:o="urn:schemas-microsoft-com:office:office" xmlns:r="http://schemas.openxmlformats.org/officeDocument/2006/relationships" xmlns:m="http://schemas.openxmlformats.org/officeDocument/2006/math" xmlns:v="urn:schemas-microsoft-com:vml" xmlns:wp14="http://schemas.microsoft.com/office/word/2010/wordprocessingDrawing" xmlns:wp="http://schemas.openxmlformats.org/drawingml/2006/wordprocessingDrawing" xmlns:w10="urn:schemas-microsoft-com:office:word" xmlns:w="http://schemas.openxmlformats.org/wordprocessingml/2006/main" xmlns:w14="http://schemas.microsoft.com/office/word/2010/wordml" xmlns:w15="http://schemas.microsoft.com/office/word/2012/wordml" xmlns:w16se="http://schemas.microsoft.com/office/word/2015/wordml/symex" xmlns:wpg="http://schemas.microsoft.com/office/word/2010/wordprocessingGroup" xmlns:wpi="http://schemas.microsoft.com/office/word/2010/wordprocessingInk" xmlns:wne="http://schemas.microsoft.com/office/word/2006/wordml" xmlns:wps="http://schemas.microsoft.com/office/word/2010/wordprocessingShape" mc:Ignorable="w14 w15 w16se wp14">
   <w:p>
     <w:pPr>
       <w:pStyle w:val="Footer"/>
@@ -17138,7 +17107,7 @@
 </file>
 
 <file path=word/footnotes.xml><?xml version="1.0" encoding="utf-8"?>
-<w:footnotes xmlns:wpc="http://schemas.microsoft.com/office/word/2010/wordprocessingCanvas" xmlns:cx="http://schemas.microsoft.com/office/drawing/2014/chartex" xmlns:cx1="http://schemas.microsoft.com/office/drawing/2015/9/8/chartex" xmlns:cx2="http://schemas.microsoft.com/office/drawing/2015/10/21/chartex" xmlns:cx3="http://schemas.microsoft.com/office/drawing/2016/5/9/chartex" xmlns:cx4="http://schemas.microsoft.com/office/drawing/2016/5/10/chartex" xmlns:cx5="http://schemas.microsoft.com/office/drawing/2016/5/11/chartex" xmlns:mc="http://schemas.openxmlformats.org/markup-compatibility/2006" xmlns:o="urn:schemas-microsoft-com:office:office" xmlns:r="http://schemas.openxmlformats.org/officeDocument/2006/relationships" xmlns:m="http://schemas.openxmlformats.org/officeDocument/2006/math" xmlns:v="urn:schemas-microsoft-com:vml" xmlns:wp14="http://schemas.microsoft.com/office/word/2010/wordprocessingDrawing" xmlns:wp="http://schemas.openxmlformats.org/drawingml/2006/wordprocessingDrawing" xmlns:w10="urn:schemas-microsoft-com:office:word" xmlns:w="http://schemas.openxmlformats.org/wordprocessingml/2006/main" xmlns:w14="http://schemas.microsoft.com/office/word/2010/wordml" xmlns:w15="http://schemas.microsoft.com/office/word/2012/wordml" xmlns:w16se="http://schemas.microsoft.com/office/word/2015/wordml/symex" xmlns:wpg="http://schemas.microsoft.com/office/word/2010/wordprocessingGroup" xmlns:wpi="http://schemas.microsoft.com/office/word/2010/wordprocessingInk" xmlns:wne="http://schemas.microsoft.com/office/word/2006/wordml" xmlns:wps="http://schemas.microsoft.com/office/word/2010/wordprocessingShape" mc:Ignorable="w14 w15 w16se wp14">
+<w:footnotes xmlns:wpc="http://schemas.microsoft.com/office/word/2010/wordprocessingCanvas" xmlns:cx="http://schemas.microsoft.com/office/drawing/2014/chartex" xmlns:cx1="http://schemas.microsoft.com/office/drawing/2015/9/8/chartex" xmlns:cx2="http://schemas.microsoft.com/office/drawing/2015/10/21/chartex" xmlns:mc="http://schemas.openxmlformats.org/markup-compatibility/2006" xmlns:o="urn:schemas-microsoft-com:office:office" xmlns:r="http://schemas.openxmlformats.org/officeDocument/2006/relationships" xmlns:m="http://schemas.openxmlformats.org/officeDocument/2006/math" xmlns:v="urn:schemas-microsoft-com:vml" xmlns:wp14="http://schemas.microsoft.com/office/word/2010/wordprocessingDrawing" xmlns:wp="http://schemas.openxmlformats.org/drawingml/2006/wordprocessingDrawing" xmlns:w10="urn:schemas-microsoft-com:office:word" xmlns:w="http://schemas.openxmlformats.org/wordprocessingml/2006/main" xmlns:w14="http://schemas.microsoft.com/office/word/2010/wordml" xmlns:w15="http://schemas.microsoft.com/office/word/2012/wordml" xmlns:w16se="http://schemas.microsoft.com/office/word/2015/wordml/symex" xmlns:wpg="http://schemas.microsoft.com/office/word/2010/wordprocessingGroup" xmlns:wpi="http://schemas.microsoft.com/office/word/2010/wordprocessingInk" xmlns:wne="http://schemas.microsoft.com/office/word/2006/wordml" xmlns:wps="http://schemas.microsoft.com/office/word/2010/wordprocessingShape" mc:Ignorable="w14 w15 w16se wp14">
   <w:footnote w:type="separator" w:id="-1">
     <w:p>
       <w:pPr>
@@ -17163,7 +17132,7 @@
 </file>
 
 <file path=word/numbering.xml><?xml version="1.0" encoding="utf-8"?>
-<w:numbering xmlns:wpc="http://schemas.microsoft.com/office/word/2010/wordprocessingCanvas" xmlns:cx="http://schemas.microsoft.com/office/drawing/2014/chartex" xmlns:cx1="http://schemas.microsoft.com/office/drawing/2015/9/8/chartex" xmlns:cx2="http://schemas.microsoft.com/office/drawing/2015/10/21/chartex" xmlns:cx3="http://schemas.microsoft.com/office/drawing/2016/5/9/chartex" xmlns:cx4="http://schemas.microsoft.com/office/drawing/2016/5/10/chartex" xmlns:cx5="http://schemas.microsoft.com/office/drawing/2016/5/11/chartex" xmlns:mc="http://schemas.openxmlformats.org/markup-compatibility/2006" xmlns:o="urn:schemas-microsoft-com:office:office" xmlns:r="http://schemas.openxmlformats.org/officeDocument/2006/relationships" xmlns:m="http://schemas.openxmlformats.org/officeDocument/2006/math" xmlns:v="urn:schemas-microsoft-com:vml" xmlns:wp14="http://schemas.microsoft.com/office/word/2010/wordprocessingDrawing" xmlns:wp="http://schemas.openxmlformats.org/drawingml/2006/wordprocessingDrawing" xmlns:w10="urn:schemas-microsoft-com:office:word" xmlns:w="http://schemas.openxmlformats.org/wordprocessingml/2006/main" xmlns:w14="http://schemas.microsoft.com/office/word/2010/wordml" xmlns:w15="http://schemas.microsoft.com/office/word/2012/wordml" xmlns:w16se="http://schemas.microsoft.com/office/word/2015/wordml/symex" xmlns:wpg="http://schemas.microsoft.com/office/word/2010/wordprocessingGroup" xmlns:wpi="http://schemas.microsoft.com/office/word/2010/wordprocessingInk" xmlns:wne="http://schemas.microsoft.com/office/word/2006/wordml" xmlns:wps="http://schemas.microsoft.com/office/word/2010/wordprocessingShape" mc:Ignorable="w14 w15 w16se wp14">
+<w:numbering xmlns:wpc="http://schemas.microsoft.com/office/word/2010/wordprocessingCanvas" xmlns:cx="http://schemas.microsoft.com/office/drawing/2014/chartex" xmlns:cx1="http://schemas.microsoft.com/office/drawing/2015/9/8/chartex" xmlns:cx2="http://schemas.microsoft.com/office/drawing/2015/10/21/chartex" xmlns:mc="http://schemas.openxmlformats.org/markup-compatibility/2006" xmlns:o="urn:schemas-microsoft-com:office:office" xmlns:r="http://schemas.openxmlformats.org/officeDocument/2006/relationships" xmlns:m="http://schemas.openxmlformats.org/officeDocument/2006/math" xmlns:v="urn:schemas-microsoft-com:vml" xmlns:wp14="http://schemas.microsoft.com/office/word/2010/wordprocessingDrawing" xmlns:wp="http://schemas.openxmlformats.org/drawingml/2006/wordprocessingDrawing" xmlns:w10="urn:schemas-microsoft-com:office:word" xmlns:w="http://schemas.openxmlformats.org/wordprocessingml/2006/main" xmlns:w14="http://schemas.microsoft.com/office/word/2010/wordml" xmlns:w15="http://schemas.microsoft.com/office/word/2012/wordml" xmlns:w16se="http://schemas.microsoft.com/office/word/2015/wordml/symex" xmlns:wpg="http://schemas.microsoft.com/office/word/2010/wordprocessingGroup" xmlns:wpi="http://schemas.microsoft.com/office/word/2010/wordprocessingInk" xmlns:wne="http://schemas.microsoft.com/office/word/2006/wordml" xmlns:wps="http://schemas.microsoft.com/office/word/2010/wordprocessingShape" mc:Ignorable="w14 w15 w16se wp14">
   <w:abstractNum w:abstractNumId="0" w15:restartNumberingAfterBreak="0">
     <w:nsid w:val="0AF22134"/>
     <w:multiLevelType w:val="hybridMultilevel"/>
@@ -18294,7 +18263,7 @@
     </w:rPrDefault>
     <w:pPrDefault/>
   </w:docDefaults>
-  <w:latentStyles w:defLockedState="0" w:defUIPriority="99" w:defSemiHidden="0" w:defUnhideWhenUsed="0" w:defQFormat="0" w:count="374">
+  <w:latentStyles w:defLockedState="0" w:defUIPriority="99" w:defSemiHidden="0" w:defUnhideWhenUsed="0" w:defQFormat="0" w:count="372">
     <w:lsdException w:name="Normal" w:uiPriority="0" w:qFormat="1"/>
     <w:lsdException w:name="heading 1" w:uiPriority="9" w:qFormat="1"/>
     <w:lsdException w:name="heading 2" w:semiHidden="1" w:uiPriority="9" w:unhideWhenUsed="1" w:qFormat="1"/>
@@ -18667,8 +18636,6 @@
     <w:lsdException w:name="List Table 6 Colorful Accent 6" w:uiPriority="51"/>
     <w:lsdException w:name="List Table 7 Colorful Accent 6" w:uiPriority="52"/>
     <w:lsdException w:name="Mention" w:semiHidden="1" w:unhideWhenUsed="1"/>
-    <w:lsdException w:name="Smart Hyperlink" w:semiHidden="1" w:unhideWhenUsed="1"/>
-    <w:lsdException w:name="Hashtag" w:semiHidden="1" w:unhideWhenUsed="1"/>
   </w:latentStyles>
   <w:style w:type="paragraph" w:default="1" w:styleId="Normal">
     <w:name w:val="Normal"/>
@@ -19578,7 +19545,7 @@
 </file>
 
 <file path=customXml/itemProps1.xml><?xml version="1.0" encoding="utf-8"?>
-<ds:datastoreItem xmlns:ds="http://schemas.openxmlformats.org/officeDocument/2006/customXml" ds:itemID="{A2367309-1B22-4A2E-9DD6-9DBC1620A3F2}">
+<ds:datastoreItem xmlns:ds="http://schemas.openxmlformats.org/officeDocument/2006/customXml" ds:itemID="{2D0C7893-AA82-42B0-9DA3-73CD651312C7}">
   <ds:schemaRefs>
     <ds:schemaRef ds:uri="http://schemas.openxmlformats.org/officeDocument/2006/bibliography"/>
   </ds:schemaRefs>

</xml_diff>

<commit_message>
updated use case tables
</commit_message>
<xml_diff>
--- a/AstuntaGrupe.docx
+++ b/AstuntaGrupe.docx
@@ -1,6 +1,6 @@
 
 <file path=word/document.xml><?xml version="1.0" encoding="utf-8"?>
-<w:document xmlns:wpc="http://schemas.microsoft.com/office/word/2010/wordprocessingCanvas" xmlns:cx="http://schemas.microsoft.com/office/drawing/2014/chartex" xmlns:cx1="http://schemas.microsoft.com/office/drawing/2015/9/8/chartex" xmlns:cx2="http://schemas.microsoft.com/office/drawing/2015/10/21/chartex" xmlns:mc="http://schemas.openxmlformats.org/markup-compatibility/2006" xmlns:o="urn:schemas-microsoft-com:office:office" xmlns:r="http://schemas.openxmlformats.org/officeDocument/2006/relationships" xmlns:m="http://schemas.openxmlformats.org/officeDocument/2006/math" xmlns:v="urn:schemas-microsoft-com:vml" xmlns:wp14="http://schemas.microsoft.com/office/word/2010/wordprocessingDrawing" xmlns:wp="http://schemas.openxmlformats.org/drawingml/2006/wordprocessingDrawing" xmlns:w10="urn:schemas-microsoft-com:office:word" xmlns:w="http://schemas.openxmlformats.org/wordprocessingml/2006/main" xmlns:w14="http://schemas.microsoft.com/office/word/2010/wordml" xmlns:w15="http://schemas.microsoft.com/office/word/2012/wordml" xmlns:w16se="http://schemas.microsoft.com/office/word/2015/wordml/symex" xmlns:wpg="http://schemas.microsoft.com/office/word/2010/wordprocessingGroup" xmlns:wpi="http://schemas.microsoft.com/office/word/2010/wordprocessingInk" xmlns:wne="http://schemas.microsoft.com/office/word/2006/wordml" xmlns:wps="http://schemas.microsoft.com/office/word/2010/wordprocessingShape" mc:Ignorable="w14 w15 w16se wp14">
+<w:document xmlns:wpc="http://schemas.microsoft.com/office/word/2010/wordprocessingCanvas" xmlns:cx="http://schemas.microsoft.com/office/drawing/2014/chartex" xmlns:cx1="http://schemas.microsoft.com/office/drawing/2015/9/8/chartex" xmlns:cx2="http://schemas.microsoft.com/office/drawing/2015/10/21/chartex" xmlns:cx3="http://schemas.microsoft.com/office/drawing/2016/5/9/chartex" xmlns:cx4="http://schemas.microsoft.com/office/drawing/2016/5/10/chartex" xmlns:cx5="http://schemas.microsoft.com/office/drawing/2016/5/11/chartex" xmlns:mc="http://schemas.openxmlformats.org/markup-compatibility/2006" xmlns:o="urn:schemas-microsoft-com:office:office" xmlns:r="http://schemas.openxmlformats.org/officeDocument/2006/relationships" xmlns:m="http://schemas.openxmlformats.org/officeDocument/2006/math" xmlns:v="urn:schemas-microsoft-com:vml" xmlns:wp14="http://schemas.microsoft.com/office/word/2010/wordprocessingDrawing" xmlns:wp="http://schemas.openxmlformats.org/drawingml/2006/wordprocessingDrawing" xmlns:w10="urn:schemas-microsoft-com:office:word" xmlns:w="http://schemas.openxmlformats.org/wordprocessingml/2006/main" xmlns:w14="http://schemas.microsoft.com/office/word/2010/wordml" xmlns:w15="http://schemas.microsoft.com/office/word/2012/wordml" xmlns:w16se="http://schemas.microsoft.com/office/word/2015/wordml/symex" xmlns:wpg="http://schemas.microsoft.com/office/word/2010/wordprocessingGroup" xmlns:wpi="http://schemas.microsoft.com/office/word/2010/wordprocessingInk" xmlns:wne="http://schemas.microsoft.com/office/word/2006/wordml" xmlns:wps="http://schemas.microsoft.com/office/word/2010/wordprocessingShape" mc:Ignorable="w14 w15 w16se wp14">
   <w:body>
     <w:p>
       <w:pPr>
@@ -8328,7 +8328,7 @@
     </w:p>
     <w:tbl>
       <w:tblPr>
-        <w:tblpPr w:leftFromText="180" w:rightFromText="180" w:vertAnchor="text" w:horzAnchor="margin" w:tblpY="318"/>
+        <w:tblpPr w:leftFromText="180" w:rightFromText="180" w:vertAnchor="text" w:horzAnchor="margin" w:tblpX="198" w:tblpY="318"/>
         <w:tblW w:w="9367" w:type="dxa"/>
         <w:tblLook w:val="04A0" w:firstRow="1" w:lastRow="0" w:firstColumn="1" w:lastColumn="0" w:noHBand="0" w:noVBand="1"/>
       </w:tblPr>
@@ -10361,10 +10361,632 @@
         </w:tc>
       </w:tr>
     </w:tbl>
+    <w:tbl>
+      <w:tblPr>
+        <w:tblpPr w:leftFromText="180" w:rightFromText="180" w:vertAnchor="text" w:horzAnchor="margin" w:tblpX="288" w:tblpY="392"/>
+        <w:tblW w:w="9367" w:type="dxa"/>
+        <w:tblLook w:val="04A0" w:firstRow="1" w:lastRow="0" w:firstColumn="1" w:lastColumn="0" w:noHBand="0" w:noVBand="1"/>
+      </w:tblPr>
+      <w:tblGrid>
+        <w:gridCol w:w="1577"/>
+        <w:gridCol w:w="1748"/>
+        <w:gridCol w:w="6042"/>
+      </w:tblGrid>
+      <w:tr>
+        <w:trPr>
+          <w:trHeight w:val="300"/>
+        </w:trPr>
+        <w:tc>
+          <w:tcPr>
+            <w:tcW w:w="9367" w:type="dxa"/>
+            <w:gridSpan w:val="3"/>
+            <w:tcBorders>
+              <w:top w:val="single" w:sz="4" w:space="0" w:color="auto"/>
+              <w:left w:val="single" w:sz="4" w:space="0" w:color="auto"/>
+              <w:bottom w:val="single" w:sz="4" w:space="0" w:color="auto"/>
+              <w:right w:val="single" w:sz="4" w:space="0" w:color="auto"/>
+            </w:tcBorders>
+            <w:noWrap/>
+            <w:vAlign w:val="bottom"/>
+            <w:hideMark/>
+          </w:tcPr>
+          <w:p>
+            <w:pPr>
+              <w:spacing w:after="0" w:line="240" w:lineRule="auto"/>
+              <w:jc w:val="left"/>
+              <w:rPr>
+                <w:bCs/>
+                <w:lang w:bidi="lo-LA"/>
+              </w:rPr>
+            </w:pPr>
+            <w:r>
+              <w:rPr>
+                <w:b/>
+                <w:bCs/>
+                <w:lang w:bidi="lo-LA"/>
+              </w:rPr>
+              <w:t>Pavadinimas</w:t>
+            </w:r>
+            <w:r>
+              <w:rPr>
+                <w:bCs/>
+                <w:lang w:bidi="lo-LA"/>
+              </w:rPr>
+              <w:t>: Registruoti naują priedą</w:t>
+            </w:r>
+          </w:p>
+        </w:tc>
+      </w:tr>
+      <w:tr>
+        <w:trPr>
+          <w:trHeight w:val="300"/>
+        </w:trPr>
+        <w:tc>
+          <w:tcPr>
+            <w:tcW w:w="9367" w:type="dxa"/>
+            <w:gridSpan w:val="3"/>
+            <w:tcBorders>
+              <w:top w:val="single" w:sz="4" w:space="0" w:color="auto"/>
+              <w:left w:val="single" w:sz="4" w:space="0" w:color="auto"/>
+              <w:bottom w:val="single" w:sz="4" w:space="0" w:color="auto"/>
+              <w:right w:val="single" w:sz="4" w:space="0" w:color="auto"/>
+            </w:tcBorders>
+            <w:noWrap/>
+            <w:vAlign w:val="bottom"/>
+            <w:hideMark/>
+          </w:tcPr>
+          <w:p>
+            <w:pPr>
+              <w:spacing w:after="0" w:line="240" w:lineRule="auto"/>
+              <w:rPr>
+                <w:bCs/>
+                <w:lang w:bidi="lo-LA"/>
+              </w:rPr>
+            </w:pPr>
+            <w:r>
+              <w:rPr>
+                <w:b/>
+                <w:bCs/>
+                <w:lang w:bidi="lo-LA"/>
+              </w:rPr>
+              <w:t>Tikslas</w:t>
+            </w:r>
+            <w:r>
+              <w:rPr>
+                <w:bCs/>
+                <w:lang w:bidi="lo-LA"/>
+              </w:rPr>
+              <w:t xml:space="preserve">. </w:t>
+            </w:r>
+            <w:r>
+              <w:rPr>
+                <w:bCs/>
+                <w:lang w:bidi="lo-LA"/>
+              </w:rPr>
+              <w:t>Suteikti galimybę darbuotojui užregistruoti naują transporto priemonės priedą</w:t>
+            </w:r>
+          </w:p>
+        </w:tc>
+      </w:tr>
+      <w:tr>
+        <w:trPr>
+          <w:trHeight w:val="300"/>
+        </w:trPr>
+        <w:tc>
+          <w:tcPr>
+            <w:tcW w:w="9367" w:type="dxa"/>
+            <w:gridSpan w:val="3"/>
+            <w:tcBorders>
+              <w:top w:val="single" w:sz="4" w:space="0" w:color="auto"/>
+              <w:left w:val="single" w:sz="4" w:space="0" w:color="auto"/>
+              <w:bottom w:val="single" w:sz="4" w:space="0" w:color="auto"/>
+              <w:right w:val="single" w:sz="4" w:space="0" w:color="auto"/>
+            </w:tcBorders>
+            <w:noWrap/>
+            <w:vAlign w:val="bottom"/>
+            <w:hideMark/>
+          </w:tcPr>
+          <w:p>
+            <w:pPr>
+              <w:spacing w:after="0" w:line="240" w:lineRule="auto"/>
+              <w:rPr>
+                <w:bCs/>
+                <w:lang w:bidi="lo-LA"/>
+              </w:rPr>
+            </w:pPr>
+            <w:r>
+              <w:rPr>
+                <w:b/>
+                <w:bCs/>
+                <w:lang w:bidi="lo-LA"/>
+              </w:rPr>
+              <w:t>Aprašymas</w:t>
+            </w:r>
+            <w:r>
+              <w:rPr>
+                <w:bCs/>
+                <w:lang w:bidi="lo-LA"/>
+              </w:rPr>
+              <w:t xml:space="preserve">. </w:t>
+            </w:r>
+            <w:r>
+              <w:rPr>
+                <w:bCs/>
+                <w:lang w:bidi="lo-LA"/>
+              </w:rPr>
+              <w:t>Darbuotojas atsidariusiame naujame lange gali užregistruoti naują priedą.</w:t>
+            </w:r>
+          </w:p>
+        </w:tc>
+      </w:tr>
+      <w:tr>
+        <w:trPr>
+          <w:trHeight w:val="300"/>
+        </w:trPr>
+        <w:tc>
+          <w:tcPr>
+            <w:tcW w:w="3325" w:type="dxa"/>
+            <w:gridSpan w:val="2"/>
+            <w:tcBorders>
+              <w:top w:val="single" w:sz="4" w:space="0" w:color="auto"/>
+              <w:left w:val="single" w:sz="4" w:space="0" w:color="auto"/>
+              <w:bottom w:val="single" w:sz="4" w:space="0" w:color="auto"/>
+              <w:right w:val="single" w:sz="4" w:space="0" w:color="auto"/>
+            </w:tcBorders>
+            <w:noWrap/>
+            <w:vAlign w:val="bottom"/>
+            <w:hideMark/>
+          </w:tcPr>
+          <w:p>
+            <w:pPr>
+              <w:spacing w:after="0" w:line="240" w:lineRule="auto"/>
+              <w:rPr>
+                <w:b/>
+                <w:bCs/>
+                <w:lang w:bidi="lo-LA"/>
+              </w:rPr>
+            </w:pPr>
+            <w:r>
+              <w:rPr>
+                <w:b/>
+                <w:bCs/>
+                <w:lang w:bidi="lo-LA"/>
+              </w:rPr>
+              <w:t xml:space="preserve">Prieš sąlyga. </w:t>
+            </w:r>
+          </w:p>
+        </w:tc>
+        <w:tc>
+          <w:tcPr>
+            <w:tcW w:w="6042" w:type="dxa"/>
+            <w:tcBorders>
+              <w:top w:val="single" w:sz="4" w:space="0" w:color="auto"/>
+              <w:left w:val="nil"/>
+              <w:bottom w:val="single" w:sz="4" w:space="0" w:color="auto"/>
+              <w:right w:val="single" w:sz="4" w:space="0" w:color="auto"/>
+            </w:tcBorders>
+            <w:noWrap/>
+            <w:vAlign w:val="bottom"/>
+          </w:tcPr>
+          <w:p>
+            <w:pPr>
+              <w:spacing w:after="0" w:line="240" w:lineRule="auto"/>
+              <w:rPr>
+                <w:bCs/>
+                <w:lang w:bidi="lo-LA"/>
+              </w:rPr>
+            </w:pPr>
+            <w:r>
+              <w:rPr>
+                <w:bCs/>
+                <w:lang w:bidi="lo-LA"/>
+              </w:rPr>
+              <w:t>Darbuotojas yra prisijungęs</w:t>
+            </w:r>
+          </w:p>
+        </w:tc>
+      </w:tr>
+      <w:tr>
+        <w:trPr>
+          <w:trHeight w:val="300"/>
+        </w:trPr>
+        <w:tc>
+          <w:tcPr>
+            <w:tcW w:w="3325" w:type="dxa"/>
+            <w:gridSpan w:val="2"/>
+            <w:tcBorders>
+              <w:top w:val="single" w:sz="4" w:space="0" w:color="auto"/>
+              <w:left w:val="single" w:sz="4" w:space="0" w:color="auto"/>
+              <w:bottom w:val="single" w:sz="4" w:space="0" w:color="auto"/>
+              <w:right w:val="single" w:sz="4" w:space="0" w:color="auto"/>
+            </w:tcBorders>
+            <w:noWrap/>
+            <w:vAlign w:val="bottom"/>
+            <w:hideMark/>
+          </w:tcPr>
+          <w:p>
+            <w:pPr>
+              <w:spacing w:after="0" w:line="240" w:lineRule="auto"/>
+              <w:rPr>
+                <w:b/>
+                <w:bCs/>
+                <w:lang w:bidi="lo-LA"/>
+              </w:rPr>
+            </w:pPr>
+            <w:r>
+              <w:rPr>
+                <w:b/>
+                <w:bCs/>
+                <w:lang w:bidi="lo-LA"/>
+              </w:rPr>
+              <w:t>Aktorius</w:t>
+            </w:r>
+          </w:p>
+        </w:tc>
+        <w:tc>
+          <w:tcPr>
+            <w:tcW w:w="6042" w:type="dxa"/>
+            <w:tcBorders>
+              <w:top w:val="single" w:sz="4" w:space="0" w:color="auto"/>
+              <w:left w:val="nil"/>
+              <w:bottom w:val="single" w:sz="4" w:space="0" w:color="auto"/>
+              <w:right w:val="single" w:sz="4" w:space="0" w:color="auto"/>
+            </w:tcBorders>
+            <w:noWrap/>
+            <w:vAlign w:val="bottom"/>
+          </w:tcPr>
+          <w:p>
+            <w:pPr>
+              <w:spacing w:after="0" w:line="240" w:lineRule="auto"/>
+              <w:rPr>
+                <w:bCs/>
+                <w:lang w:bidi="lo-LA"/>
+              </w:rPr>
+            </w:pPr>
+            <w:r>
+              <w:rPr>
+                <w:bCs/>
+                <w:lang w:bidi="lo-LA"/>
+              </w:rPr>
+              <w:t>Darbuotojas</w:t>
+            </w:r>
+          </w:p>
+        </w:tc>
+      </w:tr>
+      <w:tr>
+        <w:trPr>
+          <w:trHeight w:val="283"/>
+        </w:trPr>
+        <w:tc>
+          <w:tcPr>
+            <w:tcW w:w="1577" w:type="dxa"/>
+            <w:vMerge w:val="restart"/>
+            <w:tcBorders>
+              <w:top w:val="nil"/>
+              <w:left w:val="single" w:sz="4" w:space="0" w:color="auto"/>
+              <w:bottom w:val="single" w:sz="4" w:space="0" w:color="auto"/>
+              <w:right w:val="single" w:sz="4" w:space="0" w:color="auto"/>
+            </w:tcBorders>
+            <w:vAlign w:val="center"/>
+            <w:hideMark/>
+          </w:tcPr>
+          <w:p>
+            <w:pPr>
+              <w:spacing w:after="0" w:line="240" w:lineRule="auto"/>
+              <w:rPr>
+                <w:b/>
+                <w:bCs/>
+                <w:lang w:bidi="lo-LA"/>
+              </w:rPr>
+            </w:pPr>
+            <w:r>
+              <w:rPr>
+                <w:b/>
+                <w:bCs/>
+                <w:lang w:bidi="lo-LA"/>
+              </w:rPr>
+              <w:t>Susiję panaudojimo atvejai</w:t>
+            </w:r>
+          </w:p>
+        </w:tc>
+        <w:tc>
+          <w:tcPr>
+            <w:tcW w:w="1748" w:type="dxa"/>
+            <w:tcBorders>
+              <w:top w:val="nil"/>
+              <w:left w:val="nil"/>
+              <w:bottom w:val="single" w:sz="4" w:space="0" w:color="auto"/>
+              <w:right w:val="single" w:sz="4" w:space="0" w:color="auto"/>
+            </w:tcBorders>
+            <w:noWrap/>
+            <w:vAlign w:val="bottom"/>
+            <w:hideMark/>
+          </w:tcPr>
+          <w:p>
+            <w:pPr>
+              <w:spacing w:after="0" w:line="240" w:lineRule="auto"/>
+              <w:rPr>
+                <w:b/>
+                <w:bCs/>
+                <w:lang w:bidi="lo-LA"/>
+              </w:rPr>
+            </w:pPr>
+            <w:r>
+              <w:rPr>
+                <w:b/>
+                <w:bCs/>
+                <w:lang w:bidi="lo-LA"/>
+              </w:rPr>
+              <w:t>Išplečiantys PA</w:t>
+            </w:r>
+          </w:p>
+        </w:tc>
+        <w:tc>
+          <w:tcPr>
+            <w:tcW w:w="6042" w:type="dxa"/>
+            <w:tcBorders>
+              <w:top w:val="single" w:sz="4" w:space="0" w:color="auto"/>
+              <w:left w:val="nil"/>
+              <w:bottom w:val="single" w:sz="4" w:space="0" w:color="auto"/>
+              <w:right w:val="single" w:sz="4" w:space="0" w:color="auto"/>
+            </w:tcBorders>
+            <w:noWrap/>
+            <w:vAlign w:val="bottom"/>
+          </w:tcPr>
+          <w:p>
+            <w:pPr>
+              <w:spacing w:after="0" w:line="240" w:lineRule="auto"/>
+              <w:rPr>
+                <w:bCs/>
+                <w:lang w:bidi="lo-LA"/>
+              </w:rPr>
+            </w:pPr>
+          </w:p>
+        </w:tc>
+      </w:tr>
+      <w:tr>
+        <w:trPr>
+          <w:trHeight w:val="283"/>
+        </w:trPr>
+        <w:tc>
+          <w:tcPr>
+            <w:tcW w:w="1577" w:type="dxa"/>
+            <w:vMerge/>
+            <w:tcBorders>
+              <w:top w:val="nil"/>
+              <w:left w:val="single" w:sz="4" w:space="0" w:color="auto"/>
+              <w:bottom w:val="single" w:sz="4" w:space="0" w:color="auto"/>
+              <w:right w:val="single" w:sz="4" w:space="0" w:color="auto"/>
+            </w:tcBorders>
+            <w:vAlign w:val="center"/>
+            <w:hideMark/>
+          </w:tcPr>
+          <w:p>
+            <w:pPr>
+              <w:spacing w:after="0" w:line="240" w:lineRule="auto"/>
+              <w:rPr>
+                <w:b/>
+                <w:bCs/>
+                <w:lang w:bidi="lo-LA"/>
+              </w:rPr>
+            </w:pPr>
+          </w:p>
+        </w:tc>
+        <w:tc>
+          <w:tcPr>
+            <w:tcW w:w="1748" w:type="dxa"/>
+            <w:tcBorders>
+              <w:top w:val="nil"/>
+              <w:left w:val="nil"/>
+              <w:bottom w:val="single" w:sz="4" w:space="0" w:color="auto"/>
+              <w:right w:val="single" w:sz="4" w:space="0" w:color="auto"/>
+            </w:tcBorders>
+            <w:noWrap/>
+            <w:vAlign w:val="bottom"/>
+            <w:hideMark/>
+          </w:tcPr>
+          <w:p>
+            <w:pPr>
+              <w:spacing w:after="0" w:line="240" w:lineRule="auto"/>
+              <w:rPr>
+                <w:b/>
+                <w:bCs/>
+                <w:lang w:bidi="lo-LA"/>
+              </w:rPr>
+            </w:pPr>
+            <w:r>
+              <w:rPr>
+                <w:b/>
+                <w:bCs/>
+                <w:lang w:bidi="lo-LA"/>
+              </w:rPr>
+              <w:t>Apimami PA</w:t>
+            </w:r>
+          </w:p>
+        </w:tc>
+        <w:tc>
+          <w:tcPr>
+            <w:tcW w:w="6042" w:type="dxa"/>
+            <w:tcBorders>
+              <w:top w:val="single" w:sz="4" w:space="0" w:color="auto"/>
+              <w:left w:val="nil"/>
+              <w:bottom w:val="single" w:sz="4" w:space="0" w:color="auto"/>
+              <w:right w:val="single" w:sz="4" w:space="0" w:color="auto"/>
+            </w:tcBorders>
+            <w:noWrap/>
+            <w:vAlign w:val="bottom"/>
+          </w:tcPr>
+          <w:p>
+            <w:pPr>
+              <w:spacing w:after="0" w:line="240" w:lineRule="auto"/>
+              <w:rPr>
+                <w:bCs/>
+                <w:lang w:bidi="lo-LA"/>
+              </w:rPr>
+            </w:pPr>
+          </w:p>
+        </w:tc>
+      </w:tr>
+      <w:tr>
+        <w:trPr>
+          <w:trHeight w:val="283"/>
+        </w:trPr>
+        <w:tc>
+          <w:tcPr>
+            <w:tcW w:w="1577" w:type="dxa"/>
+            <w:vMerge/>
+            <w:tcBorders>
+              <w:top w:val="nil"/>
+              <w:left w:val="single" w:sz="4" w:space="0" w:color="auto"/>
+              <w:bottom w:val="single" w:sz="4" w:space="0" w:color="auto"/>
+              <w:right w:val="single" w:sz="4" w:space="0" w:color="auto"/>
+            </w:tcBorders>
+            <w:vAlign w:val="center"/>
+            <w:hideMark/>
+          </w:tcPr>
+          <w:p>
+            <w:pPr>
+              <w:spacing w:after="0" w:line="240" w:lineRule="auto"/>
+              <w:rPr>
+                <w:b/>
+                <w:bCs/>
+                <w:lang w:bidi="lo-LA"/>
+              </w:rPr>
+            </w:pPr>
+          </w:p>
+        </w:tc>
+        <w:tc>
+          <w:tcPr>
+            <w:tcW w:w="1748" w:type="dxa"/>
+            <w:tcBorders>
+              <w:top w:val="nil"/>
+              <w:left w:val="nil"/>
+              <w:bottom w:val="single" w:sz="4" w:space="0" w:color="auto"/>
+              <w:right w:val="single" w:sz="4" w:space="0" w:color="auto"/>
+            </w:tcBorders>
+            <w:noWrap/>
+            <w:vAlign w:val="bottom"/>
+            <w:hideMark/>
+          </w:tcPr>
+          <w:p>
+            <w:pPr>
+              <w:spacing w:after="0" w:line="240" w:lineRule="auto"/>
+              <w:rPr>
+                <w:b/>
+                <w:bCs/>
+                <w:lang w:bidi="lo-LA"/>
+              </w:rPr>
+            </w:pPr>
+            <w:r>
+              <w:rPr>
+                <w:b/>
+                <w:bCs/>
+                <w:lang w:bidi="lo-LA"/>
+              </w:rPr>
+              <w:t>Specializuoja PA</w:t>
+            </w:r>
+          </w:p>
+        </w:tc>
+        <w:tc>
+          <w:tcPr>
+            <w:tcW w:w="6042" w:type="dxa"/>
+            <w:tcBorders>
+              <w:top w:val="single" w:sz="4" w:space="0" w:color="auto"/>
+              <w:left w:val="nil"/>
+              <w:bottom w:val="single" w:sz="4" w:space="0" w:color="auto"/>
+              <w:right w:val="single" w:sz="4" w:space="0" w:color="auto"/>
+            </w:tcBorders>
+            <w:noWrap/>
+            <w:vAlign w:val="bottom"/>
+          </w:tcPr>
+          <w:p>
+            <w:pPr>
+              <w:spacing w:after="0" w:line="240" w:lineRule="auto"/>
+              <w:rPr>
+                <w:bCs/>
+                <w:lang w:bidi="lo-LA"/>
+              </w:rPr>
+            </w:pPr>
+          </w:p>
+        </w:tc>
+      </w:tr>
+      <w:tr>
+        <w:trPr>
+          <w:trHeight w:val="300"/>
+        </w:trPr>
+        <w:tc>
+          <w:tcPr>
+            <w:tcW w:w="3325" w:type="dxa"/>
+            <w:gridSpan w:val="2"/>
+            <w:tcBorders>
+              <w:top w:val="single" w:sz="4" w:space="0" w:color="auto"/>
+              <w:left w:val="single" w:sz="4" w:space="0" w:color="auto"/>
+              <w:bottom w:val="single" w:sz="4" w:space="0" w:color="auto"/>
+              <w:right w:val="single" w:sz="4" w:space="0" w:color="auto"/>
+            </w:tcBorders>
+            <w:noWrap/>
+            <w:vAlign w:val="bottom"/>
+            <w:hideMark/>
+          </w:tcPr>
+          <w:p>
+            <w:pPr>
+              <w:spacing w:after="0" w:line="240" w:lineRule="auto"/>
+              <w:rPr>
+                <w:b/>
+                <w:bCs/>
+                <w:lang w:bidi="lo-LA"/>
+              </w:rPr>
+            </w:pPr>
+            <w:r>
+              <w:rPr>
+                <w:b/>
+                <w:bCs/>
+                <w:lang w:bidi="lo-LA"/>
+              </w:rPr>
+              <w:t>Po sąlyga</w:t>
+            </w:r>
+          </w:p>
+        </w:tc>
+        <w:tc>
+          <w:tcPr>
+            <w:tcW w:w="6042" w:type="dxa"/>
+            <w:tcBorders>
+              <w:top w:val="single" w:sz="4" w:space="0" w:color="auto"/>
+              <w:left w:val="nil"/>
+              <w:bottom w:val="single" w:sz="4" w:space="0" w:color="auto"/>
+              <w:right w:val="single" w:sz="4" w:space="0" w:color="auto"/>
+            </w:tcBorders>
+            <w:noWrap/>
+            <w:vAlign w:val="bottom"/>
+          </w:tcPr>
+          <w:p>
+            <w:pPr>
+              <w:spacing w:after="0" w:line="240" w:lineRule="auto"/>
+              <w:rPr>
+                <w:bCs/>
+                <w:lang w:bidi="lo-LA"/>
+              </w:rPr>
+            </w:pPr>
+            <w:r>
+              <w:rPr>
+                <w:bCs/>
+                <w:lang w:bidi="lo-LA"/>
+              </w:rPr>
+              <w:t>Sukurtas naujas transporto priemonės priedo įrašas</w:t>
+            </w:r>
+          </w:p>
+        </w:tc>
+      </w:tr>
+    </w:tbl>
+    <w:p/>
+    <w:p/>
+    <w:p/>
+    <w:p/>
+    <w:p/>
     <w:p/>
     <w:tbl>
       <w:tblPr>
-        <w:tblW w:w="9349" w:type="dxa"/>
+        <w:tblW w:w="9367" w:type="dxa"/>
         <w:tblInd w:w="279" w:type="dxa"/>
         <w:tblLook w:val="04A0" w:firstRow="1" w:lastRow="0" w:firstColumn="1" w:lastColumn="0" w:noHBand="0" w:noVBand="1"/>
       </w:tblPr>
@@ -10379,7 +11001,7 @@
         </w:trPr>
         <w:tc>
           <w:tcPr>
-            <w:tcW w:w="9349" w:type="dxa"/>
+            <w:tcW w:w="9367" w:type="dxa"/>
             <w:gridSpan w:val="3"/>
             <w:tcBorders>
               <w:top w:val="single" w:sz="4" w:space="0" w:color="auto"/>
@@ -10405,6 +11027,7 @@
                 <w:bCs/>
                 <w:lang w:bidi="lo-LA"/>
               </w:rPr>
+              <w:lastRenderedPageBreak/>
               <w:t>Pavadinimas</w:t>
             </w:r>
             <w:r>
@@ -10423,7 +11046,7 @@
         </w:trPr>
         <w:tc>
           <w:tcPr>
-            <w:tcW w:w="9349" w:type="dxa"/>
+            <w:tcW w:w="9367" w:type="dxa"/>
             <w:gridSpan w:val="3"/>
             <w:tcBorders>
               <w:top w:val="single" w:sz="4" w:space="0" w:color="auto"/>
@@ -10474,7 +11097,7 @@
         </w:trPr>
         <w:tc>
           <w:tcPr>
-            <w:tcW w:w="9349" w:type="dxa"/>
+            <w:tcW w:w="9367" w:type="dxa"/>
             <w:gridSpan w:val="3"/>
             <w:tcBorders>
               <w:top w:val="single" w:sz="4" w:space="0" w:color="auto"/>
@@ -10532,7 +11155,7 @@
         </w:trPr>
         <w:tc>
           <w:tcPr>
-            <w:tcW w:w="3307" w:type="dxa"/>
+            <w:tcW w:w="3325" w:type="dxa"/>
             <w:gridSpan w:val="2"/>
             <w:tcBorders>
               <w:top w:val="single" w:sz="4" w:space="0" w:color="auto"/>
@@ -10599,7 +11222,7 @@
         </w:trPr>
         <w:tc>
           <w:tcPr>
-            <w:tcW w:w="3307" w:type="dxa"/>
+            <w:tcW w:w="3325" w:type="dxa"/>
             <w:gridSpan w:val="2"/>
             <w:tcBorders>
               <w:top w:val="single" w:sz="4" w:space="0" w:color="auto"/>
@@ -10666,7 +11289,7 @@
         </w:trPr>
         <w:tc>
           <w:tcPr>
-            <w:tcW w:w="1559" w:type="dxa"/>
+            <w:tcW w:w="1577" w:type="dxa"/>
             <w:vMerge w:val="restart"/>
             <w:tcBorders>
               <w:top w:val="nil"/>
@@ -10757,7 +11380,7 @@
         </w:trPr>
         <w:tc>
           <w:tcPr>
-            <w:tcW w:w="1559" w:type="dxa"/>
+            <w:tcW w:w="1577" w:type="dxa"/>
             <w:vMerge/>
             <w:tcBorders>
               <w:top w:val="nil"/>
@@ -10840,7 +11463,7 @@
         </w:trPr>
         <w:tc>
           <w:tcPr>
-            <w:tcW w:w="1559" w:type="dxa"/>
+            <w:tcW w:w="1577" w:type="dxa"/>
             <w:vMerge/>
             <w:tcBorders>
               <w:top w:val="nil"/>
@@ -10923,7 +11546,7 @@
         </w:trPr>
         <w:tc>
           <w:tcPr>
-            <w:tcW w:w="3307" w:type="dxa"/>
+            <w:tcW w:w="3325" w:type="dxa"/>
             <w:gridSpan w:val="2"/>
             <w:tcBorders>
               <w:top w:val="single" w:sz="4" w:space="0" w:color="auto"/>
@@ -10985,15 +11608,639 @@
         </w:tc>
       </w:tr>
     </w:tbl>
-    <w:p/>
     <w:p>
       <w:pPr>
         <w:spacing w:after="0" w:line="240" w:lineRule="auto"/>
         <w:jc w:val="left"/>
       </w:pPr>
-      <w:r>
-        <w:br w:type="page"/>
-      </w:r>
+    </w:p>
+    <w:tbl>
+      <w:tblPr>
+        <w:tblpPr w:leftFromText="180" w:rightFromText="180" w:vertAnchor="text" w:horzAnchor="margin" w:tblpX="288" w:tblpY="81"/>
+        <w:tblW w:w="9367" w:type="dxa"/>
+        <w:tblLook w:val="04A0" w:firstRow="1" w:lastRow="0" w:firstColumn="1" w:lastColumn="0" w:noHBand="0" w:noVBand="1"/>
+      </w:tblPr>
+      <w:tblGrid>
+        <w:gridCol w:w="1577"/>
+        <w:gridCol w:w="1748"/>
+        <w:gridCol w:w="6042"/>
+      </w:tblGrid>
+      <w:tr>
+        <w:trPr>
+          <w:trHeight w:val="300"/>
+        </w:trPr>
+        <w:tc>
+          <w:tcPr>
+            <w:tcW w:w="9367" w:type="dxa"/>
+            <w:gridSpan w:val="3"/>
+            <w:tcBorders>
+              <w:top w:val="single" w:sz="4" w:space="0" w:color="auto"/>
+              <w:left w:val="single" w:sz="4" w:space="0" w:color="auto"/>
+              <w:bottom w:val="single" w:sz="4" w:space="0" w:color="auto"/>
+              <w:right w:val="single" w:sz="4" w:space="0" w:color="auto"/>
+            </w:tcBorders>
+            <w:noWrap/>
+            <w:vAlign w:val="bottom"/>
+            <w:hideMark/>
+          </w:tcPr>
+          <w:p>
+            <w:pPr>
+              <w:spacing w:after="0" w:line="240" w:lineRule="auto"/>
+              <w:rPr>
+                <w:bCs/>
+                <w:lang w:bidi="lo-LA"/>
+              </w:rPr>
+            </w:pPr>
+            <w:r>
+              <w:rPr>
+                <w:b/>
+                <w:bCs/>
+                <w:lang w:bidi="lo-LA"/>
+              </w:rPr>
+              <w:t>Pavadinimas</w:t>
+            </w:r>
+            <w:r>
+              <w:rPr>
+                <w:bCs/>
+                <w:lang w:bidi="lo-LA"/>
+              </w:rPr>
+              <w:t>: Šalinti priedą</w:t>
+            </w:r>
+          </w:p>
+        </w:tc>
+      </w:tr>
+      <w:tr>
+        <w:trPr>
+          <w:trHeight w:val="300"/>
+        </w:trPr>
+        <w:tc>
+          <w:tcPr>
+            <w:tcW w:w="9367" w:type="dxa"/>
+            <w:gridSpan w:val="3"/>
+            <w:tcBorders>
+              <w:top w:val="single" w:sz="4" w:space="0" w:color="auto"/>
+              <w:left w:val="single" w:sz="4" w:space="0" w:color="auto"/>
+              <w:bottom w:val="single" w:sz="4" w:space="0" w:color="auto"/>
+              <w:right w:val="single" w:sz="4" w:space="0" w:color="auto"/>
+            </w:tcBorders>
+            <w:noWrap/>
+            <w:vAlign w:val="bottom"/>
+            <w:hideMark/>
+          </w:tcPr>
+          <w:p>
+            <w:pPr>
+              <w:spacing w:after="0" w:line="240" w:lineRule="auto"/>
+              <w:rPr>
+                <w:bCs/>
+                <w:lang w:bidi="lo-LA"/>
+              </w:rPr>
+            </w:pPr>
+            <w:r>
+              <w:rPr>
+                <w:b/>
+                <w:bCs/>
+                <w:lang w:bidi="lo-LA"/>
+              </w:rPr>
+              <w:t>Tikslas</w:t>
+            </w:r>
+            <w:r>
+              <w:rPr>
+                <w:bCs/>
+                <w:lang w:bidi="lo-LA"/>
+              </w:rPr>
+              <w:t xml:space="preserve">. </w:t>
+            </w:r>
+            <w:r>
+              <w:rPr>
+                <w:bCs/>
+                <w:lang w:bidi="lo-LA"/>
+              </w:rPr>
+              <w:t>Suteikti galimybę darbuotojui pašalinti pasirinktą priedą iš automobilio</w:t>
+            </w:r>
+          </w:p>
+        </w:tc>
+      </w:tr>
+      <w:tr>
+        <w:trPr>
+          <w:trHeight w:val="300"/>
+        </w:trPr>
+        <w:tc>
+          <w:tcPr>
+            <w:tcW w:w="9367" w:type="dxa"/>
+            <w:gridSpan w:val="3"/>
+            <w:tcBorders>
+              <w:top w:val="single" w:sz="4" w:space="0" w:color="auto"/>
+              <w:left w:val="single" w:sz="4" w:space="0" w:color="auto"/>
+              <w:bottom w:val="single" w:sz="4" w:space="0" w:color="auto"/>
+              <w:right w:val="single" w:sz="4" w:space="0" w:color="auto"/>
+            </w:tcBorders>
+            <w:noWrap/>
+            <w:vAlign w:val="bottom"/>
+            <w:hideMark/>
+          </w:tcPr>
+          <w:p>
+            <w:pPr>
+              <w:spacing w:after="0" w:line="240" w:lineRule="auto"/>
+              <w:rPr>
+                <w:bCs/>
+                <w:lang w:bidi="lo-LA"/>
+              </w:rPr>
+            </w:pPr>
+            <w:r>
+              <w:rPr>
+                <w:b/>
+                <w:bCs/>
+                <w:lang w:bidi="lo-LA"/>
+              </w:rPr>
+              <w:t>Aprašymas</w:t>
+            </w:r>
+            <w:r>
+              <w:rPr>
+                <w:bCs/>
+                <w:lang w:bidi="lo-LA"/>
+              </w:rPr>
+              <w:t xml:space="preserve">. </w:t>
+            </w:r>
+            <w:r>
+              <w:rPr>
+                <w:bCs/>
+                <w:lang w:bidi="lo-LA"/>
+              </w:rPr>
+              <w:t>Darbuotojas pasirinkęs norimą priedą, pašalina jį iš automobilio.</w:t>
+            </w:r>
+          </w:p>
+        </w:tc>
+      </w:tr>
+      <w:tr>
+        <w:trPr>
+          <w:trHeight w:val="300"/>
+        </w:trPr>
+        <w:tc>
+          <w:tcPr>
+            <w:tcW w:w="3325" w:type="dxa"/>
+            <w:gridSpan w:val="2"/>
+            <w:tcBorders>
+              <w:top w:val="single" w:sz="4" w:space="0" w:color="auto"/>
+              <w:left w:val="single" w:sz="4" w:space="0" w:color="auto"/>
+              <w:bottom w:val="single" w:sz="4" w:space="0" w:color="auto"/>
+              <w:right w:val="single" w:sz="4" w:space="0" w:color="auto"/>
+            </w:tcBorders>
+            <w:noWrap/>
+            <w:vAlign w:val="bottom"/>
+            <w:hideMark/>
+          </w:tcPr>
+          <w:p>
+            <w:pPr>
+              <w:spacing w:after="0" w:line="240" w:lineRule="auto"/>
+              <w:rPr>
+                <w:b/>
+                <w:bCs/>
+                <w:lang w:bidi="lo-LA"/>
+              </w:rPr>
+            </w:pPr>
+            <w:r>
+              <w:rPr>
+                <w:b/>
+                <w:bCs/>
+                <w:lang w:bidi="lo-LA"/>
+              </w:rPr>
+              <w:t xml:space="preserve">Prieš sąlyga. </w:t>
+            </w:r>
+          </w:p>
+        </w:tc>
+        <w:tc>
+          <w:tcPr>
+            <w:tcW w:w="6042" w:type="dxa"/>
+            <w:tcBorders>
+              <w:top w:val="single" w:sz="4" w:space="0" w:color="auto"/>
+              <w:left w:val="nil"/>
+              <w:bottom w:val="single" w:sz="4" w:space="0" w:color="auto"/>
+              <w:right w:val="single" w:sz="4" w:space="0" w:color="auto"/>
+            </w:tcBorders>
+            <w:noWrap/>
+            <w:vAlign w:val="bottom"/>
+          </w:tcPr>
+          <w:p>
+            <w:pPr>
+              <w:spacing w:after="0" w:line="240" w:lineRule="auto"/>
+              <w:rPr>
+                <w:bCs/>
+                <w:lang w:bidi="lo-LA"/>
+              </w:rPr>
+            </w:pPr>
+            <w:r>
+              <w:rPr>
+                <w:bCs/>
+                <w:lang w:bidi="lo-LA"/>
+              </w:rPr>
+              <w:t>Darbuotojas yra prisijungęs, priedas egzistuoja automobilyje</w:t>
+            </w:r>
+          </w:p>
+        </w:tc>
+      </w:tr>
+      <w:tr>
+        <w:trPr>
+          <w:trHeight w:val="300"/>
+        </w:trPr>
+        <w:tc>
+          <w:tcPr>
+            <w:tcW w:w="3325" w:type="dxa"/>
+            <w:gridSpan w:val="2"/>
+            <w:tcBorders>
+              <w:top w:val="single" w:sz="4" w:space="0" w:color="auto"/>
+              <w:left w:val="single" w:sz="4" w:space="0" w:color="auto"/>
+              <w:bottom w:val="single" w:sz="4" w:space="0" w:color="auto"/>
+              <w:right w:val="single" w:sz="4" w:space="0" w:color="auto"/>
+            </w:tcBorders>
+            <w:noWrap/>
+            <w:vAlign w:val="bottom"/>
+            <w:hideMark/>
+          </w:tcPr>
+          <w:p>
+            <w:pPr>
+              <w:spacing w:after="0" w:line="240" w:lineRule="auto"/>
+              <w:rPr>
+                <w:b/>
+                <w:bCs/>
+                <w:lang w:bidi="lo-LA"/>
+              </w:rPr>
+            </w:pPr>
+            <w:r>
+              <w:rPr>
+                <w:b/>
+                <w:bCs/>
+                <w:lang w:bidi="lo-LA"/>
+              </w:rPr>
+              <w:t>Aktorius</w:t>
+            </w:r>
+          </w:p>
+        </w:tc>
+        <w:tc>
+          <w:tcPr>
+            <w:tcW w:w="6042" w:type="dxa"/>
+            <w:tcBorders>
+              <w:top w:val="single" w:sz="4" w:space="0" w:color="auto"/>
+              <w:left w:val="nil"/>
+              <w:bottom w:val="single" w:sz="4" w:space="0" w:color="auto"/>
+              <w:right w:val="single" w:sz="4" w:space="0" w:color="auto"/>
+            </w:tcBorders>
+            <w:noWrap/>
+            <w:vAlign w:val="bottom"/>
+          </w:tcPr>
+          <w:p>
+            <w:pPr>
+              <w:spacing w:after="0" w:line="240" w:lineRule="auto"/>
+              <w:rPr>
+                <w:bCs/>
+                <w:lang w:bidi="lo-LA"/>
+              </w:rPr>
+            </w:pPr>
+            <w:r>
+              <w:rPr>
+                <w:bCs/>
+                <w:lang w:bidi="lo-LA"/>
+              </w:rPr>
+              <w:t>Darbuotojas</w:t>
+            </w:r>
+          </w:p>
+        </w:tc>
+      </w:tr>
+      <w:tr>
+        <w:trPr>
+          <w:trHeight w:val="283"/>
+        </w:trPr>
+        <w:tc>
+          <w:tcPr>
+            <w:tcW w:w="1577" w:type="dxa"/>
+            <w:vMerge w:val="restart"/>
+            <w:tcBorders>
+              <w:top w:val="nil"/>
+              <w:left w:val="single" w:sz="4" w:space="0" w:color="auto"/>
+              <w:bottom w:val="single" w:sz="4" w:space="0" w:color="auto"/>
+              <w:right w:val="single" w:sz="4" w:space="0" w:color="auto"/>
+            </w:tcBorders>
+            <w:vAlign w:val="center"/>
+            <w:hideMark/>
+          </w:tcPr>
+          <w:p>
+            <w:pPr>
+              <w:spacing w:after="0" w:line="240" w:lineRule="auto"/>
+              <w:rPr>
+                <w:b/>
+                <w:bCs/>
+                <w:lang w:bidi="lo-LA"/>
+              </w:rPr>
+            </w:pPr>
+            <w:r>
+              <w:rPr>
+                <w:b/>
+                <w:bCs/>
+                <w:lang w:bidi="lo-LA"/>
+              </w:rPr>
+              <w:t>Susiję panaudojimo atvejai</w:t>
+            </w:r>
+          </w:p>
+        </w:tc>
+        <w:tc>
+          <w:tcPr>
+            <w:tcW w:w="1748" w:type="dxa"/>
+            <w:tcBorders>
+              <w:top w:val="nil"/>
+              <w:left w:val="nil"/>
+              <w:bottom w:val="single" w:sz="4" w:space="0" w:color="auto"/>
+              <w:right w:val="single" w:sz="4" w:space="0" w:color="auto"/>
+            </w:tcBorders>
+            <w:noWrap/>
+            <w:vAlign w:val="bottom"/>
+            <w:hideMark/>
+          </w:tcPr>
+          <w:p>
+            <w:pPr>
+              <w:spacing w:after="0" w:line="240" w:lineRule="auto"/>
+              <w:rPr>
+                <w:b/>
+                <w:bCs/>
+                <w:lang w:bidi="lo-LA"/>
+              </w:rPr>
+            </w:pPr>
+            <w:r>
+              <w:rPr>
+                <w:b/>
+                <w:bCs/>
+                <w:lang w:bidi="lo-LA"/>
+              </w:rPr>
+              <w:t>Išplečiantys PA</w:t>
+            </w:r>
+          </w:p>
+        </w:tc>
+        <w:tc>
+          <w:tcPr>
+            <w:tcW w:w="6042" w:type="dxa"/>
+            <w:tcBorders>
+              <w:top w:val="single" w:sz="4" w:space="0" w:color="auto"/>
+              <w:left w:val="nil"/>
+              <w:bottom w:val="single" w:sz="4" w:space="0" w:color="auto"/>
+              <w:right w:val="single" w:sz="4" w:space="0" w:color="auto"/>
+            </w:tcBorders>
+            <w:noWrap/>
+            <w:vAlign w:val="bottom"/>
+          </w:tcPr>
+          <w:p>
+            <w:pPr>
+              <w:spacing w:after="0" w:line="240" w:lineRule="auto"/>
+              <w:rPr>
+                <w:bCs/>
+                <w:lang w:bidi="lo-LA"/>
+              </w:rPr>
+            </w:pPr>
+          </w:p>
+        </w:tc>
+      </w:tr>
+      <w:tr>
+        <w:trPr>
+          <w:trHeight w:val="283"/>
+        </w:trPr>
+        <w:tc>
+          <w:tcPr>
+            <w:tcW w:w="1577" w:type="dxa"/>
+            <w:vMerge/>
+            <w:tcBorders>
+              <w:top w:val="nil"/>
+              <w:left w:val="single" w:sz="4" w:space="0" w:color="auto"/>
+              <w:bottom w:val="single" w:sz="4" w:space="0" w:color="auto"/>
+              <w:right w:val="single" w:sz="4" w:space="0" w:color="auto"/>
+            </w:tcBorders>
+            <w:vAlign w:val="center"/>
+            <w:hideMark/>
+          </w:tcPr>
+          <w:p>
+            <w:pPr>
+              <w:spacing w:after="0" w:line="240" w:lineRule="auto"/>
+              <w:rPr>
+                <w:b/>
+                <w:bCs/>
+                <w:lang w:bidi="lo-LA"/>
+              </w:rPr>
+            </w:pPr>
+          </w:p>
+        </w:tc>
+        <w:tc>
+          <w:tcPr>
+            <w:tcW w:w="1748" w:type="dxa"/>
+            <w:tcBorders>
+              <w:top w:val="nil"/>
+              <w:left w:val="nil"/>
+              <w:bottom w:val="single" w:sz="4" w:space="0" w:color="auto"/>
+              <w:right w:val="single" w:sz="4" w:space="0" w:color="auto"/>
+            </w:tcBorders>
+            <w:noWrap/>
+            <w:vAlign w:val="bottom"/>
+            <w:hideMark/>
+          </w:tcPr>
+          <w:p>
+            <w:pPr>
+              <w:spacing w:after="0" w:line="240" w:lineRule="auto"/>
+              <w:rPr>
+                <w:b/>
+                <w:bCs/>
+                <w:lang w:bidi="lo-LA"/>
+              </w:rPr>
+            </w:pPr>
+            <w:r>
+              <w:rPr>
+                <w:b/>
+                <w:bCs/>
+                <w:lang w:bidi="lo-LA"/>
+              </w:rPr>
+              <w:t>Apimami PA</w:t>
+            </w:r>
+          </w:p>
+        </w:tc>
+        <w:tc>
+          <w:tcPr>
+            <w:tcW w:w="6042" w:type="dxa"/>
+            <w:tcBorders>
+              <w:top w:val="single" w:sz="4" w:space="0" w:color="auto"/>
+              <w:left w:val="nil"/>
+              <w:bottom w:val="single" w:sz="4" w:space="0" w:color="auto"/>
+              <w:right w:val="single" w:sz="4" w:space="0" w:color="auto"/>
+            </w:tcBorders>
+            <w:noWrap/>
+            <w:vAlign w:val="bottom"/>
+          </w:tcPr>
+          <w:p>
+            <w:pPr>
+              <w:spacing w:after="0" w:line="240" w:lineRule="auto"/>
+              <w:rPr>
+                <w:bCs/>
+                <w:lang w:bidi="lo-LA"/>
+              </w:rPr>
+            </w:pPr>
+          </w:p>
+        </w:tc>
+      </w:tr>
+      <w:tr>
+        <w:trPr>
+          <w:trHeight w:val="283"/>
+        </w:trPr>
+        <w:tc>
+          <w:tcPr>
+            <w:tcW w:w="1577" w:type="dxa"/>
+            <w:vMerge/>
+            <w:tcBorders>
+              <w:top w:val="nil"/>
+              <w:left w:val="single" w:sz="4" w:space="0" w:color="auto"/>
+              <w:bottom w:val="single" w:sz="4" w:space="0" w:color="auto"/>
+              <w:right w:val="single" w:sz="4" w:space="0" w:color="auto"/>
+            </w:tcBorders>
+            <w:vAlign w:val="center"/>
+            <w:hideMark/>
+          </w:tcPr>
+          <w:p>
+            <w:pPr>
+              <w:spacing w:after="0" w:line="240" w:lineRule="auto"/>
+              <w:rPr>
+                <w:b/>
+                <w:bCs/>
+                <w:lang w:bidi="lo-LA"/>
+              </w:rPr>
+            </w:pPr>
+          </w:p>
+        </w:tc>
+        <w:tc>
+          <w:tcPr>
+            <w:tcW w:w="1748" w:type="dxa"/>
+            <w:tcBorders>
+              <w:top w:val="nil"/>
+              <w:left w:val="nil"/>
+              <w:bottom w:val="single" w:sz="4" w:space="0" w:color="auto"/>
+              <w:right w:val="single" w:sz="4" w:space="0" w:color="auto"/>
+            </w:tcBorders>
+            <w:noWrap/>
+            <w:vAlign w:val="bottom"/>
+            <w:hideMark/>
+          </w:tcPr>
+          <w:p>
+            <w:pPr>
+              <w:spacing w:after="0" w:line="240" w:lineRule="auto"/>
+              <w:rPr>
+                <w:b/>
+                <w:bCs/>
+                <w:lang w:bidi="lo-LA"/>
+              </w:rPr>
+            </w:pPr>
+            <w:r>
+              <w:rPr>
+                <w:b/>
+                <w:bCs/>
+                <w:lang w:bidi="lo-LA"/>
+              </w:rPr>
+              <w:t>Specializuoja PA</w:t>
+            </w:r>
+          </w:p>
+        </w:tc>
+        <w:tc>
+          <w:tcPr>
+            <w:tcW w:w="6042" w:type="dxa"/>
+            <w:tcBorders>
+              <w:top w:val="single" w:sz="4" w:space="0" w:color="auto"/>
+              <w:left w:val="nil"/>
+              <w:bottom w:val="single" w:sz="4" w:space="0" w:color="auto"/>
+              <w:right w:val="single" w:sz="4" w:space="0" w:color="auto"/>
+            </w:tcBorders>
+            <w:noWrap/>
+            <w:vAlign w:val="bottom"/>
+          </w:tcPr>
+          <w:p>
+            <w:pPr>
+              <w:spacing w:after="0" w:line="240" w:lineRule="auto"/>
+              <w:rPr>
+                <w:bCs/>
+                <w:lang w:bidi="lo-LA"/>
+              </w:rPr>
+            </w:pPr>
+          </w:p>
+        </w:tc>
+      </w:tr>
+      <w:tr>
+        <w:trPr>
+          <w:trHeight w:val="300"/>
+        </w:trPr>
+        <w:tc>
+          <w:tcPr>
+            <w:tcW w:w="3325" w:type="dxa"/>
+            <w:gridSpan w:val="2"/>
+            <w:tcBorders>
+              <w:top w:val="single" w:sz="4" w:space="0" w:color="auto"/>
+              <w:left w:val="single" w:sz="4" w:space="0" w:color="auto"/>
+              <w:bottom w:val="single" w:sz="4" w:space="0" w:color="auto"/>
+              <w:right w:val="single" w:sz="4" w:space="0" w:color="auto"/>
+            </w:tcBorders>
+            <w:noWrap/>
+            <w:vAlign w:val="bottom"/>
+            <w:hideMark/>
+          </w:tcPr>
+          <w:p>
+            <w:pPr>
+              <w:spacing w:after="0" w:line="240" w:lineRule="auto"/>
+              <w:rPr>
+                <w:b/>
+                <w:bCs/>
+                <w:lang w:bidi="lo-LA"/>
+              </w:rPr>
+            </w:pPr>
+            <w:r>
+              <w:rPr>
+                <w:b/>
+                <w:bCs/>
+                <w:lang w:bidi="lo-LA"/>
+              </w:rPr>
+              <w:t>Po sąlyga</w:t>
+            </w:r>
+          </w:p>
+        </w:tc>
+        <w:tc>
+          <w:tcPr>
+            <w:tcW w:w="6042" w:type="dxa"/>
+            <w:tcBorders>
+              <w:top w:val="single" w:sz="4" w:space="0" w:color="auto"/>
+              <w:left w:val="nil"/>
+              <w:bottom w:val="single" w:sz="4" w:space="0" w:color="auto"/>
+              <w:right w:val="single" w:sz="4" w:space="0" w:color="auto"/>
+            </w:tcBorders>
+            <w:noWrap/>
+            <w:vAlign w:val="bottom"/>
+          </w:tcPr>
+          <w:p>
+            <w:pPr>
+              <w:spacing w:after="0" w:line="240" w:lineRule="auto"/>
+              <w:rPr>
+                <w:bCs/>
+                <w:lang w:bidi="lo-LA"/>
+              </w:rPr>
+            </w:pPr>
+            <w:r>
+              <w:rPr>
+                <w:bCs/>
+                <w:lang w:bidi="lo-LA"/>
+              </w:rPr>
+              <w:t>Priedas pašalintas</w:t>
+            </w:r>
+          </w:p>
+        </w:tc>
+      </w:tr>
+    </w:tbl>
+    <w:p>
+      <w:pPr>
+        <w:spacing w:after="0" w:line="240" w:lineRule="auto"/>
+        <w:jc w:val="left"/>
+      </w:pPr>
+    </w:p>
+    <w:p>
+      <w:pPr>
+        <w:spacing w:after="0" w:line="240" w:lineRule="auto"/>
+        <w:jc w:val="left"/>
+      </w:pPr>
     </w:p>
     <w:tbl>
       <w:tblPr>
@@ -11038,7 +12285,6 @@
                 <w:noProof/>
                 <w:color w:val="000000" w:themeColor="text1"/>
               </w:rPr>
-              <w:lastRenderedPageBreak/>
               <w:br w:type="page"/>
             </w:r>
             <w:r>
@@ -11679,6 +12925,55 @@
         </w:tc>
       </w:tr>
     </w:tbl>
+    <w:p>
+      <w:pPr>
+        <w:rPr>
+          <w:noProof/>
+        </w:rPr>
+      </w:pPr>
+    </w:p>
+    <w:p>
+      <w:pPr>
+        <w:rPr>
+          <w:noProof/>
+        </w:rPr>
+      </w:pPr>
+    </w:p>
+    <w:p>
+      <w:pPr>
+        <w:rPr>
+          <w:noProof/>
+        </w:rPr>
+      </w:pPr>
+    </w:p>
+    <w:p>
+      <w:pPr>
+        <w:rPr>
+          <w:noProof/>
+        </w:rPr>
+      </w:pPr>
+    </w:p>
+    <w:p>
+      <w:pPr>
+        <w:rPr>
+          <w:noProof/>
+        </w:rPr>
+      </w:pPr>
+    </w:p>
+    <w:p>
+      <w:pPr>
+        <w:rPr>
+          <w:noProof/>
+        </w:rPr>
+      </w:pPr>
+    </w:p>
+    <w:p>
+      <w:pPr>
+        <w:rPr>
+          <w:noProof/>
+        </w:rPr>
+      </w:pPr>
+    </w:p>
     <w:p>
       <w:pPr>
         <w:rPr>
@@ -11729,6 +13024,7 @@
                 <w:noProof/>
                 <w:color w:val="000000" w:themeColor="text1"/>
               </w:rPr>
+              <w:lastRenderedPageBreak/>
               <w:br w:type="page"/>
             </w:r>
             <w:r>
@@ -12354,622 +13650,6 @@
         </w:rPr>
       </w:pPr>
     </w:p>
-    <w:tbl>
-      <w:tblPr>
-        <w:tblW w:w="9349" w:type="dxa"/>
-        <w:tblInd w:w="279" w:type="dxa"/>
-        <w:tblLook w:val="04A0" w:firstRow="1" w:lastRow="0" w:firstColumn="1" w:lastColumn="0" w:noHBand="0" w:noVBand="1"/>
-      </w:tblPr>
-      <w:tblGrid>
-        <w:gridCol w:w="1577"/>
-        <w:gridCol w:w="1748"/>
-        <w:gridCol w:w="6042"/>
-      </w:tblGrid>
-      <w:tr>
-        <w:trPr>
-          <w:trHeight w:val="300"/>
-        </w:trPr>
-        <w:tc>
-          <w:tcPr>
-            <w:tcW w:w="9349" w:type="dxa"/>
-            <w:gridSpan w:val="3"/>
-            <w:tcBorders>
-              <w:top w:val="single" w:sz="4" w:space="0" w:color="auto"/>
-              <w:left w:val="single" w:sz="4" w:space="0" w:color="auto"/>
-              <w:bottom w:val="single" w:sz="4" w:space="0" w:color="auto"/>
-              <w:right w:val="single" w:sz="4" w:space="0" w:color="auto"/>
-            </w:tcBorders>
-            <w:noWrap/>
-            <w:vAlign w:val="bottom"/>
-            <w:hideMark/>
-          </w:tcPr>
-          <w:p>
-            <w:pPr>
-              <w:spacing w:after="0" w:line="240" w:lineRule="auto"/>
-              <w:rPr>
-                <w:bCs/>
-                <w:lang w:bidi="lo-LA"/>
-              </w:rPr>
-            </w:pPr>
-            <w:r>
-              <w:rPr>
-                <w:b/>
-                <w:bCs/>
-                <w:lang w:bidi="lo-LA"/>
-              </w:rPr>
-              <w:t>Pavadinimas</w:t>
-            </w:r>
-            <w:r>
-              <w:rPr>
-                <w:bCs/>
-                <w:lang w:bidi="lo-LA"/>
-              </w:rPr>
-              <w:t>: Registruoti naują priedą</w:t>
-            </w:r>
-          </w:p>
-        </w:tc>
-      </w:tr>
-      <w:tr>
-        <w:trPr>
-          <w:trHeight w:val="300"/>
-        </w:trPr>
-        <w:tc>
-          <w:tcPr>
-            <w:tcW w:w="9349" w:type="dxa"/>
-            <w:gridSpan w:val="3"/>
-            <w:tcBorders>
-              <w:top w:val="single" w:sz="4" w:space="0" w:color="auto"/>
-              <w:left w:val="single" w:sz="4" w:space="0" w:color="auto"/>
-              <w:bottom w:val="single" w:sz="4" w:space="0" w:color="auto"/>
-              <w:right w:val="single" w:sz="4" w:space="0" w:color="auto"/>
-            </w:tcBorders>
-            <w:noWrap/>
-            <w:vAlign w:val="bottom"/>
-            <w:hideMark/>
-          </w:tcPr>
-          <w:p>
-            <w:pPr>
-              <w:spacing w:after="0" w:line="240" w:lineRule="auto"/>
-              <w:rPr>
-                <w:bCs/>
-                <w:lang w:bidi="lo-LA"/>
-              </w:rPr>
-            </w:pPr>
-            <w:r>
-              <w:rPr>
-                <w:b/>
-                <w:bCs/>
-                <w:lang w:bidi="lo-LA"/>
-              </w:rPr>
-              <w:t>Tikslas</w:t>
-            </w:r>
-            <w:r>
-              <w:rPr>
-                <w:bCs/>
-                <w:lang w:bidi="lo-LA"/>
-              </w:rPr>
-              <w:t xml:space="preserve">. </w:t>
-            </w:r>
-            <w:r>
-              <w:rPr>
-                <w:bCs/>
-                <w:lang w:bidi="lo-LA"/>
-              </w:rPr>
-              <w:t>Suteikti galimybę darbuotojui užregistruoti naują transporto priemonės priedą</w:t>
-            </w:r>
-          </w:p>
-        </w:tc>
-      </w:tr>
-      <w:tr>
-        <w:trPr>
-          <w:trHeight w:val="300"/>
-        </w:trPr>
-        <w:tc>
-          <w:tcPr>
-            <w:tcW w:w="9349" w:type="dxa"/>
-            <w:gridSpan w:val="3"/>
-            <w:tcBorders>
-              <w:top w:val="single" w:sz="4" w:space="0" w:color="auto"/>
-              <w:left w:val="single" w:sz="4" w:space="0" w:color="auto"/>
-              <w:bottom w:val="single" w:sz="4" w:space="0" w:color="auto"/>
-              <w:right w:val="single" w:sz="4" w:space="0" w:color="auto"/>
-            </w:tcBorders>
-            <w:noWrap/>
-            <w:vAlign w:val="bottom"/>
-            <w:hideMark/>
-          </w:tcPr>
-          <w:p>
-            <w:pPr>
-              <w:spacing w:after="0" w:line="240" w:lineRule="auto"/>
-              <w:rPr>
-                <w:bCs/>
-                <w:lang w:bidi="lo-LA"/>
-              </w:rPr>
-            </w:pPr>
-            <w:r>
-              <w:rPr>
-                <w:b/>
-                <w:bCs/>
-                <w:lang w:bidi="lo-LA"/>
-              </w:rPr>
-              <w:t>Aprašymas</w:t>
-            </w:r>
-            <w:r>
-              <w:rPr>
-                <w:bCs/>
-                <w:lang w:bidi="lo-LA"/>
-              </w:rPr>
-              <w:t xml:space="preserve">. </w:t>
-            </w:r>
-            <w:r>
-              <w:rPr>
-                <w:bCs/>
-                <w:lang w:bidi="lo-LA"/>
-              </w:rPr>
-              <w:t>Darbuotojas atsidariusiame naujame lange gali užregistruoti naują priedą.</w:t>
-            </w:r>
-          </w:p>
-        </w:tc>
-      </w:tr>
-      <w:tr>
-        <w:trPr>
-          <w:trHeight w:val="300"/>
-        </w:trPr>
-        <w:tc>
-          <w:tcPr>
-            <w:tcW w:w="3307" w:type="dxa"/>
-            <w:gridSpan w:val="2"/>
-            <w:tcBorders>
-              <w:top w:val="single" w:sz="4" w:space="0" w:color="auto"/>
-              <w:left w:val="single" w:sz="4" w:space="0" w:color="auto"/>
-              <w:bottom w:val="single" w:sz="4" w:space="0" w:color="auto"/>
-              <w:right w:val="single" w:sz="4" w:space="0" w:color="auto"/>
-            </w:tcBorders>
-            <w:noWrap/>
-            <w:vAlign w:val="bottom"/>
-            <w:hideMark/>
-          </w:tcPr>
-          <w:p>
-            <w:pPr>
-              <w:spacing w:after="0" w:line="240" w:lineRule="auto"/>
-              <w:rPr>
-                <w:b/>
-                <w:bCs/>
-                <w:lang w:bidi="lo-LA"/>
-              </w:rPr>
-            </w:pPr>
-            <w:r>
-              <w:rPr>
-                <w:b/>
-                <w:bCs/>
-                <w:lang w:bidi="lo-LA"/>
-              </w:rPr>
-              <w:t xml:space="preserve">Prieš sąlyga. </w:t>
-            </w:r>
-          </w:p>
-        </w:tc>
-        <w:tc>
-          <w:tcPr>
-            <w:tcW w:w="6042" w:type="dxa"/>
-            <w:tcBorders>
-              <w:top w:val="single" w:sz="4" w:space="0" w:color="auto"/>
-              <w:left w:val="nil"/>
-              <w:bottom w:val="single" w:sz="4" w:space="0" w:color="auto"/>
-              <w:right w:val="single" w:sz="4" w:space="0" w:color="auto"/>
-            </w:tcBorders>
-            <w:noWrap/>
-            <w:vAlign w:val="bottom"/>
-          </w:tcPr>
-          <w:p>
-            <w:pPr>
-              <w:spacing w:after="0" w:line="240" w:lineRule="auto"/>
-              <w:rPr>
-                <w:bCs/>
-                <w:lang w:bidi="lo-LA"/>
-              </w:rPr>
-            </w:pPr>
-            <w:r>
-              <w:rPr>
-                <w:bCs/>
-                <w:lang w:bidi="lo-LA"/>
-              </w:rPr>
-              <w:t>Darbuotojas yra prisijungęs</w:t>
-            </w:r>
-          </w:p>
-        </w:tc>
-      </w:tr>
-      <w:tr>
-        <w:trPr>
-          <w:trHeight w:val="300"/>
-        </w:trPr>
-        <w:tc>
-          <w:tcPr>
-            <w:tcW w:w="3307" w:type="dxa"/>
-            <w:gridSpan w:val="2"/>
-            <w:tcBorders>
-              <w:top w:val="single" w:sz="4" w:space="0" w:color="auto"/>
-              <w:left w:val="single" w:sz="4" w:space="0" w:color="auto"/>
-              <w:bottom w:val="single" w:sz="4" w:space="0" w:color="auto"/>
-              <w:right w:val="single" w:sz="4" w:space="0" w:color="auto"/>
-            </w:tcBorders>
-            <w:noWrap/>
-            <w:vAlign w:val="bottom"/>
-            <w:hideMark/>
-          </w:tcPr>
-          <w:p>
-            <w:pPr>
-              <w:spacing w:after="0" w:line="240" w:lineRule="auto"/>
-              <w:rPr>
-                <w:b/>
-                <w:bCs/>
-                <w:lang w:bidi="lo-LA"/>
-              </w:rPr>
-            </w:pPr>
-            <w:r>
-              <w:rPr>
-                <w:b/>
-                <w:bCs/>
-                <w:lang w:bidi="lo-LA"/>
-              </w:rPr>
-              <w:t>Aktorius</w:t>
-            </w:r>
-          </w:p>
-        </w:tc>
-        <w:tc>
-          <w:tcPr>
-            <w:tcW w:w="6042" w:type="dxa"/>
-            <w:tcBorders>
-              <w:top w:val="single" w:sz="4" w:space="0" w:color="auto"/>
-              <w:left w:val="nil"/>
-              <w:bottom w:val="single" w:sz="4" w:space="0" w:color="auto"/>
-              <w:right w:val="single" w:sz="4" w:space="0" w:color="auto"/>
-            </w:tcBorders>
-            <w:noWrap/>
-            <w:vAlign w:val="bottom"/>
-          </w:tcPr>
-          <w:p>
-            <w:pPr>
-              <w:spacing w:after="0" w:line="240" w:lineRule="auto"/>
-              <w:rPr>
-                <w:bCs/>
-                <w:lang w:bidi="lo-LA"/>
-              </w:rPr>
-            </w:pPr>
-            <w:r>
-              <w:rPr>
-                <w:bCs/>
-                <w:lang w:bidi="lo-LA"/>
-              </w:rPr>
-              <w:t>Darbuotojas</w:t>
-            </w:r>
-          </w:p>
-        </w:tc>
-      </w:tr>
-      <w:tr>
-        <w:trPr>
-          <w:trHeight w:val="283"/>
-        </w:trPr>
-        <w:tc>
-          <w:tcPr>
-            <w:tcW w:w="1559" w:type="dxa"/>
-            <w:vMerge w:val="restart"/>
-            <w:tcBorders>
-              <w:top w:val="nil"/>
-              <w:left w:val="single" w:sz="4" w:space="0" w:color="auto"/>
-              <w:bottom w:val="single" w:sz="4" w:space="0" w:color="auto"/>
-              <w:right w:val="single" w:sz="4" w:space="0" w:color="auto"/>
-            </w:tcBorders>
-            <w:vAlign w:val="center"/>
-            <w:hideMark/>
-          </w:tcPr>
-          <w:p>
-            <w:pPr>
-              <w:spacing w:after="0" w:line="240" w:lineRule="auto"/>
-              <w:rPr>
-                <w:b/>
-                <w:bCs/>
-                <w:lang w:bidi="lo-LA"/>
-              </w:rPr>
-            </w:pPr>
-            <w:r>
-              <w:rPr>
-                <w:b/>
-                <w:bCs/>
-                <w:lang w:bidi="lo-LA"/>
-              </w:rPr>
-              <w:t>Susiję panaudojimo atvejai</w:t>
-            </w:r>
-          </w:p>
-        </w:tc>
-        <w:tc>
-          <w:tcPr>
-            <w:tcW w:w="1748" w:type="dxa"/>
-            <w:tcBorders>
-              <w:top w:val="nil"/>
-              <w:left w:val="nil"/>
-              <w:bottom w:val="single" w:sz="4" w:space="0" w:color="auto"/>
-              <w:right w:val="single" w:sz="4" w:space="0" w:color="auto"/>
-            </w:tcBorders>
-            <w:noWrap/>
-            <w:vAlign w:val="bottom"/>
-            <w:hideMark/>
-          </w:tcPr>
-          <w:p>
-            <w:pPr>
-              <w:spacing w:after="0" w:line="240" w:lineRule="auto"/>
-              <w:rPr>
-                <w:b/>
-                <w:bCs/>
-                <w:lang w:bidi="lo-LA"/>
-              </w:rPr>
-            </w:pPr>
-            <w:r>
-              <w:rPr>
-                <w:b/>
-                <w:bCs/>
-                <w:lang w:bidi="lo-LA"/>
-              </w:rPr>
-              <w:t>Išplečiantys PA</w:t>
-            </w:r>
-          </w:p>
-        </w:tc>
-        <w:tc>
-          <w:tcPr>
-            <w:tcW w:w="6042" w:type="dxa"/>
-            <w:tcBorders>
-              <w:top w:val="single" w:sz="4" w:space="0" w:color="auto"/>
-              <w:left w:val="nil"/>
-              <w:bottom w:val="single" w:sz="4" w:space="0" w:color="auto"/>
-              <w:right w:val="single" w:sz="4" w:space="0" w:color="auto"/>
-            </w:tcBorders>
-            <w:noWrap/>
-            <w:vAlign w:val="bottom"/>
-          </w:tcPr>
-          <w:p>
-            <w:pPr>
-              <w:spacing w:after="0" w:line="240" w:lineRule="auto"/>
-              <w:rPr>
-                <w:bCs/>
-                <w:lang w:bidi="lo-LA"/>
-              </w:rPr>
-            </w:pPr>
-          </w:p>
-        </w:tc>
-      </w:tr>
-      <w:tr>
-        <w:trPr>
-          <w:trHeight w:val="283"/>
-        </w:trPr>
-        <w:tc>
-          <w:tcPr>
-            <w:tcW w:w="1559" w:type="dxa"/>
-            <w:vMerge/>
-            <w:tcBorders>
-              <w:top w:val="nil"/>
-              <w:left w:val="single" w:sz="4" w:space="0" w:color="auto"/>
-              <w:bottom w:val="single" w:sz="4" w:space="0" w:color="auto"/>
-              <w:right w:val="single" w:sz="4" w:space="0" w:color="auto"/>
-            </w:tcBorders>
-            <w:vAlign w:val="center"/>
-            <w:hideMark/>
-          </w:tcPr>
-          <w:p>
-            <w:pPr>
-              <w:spacing w:after="0" w:line="240" w:lineRule="auto"/>
-              <w:rPr>
-                <w:b/>
-                <w:bCs/>
-                <w:lang w:bidi="lo-LA"/>
-              </w:rPr>
-            </w:pPr>
-          </w:p>
-        </w:tc>
-        <w:tc>
-          <w:tcPr>
-            <w:tcW w:w="1748" w:type="dxa"/>
-            <w:tcBorders>
-              <w:top w:val="nil"/>
-              <w:left w:val="nil"/>
-              <w:bottom w:val="single" w:sz="4" w:space="0" w:color="auto"/>
-              <w:right w:val="single" w:sz="4" w:space="0" w:color="auto"/>
-            </w:tcBorders>
-            <w:noWrap/>
-            <w:vAlign w:val="bottom"/>
-            <w:hideMark/>
-          </w:tcPr>
-          <w:p>
-            <w:pPr>
-              <w:spacing w:after="0" w:line="240" w:lineRule="auto"/>
-              <w:rPr>
-                <w:b/>
-                <w:bCs/>
-                <w:lang w:bidi="lo-LA"/>
-              </w:rPr>
-            </w:pPr>
-            <w:r>
-              <w:rPr>
-                <w:b/>
-                <w:bCs/>
-                <w:lang w:bidi="lo-LA"/>
-              </w:rPr>
-              <w:t>Apimami PA</w:t>
-            </w:r>
-          </w:p>
-        </w:tc>
-        <w:tc>
-          <w:tcPr>
-            <w:tcW w:w="6042" w:type="dxa"/>
-            <w:tcBorders>
-              <w:top w:val="single" w:sz="4" w:space="0" w:color="auto"/>
-              <w:left w:val="nil"/>
-              <w:bottom w:val="single" w:sz="4" w:space="0" w:color="auto"/>
-              <w:right w:val="single" w:sz="4" w:space="0" w:color="auto"/>
-            </w:tcBorders>
-            <w:noWrap/>
-            <w:vAlign w:val="bottom"/>
-          </w:tcPr>
-          <w:p>
-            <w:pPr>
-              <w:spacing w:after="0" w:line="240" w:lineRule="auto"/>
-              <w:rPr>
-                <w:bCs/>
-                <w:lang w:bidi="lo-LA"/>
-              </w:rPr>
-            </w:pPr>
-          </w:p>
-        </w:tc>
-      </w:tr>
-      <w:tr>
-        <w:trPr>
-          <w:trHeight w:val="283"/>
-        </w:trPr>
-        <w:tc>
-          <w:tcPr>
-            <w:tcW w:w="1559" w:type="dxa"/>
-            <w:vMerge/>
-            <w:tcBorders>
-              <w:top w:val="nil"/>
-              <w:left w:val="single" w:sz="4" w:space="0" w:color="auto"/>
-              <w:bottom w:val="single" w:sz="4" w:space="0" w:color="auto"/>
-              <w:right w:val="single" w:sz="4" w:space="0" w:color="auto"/>
-            </w:tcBorders>
-            <w:vAlign w:val="center"/>
-            <w:hideMark/>
-          </w:tcPr>
-          <w:p>
-            <w:pPr>
-              <w:spacing w:after="0" w:line="240" w:lineRule="auto"/>
-              <w:rPr>
-                <w:b/>
-                <w:bCs/>
-                <w:lang w:bidi="lo-LA"/>
-              </w:rPr>
-            </w:pPr>
-          </w:p>
-        </w:tc>
-        <w:tc>
-          <w:tcPr>
-            <w:tcW w:w="1748" w:type="dxa"/>
-            <w:tcBorders>
-              <w:top w:val="nil"/>
-              <w:left w:val="nil"/>
-              <w:bottom w:val="single" w:sz="4" w:space="0" w:color="auto"/>
-              <w:right w:val="single" w:sz="4" w:space="0" w:color="auto"/>
-            </w:tcBorders>
-            <w:noWrap/>
-            <w:vAlign w:val="bottom"/>
-            <w:hideMark/>
-          </w:tcPr>
-          <w:p>
-            <w:pPr>
-              <w:spacing w:after="0" w:line="240" w:lineRule="auto"/>
-              <w:rPr>
-                <w:b/>
-                <w:bCs/>
-                <w:lang w:bidi="lo-LA"/>
-              </w:rPr>
-            </w:pPr>
-            <w:r>
-              <w:rPr>
-                <w:b/>
-                <w:bCs/>
-                <w:lang w:bidi="lo-LA"/>
-              </w:rPr>
-              <w:t>Specializuoja PA</w:t>
-            </w:r>
-          </w:p>
-        </w:tc>
-        <w:tc>
-          <w:tcPr>
-            <w:tcW w:w="6042" w:type="dxa"/>
-            <w:tcBorders>
-              <w:top w:val="single" w:sz="4" w:space="0" w:color="auto"/>
-              <w:left w:val="nil"/>
-              <w:bottom w:val="single" w:sz="4" w:space="0" w:color="auto"/>
-              <w:right w:val="single" w:sz="4" w:space="0" w:color="auto"/>
-            </w:tcBorders>
-            <w:noWrap/>
-            <w:vAlign w:val="bottom"/>
-          </w:tcPr>
-          <w:p>
-            <w:pPr>
-              <w:spacing w:after="0" w:line="240" w:lineRule="auto"/>
-              <w:rPr>
-                <w:bCs/>
-                <w:lang w:bidi="lo-LA"/>
-              </w:rPr>
-            </w:pPr>
-          </w:p>
-        </w:tc>
-      </w:tr>
-      <w:tr>
-        <w:trPr>
-          <w:trHeight w:val="300"/>
-        </w:trPr>
-        <w:tc>
-          <w:tcPr>
-            <w:tcW w:w="3307" w:type="dxa"/>
-            <w:gridSpan w:val="2"/>
-            <w:tcBorders>
-              <w:top w:val="single" w:sz="4" w:space="0" w:color="auto"/>
-              <w:left w:val="single" w:sz="4" w:space="0" w:color="auto"/>
-              <w:bottom w:val="single" w:sz="4" w:space="0" w:color="auto"/>
-              <w:right w:val="single" w:sz="4" w:space="0" w:color="auto"/>
-            </w:tcBorders>
-            <w:noWrap/>
-            <w:vAlign w:val="bottom"/>
-            <w:hideMark/>
-          </w:tcPr>
-          <w:p>
-            <w:pPr>
-              <w:spacing w:after="0" w:line="240" w:lineRule="auto"/>
-              <w:rPr>
-                <w:b/>
-                <w:bCs/>
-                <w:lang w:bidi="lo-LA"/>
-              </w:rPr>
-            </w:pPr>
-            <w:r>
-              <w:rPr>
-                <w:b/>
-                <w:bCs/>
-                <w:lang w:bidi="lo-LA"/>
-              </w:rPr>
-              <w:t>Po sąlyga</w:t>
-            </w:r>
-          </w:p>
-        </w:tc>
-        <w:tc>
-          <w:tcPr>
-            <w:tcW w:w="6042" w:type="dxa"/>
-            <w:tcBorders>
-              <w:top w:val="single" w:sz="4" w:space="0" w:color="auto"/>
-              <w:left w:val="nil"/>
-              <w:bottom w:val="single" w:sz="4" w:space="0" w:color="auto"/>
-              <w:right w:val="single" w:sz="4" w:space="0" w:color="auto"/>
-            </w:tcBorders>
-            <w:noWrap/>
-            <w:vAlign w:val="bottom"/>
-          </w:tcPr>
-          <w:p>
-            <w:pPr>
-              <w:spacing w:after="0" w:line="240" w:lineRule="auto"/>
-              <w:rPr>
-                <w:bCs/>
-                <w:lang w:bidi="lo-LA"/>
-              </w:rPr>
-            </w:pPr>
-            <w:r>
-              <w:rPr>
-                <w:bCs/>
-                <w:lang w:bidi="lo-LA"/>
-              </w:rPr>
-              <w:t>Sukurtas naujas transporto priemonės priedo įrašas</w:t>
-            </w:r>
-          </w:p>
-        </w:tc>
-      </w:tr>
-    </w:tbl>
     <w:p>
       <w:pPr>
         <w:spacing w:after="0" w:line="240" w:lineRule="auto"/>
@@ -12978,21 +13658,6 @@
           <w:noProof/>
         </w:rPr>
       </w:pPr>
-    </w:p>
-    <w:p>
-      <w:pPr>
-        <w:spacing w:after="0" w:line="240" w:lineRule="auto"/>
-        <w:jc w:val="left"/>
-        <w:rPr>
-          <w:noProof/>
-        </w:rPr>
-      </w:pPr>
-      <w:r>
-        <w:rPr>
-          <w:noProof/>
-        </w:rPr>
-        <w:br w:type="page"/>
-      </w:r>
     </w:p>
     <w:tbl>
       <w:tblPr>
@@ -13037,7 +13702,6 @@
                 <w:bCs/>
                 <w:lang w:bidi="lo-LA"/>
               </w:rPr>
-              <w:lastRenderedPageBreak/>
               <w:t>Pavadinimas</w:t>
             </w:r>
             <w:r>
@@ -13625,622 +14289,6 @@
         </w:rPr>
       </w:pPr>
     </w:p>
-    <w:tbl>
-      <w:tblPr>
-        <w:tblW w:w="9349" w:type="dxa"/>
-        <w:tblInd w:w="279" w:type="dxa"/>
-        <w:tblLook w:val="04A0" w:firstRow="1" w:lastRow="0" w:firstColumn="1" w:lastColumn="0" w:noHBand="0" w:noVBand="1"/>
-      </w:tblPr>
-      <w:tblGrid>
-        <w:gridCol w:w="1577"/>
-        <w:gridCol w:w="1748"/>
-        <w:gridCol w:w="6042"/>
-      </w:tblGrid>
-      <w:tr>
-        <w:trPr>
-          <w:trHeight w:val="300"/>
-        </w:trPr>
-        <w:tc>
-          <w:tcPr>
-            <w:tcW w:w="9349" w:type="dxa"/>
-            <w:gridSpan w:val="3"/>
-            <w:tcBorders>
-              <w:top w:val="single" w:sz="4" w:space="0" w:color="auto"/>
-              <w:left w:val="single" w:sz="4" w:space="0" w:color="auto"/>
-              <w:bottom w:val="single" w:sz="4" w:space="0" w:color="auto"/>
-              <w:right w:val="single" w:sz="4" w:space="0" w:color="auto"/>
-            </w:tcBorders>
-            <w:noWrap/>
-            <w:vAlign w:val="bottom"/>
-            <w:hideMark/>
-          </w:tcPr>
-          <w:p>
-            <w:pPr>
-              <w:spacing w:after="0" w:line="240" w:lineRule="auto"/>
-              <w:rPr>
-                <w:bCs/>
-                <w:lang w:bidi="lo-LA"/>
-              </w:rPr>
-            </w:pPr>
-            <w:r>
-              <w:rPr>
-                <w:b/>
-                <w:bCs/>
-                <w:lang w:bidi="lo-LA"/>
-              </w:rPr>
-              <w:t>Pavadinimas</w:t>
-            </w:r>
-            <w:r>
-              <w:rPr>
-                <w:bCs/>
-                <w:lang w:bidi="lo-LA"/>
-              </w:rPr>
-              <w:t>: Šalinti priedą</w:t>
-            </w:r>
-          </w:p>
-        </w:tc>
-      </w:tr>
-      <w:tr>
-        <w:trPr>
-          <w:trHeight w:val="300"/>
-        </w:trPr>
-        <w:tc>
-          <w:tcPr>
-            <w:tcW w:w="9349" w:type="dxa"/>
-            <w:gridSpan w:val="3"/>
-            <w:tcBorders>
-              <w:top w:val="single" w:sz="4" w:space="0" w:color="auto"/>
-              <w:left w:val="single" w:sz="4" w:space="0" w:color="auto"/>
-              <w:bottom w:val="single" w:sz="4" w:space="0" w:color="auto"/>
-              <w:right w:val="single" w:sz="4" w:space="0" w:color="auto"/>
-            </w:tcBorders>
-            <w:noWrap/>
-            <w:vAlign w:val="bottom"/>
-            <w:hideMark/>
-          </w:tcPr>
-          <w:p>
-            <w:pPr>
-              <w:spacing w:after="0" w:line="240" w:lineRule="auto"/>
-              <w:rPr>
-                <w:bCs/>
-                <w:lang w:bidi="lo-LA"/>
-              </w:rPr>
-            </w:pPr>
-            <w:r>
-              <w:rPr>
-                <w:b/>
-                <w:bCs/>
-                <w:lang w:bidi="lo-LA"/>
-              </w:rPr>
-              <w:t>Tikslas</w:t>
-            </w:r>
-            <w:r>
-              <w:rPr>
-                <w:bCs/>
-                <w:lang w:bidi="lo-LA"/>
-              </w:rPr>
-              <w:t xml:space="preserve">. </w:t>
-            </w:r>
-            <w:r>
-              <w:rPr>
-                <w:bCs/>
-                <w:lang w:bidi="lo-LA"/>
-              </w:rPr>
-              <w:t>Suteikti galimybę darbuotojui pašalinti pasirinktą priedą iš automobilio</w:t>
-            </w:r>
-          </w:p>
-        </w:tc>
-      </w:tr>
-      <w:tr>
-        <w:trPr>
-          <w:trHeight w:val="300"/>
-        </w:trPr>
-        <w:tc>
-          <w:tcPr>
-            <w:tcW w:w="9349" w:type="dxa"/>
-            <w:gridSpan w:val="3"/>
-            <w:tcBorders>
-              <w:top w:val="single" w:sz="4" w:space="0" w:color="auto"/>
-              <w:left w:val="single" w:sz="4" w:space="0" w:color="auto"/>
-              <w:bottom w:val="single" w:sz="4" w:space="0" w:color="auto"/>
-              <w:right w:val="single" w:sz="4" w:space="0" w:color="auto"/>
-            </w:tcBorders>
-            <w:noWrap/>
-            <w:vAlign w:val="bottom"/>
-            <w:hideMark/>
-          </w:tcPr>
-          <w:p>
-            <w:pPr>
-              <w:spacing w:after="0" w:line="240" w:lineRule="auto"/>
-              <w:rPr>
-                <w:bCs/>
-                <w:lang w:bidi="lo-LA"/>
-              </w:rPr>
-            </w:pPr>
-            <w:r>
-              <w:rPr>
-                <w:b/>
-                <w:bCs/>
-                <w:lang w:bidi="lo-LA"/>
-              </w:rPr>
-              <w:t>Aprašymas</w:t>
-            </w:r>
-            <w:r>
-              <w:rPr>
-                <w:bCs/>
-                <w:lang w:bidi="lo-LA"/>
-              </w:rPr>
-              <w:t xml:space="preserve">. </w:t>
-            </w:r>
-            <w:r>
-              <w:rPr>
-                <w:bCs/>
-                <w:lang w:bidi="lo-LA"/>
-              </w:rPr>
-              <w:t>Darbuotojas pasirinkęs norimą priedą, pašalina jį iš automobilio.</w:t>
-            </w:r>
-          </w:p>
-        </w:tc>
-      </w:tr>
-      <w:tr>
-        <w:trPr>
-          <w:trHeight w:val="300"/>
-        </w:trPr>
-        <w:tc>
-          <w:tcPr>
-            <w:tcW w:w="3307" w:type="dxa"/>
-            <w:gridSpan w:val="2"/>
-            <w:tcBorders>
-              <w:top w:val="single" w:sz="4" w:space="0" w:color="auto"/>
-              <w:left w:val="single" w:sz="4" w:space="0" w:color="auto"/>
-              <w:bottom w:val="single" w:sz="4" w:space="0" w:color="auto"/>
-              <w:right w:val="single" w:sz="4" w:space="0" w:color="auto"/>
-            </w:tcBorders>
-            <w:noWrap/>
-            <w:vAlign w:val="bottom"/>
-            <w:hideMark/>
-          </w:tcPr>
-          <w:p>
-            <w:pPr>
-              <w:spacing w:after="0" w:line="240" w:lineRule="auto"/>
-              <w:rPr>
-                <w:b/>
-                <w:bCs/>
-                <w:lang w:bidi="lo-LA"/>
-              </w:rPr>
-            </w:pPr>
-            <w:r>
-              <w:rPr>
-                <w:b/>
-                <w:bCs/>
-                <w:lang w:bidi="lo-LA"/>
-              </w:rPr>
-              <w:t xml:space="preserve">Prieš sąlyga. </w:t>
-            </w:r>
-          </w:p>
-        </w:tc>
-        <w:tc>
-          <w:tcPr>
-            <w:tcW w:w="6042" w:type="dxa"/>
-            <w:tcBorders>
-              <w:top w:val="single" w:sz="4" w:space="0" w:color="auto"/>
-              <w:left w:val="nil"/>
-              <w:bottom w:val="single" w:sz="4" w:space="0" w:color="auto"/>
-              <w:right w:val="single" w:sz="4" w:space="0" w:color="auto"/>
-            </w:tcBorders>
-            <w:noWrap/>
-            <w:vAlign w:val="bottom"/>
-          </w:tcPr>
-          <w:p>
-            <w:pPr>
-              <w:spacing w:after="0" w:line="240" w:lineRule="auto"/>
-              <w:rPr>
-                <w:bCs/>
-                <w:lang w:bidi="lo-LA"/>
-              </w:rPr>
-            </w:pPr>
-            <w:r>
-              <w:rPr>
-                <w:bCs/>
-                <w:lang w:bidi="lo-LA"/>
-              </w:rPr>
-              <w:t>Darbuotojas yra prisijungęs, priedas egzistuoja automobilyje</w:t>
-            </w:r>
-          </w:p>
-        </w:tc>
-      </w:tr>
-      <w:tr>
-        <w:trPr>
-          <w:trHeight w:val="300"/>
-        </w:trPr>
-        <w:tc>
-          <w:tcPr>
-            <w:tcW w:w="3307" w:type="dxa"/>
-            <w:gridSpan w:val="2"/>
-            <w:tcBorders>
-              <w:top w:val="single" w:sz="4" w:space="0" w:color="auto"/>
-              <w:left w:val="single" w:sz="4" w:space="0" w:color="auto"/>
-              <w:bottom w:val="single" w:sz="4" w:space="0" w:color="auto"/>
-              <w:right w:val="single" w:sz="4" w:space="0" w:color="auto"/>
-            </w:tcBorders>
-            <w:noWrap/>
-            <w:vAlign w:val="bottom"/>
-            <w:hideMark/>
-          </w:tcPr>
-          <w:p>
-            <w:pPr>
-              <w:spacing w:after="0" w:line="240" w:lineRule="auto"/>
-              <w:rPr>
-                <w:b/>
-                <w:bCs/>
-                <w:lang w:bidi="lo-LA"/>
-              </w:rPr>
-            </w:pPr>
-            <w:r>
-              <w:rPr>
-                <w:b/>
-                <w:bCs/>
-                <w:lang w:bidi="lo-LA"/>
-              </w:rPr>
-              <w:t>Aktorius</w:t>
-            </w:r>
-          </w:p>
-        </w:tc>
-        <w:tc>
-          <w:tcPr>
-            <w:tcW w:w="6042" w:type="dxa"/>
-            <w:tcBorders>
-              <w:top w:val="single" w:sz="4" w:space="0" w:color="auto"/>
-              <w:left w:val="nil"/>
-              <w:bottom w:val="single" w:sz="4" w:space="0" w:color="auto"/>
-              <w:right w:val="single" w:sz="4" w:space="0" w:color="auto"/>
-            </w:tcBorders>
-            <w:noWrap/>
-            <w:vAlign w:val="bottom"/>
-          </w:tcPr>
-          <w:p>
-            <w:pPr>
-              <w:spacing w:after="0" w:line="240" w:lineRule="auto"/>
-              <w:rPr>
-                <w:bCs/>
-                <w:lang w:bidi="lo-LA"/>
-              </w:rPr>
-            </w:pPr>
-            <w:r>
-              <w:rPr>
-                <w:bCs/>
-                <w:lang w:bidi="lo-LA"/>
-              </w:rPr>
-              <w:t>Darbuotojas</w:t>
-            </w:r>
-          </w:p>
-        </w:tc>
-      </w:tr>
-      <w:tr>
-        <w:trPr>
-          <w:trHeight w:val="283"/>
-        </w:trPr>
-        <w:tc>
-          <w:tcPr>
-            <w:tcW w:w="1559" w:type="dxa"/>
-            <w:vMerge w:val="restart"/>
-            <w:tcBorders>
-              <w:top w:val="nil"/>
-              <w:left w:val="single" w:sz="4" w:space="0" w:color="auto"/>
-              <w:bottom w:val="single" w:sz="4" w:space="0" w:color="auto"/>
-              <w:right w:val="single" w:sz="4" w:space="0" w:color="auto"/>
-            </w:tcBorders>
-            <w:vAlign w:val="center"/>
-            <w:hideMark/>
-          </w:tcPr>
-          <w:p>
-            <w:pPr>
-              <w:spacing w:after="0" w:line="240" w:lineRule="auto"/>
-              <w:rPr>
-                <w:b/>
-                <w:bCs/>
-                <w:lang w:bidi="lo-LA"/>
-              </w:rPr>
-            </w:pPr>
-            <w:r>
-              <w:rPr>
-                <w:b/>
-                <w:bCs/>
-                <w:lang w:bidi="lo-LA"/>
-              </w:rPr>
-              <w:t>Susiję panaudojimo atvejai</w:t>
-            </w:r>
-          </w:p>
-        </w:tc>
-        <w:tc>
-          <w:tcPr>
-            <w:tcW w:w="1748" w:type="dxa"/>
-            <w:tcBorders>
-              <w:top w:val="nil"/>
-              <w:left w:val="nil"/>
-              <w:bottom w:val="single" w:sz="4" w:space="0" w:color="auto"/>
-              <w:right w:val="single" w:sz="4" w:space="0" w:color="auto"/>
-            </w:tcBorders>
-            <w:noWrap/>
-            <w:vAlign w:val="bottom"/>
-            <w:hideMark/>
-          </w:tcPr>
-          <w:p>
-            <w:pPr>
-              <w:spacing w:after="0" w:line="240" w:lineRule="auto"/>
-              <w:rPr>
-                <w:b/>
-                <w:bCs/>
-                <w:lang w:bidi="lo-LA"/>
-              </w:rPr>
-            </w:pPr>
-            <w:r>
-              <w:rPr>
-                <w:b/>
-                <w:bCs/>
-                <w:lang w:bidi="lo-LA"/>
-              </w:rPr>
-              <w:t>Išplečiantys PA</w:t>
-            </w:r>
-          </w:p>
-        </w:tc>
-        <w:tc>
-          <w:tcPr>
-            <w:tcW w:w="6042" w:type="dxa"/>
-            <w:tcBorders>
-              <w:top w:val="single" w:sz="4" w:space="0" w:color="auto"/>
-              <w:left w:val="nil"/>
-              <w:bottom w:val="single" w:sz="4" w:space="0" w:color="auto"/>
-              <w:right w:val="single" w:sz="4" w:space="0" w:color="auto"/>
-            </w:tcBorders>
-            <w:noWrap/>
-            <w:vAlign w:val="bottom"/>
-          </w:tcPr>
-          <w:p>
-            <w:pPr>
-              <w:spacing w:after="0" w:line="240" w:lineRule="auto"/>
-              <w:rPr>
-                <w:bCs/>
-                <w:lang w:bidi="lo-LA"/>
-              </w:rPr>
-            </w:pPr>
-          </w:p>
-        </w:tc>
-      </w:tr>
-      <w:tr>
-        <w:trPr>
-          <w:trHeight w:val="283"/>
-        </w:trPr>
-        <w:tc>
-          <w:tcPr>
-            <w:tcW w:w="1559" w:type="dxa"/>
-            <w:vMerge/>
-            <w:tcBorders>
-              <w:top w:val="nil"/>
-              <w:left w:val="single" w:sz="4" w:space="0" w:color="auto"/>
-              <w:bottom w:val="single" w:sz="4" w:space="0" w:color="auto"/>
-              <w:right w:val="single" w:sz="4" w:space="0" w:color="auto"/>
-            </w:tcBorders>
-            <w:vAlign w:val="center"/>
-            <w:hideMark/>
-          </w:tcPr>
-          <w:p>
-            <w:pPr>
-              <w:spacing w:after="0" w:line="240" w:lineRule="auto"/>
-              <w:rPr>
-                <w:b/>
-                <w:bCs/>
-                <w:lang w:bidi="lo-LA"/>
-              </w:rPr>
-            </w:pPr>
-          </w:p>
-        </w:tc>
-        <w:tc>
-          <w:tcPr>
-            <w:tcW w:w="1748" w:type="dxa"/>
-            <w:tcBorders>
-              <w:top w:val="nil"/>
-              <w:left w:val="nil"/>
-              <w:bottom w:val="single" w:sz="4" w:space="0" w:color="auto"/>
-              <w:right w:val="single" w:sz="4" w:space="0" w:color="auto"/>
-            </w:tcBorders>
-            <w:noWrap/>
-            <w:vAlign w:val="bottom"/>
-            <w:hideMark/>
-          </w:tcPr>
-          <w:p>
-            <w:pPr>
-              <w:spacing w:after="0" w:line="240" w:lineRule="auto"/>
-              <w:rPr>
-                <w:b/>
-                <w:bCs/>
-                <w:lang w:bidi="lo-LA"/>
-              </w:rPr>
-            </w:pPr>
-            <w:r>
-              <w:rPr>
-                <w:b/>
-                <w:bCs/>
-                <w:lang w:bidi="lo-LA"/>
-              </w:rPr>
-              <w:t>Apimami PA</w:t>
-            </w:r>
-          </w:p>
-        </w:tc>
-        <w:tc>
-          <w:tcPr>
-            <w:tcW w:w="6042" w:type="dxa"/>
-            <w:tcBorders>
-              <w:top w:val="single" w:sz="4" w:space="0" w:color="auto"/>
-              <w:left w:val="nil"/>
-              <w:bottom w:val="single" w:sz="4" w:space="0" w:color="auto"/>
-              <w:right w:val="single" w:sz="4" w:space="0" w:color="auto"/>
-            </w:tcBorders>
-            <w:noWrap/>
-            <w:vAlign w:val="bottom"/>
-          </w:tcPr>
-          <w:p>
-            <w:pPr>
-              <w:spacing w:after="0" w:line="240" w:lineRule="auto"/>
-              <w:rPr>
-                <w:bCs/>
-                <w:lang w:bidi="lo-LA"/>
-              </w:rPr>
-            </w:pPr>
-          </w:p>
-        </w:tc>
-      </w:tr>
-      <w:tr>
-        <w:trPr>
-          <w:trHeight w:val="283"/>
-        </w:trPr>
-        <w:tc>
-          <w:tcPr>
-            <w:tcW w:w="1559" w:type="dxa"/>
-            <w:vMerge/>
-            <w:tcBorders>
-              <w:top w:val="nil"/>
-              <w:left w:val="single" w:sz="4" w:space="0" w:color="auto"/>
-              <w:bottom w:val="single" w:sz="4" w:space="0" w:color="auto"/>
-              <w:right w:val="single" w:sz="4" w:space="0" w:color="auto"/>
-            </w:tcBorders>
-            <w:vAlign w:val="center"/>
-            <w:hideMark/>
-          </w:tcPr>
-          <w:p>
-            <w:pPr>
-              <w:spacing w:after="0" w:line="240" w:lineRule="auto"/>
-              <w:rPr>
-                <w:b/>
-                <w:bCs/>
-                <w:lang w:bidi="lo-LA"/>
-              </w:rPr>
-            </w:pPr>
-          </w:p>
-        </w:tc>
-        <w:tc>
-          <w:tcPr>
-            <w:tcW w:w="1748" w:type="dxa"/>
-            <w:tcBorders>
-              <w:top w:val="nil"/>
-              <w:left w:val="nil"/>
-              <w:bottom w:val="single" w:sz="4" w:space="0" w:color="auto"/>
-              <w:right w:val="single" w:sz="4" w:space="0" w:color="auto"/>
-            </w:tcBorders>
-            <w:noWrap/>
-            <w:vAlign w:val="bottom"/>
-            <w:hideMark/>
-          </w:tcPr>
-          <w:p>
-            <w:pPr>
-              <w:spacing w:after="0" w:line="240" w:lineRule="auto"/>
-              <w:rPr>
-                <w:b/>
-                <w:bCs/>
-                <w:lang w:bidi="lo-LA"/>
-              </w:rPr>
-            </w:pPr>
-            <w:r>
-              <w:rPr>
-                <w:b/>
-                <w:bCs/>
-                <w:lang w:bidi="lo-LA"/>
-              </w:rPr>
-              <w:t>Specializuoja PA</w:t>
-            </w:r>
-          </w:p>
-        </w:tc>
-        <w:tc>
-          <w:tcPr>
-            <w:tcW w:w="6042" w:type="dxa"/>
-            <w:tcBorders>
-              <w:top w:val="single" w:sz="4" w:space="0" w:color="auto"/>
-              <w:left w:val="nil"/>
-              <w:bottom w:val="single" w:sz="4" w:space="0" w:color="auto"/>
-              <w:right w:val="single" w:sz="4" w:space="0" w:color="auto"/>
-            </w:tcBorders>
-            <w:noWrap/>
-            <w:vAlign w:val="bottom"/>
-          </w:tcPr>
-          <w:p>
-            <w:pPr>
-              <w:spacing w:after="0" w:line="240" w:lineRule="auto"/>
-              <w:rPr>
-                <w:bCs/>
-                <w:lang w:bidi="lo-LA"/>
-              </w:rPr>
-            </w:pPr>
-          </w:p>
-        </w:tc>
-      </w:tr>
-      <w:tr>
-        <w:trPr>
-          <w:trHeight w:val="300"/>
-        </w:trPr>
-        <w:tc>
-          <w:tcPr>
-            <w:tcW w:w="3307" w:type="dxa"/>
-            <w:gridSpan w:val="2"/>
-            <w:tcBorders>
-              <w:top w:val="single" w:sz="4" w:space="0" w:color="auto"/>
-              <w:left w:val="single" w:sz="4" w:space="0" w:color="auto"/>
-              <w:bottom w:val="single" w:sz="4" w:space="0" w:color="auto"/>
-              <w:right w:val="single" w:sz="4" w:space="0" w:color="auto"/>
-            </w:tcBorders>
-            <w:noWrap/>
-            <w:vAlign w:val="bottom"/>
-            <w:hideMark/>
-          </w:tcPr>
-          <w:p>
-            <w:pPr>
-              <w:spacing w:after="0" w:line="240" w:lineRule="auto"/>
-              <w:rPr>
-                <w:b/>
-                <w:bCs/>
-                <w:lang w:bidi="lo-LA"/>
-              </w:rPr>
-            </w:pPr>
-            <w:r>
-              <w:rPr>
-                <w:b/>
-                <w:bCs/>
-                <w:lang w:bidi="lo-LA"/>
-              </w:rPr>
-              <w:t>Po sąlyga</w:t>
-            </w:r>
-          </w:p>
-        </w:tc>
-        <w:tc>
-          <w:tcPr>
-            <w:tcW w:w="6042" w:type="dxa"/>
-            <w:tcBorders>
-              <w:top w:val="single" w:sz="4" w:space="0" w:color="auto"/>
-              <w:left w:val="nil"/>
-              <w:bottom w:val="single" w:sz="4" w:space="0" w:color="auto"/>
-              <w:right w:val="single" w:sz="4" w:space="0" w:color="auto"/>
-            </w:tcBorders>
-            <w:noWrap/>
-            <w:vAlign w:val="bottom"/>
-          </w:tcPr>
-          <w:p>
-            <w:pPr>
-              <w:spacing w:after="0" w:line="240" w:lineRule="auto"/>
-              <w:rPr>
-                <w:bCs/>
-                <w:lang w:bidi="lo-LA"/>
-              </w:rPr>
-            </w:pPr>
-            <w:r>
-              <w:rPr>
-                <w:bCs/>
-                <w:lang w:bidi="lo-LA"/>
-              </w:rPr>
-              <w:t>Priedas pašalintas</w:t>
-            </w:r>
-          </w:p>
-        </w:tc>
-      </w:tr>
-    </w:tbl>
     <w:p>
       <w:pPr>
         <w:spacing w:after="0" w:line="240" w:lineRule="auto"/>
@@ -14512,8 +14560,6 @@
               </w:rPr>
               <w:t xml:space="preserve"> bei nėra išnuomota.</w:t>
             </w:r>
-            <w:bookmarkStart w:id="8" w:name="_GoBack"/>
-            <w:bookmarkEnd w:id="8"/>
           </w:p>
         </w:tc>
       </w:tr>
@@ -14952,7 +14998,7 @@
           <w:color w:val="000000" w:themeColor="text1"/>
         </w:rPr>
       </w:pPr>
-      <w:bookmarkStart w:id="9" w:name="_Toc476348510"/>
+      <w:bookmarkStart w:id="8" w:name="_Toc476348510"/>
       <w:r>
         <w:rPr>
           <w:rFonts w:ascii="Times New Roman" w:hAnsi="Times New Roman"/>
@@ -14972,7 +15018,7 @@
         </w:rPr>
         <w:t>stratoriaus panaudojimo atvėjai</w:t>
       </w:r>
-      <w:bookmarkEnd w:id="9"/>
+      <w:bookmarkEnd w:id="8"/>
     </w:p>
     <w:p/>
     <w:tbl>
@@ -17001,12 +17047,17 @@
       <w:pPr>
         <w:pStyle w:val="Heading2"/>
       </w:pPr>
-      <w:bookmarkStart w:id="10" w:name="_Toc476348511"/>
+      <w:bookmarkStart w:id="9" w:name="_Toc476348511"/>
       <w:r>
         <w:lastRenderedPageBreak/>
-        <w:t>Dalykinės srities modelis</w:t>
+        <w:t>Dalyk</w:t>
       </w:r>
+      <w:bookmarkStart w:id="10" w:name="_GoBack"/>
       <w:bookmarkEnd w:id="10"/>
+      <w:r>
+        <w:t>inės srities modelis</w:t>
+      </w:r>
+      <w:bookmarkEnd w:id="9"/>
     </w:p>
     <w:p/>
     <w:p/>
@@ -17026,7 +17077,7 @@
 </file>
 
 <file path=word/endnotes.xml><?xml version="1.0" encoding="utf-8"?>
-<w:endnotes xmlns:wpc="http://schemas.microsoft.com/office/word/2010/wordprocessingCanvas" xmlns:cx="http://schemas.microsoft.com/office/drawing/2014/chartex" xmlns:cx1="http://schemas.microsoft.com/office/drawing/2015/9/8/chartex" xmlns:cx2="http://schemas.microsoft.com/office/drawing/2015/10/21/chartex" xmlns:mc="http://schemas.openxmlformats.org/markup-compatibility/2006" xmlns:o="urn:schemas-microsoft-com:office:office" xmlns:r="http://schemas.openxmlformats.org/officeDocument/2006/relationships" xmlns:m="http://schemas.openxmlformats.org/officeDocument/2006/math" xmlns:v="urn:schemas-microsoft-com:vml" xmlns:wp14="http://schemas.microsoft.com/office/word/2010/wordprocessingDrawing" xmlns:wp="http://schemas.openxmlformats.org/drawingml/2006/wordprocessingDrawing" xmlns:w10="urn:schemas-microsoft-com:office:word" xmlns:w="http://schemas.openxmlformats.org/wordprocessingml/2006/main" xmlns:w14="http://schemas.microsoft.com/office/word/2010/wordml" xmlns:w15="http://schemas.microsoft.com/office/word/2012/wordml" xmlns:w16se="http://schemas.microsoft.com/office/word/2015/wordml/symex" xmlns:wpg="http://schemas.microsoft.com/office/word/2010/wordprocessingGroup" xmlns:wpi="http://schemas.microsoft.com/office/word/2010/wordprocessingInk" xmlns:wne="http://schemas.microsoft.com/office/word/2006/wordml" xmlns:wps="http://schemas.microsoft.com/office/word/2010/wordprocessingShape" mc:Ignorable="w14 w15 w16se wp14">
+<w:endnotes xmlns:wpc="http://schemas.microsoft.com/office/word/2010/wordprocessingCanvas" xmlns:cx="http://schemas.microsoft.com/office/drawing/2014/chartex" xmlns:cx1="http://schemas.microsoft.com/office/drawing/2015/9/8/chartex" xmlns:cx2="http://schemas.microsoft.com/office/drawing/2015/10/21/chartex" xmlns:cx3="http://schemas.microsoft.com/office/drawing/2016/5/9/chartex" xmlns:cx4="http://schemas.microsoft.com/office/drawing/2016/5/10/chartex" xmlns:cx5="http://schemas.microsoft.com/office/drawing/2016/5/11/chartex" xmlns:mc="http://schemas.openxmlformats.org/markup-compatibility/2006" xmlns:o="urn:schemas-microsoft-com:office:office" xmlns:r="http://schemas.openxmlformats.org/officeDocument/2006/relationships" xmlns:m="http://schemas.openxmlformats.org/officeDocument/2006/math" xmlns:v="urn:schemas-microsoft-com:vml" xmlns:wp14="http://schemas.microsoft.com/office/word/2010/wordprocessingDrawing" xmlns:wp="http://schemas.openxmlformats.org/drawingml/2006/wordprocessingDrawing" xmlns:w10="urn:schemas-microsoft-com:office:word" xmlns:w="http://schemas.openxmlformats.org/wordprocessingml/2006/main" xmlns:w14="http://schemas.microsoft.com/office/word/2010/wordml" xmlns:w15="http://schemas.microsoft.com/office/word/2012/wordml" xmlns:w16se="http://schemas.microsoft.com/office/word/2015/wordml/symex" xmlns:wpg="http://schemas.microsoft.com/office/word/2010/wordprocessingGroup" xmlns:wpi="http://schemas.microsoft.com/office/word/2010/wordprocessingInk" xmlns:wne="http://schemas.microsoft.com/office/word/2006/wordml" xmlns:wps="http://schemas.microsoft.com/office/word/2010/wordprocessingShape" mc:Ignorable="w14 w15 w16se wp14">
   <w:endnote w:type="separator" w:id="-1">
     <w:p>
       <w:pPr>
@@ -17051,7 +17102,7 @@
 </file>
 
 <file path=word/footer1.xml><?xml version="1.0" encoding="utf-8"?>
-<w:ftr xmlns:wpc="http://schemas.microsoft.com/office/word/2010/wordprocessingCanvas" xmlns:cx="http://schemas.microsoft.com/office/drawing/2014/chartex" xmlns:cx1="http://schemas.microsoft.com/office/drawing/2015/9/8/chartex" xmlns:cx2="http://schemas.microsoft.com/office/drawing/2015/10/21/chartex" xmlns:mc="http://schemas.openxmlformats.org/markup-compatibility/2006" xmlns:o="urn:schemas-microsoft-com:office:office" xmlns:r="http://schemas.openxmlformats.org/officeDocument/2006/relationships" xmlns:m="http://schemas.openxmlformats.org/officeDocument/2006/math" xmlns:v="urn:schemas-microsoft-com:vml" xmlns:wp14="http://schemas.microsoft.com/office/word/2010/wordprocessingDrawing" xmlns:wp="http://schemas.openxmlformats.org/drawingml/2006/wordprocessingDrawing" xmlns:w10="urn:schemas-microsoft-com:office:word" xmlns:w="http://schemas.openxmlformats.org/wordprocessingml/2006/main" xmlns:w14="http://schemas.microsoft.com/office/word/2010/wordml" xmlns:w15="http://schemas.microsoft.com/office/word/2012/wordml" xmlns:w16se="http://schemas.microsoft.com/office/word/2015/wordml/symex" xmlns:wpg="http://schemas.microsoft.com/office/word/2010/wordprocessingGroup" xmlns:wpi="http://schemas.microsoft.com/office/word/2010/wordprocessingInk" xmlns:wne="http://schemas.microsoft.com/office/word/2006/wordml" xmlns:wps="http://schemas.microsoft.com/office/word/2010/wordprocessingShape" mc:Ignorable="w14 w15 w16se wp14">
+<w:ftr xmlns:wpc="http://schemas.microsoft.com/office/word/2010/wordprocessingCanvas" xmlns:cx="http://schemas.microsoft.com/office/drawing/2014/chartex" xmlns:cx1="http://schemas.microsoft.com/office/drawing/2015/9/8/chartex" xmlns:cx2="http://schemas.microsoft.com/office/drawing/2015/10/21/chartex" xmlns:cx3="http://schemas.microsoft.com/office/drawing/2016/5/9/chartex" xmlns:cx4="http://schemas.microsoft.com/office/drawing/2016/5/10/chartex" xmlns:cx5="http://schemas.microsoft.com/office/drawing/2016/5/11/chartex" xmlns:mc="http://schemas.openxmlformats.org/markup-compatibility/2006" xmlns:o="urn:schemas-microsoft-com:office:office" xmlns:r="http://schemas.openxmlformats.org/officeDocument/2006/relationships" xmlns:m="http://schemas.openxmlformats.org/officeDocument/2006/math" xmlns:v="urn:schemas-microsoft-com:vml" xmlns:wp14="http://schemas.microsoft.com/office/word/2010/wordprocessingDrawing" xmlns:wp="http://schemas.openxmlformats.org/drawingml/2006/wordprocessingDrawing" xmlns:w10="urn:schemas-microsoft-com:office:word" xmlns:w="http://schemas.openxmlformats.org/wordprocessingml/2006/main" xmlns:w14="http://schemas.microsoft.com/office/word/2010/wordml" xmlns:w15="http://schemas.microsoft.com/office/word/2012/wordml" xmlns:w16se="http://schemas.microsoft.com/office/word/2015/wordml/symex" xmlns:wpg="http://schemas.microsoft.com/office/word/2010/wordprocessingGroup" xmlns:wpi="http://schemas.microsoft.com/office/word/2010/wordprocessingInk" xmlns:wne="http://schemas.microsoft.com/office/word/2006/wordml" xmlns:wps="http://schemas.microsoft.com/office/word/2010/wordprocessingShape" mc:Ignorable="w14 w15 w16se wp14">
   <w:p>
     <w:pPr>
       <w:pStyle w:val="Footer"/>
@@ -17070,7 +17121,7 @@
       <w:rPr>
         <w:noProof/>
       </w:rPr>
-      <w:t>10</w:t>
+      <w:t>12</w:t>
     </w:r>
     <w:r>
       <w:fldChar w:fldCharType="end"/>
@@ -17085,7 +17136,7 @@
 </file>
 
 <file path=word/footer2.xml><?xml version="1.0" encoding="utf-8"?>
-<w:ftr xmlns:wpc="http://schemas.microsoft.com/office/word/2010/wordprocessingCanvas" xmlns:cx="http://schemas.microsoft.com/office/drawing/2014/chartex" xmlns:cx1="http://schemas.microsoft.com/office/drawing/2015/9/8/chartex" xmlns:cx2="http://schemas.microsoft.com/office/drawing/2015/10/21/chartex" xmlns:mc="http://schemas.openxmlformats.org/markup-compatibility/2006" xmlns:o="urn:schemas-microsoft-com:office:office" xmlns:r="http://schemas.openxmlformats.org/officeDocument/2006/relationships" xmlns:m="http://schemas.openxmlformats.org/officeDocument/2006/math" xmlns:v="urn:schemas-microsoft-com:vml" xmlns:wp14="http://schemas.microsoft.com/office/word/2010/wordprocessingDrawing" xmlns:wp="http://schemas.openxmlformats.org/drawingml/2006/wordprocessingDrawing" xmlns:w10="urn:schemas-microsoft-com:office:word" xmlns:w="http://schemas.openxmlformats.org/wordprocessingml/2006/main" xmlns:w14="http://schemas.microsoft.com/office/word/2010/wordml" xmlns:w15="http://schemas.microsoft.com/office/word/2012/wordml" xmlns:w16se="http://schemas.microsoft.com/office/word/2015/wordml/symex" xmlns:wpg="http://schemas.microsoft.com/office/word/2010/wordprocessingGroup" xmlns:wpi="http://schemas.microsoft.com/office/word/2010/wordprocessingInk" xmlns:wne="http://schemas.microsoft.com/office/word/2006/wordml" xmlns:wps="http://schemas.microsoft.com/office/word/2010/wordprocessingShape" mc:Ignorable="w14 w15 w16se wp14">
+<w:ftr xmlns:wpc="http://schemas.microsoft.com/office/word/2010/wordprocessingCanvas" xmlns:cx="http://schemas.microsoft.com/office/drawing/2014/chartex" xmlns:cx1="http://schemas.microsoft.com/office/drawing/2015/9/8/chartex" xmlns:cx2="http://schemas.microsoft.com/office/drawing/2015/10/21/chartex" xmlns:cx3="http://schemas.microsoft.com/office/drawing/2016/5/9/chartex" xmlns:cx4="http://schemas.microsoft.com/office/drawing/2016/5/10/chartex" xmlns:cx5="http://schemas.microsoft.com/office/drawing/2016/5/11/chartex" xmlns:mc="http://schemas.openxmlformats.org/markup-compatibility/2006" xmlns:o="urn:schemas-microsoft-com:office:office" xmlns:r="http://schemas.openxmlformats.org/officeDocument/2006/relationships" xmlns:m="http://schemas.openxmlformats.org/officeDocument/2006/math" xmlns:v="urn:schemas-microsoft-com:vml" xmlns:wp14="http://schemas.microsoft.com/office/word/2010/wordprocessingDrawing" xmlns:wp="http://schemas.openxmlformats.org/drawingml/2006/wordprocessingDrawing" xmlns:w10="urn:schemas-microsoft-com:office:word" xmlns:w="http://schemas.openxmlformats.org/wordprocessingml/2006/main" xmlns:w14="http://schemas.microsoft.com/office/word/2010/wordml" xmlns:w15="http://schemas.microsoft.com/office/word/2012/wordml" xmlns:w16se="http://schemas.microsoft.com/office/word/2015/wordml/symex" xmlns:wpg="http://schemas.microsoft.com/office/word/2010/wordprocessingGroup" xmlns:wpi="http://schemas.microsoft.com/office/word/2010/wordprocessingInk" xmlns:wne="http://schemas.microsoft.com/office/word/2006/wordml" xmlns:wps="http://schemas.microsoft.com/office/word/2010/wordprocessingShape" mc:Ignorable="w14 w15 w16se wp14">
   <w:p>
     <w:pPr>
       <w:pStyle w:val="Footer"/>
@@ -17107,7 +17158,7 @@
 </file>
 
 <file path=word/footnotes.xml><?xml version="1.0" encoding="utf-8"?>
-<w:footnotes xmlns:wpc="http://schemas.microsoft.com/office/word/2010/wordprocessingCanvas" xmlns:cx="http://schemas.microsoft.com/office/drawing/2014/chartex" xmlns:cx1="http://schemas.microsoft.com/office/drawing/2015/9/8/chartex" xmlns:cx2="http://schemas.microsoft.com/office/drawing/2015/10/21/chartex" xmlns:mc="http://schemas.openxmlformats.org/markup-compatibility/2006" xmlns:o="urn:schemas-microsoft-com:office:office" xmlns:r="http://schemas.openxmlformats.org/officeDocument/2006/relationships" xmlns:m="http://schemas.openxmlformats.org/officeDocument/2006/math" xmlns:v="urn:schemas-microsoft-com:vml" xmlns:wp14="http://schemas.microsoft.com/office/word/2010/wordprocessingDrawing" xmlns:wp="http://schemas.openxmlformats.org/drawingml/2006/wordprocessingDrawing" xmlns:w10="urn:schemas-microsoft-com:office:word" xmlns:w="http://schemas.openxmlformats.org/wordprocessingml/2006/main" xmlns:w14="http://schemas.microsoft.com/office/word/2010/wordml" xmlns:w15="http://schemas.microsoft.com/office/word/2012/wordml" xmlns:w16se="http://schemas.microsoft.com/office/word/2015/wordml/symex" xmlns:wpg="http://schemas.microsoft.com/office/word/2010/wordprocessingGroup" xmlns:wpi="http://schemas.microsoft.com/office/word/2010/wordprocessingInk" xmlns:wne="http://schemas.microsoft.com/office/word/2006/wordml" xmlns:wps="http://schemas.microsoft.com/office/word/2010/wordprocessingShape" mc:Ignorable="w14 w15 w16se wp14">
+<w:footnotes xmlns:wpc="http://schemas.microsoft.com/office/word/2010/wordprocessingCanvas" xmlns:cx="http://schemas.microsoft.com/office/drawing/2014/chartex" xmlns:cx1="http://schemas.microsoft.com/office/drawing/2015/9/8/chartex" xmlns:cx2="http://schemas.microsoft.com/office/drawing/2015/10/21/chartex" xmlns:cx3="http://schemas.microsoft.com/office/drawing/2016/5/9/chartex" xmlns:cx4="http://schemas.microsoft.com/office/drawing/2016/5/10/chartex" xmlns:cx5="http://schemas.microsoft.com/office/drawing/2016/5/11/chartex" xmlns:mc="http://schemas.openxmlformats.org/markup-compatibility/2006" xmlns:o="urn:schemas-microsoft-com:office:office" xmlns:r="http://schemas.openxmlformats.org/officeDocument/2006/relationships" xmlns:m="http://schemas.openxmlformats.org/officeDocument/2006/math" xmlns:v="urn:schemas-microsoft-com:vml" xmlns:wp14="http://schemas.microsoft.com/office/word/2010/wordprocessingDrawing" xmlns:wp="http://schemas.openxmlformats.org/drawingml/2006/wordprocessingDrawing" xmlns:w10="urn:schemas-microsoft-com:office:word" xmlns:w="http://schemas.openxmlformats.org/wordprocessingml/2006/main" xmlns:w14="http://schemas.microsoft.com/office/word/2010/wordml" xmlns:w15="http://schemas.microsoft.com/office/word/2012/wordml" xmlns:w16se="http://schemas.microsoft.com/office/word/2015/wordml/symex" xmlns:wpg="http://schemas.microsoft.com/office/word/2010/wordprocessingGroup" xmlns:wpi="http://schemas.microsoft.com/office/word/2010/wordprocessingInk" xmlns:wne="http://schemas.microsoft.com/office/word/2006/wordml" xmlns:wps="http://schemas.microsoft.com/office/word/2010/wordprocessingShape" mc:Ignorable="w14 w15 w16se wp14">
   <w:footnote w:type="separator" w:id="-1">
     <w:p>
       <w:pPr>
@@ -17132,7 +17183,7 @@
 </file>
 
 <file path=word/numbering.xml><?xml version="1.0" encoding="utf-8"?>
-<w:numbering xmlns:wpc="http://schemas.microsoft.com/office/word/2010/wordprocessingCanvas" xmlns:cx="http://schemas.microsoft.com/office/drawing/2014/chartex" xmlns:cx1="http://schemas.microsoft.com/office/drawing/2015/9/8/chartex" xmlns:cx2="http://schemas.microsoft.com/office/drawing/2015/10/21/chartex" xmlns:mc="http://schemas.openxmlformats.org/markup-compatibility/2006" xmlns:o="urn:schemas-microsoft-com:office:office" xmlns:r="http://schemas.openxmlformats.org/officeDocument/2006/relationships" xmlns:m="http://schemas.openxmlformats.org/officeDocument/2006/math" xmlns:v="urn:schemas-microsoft-com:vml" xmlns:wp14="http://schemas.microsoft.com/office/word/2010/wordprocessingDrawing" xmlns:wp="http://schemas.openxmlformats.org/drawingml/2006/wordprocessingDrawing" xmlns:w10="urn:schemas-microsoft-com:office:word" xmlns:w="http://schemas.openxmlformats.org/wordprocessingml/2006/main" xmlns:w14="http://schemas.microsoft.com/office/word/2010/wordml" xmlns:w15="http://schemas.microsoft.com/office/word/2012/wordml" xmlns:w16se="http://schemas.microsoft.com/office/word/2015/wordml/symex" xmlns:wpg="http://schemas.microsoft.com/office/word/2010/wordprocessingGroup" xmlns:wpi="http://schemas.microsoft.com/office/word/2010/wordprocessingInk" xmlns:wne="http://schemas.microsoft.com/office/word/2006/wordml" xmlns:wps="http://schemas.microsoft.com/office/word/2010/wordprocessingShape" mc:Ignorable="w14 w15 w16se wp14">
+<w:numbering xmlns:wpc="http://schemas.microsoft.com/office/word/2010/wordprocessingCanvas" xmlns:cx="http://schemas.microsoft.com/office/drawing/2014/chartex" xmlns:cx1="http://schemas.microsoft.com/office/drawing/2015/9/8/chartex" xmlns:cx2="http://schemas.microsoft.com/office/drawing/2015/10/21/chartex" xmlns:cx3="http://schemas.microsoft.com/office/drawing/2016/5/9/chartex" xmlns:cx4="http://schemas.microsoft.com/office/drawing/2016/5/10/chartex" xmlns:cx5="http://schemas.microsoft.com/office/drawing/2016/5/11/chartex" xmlns:mc="http://schemas.openxmlformats.org/markup-compatibility/2006" xmlns:o="urn:schemas-microsoft-com:office:office" xmlns:r="http://schemas.openxmlformats.org/officeDocument/2006/relationships" xmlns:m="http://schemas.openxmlformats.org/officeDocument/2006/math" xmlns:v="urn:schemas-microsoft-com:vml" xmlns:wp14="http://schemas.microsoft.com/office/word/2010/wordprocessingDrawing" xmlns:wp="http://schemas.openxmlformats.org/drawingml/2006/wordprocessingDrawing" xmlns:w10="urn:schemas-microsoft-com:office:word" xmlns:w="http://schemas.openxmlformats.org/wordprocessingml/2006/main" xmlns:w14="http://schemas.microsoft.com/office/word/2010/wordml" xmlns:w15="http://schemas.microsoft.com/office/word/2012/wordml" xmlns:w16se="http://schemas.microsoft.com/office/word/2015/wordml/symex" xmlns:wpg="http://schemas.microsoft.com/office/word/2010/wordprocessingGroup" xmlns:wpi="http://schemas.microsoft.com/office/word/2010/wordprocessingInk" xmlns:wne="http://schemas.microsoft.com/office/word/2006/wordml" xmlns:wps="http://schemas.microsoft.com/office/word/2010/wordprocessingShape" mc:Ignorable="w14 w15 w16se wp14">
   <w:abstractNum w:abstractNumId="0" w15:restartNumberingAfterBreak="0">
     <w:nsid w:val="0AF22134"/>
     <w:multiLevelType w:val="hybridMultilevel"/>
@@ -18263,7 +18314,7 @@
     </w:rPrDefault>
     <w:pPrDefault/>
   </w:docDefaults>
-  <w:latentStyles w:defLockedState="0" w:defUIPriority="99" w:defSemiHidden="0" w:defUnhideWhenUsed="0" w:defQFormat="0" w:count="372">
+  <w:latentStyles w:defLockedState="0" w:defUIPriority="99" w:defSemiHidden="0" w:defUnhideWhenUsed="0" w:defQFormat="0" w:count="374">
     <w:lsdException w:name="Normal" w:uiPriority="0" w:qFormat="1"/>
     <w:lsdException w:name="heading 1" w:uiPriority="9" w:qFormat="1"/>
     <w:lsdException w:name="heading 2" w:semiHidden="1" w:uiPriority="9" w:unhideWhenUsed="1" w:qFormat="1"/>
@@ -18369,7 +18420,6 @@
     <w:lsdException w:name="HTML Sample" w:semiHidden="1" w:unhideWhenUsed="1"/>
     <w:lsdException w:name="HTML Typewriter" w:semiHidden="1" w:unhideWhenUsed="1"/>
     <w:lsdException w:name="HTML Variable" w:semiHidden="1" w:unhideWhenUsed="1"/>
-    <w:lsdException w:name="Normal Table" w:semiHidden="1" w:unhideWhenUsed="1"/>
     <w:lsdException w:name="annotation subject" w:semiHidden="1" w:unhideWhenUsed="1"/>
     <w:lsdException w:name="No List" w:semiHidden="1" w:unhideWhenUsed="1"/>
     <w:lsdException w:name="Outline List 1" w:semiHidden="1" w:unhideWhenUsed="1"/>
@@ -18415,11 +18465,9 @@
     <w:lsdException w:name="Table Subtle 1" w:semiHidden="1" w:unhideWhenUsed="1"/>
     <w:lsdException w:name="Table Subtle 2" w:semiHidden="1" w:unhideWhenUsed="1"/>
     <w:lsdException w:name="Table Web 1" w:semiHidden="1" w:unhideWhenUsed="1"/>
-    <w:lsdException w:name="Table Web 2" w:semiHidden="1" w:unhideWhenUsed="1"/>
     <w:lsdException w:name="Table Web 3" w:semiHidden="1" w:unhideWhenUsed="1"/>
     <w:lsdException w:name="Balloon Text" w:semiHidden="1" w:unhideWhenUsed="1"/>
     <w:lsdException w:name="Table Grid" w:uiPriority="39"/>
-    <w:lsdException w:name="Table Theme" w:semiHidden="1" w:unhideWhenUsed="1"/>
     <w:lsdException w:name="Placeholder Text" w:semiHidden="1"/>
     <w:lsdException w:name="No Spacing" w:uiPriority="1" w:qFormat="1"/>
     <w:lsdException w:name="Light Shading" w:uiPriority="60"/>
@@ -18636,6 +18684,8 @@
     <w:lsdException w:name="List Table 6 Colorful Accent 6" w:uiPriority="51"/>
     <w:lsdException w:name="List Table 7 Colorful Accent 6" w:uiPriority="52"/>
     <w:lsdException w:name="Mention" w:semiHidden="1" w:unhideWhenUsed="1"/>
+    <w:lsdException w:name="Smart Hyperlink" w:semiHidden="1" w:unhideWhenUsed="1"/>
+    <w:lsdException w:name="Hashtag" w:semiHidden="1" w:unhideWhenUsed="1"/>
   </w:latentStyles>
   <w:style w:type="paragraph" w:default="1" w:styleId="Normal">
     <w:name w:val="Normal"/>
@@ -19545,7 +19595,7 @@
 </file>
 
 <file path=customXml/itemProps1.xml><?xml version="1.0" encoding="utf-8"?>
-<ds:datastoreItem xmlns:ds="http://schemas.openxmlformats.org/officeDocument/2006/customXml" ds:itemID="{2D0C7893-AA82-42B0-9DA3-73CD651312C7}">
+<ds:datastoreItem xmlns:ds="http://schemas.openxmlformats.org/officeDocument/2006/customXml" ds:itemID="{0CDFD7FB-E62C-467E-A8B8-AE7BC89729E1}">
   <ds:schemaRefs>
     <ds:schemaRef ds:uri="http://schemas.openxmlformats.org/officeDocument/2006/bibliography"/>
   </ds:schemaRefs>

</xml_diff>

<commit_message>
atnaujinta er ir busenu diagramos
</commit_message>
<xml_diff>
--- a/AstuntaGrupe.docx
+++ b/AstuntaGrupe.docx
@@ -272,45 +272,15 @@
           <w:szCs w:val="28"/>
         </w:rPr>
         <w:br/>
-      </w:r>
-      <w:proofErr w:type="spellStart"/>
+        <w:t>Kažukauskas Mindaugas</w:t>
+      </w:r>
       <w:r>
         <w:rPr>
           <w:sz w:val="28"/>
           <w:szCs w:val="28"/>
         </w:rPr>
-        <w:t>Kažukauskas</w:t>
-      </w:r>
-      <w:proofErr w:type="spellEnd"/>
-      <w:r>
-        <w:rPr>
-          <w:sz w:val="28"/>
-          <w:szCs w:val="28"/>
-        </w:rPr>
-        <w:t xml:space="preserve"> Mindaugas</w:t>
-      </w:r>
-      <w:r>
-        <w:rPr>
-          <w:sz w:val="28"/>
-          <w:szCs w:val="28"/>
-        </w:rPr>
         <w:br/>
-      </w:r>
-      <w:proofErr w:type="spellStart"/>
-      <w:r>
-        <w:rPr>
-          <w:sz w:val="28"/>
-          <w:szCs w:val="28"/>
-        </w:rPr>
-        <w:t>Skinkys</w:t>
-      </w:r>
-      <w:proofErr w:type="spellEnd"/>
-      <w:r>
-        <w:rPr>
-          <w:sz w:val="28"/>
-          <w:szCs w:val="28"/>
-        </w:rPr>
-        <w:t xml:space="preserve"> Žygimantas</w:t>
+        <w:t>Skinkys Žygimantas</w:t>
       </w:r>
     </w:p>
     <w:p>
@@ -327,107 +297,56 @@
           <w:sz w:val="28"/>
           <w:szCs w:val="28"/>
         </w:rPr>
-        <w:t xml:space="preserve">IFF-4/3 </w:t>
-      </w:r>
-      <w:proofErr w:type="spellStart"/>
+        <w:t>IFF-4/3 gr. Studenta</w:t>
+      </w:r>
       <w:r>
         <w:rPr>
           <w:b/>
           <w:sz w:val="28"/>
           <w:szCs w:val="28"/>
         </w:rPr>
-        <w:t>gr</w:t>
-      </w:r>
-      <w:proofErr w:type="spellEnd"/>
+        <w:t>s</w:t>
+      </w:r>
       <w:r>
         <w:rPr>
           <w:b/>
           <w:sz w:val="28"/>
           <w:szCs w:val="28"/>
         </w:rPr>
-        <w:t>. Studenta</w:t>
-      </w:r>
+        <w:t>:</w:t>
+      </w:r>
+      <w:r>
+        <w:rPr>
+          <w:sz w:val="28"/>
+          <w:szCs w:val="28"/>
+        </w:rPr>
+        <w:br/>
+        <w:t>Vaitkevičius Rokas</w:t>
+      </w:r>
+    </w:p>
+    <w:p>
+      <w:pPr>
+        <w:jc w:val="right"/>
+        <w:rPr>
+          <w:sz w:val="28"/>
+          <w:szCs w:val="28"/>
+        </w:rPr>
+      </w:pPr>
       <w:r>
         <w:rPr>
           <w:b/>
           <w:sz w:val="28"/>
           <w:szCs w:val="28"/>
         </w:rPr>
-        <w:t>s</w:t>
-      </w:r>
-      <w:r>
-        <w:rPr>
-          <w:b/>
+        <w:t>IFF-4/2 gr. Studentas:</w:t>
+      </w:r>
+      <w:r>
+        <w:rPr>
           <w:sz w:val="28"/>
           <w:szCs w:val="28"/>
         </w:rPr>
-        <w:t>:</w:t>
-      </w:r>
-      <w:r>
-        <w:rPr>
-          <w:sz w:val="28"/>
-          <w:szCs w:val="28"/>
-        </w:rPr>
         <w:br/>
-        <w:t>Vaitkevičius Rokas</w:t>
-      </w:r>
-    </w:p>
-    <w:p>
-      <w:pPr>
-        <w:jc w:val="right"/>
-        <w:rPr>
-          <w:sz w:val="28"/>
-          <w:szCs w:val="28"/>
-        </w:rPr>
-      </w:pPr>
-      <w:r>
-        <w:rPr>
-          <w:b/>
-          <w:sz w:val="28"/>
-          <w:szCs w:val="28"/>
-        </w:rPr>
-        <w:t xml:space="preserve">IFF-4/2 </w:t>
-      </w:r>
-      <w:proofErr w:type="spellStart"/>
-      <w:r>
-        <w:rPr>
-          <w:b/>
-          <w:sz w:val="28"/>
-          <w:szCs w:val="28"/>
-        </w:rPr>
-        <w:t>gr</w:t>
-      </w:r>
-      <w:proofErr w:type="spellEnd"/>
-      <w:r>
-        <w:rPr>
-          <w:b/>
-          <w:sz w:val="28"/>
-          <w:szCs w:val="28"/>
-        </w:rPr>
-        <w:t>. Studentas:</w:t>
-      </w:r>
-      <w:r>
-        <w:rPr>
-          <w:sz w:val="28"/>
-          <w:szCs w:val="28"/>
-        </w:rPr>
-        <w:br/>
-      </w:r>
-      <w:proofErr w:type="spellStart"/>
-      <w:r>
-        <w:rPr>
-          <w:sz w:val="28"/>
-          <w:szCs w:val="28"/>
-        </w:rPr>
-        <w:t>Kanapinskas</w:t>
-      </w:r>
-      <w:proofErr w:type="spellEnd"/>
-      <w:r>
-        <w:rPr>
-          <w:sz w:val="28"/>
-          <w:szCs w:val="28"/>
-        </w:rPr>
-        <w:t xml:space="preserve"> Martynas</w:t>
+        <w:t>Kanapinskas Martynas</w:t>
       </w:r>
     </w:p>
     <w:p>
@@ -497,13 +416,8 @@
         <w:spacing w:before="0" w:beforeAutospacing="0" w:after="0" w:afterAutospacing="0"/>
         <w:jc w:val="right"/>
       </w:pPr>
-      <w:proofErr w:type="spellStart"/>
-      <w:r>
-        <w:t>lekt</w:t>
-      </w:r>
-      <w:proofErr w:type="spellEnd"/>
-      <w:r>
-        <w:t>. BARISAS Dominykas</w:t>
+      <w:r>
+        <w:t>lekt. BARISAS Dominykas</w:t>
       </w:r>
     </w:p>
     <w:p>
@@ -522,13 +436,8 @@
         <w:spacing w:before="0" w:beforeAutospacing="0" w:after="0" w:afterAutospacing="0"/>
         <w:jc w:val="right"/>
       </w:pPr>
-      <w:proofErr w:type="spellStart"/>
-      <w:r>
-        <w:t>lekt</w:t>
-      </w:r>
-      <w:proofErr w:type="spellEnd"/>
-      <w:r>
-        <w:t>. VALINČIUS Kęstutis</w:t>
+      <w:r>
+        <w:t>lekt. VALINČIUS Kęstutis</w:t>
       </w:r>
     </w:p>
     <w:p>
@@ -2989,7 +2898,7 @@
       <w:r>
         <w:rPr>
           <w:noProof/>
-          <w:lang w:eastAsia="lt-LT"/>
+          <w:lang w:val="en-US"/>
         </w:rPr>
         <w:drawing>
           <wp:inline distT="0" distB="0" distL="0" distR="0">
@@ -3117,19 +3026,11 @@
           <w:lang w:val="lt-LT"/>
         </w:rPr>
       </w:pPr>
-      <w:proofErr w:type="spellStart"/>
       <w:r>
         <w:rPr>
           <w:lang w:val="lt-LT"/>
         </w:rPr>
-        <w:t>Registravimosi</w:t>
-      </w:r>
-      <w:proofErr w:type="spellEnd"/>
-      <w:r>
-        <w:rPr>
-          <w:lang w:val="lt-LT"/>
-        </w:rPr>
-        <w:t xml:space="preserve"> data</w:t>
+        <w:t>Registravimosi data</w:t>
       </w:r>
     </w:p>
     <w:p>
@@ -3202,7 +3103,7 @@
       <w:r>
         <w:rPr>
           <w:noProof/>
-          <w:lang w:eastAsia="lt-LT"/>
+          <w:lang w:val="en-US"/>
         </w:rPr>
         <w:drawing>
           <wp:anchor distT="0" distB="0" distL="114300" distR="114300" simplePos="0" relativeHeight="251722240" behindDoc="1" locked="0" layoutInCell="1" allowOverlap="1">
@@ -3353,7 +3254,7 @@
       <w:r>
         <w:rPr>
           <w:noProof/>
-          <w:lang w:eastAsia="lt-LT"/>
+          <w:lang w:val="en-US"/>
         </w:rPr>
         <w:lastRenderedPageBreak/>
         <w:drawing>
@@ -3582,13 +3483,7 @@
         <w:rPr>
           <w:lang w:val="lt-LT"/>
         </w:rPr>
-        <w:t>datos</w:t>
-      </w:r>
-      <w:r>
-        <w:rPr>
-          <w:lang w:val="lt-LT"/>
-        </w:rPr>
-        <w:t xml:space="preserve"> </w:t>
+        <w:t xml:space="preserve">datos </w:t>
       </w:r>
       <w:r>
         <w:rPr>
@@ -3666,7 +3561,7 @@
       <w:r>
         <w:rPr>
           <w:noProof/>
-          <w:lang w:eastAsia="lt-LT"/>
+          <w:lang w:val="en-US"/>
         </w:rPr>
         <w:drawing>
           <wp:anchor distT="0" distB="0" distL="114300" distR="114300" simplePos="0" relativeHeight="251739648" behindDoc="1" locked="0" layoutInCell="1" allowOverlap="1">
@@ -4033,7 +3928,7 @@
       <w:r>
         <w:rPr>
           <w:noProof/>
-          <w:lang w:eastAsia="lt-LT"/>
+          <w:lang w:val="en-US"/>
         </w:rPr>
         <w:lastRenderedPageBreak/>
         <w:drawing>
@@ -4282,7 +4177,7 @@
       <w:r>
         <w:rPr>
           <w:noProof/>
-          <w:lang w:eastAsia="lt-LT"/>
+          <w:lang w:val="en-US"/>
         </w:rPr>
         <w:drawing>
           <wp:anchor distT="0" distB="0" distL="114300" distR="114300" simplePos="0" relativeHeight="251761152" behindDoc="1" locked="0" layoutInCell="1" allowOverlap="1">
@@ -4539,7 +4434,7 @@
       <w:r>
         <w:rPr>
           <w:noProof/>
-          <w:lang w:eastAsia="lt-LT"/>
+          <w:lang w:val="en-US"/>
         </w:rPr>
         <w:drawing>
           <wp:anchor distT="0" distB="0" distL="114300" distR="114300" simplePos="0" relativeHeight="251768320" behindDoc="1" locked="0" layoutInCell="1" allowOverlap="1">
@@ -4901,13 +4796,7 @@
                     <w:rPr>
                       <w:color w:val="auto"/>
                     </w:rPr>
-                    <w:t xml:space="preserve"> </w:t>
-                  </w:r>
-                  <w:r>
-                    <w:rPr>
-                      <w:color w:val="auto"/>
-                    </w:rPr>
-                    <w:t>Panaudojimo atvejų diagrama, Kliento posistemė</w:t>
+                    <w:t xml:space="preserve"> Panaudojimo atvejų diagrama, Kliento posistemė</w:t>
                   </w:r>
                 </w:p>
               </w:txbxContent>
@@ -4919,7 +4808,7 @@
       <w:r>
         <w:rPr>
           <w:noProof/>
-          <w:lang w:eastAsia="lt-LT"/>
+          <w:lang w:val="en-US"/>
         </w:rPr>
         <w:drawing>
           <wp:anchor distT="0" distB="0" distL="114300" distR="114300" simplePos="0" relativeHeight="251665920" behindDoc="1" locked="0" layoutInCell="1" allowOverlap="1">
@@ -5065,7 +4954,7 @@
       <w:r>
         <w:rPr>
           <w:noProof/>
-          <w:lang w:eastAsia="lt-LT"/>
+          <w:lang w:val="en-US"/>
         </w:rPr>
         <w:drawing>
           <wp:anchor distT="0" distB="0" distL="114300" distR="114300" simplePos="0" relativeHeight="251685376" behindDoc="1" locked="0" layoutInCell="1" allowOverlap="1">
@@ -5181,7 +5070,7 @@
       <w:r>
         <w:rPr>
           <w:noProof/>
-          <w:lang w:eastAsia="lt-LT"/>
+          <w:lang w:val="en-US"/>
         </w:rPr>
         <w:drawing>
           <wp:anchor distT="0" distB="0" distL="114300" distR="114300" simplePos="0" relativeHeight="251712000" behindDoc="1" locked="0" layoutInCell="1" allowOverlap="1">
@@ -5336,7 +5225,7 @@
       <w:r>
         <w:rPr>
           <w:noProof/>
-          <w:lang w:eastAsia="lt-LT"/>
+          <w:lang w:val="en-US"/>
         </w:rPr>
         <w:drawing>
           <wp:anchor distT="0" distB="0" distL="114300" distR="114300" simplePos="0" relativeHeight="251692544" behindDoc="1" locked="0" layoutInCell="1" allowOverlap="1">
@@ -20356,7 +20245,6 @@
       <w:r>
         <w:rPr>
           <w:noProof/>
-          <w:lang w:val="lt-LT" w:eastAsia="lt-LT"/>
         </w:rPr>
         <w:drawing>
           <wp:anchor distT="0" distB="0" distL="114300" distR="114300" simplePos="0" relativeHeight="251787776" behindDoc="1" locked="0" layoutInCell="1" allowOverlap="1" wp14:anchorId="480351B7" wp14:editId="4262C095">
@@ -20471,7 +20359,6 @@
       <w:r>
         <w:rPr>
           <w:noProof/>
-          <w:lang w:val="lt-LT" w:eastAsia="lt-LT"/>
         </w:rPr>
         <w:drawing>
           <wp:anchor distT="0" distB="0" distL="114300" distR="114300" simplePos="0" relativeHeight="251834880" behindDoc="1" locked="0" layoutInCell="1" allowOverlap="1">
@@ -20583,7 +20470,7 @@
       <w:r>
         <w:rPr>
           <w:noProof/>
-          <w:lang w:eastAsia="lt-LT"/>
+          <w:lang w:val="en-US"/>
         </w:rPr>
         <w:drawing>
           <wp:anchor distT="0" distB="0" distL="114300" distR="114300" simplePos="0" relativeHeight="251830784" behindDoc="1" locked="0" layoutInCell="1" allowOverlap="1" wp14:anchorId="2A8C4018" wp14:editId="61839B07">
@@ -20686,7 +20573,6 @@
       <w:r>
         <w:rPr>
           <w:noProof/>
-          <w:lang w:val="lt-LT" w:eastAsia="lt-LT"/>
         </w:rPr>
         <w:drawing>
           <wp:anchor distT="0" distB="0" distL="114300" distR="114300" simplePos="0" relativeHeight="251778560" behindDoc="1" locked="0" layoutInCell="1" allowOverlap="1" wp14:anchorId="10DF523C" wp14:editId="6262707B">
@@ -20786,7 +20672,6 @@
       <w:r>
         <w:rPr>
           <w:noProof/>
-          <w:lang w:val="lt-LT" w:eastAsia="lt-LT"/>
         </w:rPr>
         <w:drawing>
           <wp:anchor distT="0" distB="0" distL="114300" distR="114300" simplePos="0" relativeHeight="251790848" behindDoc="1" locked="0" layoutInCell="1" allowOverlap="1" wp14:anchorId="758210B9" wp14:editId="19C87495">
@@ -20895,7 +20780,7 @@
       <w:r>
         <w:rPr>
           <w:noProof/>
-          <w:lang w:eastAsia="lt-LT"/>
+          <w:lang w:val="en-US"/>
         </w:rPr>
         <w:drawing>
           <wp:anchor distT="0" distB="0" distL="114300" distR="114300" simplePos="0" relativeHeight="251793920" behindDoc="1" locked="0" layoutInCell="1" allowOverlap="1" wp14:anchorId="3A2D36D8" wp14:editId="739DD794">
@@ -20974,7 +20859,6 @@
       <w:r>
         <w:rPr>
           <w:noProof/>
-          <w:lang w:val="lt-LT" w:eastAsia="lt-LT"/>
         </w:rPr>
         <w:lastRenderedPageBreak/>
         <w:drawing>
@@ -21102,7 +20986,6 @@
       <w:r>
         <w:rPr>
           <w:noProof/>
-          <w:lang w:val="lt-LT" w:eastAsia="lt-LT"/>
         </w:rPr>
         <w:drawing>
           <wp:anchor distT="0" distB="0" distL="114300" distR="114300" simplePos="0" relativeHeight="251801088" behindDoc="1" locked="0" layoutInCell="1" allowOverlap="1" wp14:anchorId="76E15675" wp14:editId="3DBEC55C">
@@ -21232,7 +21115,6 @@
       <w:r>
         <w:rPr>
           <w:noProof/>
-          <w:lang w:val="lt-LT" w:eastAsia="lt-LT"/>
         </w:rPr>
         <w:drawing>
           <wp:anchor distT="0" distB="0" distL="114300" distR="114300" simplePos="0" relativeHeight="251804160" behindDoc="1" locked="0" layoutInCell="1" allowOverlap="1" wp14:anchorId="5AA621D4" wp14:editId="326C9FD4">
@@ -21314,7 +21196,6 @@
       <w:r>
         <w:rPr>
           <w:noProof/>
-          <w:lang w:val="lt-LT" w:eastAsia="lt-LT"/>
         </w:rPr>
         <w:lastRenderedPageBreak/>
         <w:drawing>
@@ -21419,7 +21300,6 @@
       <w:r>
         <w:rPr>
           <w:noProof/>
-          <w:lang w:val="lt-LT" w:eastAsia="lt-LT"/>
         </w:rPr>
         <w:lastRenderedPageBreak/>
         <w:drawing>
@@ -21511,7 +21391,6 @@
       <w:r>
         <w:rPr>
           <w:noProof/>
-          <w:lang w:val="lt-LT" w:eastAsia="lt-LT"/>
         </w:rPr>
         <w:drawing>
           <wp:anchor distT="0" distB="0" distL="114300" distR="114300" simplePos="0" relativeHeight="251810304" behindDoc="1" locked="0" layoutInCell="1" allowOverlap="1" wp14:anchorId="5562FB29" wp14:editId="514A280A">
@@ -21641,7 +21520,6 @@
       <w:r>
         <w:rPr>
           <w:noProof/>
-          <w:lang w:val="lt-LT" w:eastAsia="lt-LT"/>
         </w:rPr>
         <w:drawing>
           <wp:anchor distT="0" distB="0" distL="114300" distR="114300" simplePos="0" relativeHeight="251813376" behindDoc="1" locked="0" layoutInCell="1" allowOverlap="1" wp14:anchorId="24EEE0CD" wp14:editId="7B32D1CA">
@@ -21729,7 +21607,6 @@
       <w:r>
         <w:rPr>
           <w:noProof/>
-          <w:lang w:val="lt-LT" w:eastAsia="lt-LT"/>
         </w:rPr>
         <w:drawing>
           <wp:anchor distT="0" distB="0" distL="114300" distR="114300" simplePos="0" relativeHeight="251816448" behindDoc="1" locked="0" layoutInCell="1" allowOverlap="1" wp14:anchorId="67A730DC" wp14:editId="140A5924">
@@ -21817,7 +21694,6 @@
       <w:r>
         <w:rPr>
           <w:noProof/>
-          <w:lang w:val="lt-LT" w:eastAsia="lt-LT"/>
         </w:rPr>
         <w:lastRenderedPageBreak/>
         <w:drawing>
@@ -21919,7 +21795,6 @@
       <w:r>
         <w:rPr>
           <w:noProof/>
-          <w:lang w:val="lt-LT" w:eastAsia="lt-LT"/>
         </w:rPr>
         <w:lastRenderedPageBreak/>
         <w:drawing>
@@ -22015,7 +21890,6 @@
       <w:r>
         <w:rPr>
           <w:noProof/>
-          <w:lang w:val="lt-LT" w:eastAsia="lt-LT"/>
         </w:rPr>
         <w:lastRenderedPageBreak/>
         <w:drawing>
@@ -22111,7 +21985,6 @@
       <w:r>
         <w:rPr>
           <w:noProof/>
-          <w:lang w:val="lt-LT" w:eastAsia="lt-LT"/>
         </w:rPr>
         <w:lastRenderedPageBreak/>
         <w:drawing>
@@ -22207,7 +22080,6 @@
       <w:r>
         <w:rPr>
           <w:noProof/>
-          <w:lang w:val="lt-LT" w:eastAsia="lt-LT"/>
         </w:rPr>
         <w:lastRenderedPageBreak/>
         <w:drawing>
@@ -22319,7 +22191,6 @@
       <w:r>
         <w:rPr>
           <w:noProof/>
-          <w:lang w:val="lt-LT" w:eastAsia="lt-LT"/>
         </w:rPr>
         <w:drawing>
           <wp:anchor distT="0" distB="0" distL="114300" distR="114300" simplePos="0" relativeHeight="251826688" behindDoc="1" locked="0" layoutInCell="1" allowOverlap="1" wp14:anchorId="35B79E52" wp14:editId="604184E8">
@@ -22401,7 +22272,6 @@
       <w:r>
         <w:rPr>
           <w:noProof/>
-          <w:lang w:val="lt-LT" w:eastAsia="lt-LT"/>
         </w:rPr>
         <w:lastRenderedPageBreak/>
         <w:drawing>
@@ -22551,7 +22421,6 @@
       <w:r>
         <w:rPr>
           <w:noProof/>
-          <w:lang w:val="lt-LT" w:eastAsia="lt-LT"/>
         </w:rPr>
         <w:drawing>
           <wp:anchor distT="0" distB="0" distL="114300" distR="114300" simplePos="0" relativeHeight="251861504" behindDoc="1" locked="0" layoutInCell="1" allowOverlap="1">
@@ -22649,7 +22518,6 @@
       <w:r>
         <w:rPr>
           <w:noProof/>
-          <w:lang w:val="lt-LT" w:eastAsia="lt-LT"/>
         </w:rPr>
         <w:drawing>
           <wp:anchor distT="0" distB="0" distL="114300" distR="114300" simplePos="0" relativeHeight="251781632" behindDoc="1" locked="0" layoutInCell="1" allowOverlap="1" wp14:anchorId="366103D2" wp14:editId="42DC6921">
@@ -22731,7 +22599,6 @@
       <w:r>
         <w:rPr>
           <w:noProof/>
-          <w:lang w:val="lt-LT" w:eastAsia="lt-LT"/>
         </w:rPr>
         <w:lastRenderedPageBreak/>
         <w:drawing>
@@ -22857,16 +22724,21 @@
       <w:pPr>
         <w:keepNext/>
       </w:pPr>
+    </w:p>
+    <w:p>
+      <w:pPr>
+        <w:keepNext/>
+      </w:pPr>
       <w:r>
         <w:rPr>
           <w:noProof/>
-          <w:lang w:eastAsia="lt-LT"/>
+          <w:lang w:val="en-US"/>
         </w:rPr>
         <w:drawing>
-          <wp:inline distT="0" distB="0" distL="0" distR="0" wp14:anchorId="425E78B1" wp14:editId="418DDCC8">
-            <wp:extent cx="5759450" cy="3843020"/>
+          <wp:inline distT="0" distB="0" distL="0" distR="0" wp14:anchorId="6B88041B" wp14:editId="01BE51A4">
+            <wp:extent cx="5759450" cy="3526155"/>
             <wp:effectExtent l="0" t="0" r="0" b="0"/>
-            <wp:docPr id="25" name="Picture 25"/>
+            <wp:docPr id="12" name="Picture 12"/>
             <wp:cNvGraphicFramePr>
               <a:graphicFrameLocks xmlns:a="http://schemas.openxmlformats.org/drawingml/2006/main" noChangeAspect="1"/>
             </wp:cNvGraphicFramePr>
@@ -22886,7 +22758,7 @@
                   <pic:spPr>
                     <a:xfrm>
                       <a:off x="0" y="0"/>
-                      <a:ext cx="5759450" cy="3843020"/>
+                      <a:ext cx="5759450" cy="3526155"/>
                     </a:xfrm>
                     <a:prstGeom prst="rect">
                       <a:avLst/>
@@ -22964,13 +22836,13 @@
       <w:r>
         <w:rPr>
           <w:noProof/>
-          <w:lang w:eastAsia="lt-LT"/>
+          <w:lang w:val="en-US"/>
         </w:rPr>
         <w:drawing>
-          <wp:inline distT="0" distB="0" distL="0" distR="0" wp14:anchorId="386B0905" wp14:editId="1E7897A1">
-            <wp:extent cx="5759450" cy="3418205"/>
+          <wp:inline distT="0" distB="0" distL="0" distR="0" wp14:anchorId="12530337" wp14:editId="15324783">
+            <wp:extent cx="5759450" cy="3446145"/>
             <wp:effectExtent l="0" t="0" r="0" b="0"/>
-            <wp:docPr id="26" name="Picture 26"/>
+            <wp:docPr id="16" name="Picture 16"/>
             <wp:cNvGraphicFramePr>
               <a:graphicFrameLocks xmlns:a="http://schemas.openxmlformats.org/drawingml/2006/main" noChangeAspect="1"/>
             </wp:cNvGraphicFramePr>
@@ -22990,7 +22862,7 @@
                   <pic:spPr>
                     <a:xfrm>
                       <a:off x="0" y="0"/>
-                      <a:ext cx="5759450" cy="3418205"/>
+                      <a:ext cx="5759450" cy="3446145"/>
                     </a:xfrm>
                     <a:prstGeom prst="rect">
                       <a:avLst/>
@@ -23067,14 +22939,14 @@
       <w:r>
         <w:rPr>
           <w:noProof/>
-          <w:lang w:eastAsia="lt-LT"/>
+          <w:lang w:val="en-US"/>
         </w:rPr>
         <w:lastRenderedPageBreak/>
         <w:drawing>
-          <wp:inline distT="0" distB="0" distL="0" distR="0" wp14:anchorId="4767269C" wp14:editId="1150055B">
-            <wp:extent cx="5759450" cy="3049270"/>
+          <wp:inline distT="0" distB="0" distL="0" distR="0" wp14:anchorId="180C3DF7" wp14:editId="23A35DE2">
+            <wp:extent cx="5759450" cy="3662045"/>
             <wp:effectExtent l="0" t="0" r="0" b="0"/>
-            <wp:docPr id="27" name="Picture 27"/>
+            <wp:docPr id="18" name="Picture 18"/>
             <wp:cNvGraphicFramePr>
               <a:graphicFrameLocks xmlns:a="http://schemas.openxmlformats.org/drawingml/2006/main" noChangeAspect="1"/>
             </wp:cNvGraphicFramePr>
@@ -23094,7 +22966,7 @@
                   <pic:spPr>
                     <a:xfrm>
                       <a:off x="0" y="0"/>
-                      <a:ext cx="5759450" cy="3049270"/>
+                      <a:ext cx="5759450" cy="3662045"/>
                     </a:xfrm>
                     <a:prstGeom prst="rect">
                       <a:avLst/>
@@ -23106,6 +22978,8 @@
           </wp:inline>
         </w:drawing>
       </w:r>
+      <w:bookmarkStart w:id="28" w:name="_GoBack"/>
+      <w:bookmarkEnd w:id="28"/>
     </w:p>
     <w:p>
       <w:pPr>
@@ -23163,8 +23037,6 @@
         </w:rPr>
         <w:t>III dalis</w:t>
       </w:r>
-      <w:bookmarkStart w:id="28" w:name="_GoBack"/>
-      <w:bookmarkEnd w:id="28"/>
     </w:p>
     <w:p>
       <w:pPr>
@@ -23201,38 +23073,34 @@
         <w:pStyle w:val="ListParagraph"/>
         <w:numPr>
           <w:ilvl w:val="0"/>
-          <w:numId w:val="14"/>
+          <w:numId w:val="32"/>
         </w:numPr>
-        <w:rPr>
-          <w:lang w:val="lt-LT"/>
-        </w:rPr>
       </w:pPr>
       <w:r>
         <w:rPr>
           <w:noProof/>
-          <w:lang w:val="lt-LT" w:eastAsia="lt-LT"/>
         </w:rPr>
         <w:drawing>
-          <wp:anchor distT="0" distB="0" distL="114300" distR="114300" simplePos="0" relativeHeight="251863552" behindDoc="1" locked="0" layoutInCell="1" allowOverlap="1">
+          <wp:anchor distT="0" distB="0" distL="114300" distR="114300" simplePos="0" relativeHeight="251659776" behindDoc="1" locked="0" layoutInCell="1" allowOverlap="1">
             <wp:simplePos x="0" y="0"/>
             <wp:positionH relativeFrom="column">
-              <wp:posOffset>-223283</wp:posOffset>
+              <wp:posOffset>-361315</wp:posOffset>
             </wp:positionH>
             <wp:positionV relativeFrom="paragraph">
-              <wp:posOffset>189230</wp:posOffset>
+              <wp:posOffset>222250</wp:posOffset>
             </wp:positionV>
-            <wp:extent cx="5759450" cy="2949575"/>
+            <wp:extent cx="5759450" cy="3016250"/>
             <wp:effectExtent l="0" t="0" r="0" b="0"/>
             <wp:wrapTight wrapText="bothSides">
               <wp:wrapPolygon edited="0">
                 <wp:start x="0" y="0"/>
-                <wp:lineTo x="0" y="21484"/>
-                <wp:lineTo x="21505" y="21484"/>
+                <wp:lineTo x="0" y="21418"/>
+                <wp:lineTo x="21505" y="21418"/>
                 <wp:lineTo x="21505" y="0"/>
                 <wp:lineTo x="0" y="0"/>
               </wp:wrapPolygon>
             </wp:wrapTight>
-            <wp:docPr id="28" name="Picture 28"/>
+            <wp:docPr id="5" name="Picture 5"/>
             <wp:cNvGraphicFramePr>
               <a:graphicFrameLocks xmlns:a="http://schemas.openxmlformats.org/drawingml/2006/main" noChangeAspect="1"/>
             </wp:cNvGraphicFramePr>
@@ -23258,7 +23126,7 @@
                   <pic:spPr>
                     <a:xfrm>
                       <a:off x="0" y="0"/>
-                      <a:ext cx="5759450" cy="2949575"/>
+                      <a:ext cx="5759450" cy="3016250"/>
                     </a:xfrm>
                     <a:prstGeom prst="rect">
                       <a:avLst/>
@@ -23271,17 +23139,27 @@
         </w:drawing>
       </w:r>
       <w:r>
+        <w:t>Transporto priemonės būsenų diagram</w:t>
+      </w:r>
+      <w:r>
+        <w:t>a</w:t>
+      </w:r>
+    </w:p>
+    <w:p>
+      <w:pPr>
+        <w:pStyle w:val="ListParagraph"/>
         <w:rPr>
           <w:lang w:val="lt-LT"/>
         </w:rPr>
-        <w:t>Transporto priemonės būsenų diagram</w:t>
-      </w:r>
-      <w:r>
+      </w:pPr>
+    </w:p>
+    <w:p>
+      <w:pPr>
+        <w:pStyle w:val="ListParagraph"/>
         <w:rPr>
           <w:lang w:val="lt-LT"/>
         </w:rPr>
-        <w:t>a</w:t>
-      </w:r>
+      </w:pPr>
     </w:p>
     <w:p>
       <w:pPr>
@@ -23291,9 +23169,187 @@
         </w:rPr>
       </w:pPr>
     </w:p>
+    <w:p>
+      <w:pPr>
+        <w:pStyle w:val="ListParagraph"/>
+        <w:rPr>
+          <w:lang w:val="lt-LT"/>
+        </w:rPr>
+      </w:pPr>
+    </w:p>
+    <w:p>
+      <w:pPr>
+        <w:pStyle w:val="ListParagraph"/>
+        <w:rPr>
+          <w:lang w:val="lt-LT"/>
+        </w:rPr>
+      </w:pPr>
+    </w:p>
+    <w:p>
+      <w:pPr>
+        <w:pStyle w:val="ListParagraph"/>
+        <w:rPr>
+          <w:lang w:val="lt-LT"/>
+        </w:rPr>
+      </w:pPr>
+    </w:p>
+    <w:p>
+      <w:pPr>
+        <w:pStyle w:val="ListParagraph"/>
+        <w:rPr>
+          <w:lang w:val="lt-LT"/>
+        </w:rPr>
+      </w:pPr>
+    </w:p>
+    <w:p>
+      <w:pPr>
+        <w:pStyle w:val="ListParagraph"/>
+        <w:rPr>
+          <w:lang w:val="lt-LT"/>
+        </w:rPr>
+      </w:pPr>
+    </w:p>
+    <w:p>
+      <w:pPr>
+        <w:pStyle w:val="ListParagraph"/>
+        <w:rPr>
+          <w:lang w:val="lt-LT"/>
+        </w:rPr>
+      </w:pPr>
+    </w:p>
+    <w:p>
+      <w:pPr>
+        <w:pStyle w:val="ListParagraph"/>
+        <w:rPr>
+          <w:lang w:val="lt-LT"/>
+        </w:rPr>
+      </w:pPr>
+    </w:p>
+    <w:p>
+      <w:pPr>
+        <w:pStyle w:val="ListParagraph"/>
+        <w:rPr>
+          <w:lang w:val="lt-LT"/>
+        </w:rPr>
+      </w:pPr>
+    </w:p>
+    <w:p>
+      <w:pPr>
+        <w:pStyle w:val="ListParagraph"/>
+        <w:rPr>
+          <w:lang w:val="lt-LT"/>
+        </w:rPr>
+      </w:pPr>
+    </w:p>
+    <w:p>
+      <w:pPr>
+        <w:pStyle w:val="ListParagraph"/>
+        <w:rPr>
+          <w:lang w:val="lt-LT"/>
+        </w:rPr>
+      </w:pPr>
+    </w:p>
+    <w:p>
+      <w:pPr>
+        <w:pStyle w:val="ListParagraph"/>
+        <w:rPr>
+          <w:lang w:val="lt-LT"/>
+        </w:rPr>
+      </w:pPr>
+    </w:p>
+    <w:p>
+      <w:pPr>
+        <w:pStyle w:val="ListParagraph"/>
+        <w:rPr>
+          <w:lang w:val="lt-LT"/>
+        </w:rPr>
+      </w:pPr>
+    </w:p>
+    <w:p>
+      <w:pPr>
+        <w:pStyle w:val="ListParagraph"/>
+        <w:rPr>
+          <w:lang w:val="lt-LT"/>
+        </w:rPr>
+      </w:pPr>
+    </w:p>
+    <w:p>
+      <w:pPr>
+        <w:pStyle w:val="ListParagraph"/>
+        <w:rPr>
+          <w:lang w:val="lt-LT"/>
+        </w:rPr>
+      </w:pPr>
+    </w:p>
+    <w:p>
+      <w:pPr>
+        <w:pStyle w:val="ListParagraph"/>
+        <w:numPr>
+          <w:ilvl w:val="0"/>
+          <w:numId w:val="32"/>
+        </w:numPr>
+        <w:rPr>
+          <w:lang w:val="lt-LT"/>
+        </w:rPr>
+      </w:pPr>
+      <w:r>
+        <w:rPr>
+          <w:lang w:val="lt-LT"/>
+        </w:rPr>
+        <w:t>Sutarties būsenų diagrama</w:t>
+      </w:r>
+    </w:p>
+    <w:p>
+      <w:pPr>
+        <w:pStyle w:val="ListParagraph"/>
+        <w:rPr>
+          <w:lang w:val="lt-LT"/>
+        </w:rPr>
+      </w:pPr>
+      <w:r>
+        <w:rPr>
+          <w:noProof/>
+        </w:rPr>
+        <w:drawing>
+          <wp:inline distT="0" distB="0" distL="0" distR="0" wp14:anchorId="69313F69" wp14:editId="2952D107">
+            <wp:extent cx="3390900" cy="4362450"/>
+            <wp:effectExtent l="0" t="0" r="0" b="0"/>
+            <wp:docPr id="11" name="Picture 11"/>
+            <wp:cNvGraphicFramePr>
+              <a:graphicFrameLocks xmlns:a="http://schemas.openxmlformats.org/drawingml/2006/main" noChangeAspect="1"/>
+            </wp:cNvGraphicFramePr>
+            <a:graphic xmlns:a="http://schemas.openxmlformats.org/drawingml/2006/main">
+              <a:graphicData uri="http://schemas.openxmlformats.org/drawingml/2006/picture">
+                <pic:pic xmlns:pic="http://schemas.openxmlformats.org/drawingml/2006/picture">
+                  <pic:nvPicPr>
+                    <pic:cNvPr id="1" name=""/>
+                    <pic:cNvPicPr/>
+                  </pic:nvPicPr>
+                  <pic:blipFill>
+                    <a:blip r:embed="rId47"/>
+                    <a:stretch>
+                      <a:fillRect/>
+                    </a:stretch>
+                  </pic:blipFill>
+                  <pic:spPr>
+                    <a:xfrm>
+                      <a:off x="0" y="0"/>
+                      <a:ext cx="3390900" cy="4362450"/>
+                    </a:xfrm>
+                    <a:prstGeom prst="rect">
+                      <a:avLst/>
+                    </a:prstGeom>
+                  </pic:spPr>
+                </pic:pic>
+              </a:graphicData>
+            </a:graphic>
+          </wp:inline>
+        </w:drawing>
+      </w:r>
+    </w:p>
     <w:sectPr>
-      <w:footerReference w:type="default" r:id="rId47"/>
-      <w:footerReference w:type="first" r:id="rId48"/>
+      <w:footerReference w:type="default" r:id="rId48"/>
+      <w:footerReference w:type="first" r:id="rId49"/>
       <w:pgSz w:w="11906" w:h="16838"/>
       <w:pgMar w:top="1080" w:right="851" w:bottom="990" w:left="1985" w:header="567" w:footer="567" w:gutter="0"/>
       <w:cols w:space="1296"/>
@@ -23349,7 +23405,7 @@
       <w:rPr>
         <w:noProof/>
       </w:rPr>
-      <w:t>43</w:t>
+      <w:t>44</w:t>
     </w:r>
     <w:r>
       <w:fldChar w:fldCharType="end"/>
@@ -25247,7 +25303,7 @@
   <w:abstractNum w:abstractNumId="18" w15:restartNumberingAfterBreak="0">
     <w:nsid w:val="3E52194A"/>
     <w:multiLevelType w:val="hybridMultilevel"/>
-    <w:tmpl w:val="E1EA53A6"/>
+    <w:tmpl w:val="93FEFB3E"/>
     <w:lvl w:ilvl="0" w:tplc="04090001">
       <w:start w:val="1"/>
       <w:numFmt w:val="bullet"/>
@@ -27958,7 +28014,7 @@
 </file>
 
 <file path=customXml/itemProps1.xml><?xml version="1.0" encoding="utf-8"?>
-<ds:datastoreItem xmlns:ds="http://schemas.openxmlformats.org/officeDocument/2006/customXml" ds:itemID="{F7F96861-4421-447C-B8A1-4FD2F41CB5C1}">
+<ds:datastoreItem xmlns:ds="http://schemas.openxmlformats.org/officeDocument/2006/customXml" ds:itemID="{0B2B1816-A94D-4DC0-AAB8-F942C7A2BFC6}">
   <ds:schemaRefs>
     <ds:schemaRef ds:uri="http://schemas.openxmlformats.org/officeDocument/2006/bibliography"/>
   </ds:schemaRefs>

</xml_diff>

<commit_message>
Updated with newest values for lab2
</commit_message>
<xml_diff>
--- a/AstuntaGrupe.docx
+++ b/AstuntaGrupe.docx
@@ -1,6 +1,6 @@
 
 <file path=word/document.xml><?xml version="1.0" encoding="utf-8"?>
-<w:document xmlns:wpc="http://schemas.microsoft.com/office/word/2010/wordprocessingCanvas" xmlns:cx="http://schemas.microsoft.com/office/drawing/2014/chartex" xmlns:cx1="http://schemas.microsoft.com/office/drawing/2015/9/8/chartex" xmlns:cx2="http://schemas.microsoft.com/office/drawing/2015/10/21/chartex" xmlns:cx3="http://schemas.microsoft.com/office/drawing/2016/5/9/chartex" xmlns:cx4="http://schemas.microsoft.com/office/drawing/2016/5/10/chartex" xmlns:cx5="http://schemas.microsoft.com/office/drawing/2016/5/11/chartex" xmlns:mc="http://schemas.openxmlformats.org/markup-compatibility/2006" xmlns:o="urn:schemas-microsoft-com:office:office" xmlns:r="http://schemas.openxmlformats.org/officeDocument/2006/relationships" xmlns:m="http://schemas.openxmlformats.org/officeDocument/2006/math" xmlns:v="urn:schemas-microsoft-com:vml" xmlns:wp14="http://schemas.microsoft.com/office/word/2010/wordprocessingDrawing" xmlns:wp="http://schemas.openxmlformats.org/drawingml/2006/wordprocessingDrawing" xmlns:w10="urn:schemas-microsoft-com:office:word" xmlns:w="http://schemas.openxmlformats.org/wordprocessingml/2006/main" xmlns:w14="http://schemas.microsoft.com/office/word/2010/wordml" xmlns:w15="http://schemas.microsoft.com/office/word/2012/wordml" xmlns:w16se="http://schemas.microsoft.com/office/word/2015/wordml/symex" xmlns:wpg="http://schemas.microsoft.com/office/word/2010/wordprocessingGroup" xmlns:wpi="http://schemas.microsoft.com/office/word/2010/wordprocessingInk" xmlns:wne="http://schemas.microsoft.com/office/word/2006/wordml" xmlns:wps="http://schemas.microsoft.com/office/word/2010/wordprocessingShape" mc:Ignorable="w14 w15 w16se wp14">
+<w:document xmlns:wpc="http://schemas.microsoft.com/office/word/2010/wordprocessingCanvas" xmlns:cx="http://schemas.microsoft.com/office/drawing/2014/chartex" xmlns:cx1="http://schemas.microsoft.com/office/drawing/2015/9/8/chartex" xmlns:cx2="http://schemas.microsoft.com/office/drawing/2015/10/21/chartex" xmlns:cx3="http://schemas.microsoft.com/office/drawing/2016/5/9/chartex" xmlns:cx4="http://schemas.microsoft.com/office/drawing/2016/5/10/chartex" xmlns:cx5="http://schemas.microsoft.com/office/drawing/2016/5/11/chartex" xmlns:cx6="http://schemas.microsoft.com/office/drawing/2016/5/12/chartex" xmlns:cx7="http://schemas.microsoft.com/office/drawing/2016/5/13/chartex" xmlns:cx8="http://schemas.microsoft.com/office/drawing/2016/5/14/chartex" xmlns:mc="http://schemas.openxmlformats.org/markup-compatibility/2006" xmlns:o="urn:schemas-microsoft-com:office:office" xmlns:r="http://schemas.openxmlformats.org/officeDocument/2006/relationships" xmlns:m="http://schemas.openxmlformats.org/officeDocument/2006/math" xmlns:v="urn:schemas-microsoft-com:vml" xmlns:wp14="http://schemas.microsoft.com/office/word/2010/wordprocessingDrawing" xmlns:wp="http://schemas.openxmlformats.org/drawingml/2006/wordprocessingDrawing" xmlns:w10="urn:schemas-microsoft-com:office:word" xmlns:w="http://schemas.openxmlformats.org/wordprocessingml/2006/main" xmlns:w14="http://schemas.microsoft.com/office/word/2010/wordml" xmlns:w15="http://schemas.microsoft.com/office/word/2012/wordml" xmlns:w16se="http://schemas.microsoft.com/office/word/2015/wordml/symex" xmlns:wpg="http://schemas.microsoft.com/office/word/2010/wordprocessingGroup" xmlns:wpi="http://schemas.microsoft.com/office/word/2010/wordprocessingInk" xmlns:wne="http://schemas.microsoft.com/office/word/2006/wordml" xmlns:wps="http://schemas.microsoft.com/office/word/2010/wordprocessingShape" mc:Ignorable="w14 w15 w16se wp14">
   <w:body>
     <w:p>
       <w:pPr>
@@ -2285,8 +2285,6 @@
           </w:rPr>
           <w:t>Administratoriaus panaudojimo atvejai</w:t>
         </w:r>
-        <w:bookmarkStart w:id="1" w:name="_GoBack"/>
-        <w:bookmarkEnd w:id="1"/>
         <w:r>
           <w:rPr>
             <w:noProof/>
@@ -3068,7 +3066,7 @@
         <w:pStyle w:val="Heading1"/>
         <w:jc w:val="center"/>
       </w:pPr>
-      <w:bookmarkStart w:id="2" w:name="_Toc477293132"/>
+      <w:bookmarkStart w:id="1" w:name="_Toc477293132"/>
       <w:r>
         <w:lastRenderedPageBreak/>
         <w:t xml:space="preserve">Kuriamos </w:t>
@@ -3076,7 +3074,7 @@
       <w:r>
         <w:t>Sistemos aprašymas</w:t>
       </w:r>
-      <w:bookmarkEnd w:id="2"/>
+      <w:bookmarkEnd w:id="1"/>
     </w:p>
     <w:p>
       <w:r>
@@ -3240,7 +3238,7 @@
         <w:pStyle w:val="Heading1"/>
         <w:jc w:val="center"/>
       </w:pPr>
-      <w:bookmarkStart w:id="3" w:name="_Toc477293133"/>
+      <w:bookmarkStart w:id="2" w:name="_Toc477293133"/>
       <w:r>
         <w:lastRenderedPageBreak/>
         <w:t>S</w:t>
@@ -3248,33 +3246,33 @@
       <w:r>
         <w:t>istemos vartotojo sąsajos prototipas</w:t>
       </w:r>
+      <w:bookmarkEnd w:id="2"/>
+    </w:p>
+    <w:p>
+      <w:pPr>
+        <w:pStyle w:val="Heading2"/>
+      </w:pPr>
+      <w:bookmarkStart w:id="3" w:name="_Toc477293134"/>
+      <w:r>
+        <w:t>Administratoriaus vartotojo sąsajos prototipai</w:t>
+      </w:r>
       <w:bookmarkEnd w:id="3"/>
     </w:p>
     <w:p>
       <w:pPr>
-        <w:pStyle w:val="Heading2"/>
-      </w:pPr>
-      <w:bookmarkStart w:id="4" w:name="_Toc477293134"/>
-      <w:r>
-        <w:t>Administratoriaus vartotojo sąsajos prototipai</w:t>
+        <w:pStyle w:val="Heading3"/>
+      </w:pPr>
+      <w:bookmarkStart w:id="4" w:name="_Toc477293135"/>
+      <w:r>
+        <w:t>Matyti vartotojų sąrašą</w:t>
       </w:r>
       <w:bookmarkEnd w:id="4"/>
     </w:p>
     <w:p>
-      <w:pPr>
-        <w:pStyle w:val="Heading3"/>
-      </w:pPr>
-      <w:bookmarkStart w:id="5" w:name="_Toc477293135"/>
-      <w:r>
-        <w:t>Matyti vartotojų sąrašą</w:t>
-      </w:r>
-      <w:bookmarkEnd w:id="5"/>
-    </w:p>
-    <w:p>
       <w:r>
         <w:rPr>
           <w:noProof/>
-          <w:lang w:eastAsia="lt-LT"/>
+          <w:lang w:val="en-US"/>
         </w:rPr>
         <w:drawing>
           <wp:inline distT="0" distB="0" distL="0" distR="0">
@@ -3479,10 +3477,10 @@
       <w:r>
         <w:rPr>
           <w:noProof/>
-          <w:lang w:eastAsia="lt-LT"/>
+          <w:lang w:val="en-US"/>
         </w:rPr>
         <w:drawing>
-          <wp:anchor distT="0" distB="0" distL="114300" distR="114300" simplePos="0" relativeHeight="251632640" behindDoc="1" locked="0" layoutInCell="1" allowOverlap="1">
+          <wp:anchor distT="0" distB="0" distL="114300" distR="114300" simplePos="0" relativeHeight="251635200" behindDoc="1" locked="0" layoutInCell="1" allowOverlap="1">
             <wp:simplePos x="0" y="0"/>
             <wp:positionH relativeFrom="column">
               <wp:posOffset>-59055</wp:posOffset>
@@ -3551,11 +3549,11 @@
       <w:pPr>
         <w:pStyle w:val="Heading3"/>
       </w:pPr>
-      <w:bookmarkStart w:id="6" w:name="_Toc477293136"/>
+      <w:bookmarkStart w:id="5" w:name="_Toc477293136"/>
       <w:r>
         <w:t>Redaguoti vartotoją</w:t>
       </w:r>
-      <w:bookmarkEnd w:id="6"/>
+      <w:bookmarkEnd w:id="5"/>
     </w:p>
     <w:p>
       <w:r>
@@ -3626,15 +3624,15 @@
       <w:pPr>
         <w:pStyle w:val="Heading3"/>
       </w:pPr>
-      <w:bookmarkStart w:id="7" w:name="_Toc477293137"/>
+      <w:bookmarkStart w:id="6" w:name="_Toc477293137"/>
       <w:r>
         <w:rPr>
           <w:noProof/>
-          <w:lang w:eastAsia="lt-LT"/>
+          <w:lang w:val="en-US"/>
         </w:rPr>
         <w:lastRenderedPageBreak/>
         <w:drawing>
-          <wp:anchor distT="0" distB="0" distL="114300" distR="114300" simplePos="0" relativeHeight="251634688" behindDoc="1" locked="0" layoutInCell="1" allowOverlap="1">
+          <wp:anchor distT="0" distB="0" distL="114300" distR="114300" simplePos="0" relativeHeight="251636224" behindDoc="1" locked="0" layoutInCell="1" allowOverlap="1">
             <wp:simplePos x="0" y="0"/>
             <wp:positionH relativeFrom="column">
               <wp:posOffset>-654774</wp:posOffset>
@@ -3701,7 +3699,7 @@
       <w:r>
         <w:t>Sukurti paskyrą</w:t>
       </w:r>
-      <w:bookmarkEnd w:id="7"/>
+      <w:bookmarkEnd w:id="6"/>
     </w:p>
     <w:p>
       <w:pPr>
@@ -3916,31 +3914,31 @@
       <w:pPr>
         <w:pStyle w:val="Heading2"/>
       </w:pPr>
-      <w:bookmarkStart w:id="8" w:name="_Toc477293138"/>
+      <w:bookmarkStart w:id="7" w:name="_Toc477293138"/>
       <w:r>
         <w:lastRenderedPageBreak/>
         <w:t>Darbuotojo vartotojo sąsajos prototipai</w:t>
       </w:r>
+      <w:bookmarkEnd w:id="7"/>
+    </w:p>
+    <w:p>
+      <w:pPr>
+        <w:pStyle w:val="Heading3"/>
+      </w:pPr>
+      <w:bookmarkStart w:id="8" w:name="_Toc477293139"/>
+      <w:r>
+        <w:t>Įtraukti naują transporto priemonę</w:t>
+      </w:r>
       <w:bookmarkEnd w:id="8"/>
     </w:p>
     <w:p>
-      <w:pPr>
-        <w:pStyle w:val="Heading3"/>
-      </w:pPr>
-      <w:bookmarkStart w:id="9" w:name="_Toc477293139"/>
-      <w:r>
-        <w:t>Įtraukti naują transporto priemonę</w:t>
-      </w:r>
-      <w:bookmarkEnd w:id="9"/>
-    </w:p>
-    <w:p>
       <w:r>
         <w:rPr>
           <w:noProof/>
-          <w:lang w:eastAsia="lt-LT"/>
+          <w:lang w:val="en-US"/>
         </w:rPr>
         <w:drawing>
-          <wp:anchor distT="0" distB="0" distL="114300" distR="114300" simplePos="0" relativeHeight="251636736" behindDoc="1" locked="0" layoutInCell="1" allowOverlap="1">
+          <wp:anchor distT="0" distB="0" distL="114300" distR="114300" simplePos="0" relativeHeight="251637248" behindDoc="1" locked="0" layoutInCell="1" allowOverlap="1">
             <wp:simplePos x="0" y="0"/>
             <wp:positionH relativeFrom="column">
               <wp:posOffset>-654773</wp:posOffset>
@@ -4300,15 +4298,15 @@
       <w:pPr>
         <w:pStyle w:val="Heading3"/>
       </w:pPr>
-      <w:bookmarkStart w:id="10" w:name="_Toc477293140"/>
+      <w:bookmarkStart w:id="9" w:name="_Toc477293140"/>
       <w:r>
         <w:rPr>
           <w:noProof/>
-          <w:lang w:eastAsia="lt-LT"/>
+          <w:lang w:val="en-US"/>
         </w:rPr>
         <w:lastRenderedPageBreak/>
         <w:drawing>
-          <wp:anchor distT="0" distB="0" distL="114300" distR="114300" simplePos="0" relativeHeight="251638784" behindDoc="1" locked="0" layoutInCell="1" allowOverlap="1">
+          <wp:anchor distT="0" distB="0" distL="114300" distR="114300" simplePos="0" relativeHeight="251638272" behindDoc="1" locked="0" layoutInCell="1" allowOverlap="1">
             <wp:simplePos x="0" y="0"/>
             <wp:positionH relativeFrom="column">
               <wp:posOffset>-1090930</wp:posOffset>
@@ -4381,7 +4379,7 @@
       <w:r>
         <w:t>Pakeisti nuomos sutarties būseną</w:t>
       </w:r>
-      <w:bookmarkEnd w:id="10"/>
+      <w:bookmarkEnd w:id="9"/>
     </w:p>
     <w:p>
       <w:pPr>
@@ -4539,12 +4537,12 @@
       <w:pPr>
         <w:pStyle w:val="Heading3"/>
       </w:pPr>
-      <w:bookmarkStart w:id="11" w:name="_Toc477293141"/>
+      <w:bookmarkStart w:id="10" w:name="_Toc477293141"/>
       <w:r>
         <w:lastRenderedPageBreak/>
         <w:t>Reaguoti į įvykį</w:t>
       </w:r>
-      <w:bookmarkEnd w:id="11"/>
+      <w:bookmarkEnd w:id="10"/>
     </w:p>
     <w:p>
       <w:pPr>
@@ -4553,10 +4551,10 @@
       <w:r>
         <w:rPr>
           <w:noProof/>
-          <w:lang w:eastAsia="lt-LT"/>
+          <w:lang w:val="en-US"/>
         </w:rPr>
         <w:drawing>
-          <wp:anchor distT="0" distB="0" distL="114300" distR="114300" simplePos="0" relativeHeight="251640832" behindDoc="1" locked="0" layoutInCell="1" allowOverlap="1">
+          <wp:anchor distT="0" distB="0" distL="114300" distR="114300" simplePos="0" relativeHeight="251639296" behindDoc="1" locked="0" layoutInCell="1" allowOverlap="1">
             <wp:simplePos x="0" y="0"/>
             <wp:positionH relativeFrom="column">
               <wp:posOffset>4445</wp:posOffset>
@@ -4789,7 +4787,7 @@
       <w:pPr>
         <w:pStyle w:val="Heading2"/>
       </w:pPr>
-      <w:bookmarkStart w:id="12" w:name="_Toc477293142"/>
+      <w:bookmarkStart w:id="11" w:name="_Toc477293142"/>
       <w:r>
         <w:lastRenderedPageBreak/>
         <w:t>Vairuotojo</w:t>
@@ -4797,7 +4795,7 @@
       <w:r>
         <w:t xml:space="preserve"> vartotojo sąsajos prototipai</w:t>
       </w:r>
-      <w:bookmarkEnd w:id="12"/>
+      <w:bookmarkEnd w:id="11"/>
     </w:p>
     <w:p>
       <w:pPr>
@@ -4806,14 +4804,14 @@
           <w:szCs w:val="20"/>
         </w:rPr>
       </w:pPr>
-      <w:bookmarkStart w:id="13" w:name="_Toc477293143"/>
+      <w:bookmarkStart w:id="12" w:name="_Toc477293143"/>
       <w:r>
         <w:rPr>
           <w:noProof/>
-          <w:lang w:eastAsia="lt-LT"/>
+          <w:lang w:val="en-US"/>
         </w:rPr>
         <w:drawing>
-          <wp:anchor distT="0" distB="0" distL="114300" distR="114300" simplePos="0" relativeHeight="251642880" behindDoc="1" locked="0" layoutInCell="1" allowOverlap="1">
+          <wp:anchor distT="0" distB="0" distL="114300" distR="114300" simplePos="0" relativeHeight="251640320" behindDoc="1" locked="0" layoutInCell="1" allowOverlap="1">
             <wp:simplePos x="0" y="0"/>
             <wp:positionH relativeFrom="column">
               <wp:posOffset>-1111619</wp:posOffset>
@@ -4890,7 +4888,7 @@
         </w:rPr>
         <w:t>Peržiūrėti nuomos sutartis</w:t>
       </w:r>
-      <w:bookmarkEnd w:id="13"/>
+      <w:bookmarkEnd w:id="12"/>
     </w:p>
     <w:p>
       <w:r>
@@ -5078,7 +5076,7 @@
           <w:sz w:val="32"/>
         </w:rPr>
       </w:pPr>
-      <w:bookmarkStart w:id="14" w:name="_Toc477293144"/>
+      <w:bookmarkStart w:id="13" w:name="_Toc477293144"/>
       <w:r>
         <w:rPr>
           <w:sz w:val="32"/>
@@ -5098,7 +5096,7 @@
         </w:rPr>
         <w:t>mos reikalavimų specifikacija</w:t>
       </w:r>
-      <w:bookmarkEnd w:id="14"/>
+      <w:bookmarkEnd w:id="13"/>
     </w:p>
     <w:p>
       <w:pPr>
@@ -5107,7 +5105,7 @@
           <w:sz w:val="28"/>
         </w:rPr>
       </w:pPr>
-      <w:bookmarkStart w:id="15" w:name="_Toc477293145"/>
+      <w:bookmarkStart w:id="14" w:name="_Toc477293145"/>
       <w:r>
         <w:rPr>
           <w:noProof/>
@@ -5117,7 +5115,7 @@
             <v:stroke joinstyle="miter"/>
             <v:path gradientshapeok="t" o:connecttype="rect"/>
           </v:shapetype>
-          <v:shape id="_x0000_s1034" type="#_x0000_t202" style="position:absolute;left:0;text-align:left;margin-left:-82.55pt;margin-top:532.05pt;width:555.1pt;height:.05pt;z-index:251867648;mso-position-horizontal-relative:text;mso-position-vertical-relative:text" wrapcoords="-29 0 -29 21046 21600 21046 21600 0 -29 0" stroked="f">
+          <v:shape id="_x0000_s1034" type="#_x0000_t202" style="position:absolute;left:0;text-align:left;margin-left:-82.55pt;margin-top:532.05pt;width:555.1pt;height:.05pt;z-index:251683328;mso-position-horizontal-relative:text;mso-position-vertical-relative:text" wrapcoords="-29 0 -29 21046 21600 21046 21600 0 -29 0" stroked="f">
             <v:textbox style="mso-fit-shape-to-text:t" inset="0,0,0,0">
               <w:txbxContent>
                 <w:p>
@@ -5184,10 +5182,10 @@
       <w:r>
         <w:rPr>
           <w:noProof/>
-          <w:lang w:eastAsia="lt-LT"/>
+          <w:lang w:val="en-US"/>
         </w:rPr>
         <w:drawing>
-          <wp:anchor distT="0" distB="0" distL="114300" distR="114300" simplePos="0" relativeHeight="251624448" behindDoc="1" locked="0" layoutInCell="1" allowOverlap="1">
+          <wp:anchor distT="0" distB="0" distL="114300" distR="114300" simplePos="0" relativeHeight="251631104" behindDoc="1" locked="0" layoutInCell="1" allowOverlap="1">
             <wp:simplePos x="0" y="0"/>
             <wp:positionH relativeFrom="column">
               <wp:posOffset>-1048385</wp:posOffset>
@@ -5263,7 +5261,7 @@
         </w:rPr>
         <w:t>Panaudojimo atvejų diagrama</w:t>
       </w:r>
-      <w:bookmarkEnd w:id="15"/>
+      <w:bookmarkEnd w:id="14"/>
     </w:p>
     <w:p>
       <w:pPr>
@@ -5289,7 +5287,7 @@
         </w:rPr>
         <w:lastRenderedPageBreak/>
         <w:pict>
-          <v:shape id="_x0000_s1035" type="#_x0000_t202" style="position:absolute;margin-left:-55.7pt;margin-top:688.95pt;width:500.65pt;height:.05pt;z-index:251869696;mso-position-horizontal-relative:text;mso-position-vertical-relative:text" wrapcoords="-32 0 -32 20800 21600 20800 21600 0 -32 0" stroked="f">
+          <v:shape id="_x0000_s1035" type="#_x0000_t202" style="position:absolute;margin-left:-55.7pt;margin-top:688.95pt;width:500.65pt;height:.05pt;z-index:251684352;mso-position-horizontal-relative:text;mso-position-vertical-relative:text" wrapcoords="-32 0 -32 20800 21600 20800 21600 0 -32 0" stroked="f">
             <v:textbox style="mso-fit-shape-to-text:t" inset="0,0,0,0">
               <w:txbxContent>
                 <w:p>
@@ -5330,10 +5328,10 @@
       <w:r>
         <w:rPr>
           <w:noProof/>
-          <w:lang w:eastAsia="lt-LT"/>
+          <w:lang w:val="en-US"/>
         </w:rPr>
         <w:drawing>
-          <wp:anchor distT="0" distB="0" distL="114300" distR="114300" simplePos="0" relativeHeight="251626496" behindDoc="1" locked="0" layoutInCell="1" allowOverlap="1">
+          <wp:anchor distT="0" distB="0" distL="114300" distR="114300" simplePos="0" relativeHeight="251632128" behindDoc="1" locked="0" layoutInCell="1" allowOverlap="1">
             <wp:simplePos x="0" y="0"/>
             <wp:positionH relativeFrom="column">
               <wp:posOffset>-707390</wp:posOffset>
@@ -5408,7 +5406,7 @@
           <w:noProof/>
         </w:rPr>
         <w:pict>
-          <v:shape id="_x0000_s1033" type="#_x0000_t202" style="position:absolute;margin-left:-65.75pt;margin-top:301.1pt;width:452.95pt;height:.05pt;z-index:251865600;mso-position-horizontal-relative:text;mso-position-vertical-relative:text" wrapcoords="-36 0 -36 20800 21600 20800 21600 0 -36 0" stroked="f">
+          <v:shape id="_x0000_s1033" type="#_x0000_t202" style="position:absolute;margin-left:-65.75pt;margin-top:301.1pt;width:452.95pt;height:.05pt;z-index:251682304;mso-position-horizontal-relative:text;mso-position-vertical-relative:text" wrapcoords="-36 0 -36 20800 21600 20800 21600 0 -36 0" stroked="f">
             <v:textbox style="mso-fit-shape-to-text:t" inset="0,0,0,0">
               <w:txbxContent>
                 <w:p>
@@ -5446,10 +5444,10 @@
       <w:r>
         <w:rPr>
           <w:noProof/>
-          <w:lang w:eastAsia="lt-LT"/>
+          <w:lang w:val="en-US"/>
         </w:rPr>
         <w:drawing>
-          <wp:anchor distT="0" distB="0" distL="114300" distR="114300" simplePos="0" relativeHeight="251630592" behindDoc="1" locked="0" layoutInCell="1" allowOverlap="1">
+          <wp:anchor distT="0" distB="0" distL="114300" distR="114300" simplePos="0" relativeHeight="251634176" behindDoc="1" locked="0" layoutInCell="1" allowOverlap="1">
             <wp:simplePos x="0" y="0"/>
             <wp:positionH relativeFrom="column">
               <wp:posOffset>-835084</wp:posOffset>
@@ -5525,7 +5523,7 @@
       <w:r>
         <w:lastRenderedPageBreak/>
         <w:pict>
-          <v:shape id="_x0000_s1028" type="#_x0000_t202" style="position:absolute;margin-left:.35pt;margin-top:129.45pt;width:452.95pt;height:.05pt;z-index:251674624;mso-position-horizontal-relative:text;mso-position-vertical-relative:text" wrapcoords="-36 0 -36 20400 21600 20400 21600 0 -36 0" stroked="f">
+          <v:shape id="_x0000_s1028" type="#_x0000_t202" style="position:absolute;margin-left:.35pt;margin-top:129.45pt;width:452.95pt;height:.05pt;z-index:251681280;mso-position-horizontal-relative:text;mso-position-vertical-relative:text" wrapcoords="-36 0 -36 20400 21600 20400 21600 0 -36 0" stroked="f">
             <v:textbox style="mso-next-textbox:#_x0000_s1028;mso-fit-shape-to-text:t" inset="0,0,0,0">
               <w:txbxContent>
                 <w:p>
@@ -5601,10 +5599,10 @@
       <w:r>
         <w:rPr>
           <w:noProof/>
-          <w:lang w:eastAsia="lt-LT"/>
+          <w:lang w:val="en-US"/>
         </w:rPr>
         <w:drawing>
-          <wp:anchor distT="0" distB="0" distL="114300" distR="114300" simplePos="0" relativeHeight="251628544" behindDoc="1" locked="0" layoutInCell="1" allowOverlap="1">
+          <wp:anchor distT="0" distB="0" distL="114300" distR="114300" simplePos="0" relativeHeight="251633152" behindDoc="1" locked="0" layoutInCell="1" allowOverlap="1">
             <wp:simplePos x="0" y="0"/>
             <wp:positionH relativeFrom="column">
               <wp:posOffset>4799</wp:posOffset>
@@ -5685,36 +5683,36 @@
           <w:sz w:val="28"/>
         </w:rPr>
       </w:pPr>
-      <w:bookmarkStart w:id="16" w:name="_Toc477293146"/>
+      <w:bookmarkStart w:id="15" w:name="_Toc477293146"/>
       <w:r>
         <w:rPr>
           <w:sz w:val="28"/>
         </w:rPr>
         <w:t>Panaudojimo atvejų modelis</w:t>
       </w:r>
+      <w:bookmarkEnd w:id="15"/>
+    </w:p>
+    <w:p>
+      <w:pPr>
+        <w:pStyle w:val="Heading3"/>
+        <w:rPr>
+          <w:b/>
+        </w:rPr>
+      </w:pPr>
+      <w:bookmarkStart w:id="16" w:name="_Toc477293147"/>
+      <w:r>
+        <w:rPr>
+          <w:b/>
+        </w:rPr>
+        <w:t xml:space="preserve">Svečio panaudojimo </w:t>
+      </w:r>
+      <w:r>
+        <w:rPr>
+          <w:b/>
+        </w:rPr>
+        <w:t>atvejai</w:t>
+      </w:r>
       <w:bookmarkEnd w:id="16"/>
-    </w:p>
-    <w:p>
-      <w:pPr>
-        <w:pStyle w:val="Heading3"/>
-        <w:rPr>
-          <w:b/>
-        </w:rPr>
-      </w:pPr>
-      <w:bookmarkStart w:id="17" w:name="_Toc477293147"/>
-      <w:r>
-        <w:rPr>
-          <w:b/>
-        </w:rPr>
-        <w:t xml:space="preserve">Svečio panaudojimo </w:t>
-      </w:r>
-      <w:r>
-        <w:rPr>
-          <w:b/>
-        </w:rPr>
-        <w:t>atvejai</w:t>
-      </w:r>
-      <w:bookmarkEnd w:id="17"/>
     </w:p>
     <w:tbl>
       <w:tblPr>
@@ -6404,7 +6402,7 @@
           <w:b/>
         </w:rPr>
       </w:pPr>
-      <w:bookmarkStart w:id="18" w:name="_Toc477293148"/>
+      <w:bookmarkStart w:id="17" w:name="_Toc477293148"/>
       <w:r>
         <w:rPr>
           <w:b/>
@@ -6417,7 +6415,7 @@
         </w:rPr>
         <w:t>atvejai</w:t>
       </w:r>
-      <w:bookmarkEnd w:id="18"/>
+      <w:bookmarkEnd w:id="17"/>
     </w:p>
     <w:tbl>
       <w:tblPr>
@@ -9562,7 +9560,7 @@
           <w:b/>
         </w:rPr>
       </w:pPr>
-      <w:bookmarkStart w:id="19" w:name="_Toc477293149"/>
+      <w:bookmarkStart w:id="18" w:name="_Toc477293149"/>
       <w:r>
         <w:rPr>
           <w:b/>
@@ -9576,7 +9574,7 @@
         </w:rPr>
         <w:t>atvejai</w:t>
       </w:r>
-      <w:bookmarkEnd w:id="19"/>
+      <w:bookmarkEnd w:id="18"/>
     </w:p>
     <w:p/>
     <w:tbl>
@@ -12790,7 +12788,7 @@
           <w:b/>
         </w:rPr>
       </w:pPr>
-      <w:bookmarkStart w:id="20" w:name="_Toc477293150"/>
+      <w:bookmarkStart w:id="19" w:name="_Toc477293150"/>
       <w:r>
         <w:rPr>
           <w:b/>
@@ -12804,7 +12802,7 @@
         </w:rPr>
         <w:t>atvejai</w:t>
       </w:r>
-      <w:bookmarkEnd w:id="20"/>
+      <w:bookmarkEnd w:id="19"/>
     </w:p>
     <w:p/>
     <w:tbl>
@@ -18582,7 +18580,7 @@
           <w:b/>
         </w:rPr>
       </w:pPr>
-      <w:bookmarkStart w:id="21" w:name="_Toc477293151"/>
+      <w:bookmarkStart w:id="20" w:name="_Toc477293151"/>
       <w:r>
         <w:rPr>
           <w:b/>
@@ -18596,7 +18594,7 @@
         </w:rPr>
         <w:t>atvejai</w:t>
       </w:r>
-      <w:bookmarkEnd w:id="21"/>
+      <w:bookmarkEnd w:id="20"/>
     </w:p>
     <w:p/>
     <w:tbl>
@@ -20566,21 +20564,21 @@
       <w:pPr>
         <w:pStyle w:val="Heading2"/>
       </w:pPr>
-      <w:bookmarkStart w:id="22" w:name="_Toc477293152"/>
+      <w:bookmarkStart w:id="21" w:name="_Toc477293152"/>
       <w:r>
         <w:t>Veiklos diagramos</w:t>
       </w:r>
+      <w:bookmarkEnd w:id="21"/>
+    </w:p>
+    <w:p>
+      <w:pPr>
+        <w:pStyle w:val="Heading3"/>
+      </w:pPr>
+      <w:bookmarkStart w:id="22" w:name="_Toc477293153"/>
+      <w:r>
+        <w:t>Kliento/Svečio posistemė</w:t>
+      </w:r>
       <w:bookmarkEnd w:id="22"/>
-    </w:p>
-    <w:p>
-      <w:pPr>
-        <w:pStyle w:val="Heading3"/>
-      </w:pPr>
-      <w:bookmarkStart w:id="23" w:name="_Toc477293153"/>
-      <w:r>
-        <w:t>Kliento/Svečio posistemė</w:t>
-      </w:r>
-      <w:bookmarkEnd w:id="23"/>
     </w:p>
     <w:p>
       <w:pPr>
@@ -20621,10 +20619,9 @@
       <w:r>
         <w:rPr>
           <w:noProof/>
-          <w:lang w:val="lt-LT" w:eastAsia="lt-LT"/>
         </w:rPr>
         <w:drawing>
-          <wp:anchor distT="0" distB="0" distL="114300" distR="114300" simplePos="0" relativeHeight="251653120" behindDoc="1" locked="0" layoutInCell="1" allowOverlap="1" wp14:anchorId="480351B7" wp14:editId="4262C095">
+          <wp:anchor distT="0" distB="0" distL="114300" distR="114300" simplePos="0" relativeHeight="251650560" behindDoc="1" locked="0" layoutInCell="1" allowOverlap="1" wp14:anchorId="480351B7" wp14:editId="4262C095">
             <wp:simplePos x="0" y="0"/>
             <wp:positionH relativeFrom="column">
               <wp:posOffset>-482600</wp:posOffset>
@@ -20736,10 +20733,9 @@
       <w:r>
         <w:rPr>
           <w:noProof/>
-          <w:lang w:val="lt-LT" w:eastAsia="lt-LT"/>
         </w:rPr>
         <w:drawing>
-          <wp:anchor distT="0" distB="0" distL="114300" distR="114300" simplePos="0" relativeHeight="251681792" behindDoc="1" locked="0" layoutInCell="1" allowOverlap="1">
+          <wp:anchor distT="0" distB="0" distL="114300" distR="114300" simplePos="0" relativeHeight="251675136" behindDoc="1" locked="0" layoutInCell="1" allowOverlap="1">
             <wp:simplePos x="0" y="0"/>
             <wp:positionH relativeFrom="column">
               <wp:posOffset>-482591</wp:posOffset>
@@ -20848,10 +20844,10 @@
       <w:r>
         <w:rPr>
           <w:noProof/>
-          <w:lang w:eastAsia="lt-LT"/>
+          <w:lang w:val="en-US"/>
         </w:rPr>
         <w:drawing>
-          <wp:anchor distT="0" distB="0" distL="114300" distR="114300" simplePos="0" relativeHeight="251679744" behindDoc="1" locked="0" layoutInCell="1" allowOverlap="1" wp14:anchorId="2A8C4018" wp14:editId="61839B07">
+          <wp:anchor distT="0" distB="0" distL="114300" distR="114300" simplePos="0" relativeHeight="251674112" behindDoc="1" locked="0" layoutInCell="1" allowOverlap="1" wp14:anchorId="2A8C4018" wp14:editId="61839B07">
             <wp:simplePos x="0" y="0"/>
             <wp:positionH relativeFrom="column">
               <wp:posOffset>-579755</wp:posOffset>
@@ -20951,10 +20947,9 @@
       <w:r>
         <w:rPr>
           <w:noProof/>
-          <w:lang w:val="lt-LT" w:eastAsia="lt-LT"/>
         </w:rPr>
         <w:drawing>
-          <wp:anchor distT="0" distB="0" distL="114300" distR="114300" simplePos="0" relativeHeight="251646976" behindDoc="1" locked="0" layoutInCell="1" allowOverlap="1" wp14:anchorId="10DF523C" wp14:editId="6262707B">
+          <wp:anchor distT="0" distB="0" distL="114300" distR="114300" simplePos="0" relativeHeight="251644416" behindDoc="1" locked="0" layoutInCell="1" allowOverlap="1" wp14:anchorId="10DF523C" wp14:editId="6262707B">
             <wp:simplePos x="0" y="0"/>
             <wp:positionH relativeFrom="column">
               <wp:posOffset>-633095</wp:posOffset>
@@ -21051,10 +21046,9 @@
       <w:r>
         <w:rPr>
           <w:noProof/>
-          <w:lang w:val="lt-LT" w:eastAsia="lt-LT"/>
         </w:rPr>
         <w:drawing>
-          <wp:anchor distT="0" distB="0" distL="114300" distR="114300" simplePos="0" relativeHeight="251655168" behindDoc="1" locked="0" layoutInCell="1" allowOverlap="1" wp14:anchorId="758210B9" wp14:editId="19C87495">
+          <wp:anchor distT="0" distB="0" distL="114300" distR="114300" simplePos="0" relativeHeight="251652608" behindDoc="1" locked="0" layoutInCell="1" allowOverlap="1" wp14:anchorId="758210B9" wp14:editId="19C87495">
             <wp:simplePos x="0" y="0"/>
             <wp:positionH relativeFrom="column">
               <wp:posOffset>-293267</wp:posOffset>
@@ -21160,10 +21154,10 @@
       <w:r>
         <w:rPr>
           <w:noProof/>
-          <w:lang w:eastAsia="lt-LT"/>
+          <w:lang w:val="en-US"/>
         </w:rPr>
         <w:drawing>
-          <wp:anchor distT="0" distB="0" distL="114300" distR="114300" simplePos="0" relativeHeight="251657216" behindDoc="1" locked="0" layoutInCell="1" allowOverlap="1" wp14:anchorId="3A2D36D8" wp14:editId="739DD794">
+          <wp:anchor distT="0" distB="0" distL="114300" distR="114300" simplePos="0" relativeHeight="251654656" behindDoc="1" locked="0" layoutInCell="1" allowOverlap="1" wp14:anchorId="3A2D36D8" wp14:editId="739DD794">
             <wp:simplePos x="0" y="0"/>
             <wp:positionH relativeFrom="column">
               <wp:posOffset>-505460</wp:posOffset>
@@ -21239,11 +21233,10 @@
       <w:r>
         <w:rPr>
           <w:noProof/>
-          <w:lang w:val="lt-LT" w:eastAsia="lt-LT"/>
         </w:rPr>
         <w:lastRenderedPageBreak/>
         <w:drawing>
-          <wp:anchor distT="0" distB="0" distL="114300" distR="114300" simplePos="0" relativeHeight="251659264" behindDoc="1" locked="0" layoutInCell="1" allowOverlap="1" wp14:anchorId="0964442D" wp14:editId="66982C1E">
+          <wp:anchor distT="0" distB="0" distL="114300" distR="114300" simplePos="0" relativeHeight="251656704" behindDoc="1" locked="0" layoutInCell="1" allowOverlap="1" wp14:anchorId="0964442D" wp14:editId="66982C1E">
             <wp:simplePos x="0" y="0"/>
             <wp:positionH relativeFrom="column">
               <wp:posOffset>-665406</wp:posOffset>
@@ -21349,12 +21342,12 @@
       <w:pPr>
         <w:pStyle w:val="Heading3"/>
       </w:pPr>
-      <w:bookmarkStart w:id="24" w:name="_Toc477293154"/>
+      <w:bookmarkStart w:id="23" w:name="_Toc477293154"/>
       <w:r>
         <w:lastRenderedPageBreak/>
         <w:t>Vairuotojo posistemė</w:t>
       </w:r>
-      <w:bookmarkEnd w:id="24"/>
+      <w:bookmarkEnd w:id="23"/>
     </w:p>
     <w:p>
       <w:pPr>
@@ -21367,10 +21360,9 @@
       <w:r>
         <w:rPr>
           <w:noProof/>
-          <w:lang w:val="lt-LT" w:eastAsia="lt-LT"/>
         </w:rPr>
         <w:drawing>
-          <wp:anchor distT="0" distB="0" distL="114300" distR="114300" simplePos="0" relativeHeight="251661312" behindDoc="1" locked="0" layoutInCell="1" allowOverlap="1" wp14:anchorId="76E15675" wp14:editId="3DBEC55C">
+          <wp:anchor distT="0" distB="0" distL="114300" distR="114300" simplePos="0" relativeHeight="251659776" behindDoc="1" locked="0" layoutInCell="1" allowOverlap="1" wp14:anchorId="76E15675" wp14:editId="3DBEC55C">
             <wp:simplePos x="0" y="0"/>
             <wp:positionH relativeFrom="column">
               <wp:posOffset>-346075</wp:posOffset>
@@ -21497,10 +21489,9 @@
       <w:r>
         <w:rPr>
           <w:noProof/>
-          <w:lang w:val="lt-LT" w:eastAsia="lt-LT"/>
         </w:rPr>
         <w:drawing>
-          <wp:anchor distT="0" distB="0" distL="114300" distR="114300" simplePos="0" relativeHeight="251663360" behindDoc="1" locked="0" layoutInCell="1" allowOverlap="1" wp14:anchorId="5AA621D4" wp14:editId="326C9FD4">
+          <wp:anchor distT="0" distB="0" distL="114300" distR="114300" simplePos="0" relativeHeight="251661824" behindDoc="1" locked="0" layoutInCell="1" allowOverlap="1" wp14:anchorId="5AA621D4" wp14:editId="326C9FD4">
             <wp:simplePos x="0" y="0"/>
             <wp:positionH relativeFrom="column">
               <wp:posOffset>-559080</wp:posOffset>
@@ -21579,11 +21570,10 @@
       <w:r>
         <w:rPr>
           <w:noProof/>
-          <w:lang w:val="lt-LT" w:eastAsia="lt-LT"/>
         </w:rPr>
         <w:lastRenderedPageBreak/>
         <w:drawing>
-          <wp:anchor distT="0" distB="0" distL="114300" distR="114300" simplePos="0" relativeHeight="251665408" behindDoc="1" locked="0" layoutInCell="1" allowOverlap="1" wp14:anchorId="0C3C4B61" wp14:editId="00248708">
+          <wp:anchor distT="0" distB="0" distL="114300" distR="114300" simplePos="0" relativeHeight="251662848" behindDoc="1" locked="0" layoutInCell="1" allowOverlap="1" wp14:anchorId="0C3C4B61" wp14:editId="00248708">
             <wp:simplePos x="0" y="0"/>
             <wp:positionH relativeFrom="column">
               <wp:posOffset>-250737</wp:posOffset>
@@ -21684,11 +21674,10 @@
       <w:r>
         <w:rPr>
           <w:noProof/>
-          <w:lang w:val="lt-LT" w:eastAsia="lt-LT"/>
         </w:rPr>
         <w:lastRenderedPageBreak/>
         <w:drawing>
-          <wp:anchor distT="0" distB="0" distL="114300" distR="114300" simplePos="0" relativeHeight="251644928" behindDoc="1" locked="0" layoutInCell="1" allowOverlap="1" wp14:anchorId="145CF9A1" wp14:editId="4DE1400C">
+          <wp:anchor distT="0" distB="0" distL="114300" distR="114300" simplePos="0" relativeHeight="251642368" behindDoc="1" locked="0" layoutInCell="1" allowOverlap="1" wp14:anchorId="145CF9A1" wp14:editId="4DE1400C">
             <wp:simplePos x="0" y="0"/>
             <wp:positionH relativeFrom="column">
               <wp:posOffset>-366971</wp:posOffset>
@@ -21776,10 +21765,9 @@
       <w:r>
         <w:rPr>
           <w:noProof/>
-          <w:lang w:val="lt-LT" w:eastAsia="lt-LT"/>
         </w:rPr>
         <w:drawing>
-          <wp:anchor distT="0" distB="0" distL="114300" distR="114300" simplePos="0" relativeHeight="251667456" behindDoc="1" locked="0" layoutInCell="1" allowOverlap="1" wp14:anchorId="5562FB29" wp14:editId="514A280A">
+          <wp:anchor distT="0" distB="0" distL="114300" distR="114300" simplePos="0" relativeHeight="251664896" behindDoc="1" locked="0" layoutInCell="1" allowOverlap="1" wp14:anchorId="5562FB29" wp14:editId="514A280A">
             <wp:simplePos x="0" y="0"/>
             <wp:positionH relativeFrom="column">
               <wp:posOffset>-782320</wp:posOffset>
@@ -21860,12 +21848,12 @@
       <w:pPr>
         <w:pStyle w:val="Heading3"/>
       </w:pPr>
-      <w:bookmarkStart w:id="25" w:name="_Toc477293155"/>
+      <w:bookmarkStart w:id="24" w:name="_Toc477293155"/>
       <w:r>
         <w:lastRenderedPageBreak/>
         <w:t>Darbuotojo posistemė</w:t>
       </w:r>
-      <w:bookmarkEnd w:id="25"/>
+      <w:bookmarkEnd w:id="24"/>
     </w:p>
     <w:p>
       <w:pPr>
@@ -21906,10 +21894,9 @@
       <w:r>
         <w:rPr>
           <w:noProof/>
-          <w:lang w:val="lt-LT" w:eastAsia="lt-LT"/>
         </w:rPr>
         <w:drawing>
-          <wp:anchor distT="0" distB="0" distL="114300" distR="114300" simplePos="0" relativeHeight="251669504" behindDoc="1" locked="0" layoutInCell="1" allowOverlap="1" wp14:anchorId="24EEE0CD" wp14:editId="7B32D1CA">
+          <wp:anchor distT="0" distB="0" distL="114300" distR="114300" simplePos="0" relativeHeight="251666944" behindDoc="1" locked="0" layoutInCell="1" allowOverlap="1" wp14:anchorId="24EEE0CD" wp14:editId="7B32D1CA">
             <wp:simplePos x="0" y="0"/>
             <wp:positionH relativeFrom="column">
               <wp:posOffset>-399592</wp:posOffset>
@@ -21994,10 +21981,9 @@
       <w:r>
         <w:rPr>
           <w:noProof/>
-          <w:lang w:val="lt-LT" w:eastAsia="lt-LT"/>
         </w:rPr>
         <w:drawing>
-          <wp:anchor distT="0" distB="0" distL="114300" distR="114300" simplePos="0" relativeHeight="251671552" behindDoc="1" locked="0" layoutInCell="1" allowOverlap="1" wp14:anchorId="67A730DC" wp14:editId="140A5924">
+          <wp:anchor distT="0" distB="0" distL="114300" distR="114300" simplePos="0" relativeHeight="251668992" behindDoc="1" locked="0" layoutInCell="1" allowOverlap="1" wp14:anchorId="67A730DC" wp14:editId="140A5924">
             <wp:simplePos x="0" y="0"/>
             <wp:positionH relativeFrom="column">
               <wp:posOffset>-1196975</wp:posOffset>
@@ -22082,11 +22068,10 @@
       <w:r>
         <w:rPr>
           <w:noProof/>
-          <w:lang w:val="lt-LT" w:eastAsia="lt-LT"/>
         </w:rPr>
         <w:lastRenderedPageBreak/>
         <w:drawing>
-          <wp:anchor distT="0" distB="0" distL="114300" distR="114300" simplePos="0" relativeHeight="251673600" behindDoc="1" locked="0" layoutInCell="1" allowOverlap="1" wp14:anchorId="6C0A7F29" wp14:editId="69BD33DD">
+          <wp:anchor distT="0" distB="0" distL="114300" distR="114300" simplePos="0" relativeHeight="251671040" behindDoc="1" locked="0" layoutInCell="1" allowOverlap="1" wp14:anchorId="6C0A7F29" wp14:editId="69BD33DD">
             <wp:simplePos x="0" y="0"/>
             <wp:positionH relativeFrom="column">
               <wp:posOffset>-933298</wp:posOffset>
@@ -22184,11 +22169,10 @@
       <w:r>
         <w:rPr>
           <w:noProof/>
-          <w:lang w:val="lt-LT" w:eastAsia="lt-LT"/>
         </w:rPr>
         <w:lastRenderedPageBreak/>
         <w:drawing>
-          <wp:anchor distT="0" distB="0" distL="114300" distR="114300" simplePos="0" relativeHeight="251675648" behindDoc="1" locked="0" layoutInCell="1" allowOverlap="1" wp14:anchorId="1A7B9BC0" wp14:editId="1312CEE6">
+          <wp:anchor distT="0" distB="0" distL="114300" distR="114300" simplePos="0" relativeHeight="251672064" behindDoc="1" locked="0" layoutInCell="1" allowOverlap="1" wp14:anchorId="1A7B9BC0" wp14:editId="1312CEE6">
             <wp:simplePos x="0" y="0"/>
             <wp:positionH relativeFrom="column">
               <wp:posOffset>-782364</wp:posOffset>
@@ -22280,11 +22264,10 @@
       <w:r>
         <w:rPr>
           <w:noProof/>
-          <w:lang w:val="lt-LT" w:eastAsia="lt-LT"/>
         </w:rPr>
         <w:lastRenderedPageBreak/>
         <w:drawing>
-          <wp:anchor distT="0" distB="0" distL="114300" distR="114300" simplePos="0" relativeHeight="251683840" behindDoc="1" locked="0" layoutInCell="1" allowOverlap="1">
+          <wp:anchor distT="0" distB="0" distL="114300" distR="114300" simplePos="0" relativeHeight="251676160" behindDoc="1" locked="0" layoutInCell="1" allowOverlap="1">
             <wp:simplePos x="0" y="0"/>
             <wp:positionH relativeFrom="column">
               <wp:posOffset>-673659</wp:posOffset>
@@ -22376,11 +22359,10 @@
       <w:r>
         <w:rPr>
           <w:noProof/>
-          <w:lang w:val="lt-LT" w:eastAsia="lt-LT"/>
         </w:rPr>
         <w:lastRenderedPageBreak/>
         <w:drawing>
-          <wp:anchor distT="0" distB="0" distL="114300" distR="114300" simplePos="0" relativeHeight="251685888" behindDoc="1" locked="0" layoutInCell="1" allowOverlap="1">
+          <wp:anchor distT="0" distB="0" distL="114300" distR="114300" simplePos="0" relativeHeight="251677184" behindDoc="1" locked="0" layoutInCell="1" allowOverlap="1">
             <wp:simplePos x="0" y="0"/>
             <wp:positionH relativeFrom="column">
               <wp:posOffset>-455295</wp:posOffset>
@@ -22472,11 +22454,10 @@
       <w:r>
         <w:rPr>
           <w:noProof/>
-          <w:lang w:val="lt-LT" w:eastAsia="lt-LT"/>
         </w:rPr>
         <w:lastRenderedPageBreak/>
         <w:drawing>
-          <wp:anchor distT="0" distB="0" distL="114300" distR="114300" simplePos="0" relativeHeight="251687936" behindDoc="1" locked="0" layoutInCell="1" allowOverlap="1">
+          <wp:anchor distT="0" distB="0" distL="114300" distR="114300" simplePos="0" relativeHeight="251678208" behindDoc="1" locked="0" layoutInCell="1" allowOverlap="1">
             <wp:simplePos x="0" y="0"/>
             <wp:positionH relativeFrom="column">
               <wp:posOffset>-905671</wp:posOffset>
@@ -22584,10 +22565,9 @@
       <w:r>
         <w:rPr>
           <w:noProof/>
-          <w:lang w:val="lt-LT" w:eastAsia="lt-LT"/>
         </w:rPr>
         <w:drawing>
-          <wp:anchor distT="0" distB="0" distL="114300" distR="114300" simplePos="0" relativeHeight="251677696" behindDoc="1" locked="0" layoutInCell="1" allowOverlap="1" wp14:anchorId="35B79E52" wp14:editId="604184E8">
+          <wp:anchor distT="0" distB="0" distL="114300" distR="114300" simplePos="0" relativeHeight="251673088" behindDoc="1" locked="0" layoutInCell="1" allowOverlap="1" wp14:anchorId="35B79E52" wp14:editId="604184E8">
             <wp:simplePos x="0" y="0"/>
             <wp:positionH relativeFrom="column">
               <wp:posOffset>-420857</wp:posOffset>
@@ -22666,11 +22646,10 @@
       <w:r>
         <w:rPr>
           <w:noProof/>
-          <w:lang w:val="lt-LT" w:eastAsia="lt-LT"/>
         </w:rPr>
         <w:lastRenderedPageBreak/>
         <w:drawing>
-          <wp:anchor distT="0" distB="0" distL="114300" distR="114300" simplePos="0" relativeHeight="251689984" behindDoc="1" locked="0" layoutInCell="1" allowOverlap="1">
+          <wp:anchor distT="0" distB="0" distL="114300" distR="114300" simplePos="0" relativeHeight="251679232" behindDoc="1" locked="0" layoutInCell="1" allowOverlap="1">
             <wp:simplePos x="0" y="0"/>
             <wp:positionH relativeFrom="column">
               <wp:posOffset>-755546</wp:posOffset>
@@ -22770,11 +22749,11 @@
       <w:pPr>
         <w:pStyle w:val="Heading3"/>
       </w:pPr>
-      <w:bookmarkStart w:id="26" w:name="_Toc477293156"/>
+      <w:bookmarkStart w:id="25" w:name="_Toc477293156"/>
       <w:r>
         <w:t>Administratoriaus posistemė</w:t>
       </w:r>
-      <w:bookmarkEnd w:id="26"/>
+      <w:bookmarkEnd w:id="25"/>
     </w:p>
     <w:p>
       <w:pPr>
@@ -22816,10 +22795,9 @@
       <w:r>
         <w:rPr>
           <w:noProof/>
-          <w:lang w:val="lt-LT" w:eastAsia="lt-LT"/>
         </w:rPr>
         <w:drawing>
-          <wp:anchor distT="0" distB="0" distL="114300" distR="114300" simplePos="0" relativeHeight="251692032" behindDoc="1" locked="0" layoutInCell="1" allowOverlap="1">
+          <wp:anchor distT="0" distB="0" distL="114300" distR="114300" simplePos="0" relativeHeight="251680256" behindDoc="1" locked="0" layoutInCell="1" allowOverlap="1">
             <wp:simplePos x="0" y="0"/>
             <wp:positionH relativeFrom="column">
               <wp:posOffset>-359410</wp:posOffset>
@@ -22914,10 +22892,9 @@
       <w:r>
         <w:rPr>
           <w:noProof/>
-          <w:lang w:val="lt-LT" w:eastAsia="lt-LT"/>
         </w:rPr>
         <w:drawing>
-          <wp:anchor distT="0" distB="0" distL="114300" distR="114300" simplePos="0" relativeHeight="251649024" behindDoc="1" locked="0" layoutInCell="1" allowOverlap="1" wp14:anchorId="366103D2" wp14:editId="42DC6921">
+          <wp:anchor distT="0" distB="0" distL="114300" distR="114300" simplePos="0" relativeHeight="251646464" behindDoc="1" locked="0" layoutInCell="1" allowOverlap="1" wp14:anchorId="366103D2" wp14:editId="42DC6921">
             <wp:simplePos x="0" y="0"/>
             <wp:positionH relativeFrom="column">
               <wp:posOffset>-420858</wp:posOffset>
@@ -22996,11 +22973,10 @@
       <w:r>
         <w:rPr>
           <w:noProof/>
-          <w:lang w:val="lt-LT" w:eastAsia="lt-LT"/>
         </w:rPr>
         <w:lastRenderedPageBreak/>
         <w:drawing>
-          <wp:anchor distT="0" distB="0" distL="114300" distR="114300" simplePos="0" relativeHeight="251651072" behindDoc="1" locked="0" layoutInCell="1" allowOverlap="1" wp14:anchorId="1CB9E8AA" wp14:editId="231F74C9">
+          <wp:anchor distT="0" distB="0" distL="114300" distR="114300" simplePos="0" relativeHeight="251648512" behindDoc="1" locked="0" layoutInCell="1" allowOverlap="1" wp14:anchorId="1CB9E8AA" wp14:editId="231F74C9">
             <wp:simplePos x="0" y="0"/>
             <wp:positionH relativeFrom="column">
               <wp:posOffset>-622876</wp:posOffset>
@@ -23091,7 +23067,7 @@
           <w:sz w:val="28"/>
         </w:rPr>
       </w:pPr>
-      <w:bookmarkStart w:id="27" w:name="_Toc477293157"/>
+      <w:bookmarkStart w:id="26" w:name="_Toc477293157"/>
       <w:r>
         <w:rPr>
           <w:sz w:val="28"/>
@@ -23099,7 +23075,7 @@
         <w:lastRenderedPageBreak/>
         <w:t>Dalykinės srities modelis</w:t>
       </w:r>
-      <w:bookmarkEnd w:id="27"/>
+      <w:bookmarkEnd w:id="26"/>
     </w:p>
     <w:p>
       <w:pPr>
@@ -23109,14 +23085,14 @@
           <w:color w:val="auto"/>
         </w:rPr>
       </w:pPr>
-      <w:bookmarkStart w:id="28" w:name="_Toc477293158"/>
+      <w:bookmarkStart w:id="27" w:name="_Toc477293158"/>
       <w:r>
         <w:rPr>
           <w:color w:val="auto"/>
         </w:rPr>
         <w:t>Dalykinės srities esybių klasių diagrama.</w:t>
       </w:r>
-      <w:bookmarkEnd w:id="28"/>
+      <w:bookmarkEnd w:id="27"/>
     </w:p>
     <w:p>
       <w:pPr>
@@ -23130,7 +23106,7 @@
       <w:r>
         <w:rPr>
           <w:noProof/>
-          <w:lang w:eastAsia="lt-LT"/>
+          <w:lang w:val="en-US"/>
         </w:rPr>
         <w:drawing>
           <wp:inline distT="0" distB="0" distL="0" distR="0" wp14:anchorId="6B88041B" wp14:editId="01BE51A4">
@@ -23234,7 +23210,7 @@
       <w:r>
         <w:rPr>
           <w:noProof/>
-          <w:lang w:eastAsia="lt-LT"/>
+          <w:lang w:val="en-US"/>
         </w:rPr>
         <w:drawing>
           <wp:inline distT="0" distB="0" distL="0" distR="0" wp14:anchorId="12530337" wp14:editId="15324783">
@@ -23337,7 +23313,7 @@
       <w:r>
         <w:rPr>
           <w:noProof/>
-          <w:lang w:eastAsia="lt-LT"/>
+          <w:lang w:val="en-US"/>
         </w:rPr>
         <w:lastRenderedPageBreak/>
         <w:drawing>
@@ -23454,7 +23430,7 @@
           <w:color w:val="auto"/>
         </w:rPr>
       </w:pPr>
-      <w:bookmarkStart w:id="29" w:name="_Toc477293159"/>
+      <w:bookmarkStart w:id="28" w:name="_Toc477293159"/>
       <w:r>
         <w:rPr>
           <w:color w:val="auto"/>
@@ -23462,7 +23438,7 @@
         <w:lastRenderedPageBreak/>
         <w:t>Esminių esybių būsenų diagramos</w:t>
       </w:r>
-      <w:bookmarkEnd w:id="29"/>
+      <w:bookmarkEnd w:id="28"/>
     </w:p>
     <w:p>
       <w:pPr>
@@ -23475,10 +23451,9 @@
       <w:r>
         <w:rPr>
           <w:noProof/>
-          <w:lang w:val="lt-LT" w:eastAsia="lt-LT"/>
         </w:rPr>
         <w:drawing>
-          <wp:anchor distT="0" distB="0" distL="114300" distR="114300" simplePos="0" relativeHeight="251659776" behindDoc="1" locked="0" layoutInCell="1" allowOverlap="1">
+          <wp:anchor distT="0" distB="0" distL="114300" distR="114300" simplePos="0" relativeHeight="251658752" behindDoc="1" locked="0" layoutInCell="1" allowOverlap="1">
             <wp:simplePos x="0" y="0"/>
             <wp:positionH relativeFrom="column">
               <wp:posOffset>-361315</wp:posOffset>
@@ -23706,7 +23681,6 @@
       <w:r>
         <w:rPr>
           <w:noProof/>
-          <w:lang w:val="lt-LT" w:eastAsia="lt-LT"/>
         </w:rPr>
         <w:drawing>
           <wp:inline distT="0" distB="0" distL="0" distR="0" wp14:anchorId="69313F69" wp14:editId="2952D107">
@@ -23745,9 +23719,1597 @@
         </w:drawing>
       </w:r>
     </w:p>
+    <w:p>
+      <w:pPr>
+        <w:spacing w:after="0" w:line="240" w:lineRule="auto"/>
+        <w:jc w:val="left"/>
+        <w:rPr>
+          <w:rFonts w:eastAsia="Times New Roman"/>
+          <w:szCs w:val="20"/>
+        </w:rPr>
+      </w:pPr>
+      <w:r>
+        <w:br w:type="page"/>
+      </w:r>
+    </w:p>
+    <w:p>
+      <w:pPr>
+        <w:pStyle w:val="Heading1"/>
+      </w:pPr>
+      <w:r>
+        <w:lastRenderedPageBreak/>
+        <w:t>Sistemos Projekto modelis</w:t>
+      </w:r>
+    </w:p>
+    <w:p>
+      <w:pPr>
+        <w:pStyle w:val="Heading2"/>
+      </w:pPr>
+      <w:r>
+        <w:t>Sistemos loginė architektūra</w:t>
+      </w:r>
+    </w:p>
+    <w:p>
+      <w:pPr>
+        <w:spacing w:after="0" w:line="240" w:lineRule="auto"/>
+        <w:jc w:val="left"/>
+      </w:pPr>
+      <w:r>
+        <w:br w:type="page"/>
+      </w:r>
+    </w:p>
+    <w:p>
+      <w:pPr>
+        <w:pStyle w:val="Heading2"/>
+        <w:rPr>
+          <w:sz w:val="26"/>
+        </w:rPr>
+      </w:pPr>
+      <w:r>
+        <w:lastRenderedPageBreak/>
+        <w:t>Panaudojimo atvejų sekų diagramos</w:t>
+      </w:r>
+    </w:p>
+    <w:p>
+      <w:pPr>
+        <w:pStyle w:val="Heading3"/>
+      </w:pPr>
+      <w:r>
+        <w:t>Administratorius</w:t>
+      </w:r>
+    </w:p>
+    <w:p>
+      <w:pPr>
+        <w:pStyle w:val="Heading3"/>
+        <w:numPr>
+          <w:ilvl w:val="0"/>
+          <w:numId w:val="0"/>
+        </w:numPr>
+        <w:ind w:left="720"/>
+      </w:pPr>
+      <w:r>
+        <w:rPr>
+          <w:noProof/>
+          <w:lang w:val="en-US"/>
+        </w:rPr>
+        <w:drawing>
+          <wp:anchor distT="0" distB="0" distL="114300" distR="114300" simplePos="0" relativeHeight="251642880" behindDoc="1" locked="0" layoutInCell="1" allowOverlap="1">
+            <wp:simplePos x="0" y="0"/>
+            <wp:positionH relativeFrom="column">
+              <wp:posOffset>-908050</wp:posOffset>
+            </wp:positionH>
+            <wp:positionV relativeFrom="paragraph">
+              <wp:posOffset>238760</wp:posOffset>
+            </wp:positionV>
+            <wp:extent cx="7667625" cy="5498372"/>
+            <wp:effectExtent l="0" t="0" r="0" b="0"/>
+            <wp:wrapTight wrapText="bothSides">
+              <wp:wrapPolygon edited="0">
+                <wp:start x="0" y="0"/>
+                <wp:lineTo x="0" y="21555"/>
+                <wp:lineTo x="21520" y="21555"/>
+                <wp:lineTo x="21520" y="0"/>
+                <wp:lineTo x="0" y="0"/>
+              </wp:wrapPolygon>
+            </wp:wrapTight>
+            <wp:docPr id="25" name="Picture 25"/>
+            <wp:cNvGraphicFramePr>
+              <a:graphicFrameLocks xmlns:a="http://schemas.openxmlformats.org/drawingml/2006/main" noChangeAspect="1"/>
+            </wp:cNvGraphicFramePr>
+            <a:graphic xmlns:a="http://schemas.openxmlformats.org/drawingml/2006/main">
+              <a:graphicData uri="http://schemas.openxmlformats.org/drawingml/2006/picture">
+                <pic:pic xmlns:pic="http://schemas.openxmlformats.org/drawingml/2006/picture">
+                  <pic:nvPicPr>
+                    <pic:cNvPr id="1" name=""/>
+                    <pic:cNvPicPr/>
+                  </pic:nvPicPr>
+                  <pic:blipFill>
+                    <a:blip r:embed="rId48">
+                      <a:extLst>
+                        <a:ext uri="{28A0092B-C50C-407E-A947-70E740481C1C}">
+                          <a14:useLocalDpi xmlns:a14="http://schemas.microsoft.com/office/drawing/2010/main" val="0"/>
+                        </a:ext>
+                      </a:extLst>
+                    </a:blip>
+                    <a:stretch>
+                      <a:fillRect/>
+                    </a:stretch>
+                  </pic:blipFill>
+                  <pic:spPr>
+                    <a:xfrm>
+                      <a:off x="0" y="0"/>
+                      <a:ext cx="7667625" cy="5498372"/>
+                    </a:xfrm>
+                    <a:prstGeom prst="rect">
+                      <a:avLst/>
+                    </a:prstGeom>
+                  </pic:spPr>
+                </pic:pic>
+              </a:graphicData>
+            </a:graphic>
+            <wp14:sizeRelH relativeFrom="margin">
+              <wp14:pctWidth>0</wp14:pctWidth>
+            </wp14:sizeRelH>
+            <wp14:sizeRelV relativeFrom="margin">
+              <wp14:pctHeight>0</wp14:pctHeight>
+            </wp14:sizeRelV>
+          </wp:anchor>
+        </w:drawing>
+      </w:r>
+      <w:r>
+        <w:t>Matyti vartotojų sąrašą</w:t>
+      </w:r>
+    </w:p>
+    <w:p>
+      <w:pPr>
+        <w:pStyle w:val="Heading3"/>
+        <w:numPr>
+          <w:ilvl w:val="0"/>
+          <w:numId w:val="0"/>
+        </w:numPr>
+        <w:rPr>
+          <w:color w:val="000000"/>
+          <w:szCs w:val="26"/>
+        </w:rPr>
+      </w:pPr>
+      <w:r>
+        <w:rPr>
+          <w:noProof/>
+          <w:lang w:val="en-US"/>
+        </w:rPr>
+        <w:lastRenderedPageBreak/>
+        <w:drawing>
+          <wp:anchor distT="0" distB="0" distL="114300" distR="114300" simplePos="0" relativeHeight="251644928" behindDoc="1" locked="0" layoutInCell="1" allowOverlap="1">
+            <wp:simplePos x="0" y="0"/>
+            <wp:positionH relativeFrom="column">
+              <wp:posOffset>-1089025</wp:posOffset>
+            </wp:positionH>
+            <wp:positionV relativeFrom="paragraph">
+              <wp:posOffset>247015</wp:posOffset>
+            </wp:positionV>
+            <wp:extent cx="7162800" cy="3465195"/>
+            <wp:effectExtent l="0" t="0" r="0" b="0"/>
+            <wp:wrapTight wrapText="bothSides">
+              <wp:wrapPolygon edited="0">
+                <wp:start x="0" y="0"/>
+                <wp:lineTo x="0" y="21493"/>
+                <wp:lineTo x="21543" y="21493"/>
+                <wp:lineTo x="21543" y="0"/>
+                <wp:lineTo x="0" y="0"/>
+              </wp:wrapPolygon>
+            </wp:wrapTight>
+            <wp:docPr id="26" name="Picture 26"/>
+            <wp:cNvGraphicFramePr>
+              <a:graphicFrameLocks xmlns:a="http://schemas.openxmlformats.org/drawingml/2006/main" noChangeAspect="1"/>
+            </wp:cNvGraphicFramePr>
+            <a:graphic xmlns:a="http://schemas.openxmlformats.org/drawingml/2006/main">
+              <a:graphicData uri="http://schemas.openxmlformats.org/drawingml/2006/picture">
+                <pic:pic xmlns:pic="http://schemas.openxmlformats.org/drawingml/2006/picture">
+                  <pic:nvPicPr>
+                    <pic:cNvPr id="1" name=""/>
+                    <pic:cNvPicPr/>
+                  </pic:nvPicPr>
+                  <pic:blipFill>
+                    <a:blip r:embed="rId49">
+                      <a:extLst>
+                        <a:ext uri="{28A0092B-C50C-407E-A947-70E740481C1C}">
+                          <a14:useLocalDpi xmlns:a14="http://schemas.microsoft.com/office/drawing/2010/main" val="0"/>
+                        </a:ext>
+                      </a:extLst>
+                    </a:blip>
+                    <a:stretch>
+                      <a:fillRect/>
+                    </a:stretch>
+                  </pic:blipFill>
+                  <pic:spPr>
+                    <a:xfrm>
+                      <a:off x="0" y="0"/>
+                      <a:ext cx="7162800" cy="3465195"/>
+                    </a:xfrm>
+                    <a:prstGeom prst="rect">
+                      <a:avLst/>
+                    </a:prstGeom>
+                  </pic:spPr>
+                </pic:pic>
+              </a:graphicData>
+            </a:graphic>
+            <wp14:sizeRelH relativeFrom="margin">
+              <wp14:pctWidth>0</wp14:pctWidth>
+            </wp14:sizeRelH>
+            <wp14:sizeRelV relativeFrom="margin">
+              <wp14:pctHeight>0</wp14:pctHeight>
+            </wp14:sizeRelV>
+          </wp:anchor>
+        </w:drawing>
+      </w:r>
+      <w:r>
+        <w:rPr>
+          <w:color w:val="000000"/>
+          <w:szCs w:val="26"/>
+          <w:lang w:val="en-US"/>
+        </w:rPr>
+        <w:t>Redaguoti vartotoj</w:t>
+      </w:r>
+      <w:r>
+        <w:rPr>
+          <w:color w:val="000000"/>
+          <w:szCs w:val="26"/>
+        </w:rPr>
+        <w:t>ą</w:t>
+      </w:r>
+    </w:p>
+    <w:p/>
+    <w:p>
+      <w:r>
+        <w:t>Sukurti paskyrą</w:t>
+      </w:r>
+    </w:p>
+    <w:p>
+      <w:r>
+        <w:rPr>
+          <w:noProof/>
+          <w:lang w:val="en-US"/>
+        </w:rPr>
+        <w:drawing>
+          <wp:inline distT="0" distB="0" distL="0" distR="0" wp14:anchorId="66E60419" wp14:editId="748721FF">
+            <wp:extent cx="5759450" cy="3195320"/>
+            <wp:effectExtent l="0" t="0" r="0" b="0"/>
+            <wp:docPr id="60" name="Picture 60"/>
+            <wp:cNvGraphicFramePr>
+              <a:graphicFrameLocks xmlns:a="http://schemas.openxmlformats.org/drawingml/2006/main" noChangeAspect="1"/>
+            </wp:cNvGraphicFramePr>
+            <a:graphic xmlns:a="http://schemas.openxmlformats.org/drawingml/2006/main">
+              <a:graphicData uri="http://schemas.openxmlformats.org/drawingml/2006/picture">
+                <pic:pic xmlns:pic="http://schemas.openxmlformats.org/drawingml/2006/picture">
+                  <pic:nvPicPr>
+                    <pic:cNvPr id="1" name=""/>
+                    <pic:cNvPicPr/>
+                  </pic:nvPicPr>
+                  <pic:blipFill>
+                    <a:blip r:embed="rId50"/>
+                    <a:stretch>
+                      <a:fillRect/>
+                    </a:stretch>
+                  </pic:blipFill>
+                  <pic:spPr>
+                    <a:xfrm>
+                      <a:off x="0" y="0"/>
+                      <a:ext cx="5759450" cy="3195320"/>
+                    </a:xfrm>
+                    <a:prstGeom prst="rect">
+                      <a:avLst/>
+                    </a:prstGeom>
+                  </pic:spPr>
+                </pic:pic>
+              </a:graphicData>
+            </a:graphic>
+          </wp:inline>
+        </w:drawing>
+      </w:r>
+    </w:p>
+    <w:p>
+      <w:pPr>
+        <w:pStyle w:val="Heading3"/>
+        <w:rPr>
+          <w:lang w:val="en-US"/>
+        </w:rPr>
+      </w:pPr>
+      <w:r>
+        <w:rPr>
+          <w:lang w:val="en-US"/>
+        </w:rPr>
+        <w:t>Klientas</w:t>
+      </w:r>
+    </w:p>
+    <w:p>
+      <w:r>
+        <w:rPr>
+          <w:lang w:val="en-US"/>
+        </w:rPr>
+        <w:t>At</w:t>
+      </w:r>
+      <w:r>
+        <w:t>šaukti nuomos sutartį</w:t>
+      </w:r>
+    </w:p>
+    <w:p>
+      <w:r>
+        <w:t>&lt;Missing&gt;</w:t>
+      </w:r>
+    </w:p>
+    <w:p>
+      <w:r>
+        <w:rPr>
+          <w:noProof/>
+          <w:lang w:val="en-US"/>
+        </w:rPr>
+        <w:lastRenderedPageBreak/>
+        <w:drawing>
+          <wp:anchor distT="0" distB="0" distL="114300" distR="114300" simplePos="0" relativeHeight="251649024" behindDoc="1" locked="0" layoutInCell="1" allowOverlap="1">
+            <wp:simplePos x="0" y="0"/>
+            <wp:positionH relativeFrom="column">
+              <wp:posOffset>-822960</wp:posOffset>
+            </wp:positionH>
+            <wp:positionV relativeFrom="paragraph">
+              <wp:posOffset>255270</wp:posOffset>
+            </wp:positionV>
+            <wp:extent cx="6734175" cy="3629660"/>
+            <wp:effectExtent l="0" t="0" r="0" b="0"/>
+            <wp:wrapTight wrapText="bothSides">
+              <wp:wrapPolygon edited="0">
+                <wp:start x="0" y="0"/>
+                <wp:lineTo x="0" y="21540"/>
+                <wp:lineTo x="21569" y="21540"/>
+                <wp:lineTo x="21569" y="0"/>
+                <wp:lineTo x="0" y="0"/>
+              </wp:wrapPolygon>
+            </wp:wrapTight>
+            <wp:docPr id="27" name="Picture 27"/>
+            <wp:cNvGraphicFramePr>
+              <a:graphicFrameLocks xmlns:a="http://schemas.openxmlformats.org/drawingml/2006/main" noChangeAspect="1"/>
+            </wp:cNvGraphicFramePr>
+            <a:graphic xmlns:a="http://schemas.openxmlformats.org/drawingml/2006/main">
+              <a:graphicData uri="http://schemas.openxmlformats.org/drawingml/2006/picture">
+                <pic:pic xmlns:pic="http://schemas.openxmlformats.org/drawingml/2006/picture">
+                  <pic:nvPicPr>
+                    <pic:cNvPr id="1" name=""/>
+                    <pic:cNvPicPr/>
+                  </pic:nvPicPr>
+                  <pic:blipFill>
+                    <a:blip r:embed="rId51">
+                      <a:extLst>
+                        <a:ext uri="{28A0092B-C50C-407E-A947-70E740481C1C}">
+                          <a14:useLocalDpi xmlns:a14="http://schemas.microsoft.com/office/drawing/2010/main" val="0"/>
+                        </a:ext>
+                      </a:extLst>
+                    </a:blip>
+                    <a:stretch>
+                      <a:fillRect/>
+                    </a:stretch>
+                  </pic:blipFill>
+                  <pic:spPr>
+                    <a:xfrm>
+                      <a:off x="0" y="0"/>
+                      <a:ext cx="6734175" cy="3629660"/>
+                    </a:xfrm>
+                    <a:prstGeom prst="rect">
+                      <a:avLst/>
+                    </a:prstGeom>
+                  </pic:spPr>
+                </pic:pic>
+              </a:graphicData>
+            </a:graphic>
+            <wp14:sizeRelH relativeFrom="margin">
+              <wp14:pctWidth>0</wp14:pctWidth>
+            </wp14:sizeRelH>
+            <wp14:sizeRelV relativeFrom="margin">
+              <wp14:pctHeight>0</wp14:pctHeight>
+            </wp14:sizeRelV>
+          </wp:anchor>
+        </w:drawing>
+      </w:r>
+      <w:r>
+        <w:t>Įvertinti aptarnavusį darbuotoją</w:t>
+      </w:r>
+    </w:p>
+    <w:p>
+      <w:r>
+        <w:rPr>
+          <w:noProof/>
+          <w:lang w:val="en-US"/>
+        </w:rPr>
+        <w:drawing>
+          <wp:anchor distT="0" distB="0" distL="114300" distR="114300" simplePos="0" relativeHeight="251646976" behindDoc="1" locked="0" layoutInCell="1" allowOverlap="1">
+            <wp:simplePos x="0" y="0"/>
+            <wp:positionH relativeFrom="column">
+              <wp:posOffset>-1203325</wp:posOffset>
+            </wp:positionH>
+            <wp:positionV relativeFrom="paragraph">
+              <wp:posOffset>294640</wp:posOffset>
+            </wp:positionV>
+            <wp:extent cx="7334250" cy="3608070"/>
+            <wp:effectExtent l="0" t="0" r="0" b="0"/>
+            <wp:wrapTight wrapText="bothSides">
+              <wp:wrapPolygon edited="0">
+                <wp:start x="0" y="0"/>
+                <wp:lineTo x="0" y="21440"/>
+                <wp:lineTo x="21544" y="21440"/>
+                <wp:lineTo x="21544" y="0"/>
+                <wp:lineTo x="0" y="0"/>
+              </wp:wrapPolygon>
+            </wp:wrapTight>
+            <wp:docPr id="28" name="Picture 28"/>
+            <wp:cNvGraphicFramePr>
+              <a:graphicFrameLocks xmlns:a="http://schemas.openxmlformats.org/drawingml/2006/main" noChangeAspect="1"/>
+            </wp:cNvGraphicFramePr>
+            <a:graphic xmlns:a="http://schemas.openxmlformats.org/drawingml/2006/main">
+              <a:graphicData uri="http://schemas.openxmlformats.org/drawingml/2006/picture">
+                <pic:pic xmlns:pic="http://schemas.openxmlformats.org/drawingml/2006/picture">
+                  <pic:nvPicPr>
+                    <pic:cNvPr id="1" name=""/>
+                    <pic:cNvPicPr/>
+                  </pic:nvPicPr>
+                  <pic:blipFill>
+                    <a:blip r:embed="rId52">
+                      <a:extLst>
+                        <a:ext uri="{28A0092B-C50C-407E-A947-70E740481C1C}">
+                          <a14:useLocalDpi xmlns:a14="http://schemas.microsoft.com/office/drawing/2010/main" val="0"/>
+                        </a:ext>
+                      </a:extLst>
+                    </a:blip>
+                    <a:stretch>
+                      <a:fillRect/>
+                    </a:stretch>
+                  </pic:blipFill>
+                  <pic:spPr>
+                    <a:xfrm>
+                      <a:off x="0" y="0"/>
+                      <a:ext cx="7334250" cy="3608070"/>
+                    </a:xfrm>
+                    <a:prstGeom prst="rect">
+                      <a:avLst/>
+                    </a:prstGeom>
+                  </pic:spPr>
+                </pic:pic>
+              </a:graphicData>
+            </a:graphic>
+            <wp14:sizeRelH relativeFrom="margin">
+              <wp14:pctWidth>0</wp14:pctWidth>
+            </wp14:sizeRelH>
+            <wp14:sizeRelV relativeFrom="margin">
+              <wp14:pctHeight>0</wp14:pctHeight>
+            </wp14:sizeRelV>
+          </wp:anchor>
+        </w:drawing>
+      </w:r>
+      <w:r>
+        <w:t>Įvertinti nuomuotą transporto priemonę</w:t>
+      </w:r>
+    </w:p>
+    <w:p>
+      <w:r>
+        <w:rPr>
+          <w:noProof/>
+          <w:lang w:val="en-US"/>
+        </w:rPr>
+        <w:lastRenderedPageBreak/>
+        <w:drawing>
+          <wp:anchor distT="0" distB="0" distL="114300" distR="114300" simplePos="0" relativeHeight="251652096" behindDoc="1" locked="0" layoutInCell="1" allowOverlap="1">
+            <wp:simplePos x="0" y="0"/>
+            <wp:positionH relativeFrom="column">
+              <wp:posOffset>-1099185</wp:posOffset>
+            </wp:positionH>
+            <wp:positionV relativeFrom="paragraph">
+              <wp:posOffset>287020</wp:posOffset>
+            </wp:positionV>
+            <wp:extent cx="7251700" cy="4886325"/>
+            <wp:effectExtent l="0" t="0" r="0" b="0"/>
+            <wp:wrapTight wrapText="bothSides">
+              <wp:wrapPolygon edited="0">
+                <wp:start x="0" y="0"/>
+                <wp:lineTo x="0" y="21558"/>
+                <wp:lineTo x="21562" y="21558"/>
+                <wp:lineTo x="21562" y="0"/>
+                <wp:lineTo x="0" y="0"/>
+              </wp:wrapPolygon>
+            </wp:wrapTight>
+            <wp:docPr id="30" name="Picture 30"/>
+            <wp:cNvGraphicFramePr>
+              <a:graphicFrameLocks xmlns:a="http://schemas.openxmlformats.org/drawingml/2006/main" noChangeAspect="1"/>
+            </wp:cNvGraphicFramePr>
+            <a:graphic xmlns:a="http://schemas.openxmlformats.org/drawingml/2006/main">
+              <a:graphicData uri="http://schemas.openxmlformats.org/drawingml/2006/picture">
+                <pic:pic xmlns:pic="http://schemas.openxmlformats.org/drawingml/2006/picture">
+                  <pic:nvPicPr>
+                    <pic:cNvPr id="1" name=""/>
+                    <pic:cNvPicPr/>
+                  </pic:nvPicPr>
+                  <pic:blipFill>
+                    <a:blip r:embed="rId53">
+                      <a:extLst>
+                        <a:ext uri="{28A0092B-C50C-407E-A947-70E740481C1C}">
+                          <a14:useLocalDpi xmlns:a14="http://schemas.microsoft.com/office/drawing/2010/main" val="0"/>
+                        </a:ext>
+                      </a:extLst>
+                    </a:blip>
+                    <a:stretch>
+                      <a:fillRect/>
+                    </a:stretch>
+                  </pic:blipFill>
+                  <pic:spPr>
+                    <a:xfrm>
+                      <a:off x="0" y="0"/>
+                      <a:ext cx="7251700" cy="4886325"/>
+                    </a:xfrm>
+                    <a:prstGeom prst="rect">
+                      <a:avLst/>
+                    </a:prstGeom>
+                  </pic:spPr>
+                </pic:pic>
+              </a:graphicData>
+            </a:graphic>
+            <wp14:sizeRelH relativeFrom="margin">
+              <wp14:pctWidth>0</wp14:pctWidth>
+            </wp14:sizeRelH>
+            <wp14:sizeRelV relativeFrom="margin">
+              <wp14:pctHeight>0</wp14:pctHeight>
+            </wp14:sizeRelV>
+          </wp:anchor>
+        </w:drawing>
+      </w:r>
+      <w:r>
+        <w:t>Užregistruoti įvykį</w:t>
+      </w:r>
+    </w:p>
+    <w:p>
+      <w:r>
+        <w:rPr>
+          <w:noProof/>
+          <w:lang w:val="en-US"/>
+        </w:rPr>
+        <w:lastRenderedPageBreak/>
+        <w:drawing>
+          <wp:anchor distT="0" distB="0" distL="114300" distR="114300" simplePos="0" relativeHeight="251650048" behindDoc="1" locked="0" layoutInCell="1" allowOverlap="1">
+            <wp:simplePos x="0" y="0"/>
+            <wp:positionH relativeFrom="column">
+              <wp:posOffset>-1079500</wp:posOffset>
+            </wp:positionH>
+            <wp:positionV relativeFrom="paragraph">
+              <wp:posOffset>247650</wp:posOffset>
+            </wp:positionV>
+            <wp:extent cx="7486650" cy="7461860"/>
+            <wp:effectExtent l="0" t="0" r="0" b="0"/>
+            <wp:wrapTight wrapText="bothSides">
+              <wp:wrapPolygon edited="0">
+                <wp:start x="0" y="0"/>
+                <wp:lineTo x="0" y="21563"/>
+                <wp:lineTo x="21545" y="21563"/>
+                <wp:lineTo x="21545" y="0"/>
+                <wp:lineTo x="0" y="0"/>
+              </wp:wrapPolygon>
+            </wp:wrapTight>
+            <wp:docPr id="29" name="Picture 29"/>
+            <wp:cNvGraphicFramePr>
+              <a:graphicFrameLocks xmlns:a="http://schemas.openxmlformats.org/drawingml/2006/main" noChangeAspect="1"/>
+            </wp:cNvGraphicFramePr>
+            <a:graphic xmlns:a="http://schemas.openxmlformats.org/drawingml/2006/main">
+              <a:graphicData uri="http://schemas.openxmlformats.org/drawingml/2006/picture">
+                <pic:pic xmlns:pic="http://schemas.openxmlformats.org/drawingml/2006/picture">
+                  <pic:nvPicPr>
+                    <pic:cNvPr id="0" name="Picture 1"/>
+                    <pic:cNvPicPr>
+                      <a:picLocks noChangeAspect="1" noChangeArrowheads="1"/>
+                    </pic:cNvPicPr>
+                  </pic:nvPicPr>
+                  <pic:blipFill>
+                    <a:blip r:embed="rId54">
+                      <a:extLst>
+                        <a:ext uri="{28A0092B-C50C-407E-A947-70E740481C1C}">
+                          <a14:useLocalDpi xmlns:a14="http://schemas.microsoft.com/office/drawing/2010/main" val="0"/>
+                        </a:ext>
+                      </a:extLst>
+                    </a:blip>
+                    <a:srcRect/>
+                    <a:stretch>
+                      <a:fillRect/>
+                    </a:stretch>
+                  </pic:blipFill>
+                  <pic:spPr bwMode="auto">
+                    <a:xfrm>
+                      <a:off x="0" y="0"/>
+                      <a:ext cx="7487337" cy="7462545"/>
+                    </a:xfrm>
+                    <a:prstGeom prst="rect">
+                      <a:avLst/>
+                    </a:prstGeom>
+                    <a:noFill/>
+                    <a:ln>
+                      <a:noFill/>
+                    </a:ln>
+                  </pic:spPr>
+                </pic:pic>
+              </a:graphicData>
+            </a:graphic>
+            <wp14:sizeRelH relativeFrom="margin">
+              <wp14:pctWidth>0</wp14:pctWidth>
+            </wp14:sizeRelH>
+            <wp14:sizeRelV relativeFrom="margin">
+              <wp14:pctHeight>0</wp14:pctHeight>
+            </wp14:sizeRelV>
+          </wp:anchor>
+        </w:drawing>
+      </w:r>
+      <w:r>
+        <w:t>Sudaryti nuomos sutartį</w:t>
+      </w:r>
+    </w:p>
+    <w:p/>
+    <w:p/>
+    <w:p/>
+    <w:p/>
+    <w:p/>
+    <w:p>
+      <w:pPr>
+        <w:pStyle w:val="Heading3"/>
+        <w:numPr>
+          <w:ilvl w:val="0"/>
+          <w:numId w:val="0"/>
+        </w:numPr>
+        <w:rPr>
+          <w:color w:val="000000"/>
+          <w:szCs w:val="26"/>
+        </w:rPr>
+      </w:pPr>
+      <w:r>
+        <w:lastRenderedPageBreak/>
+        <w:t>Užsiregistruoti</w:t>
+      </w:r>
+    </w:p>
+    <w:p>
+      <w:pPr>
+        <w:pStyle w:val="Heading3"/>
+        <w:numPr>
+          <w:ilvl w:val="0"/>
+          <w:numId w:val="0"/>
+        </w:numPr>
+      </w:pPr>
+      <w:r>
+        <w:t>&lt;Missing&gt;</w:t>
+      </w:r>
+    </w:p>
+    <w:p>
+      <w:pPr>
+        <w:pStyle w:val="Heading3"/>
+      </w:pPr>
+      <w:r>
+        <w:t>Vairuotojas</w:t>
+      </w:r>
+    </w:p>
+    <w:p>
+      <w:r>
+        <w:t>Atsijungti</w:t>
+      </w:r>
+    </w:p>
+    <w:p>
+      <w:pPr>
+        <w:pStyle w:val="Heading3"/>
+        <w:numPr>
+          <w:ilvl w:val="0"/>
+          <w:numId w:val="0"/>
+        </w:numPr>
+      </w:pPr>
+      <w:r>
+        <w:t>&lt;Missing&gt;</w:t>
+      </w:r>
+      <w:bookmarkStart w:id="29" w:name="_GoBack"/>
+      <w:bookmarkEnd w:id="29"/>
+    </w:p>
+    <w:p>
+      <w:r>
+        <w:t>Peržiūrėti nuomos sutartis</w:t>
+      </w:r>
+    </w:p>
+    <w:p>
+      <w:pPr>
+        <w:pStyle w:val="Heading3"/>
+        <w:numPr>
+          <w:ilvl w:val="0"/>
+          <w:numId w:val="0"/>
+        </w:numPr>
+      </w:pPr>
+      <w:r>
+        <w:t>&lt;Missing&gt;</w:t>
+      </w:r>
+    </w:p>
+    <w:p>
+      <w:r>
+        <w:t>Peržiūrėti transporto priemonių sąrašą</w:t>
+      </w:r>
+    </w:p>
+    <w:p>
+      <w:pPr>
+        <w:pStyle w:val="Heading3"/>
+        <w:numPr>
+          <w:ilvl w:val="0"/>
+          <w:numId w:val="0"/>
+        </w:numPr>
+      </w:pPr>
+      <w:r>
+        <w:t>&lt;Missing&gt;</w:t>
+      </w:r>
+    </w:p>
+    <w:p>
+      <w:r>
+        <w:t>Prisijungti</w:t>
+      </w:r>
+    </w:p>
+    <w:p>
+      <w:pPr>
+        <w:pStyle w:val="Heading3"/>
+        <w:numPr>
+          <w:ilvl w:val="0"/>
+          <w:numId w:val="0"/>
+        </w:numPr>
+      </w:pPr>
+      <w:r>
+        <w:t>&lt;Missing&gt;</w:t>
+      </w:r>
+    </w:p>
+    <w:p>
+      <w:r>
+        <w:t>Redaguoti prisijungusio vartotojo duomenis</w:t>
+      </w:r>
+    </w:p>
+    <w:p>
+      <w:pPr>
+        <w:pStyle w:val="Heading3"/>
+        <w:numPr>
+          <w:ilvl w:val="0"/>
+          <w:numId w:val="0"/>
+        </w:numPr>
+      </w:pPr>
+      <w:r>
+        <w:t>&lt;Missing&gt;</w:t>
+      </w:r>
+    </w:p>
+    <w:p/>
+    <w:p>
+      <w:pPr>
+        <w:pStyle w:val="Heading3"/>
+      </w:pPr>
+      <w:r>
+        <w:t>Darbuotojas</w:t>
+      </w:r>
+    </w:p>
+    <w:p>
+      <w:r>
+        <w:rPr>
+          <w:noProof/>
+          <w:lang w:val="en-US"/>
+        </w:rPr>
+        <w:drawing>
+          <wp:anchor distT="0" distB="0" distL="114300" distR="114300" simplePos="0" relativeHeight="251654144" behindDoc="1" locked="0" layoutInCell="1" allowOverlap="1">
+            <wp:simplePos x="0" y="0"/>
+            <wp:positionH relativeFrom="column">
+              <wp:posOffset>-1108710</wp:posOffset>
+            </wp:positionH>
+            <wp:positionV relativeFrom="paragraph">
+              <wp:posOffset>389255</wp:posOffset>
+            </wp:positionV>
+            <wp:extent cx="6943725" cy="5091430"/>
+            <wp:effectExtent l="0" t="0" r="0" b="0"/>
+            <wp:wrapTight wrapText="bothSides">
+              <wp:wrapPolygon edited="0">
+                <wp:start x="0" y="0"/>
+                <wp:lineTo x="0" y="21498"/>
+                <wp:lineTo x="21570" y="21498"/>
+                <wp:lineTo x="21570" y="0"/>
+                <wp:lineTo x="0" y="0"/>
+              </wp:wrapPolygon>
+            </wp:wrapTight>
+            <wp:docPr id="40" name="Picture 40"/>
+            <wp:cNvGraphicFramePr>
+              <a:graphicFrameLocks xmlns:a="http://schemas.openxmlformats.org/drawingml/2006/main" noChangeAspect="1"/>
+            </wp:cNvGraphicFramePr>
+            <a:graphic xmlns:a="http://schemas.openxmlformats.org/drawingml/2006/main">
+              <a:graphicData uri="http://schemas.openxmlformats.org/drawingml/2006/picture">
+                <pic:pic xmlns:pic="http://schemas.openxmlformats.org/drawingml/2006/picture">
+                  <pic:nvPicPr>
+                    <pic:cNvPr id="1" name=""/>
+                    <pic:cNvPicPr/>
+                  </pic:nvPicPr>
+                  <pic:blipFill>
+                    <a:blip r:embed="rId55">
+                      <a:extLst>
+                        <a:ext uri="{28A0092B-C50C-407E-A947-70E740481C1C}">
+                          <a14:useLocalDpi xmlns:a14="http://schemas.microsoft.com/office/drawing/2010/main" val="0"/>
+                        </a:ext>
+                      </a:extLst>
+                    </a:blip>
+                    <a:stretch>
+                      <a:fillRect/>
+                    </a:stretch>
+                  </pic:blipFill>
+                  <pic:spPr>
+                    <a:xfrm>
+                      <a:off x="0" y="0"/>
+                      <a:ext cx="6943725" cy="5091430"/>
+                    </a:xfrm>
+                    <a:prstGeom prst="rect">
+                      <a:avLst/>
+                    </a:prstGeom>
+                  </pic:spPr>
+                </pic:pic>
+              </a:graphicData>
+            </a:graphic>
+            <wp14:sizeRelH relativeFrom="margin">
+              <wp14:pctWidth>0</wp14:pctWidth>
+            </wp14:sizeRelH>
+            <wp14:sizeRelV relativeFrom="margin">
+              <wp14:pctHeight>0</wp14:pctHeight>
+            </wp14:sizeRelV>
+          </wp:anchor>
+        </w:drawing>
+      </w:r>
+      <w:r>
+        <w:t>Pakeisti nuomos sutarties būseną</w:t>
+      </w:r>
+    </w:p>
+    <w:p/>
+    <w:p>
+      <w:r>
+        <w:rPr>
+          <w:noProof/>
+          <w:lang w:val="en-US"/>
+        </w:rPr>
+        <w:lastRenderedPageBreak/>
+        <w:drawing>
+          <wp:anchor distT="0" distB="0" distL="114300" distR="114300" simplePos="0" relativeHeight="251658240" behindDoc="1" locked="0" layoutInCell="1" allowOverlap="1">
+            <wp:simplePos x="0" y="0"/>
+            <wp:positionH relativeFrom="column">
+              <wp:posOffset>-822325</wp:posOffset>
+            </wp:positionH>
+            <wp:positionV relativeFrom="paragraph">
+              <wp:posOffset>295275</wp:posOffset>
+            </wp:positionV>
+            <wp:extent cx="6838950" cy="5229860"/>
+            <wp:effectExtent l="0" t="0" r="0" b="0"/>
+            <wp:wrapTight wrapText="bothSides">
+              <wp:wrapPolygon edited="0">
+                <wp:start x="0" y="0"/>
+                <wp:lineTo x="0" y="21558"/>
+                <wp:lineTo x="21540" y="21558"/>
+                <wp:lineTo x="21540" y="0"/>
+                <wp:lineTo x="0" y="0"/>
+              </wp:wrapPolygon>
+            </wp:wrapTight>
+            <wp:docPr id="49" name="Picture 49"/>
+            <wp:cNvGraphicFramePr>
+              <a:graphicFrameLocks xmlns:a="http://schemas.openxmlformats.org/drawingml/2006/main" noChangeAspect="1"/>
+            </wp:cNvGraphicFramePr>
+            <a:graphic xmlns:a="http://schemas.openxmlformats.org/drawingml/2006/main">
+              <a:graphicData uri="http://schemas.openxmlformats.org/drawingml/2006/picture">
+                <pic:pic xmlns:pic="http://schemas.openxmlformats.org/drawingml/2006/picture">
+                  <pic:nvPicPr>
+                    <pic:cNvPr id="1" name=""/>
+                    <pic:cNvPicPr/>
+                  </pic:nvPicPr>
+                  <pic:blipFill>
+                    <a:blip r:embed="rId56">
+                      <a:extLst>
+                        <a:ext uri="{28A0092B-C50C-407E-A947-70E740481C1C}">
+                          <a14:useLocalDpi xmlns:a14="http://schemas.microsoft.com/office/drawing/2010/main" val="0"/>
+                        </a:ext>
+                      </a:extLst>
+                    </a:blip>
+                    <a:stretch>
+                      <a:fillRect/>
+                    </a:stretch>
+                  </pic:blipFill>
+                  <pic:spPr>
+                    <a:xfrm>
+                      <a:off x="0" y="0"/>
+                      <a:ext cx="6838950" cy="5229860"/>
+                    </a:xfrm>
+                    <a:prstGeom prst="rect">
+                      <a:avLst/>
+                    </a:prstGeom>
+                  </pic:spPr>
+                </pic:pic>
+              </a:graphicData>
+            </a:graphic>
+            <wp14:sizeRelH relativeFrom="margin">
+              <wp14:pctWidth>0</wp14:pctWidth>
+            </wp14:sizeRelH>
+            <wp14:sizeRelV relativeFrom="margin">
+              <wp14:pctHeight>0</wp14:pctHeight>
+            </wp14:sizeRelV>
+          </wp:anchor>
+        </w:drawing>
+      </w:r>
+      <w:r>
+        <w:t>Peržiūrėti priedus</w:t>
+      </w:r>
+    </w:p>
+    <w:p/>
+    <w:p/>
+    <w:p>
+      <w:r>
+        <w:t>Reaguoti į įvykį</w:t>
+      </w:r>
+    </w:p>
+    <w:p>
+      <w:r>
+        <w:t>&lt;Missing&gt;</w:t>
+      </w:r>
+    </w:p>
+    <w:p>
+      <w:pPr>
+        <w:spacing w:after="0" w:line="240" w:lineRule="auto"/>
+        <w:jc w:val="left"/>
+      </w:pPr>
+      <w:r>
+        <w:br w:type="page"/>
+      </w:r>
+    </w:p>
+    <w:p>
+      <w:r>
+        <w:rPr>
+          <w:noProof/>
+          <w:lang w:val="en-US"/>
+        </w:rPr>
+        <w:lastRenderedPageBreak/>
+        <w:drawing>
+          <wp:anchor distT="0" distB="0" distL="114300" distR="114300" simplePos="0" relativeHeight="251656192" behindDoc="1" locked="0" layoutInCell="1" allowOverlap="1">
+            <wp:simplePos x="0" y="0"/>
+            <wp:positionH relativeFrom="column">
+              <wp:posOffset>-1108710</wp:posOffset>
+            </wp:positionH>
+            <wp:positionV relativeFrom="paragraph">
+              <wp:posOffset>295275</wp:posOffset>
+            </wp:positionV>
+            <wp:extent cx="7077075" cy="5041265"/>
+            <wp:effectExtent l="0" t="0" r="0" b="0"/>
+            <wp:wrapTight wrapText="bothSides">
+              <wp:wrapPolygon edited="0">
+                <wp:start x="0" y="0"/>
+                <wp:lineTo x="0" y="21548"/>
+                <wp:lineTo x="21571" y="21548"/>
+                <wp:lineTo x="21571" y="0"/>
+                <wp:lineTo x="0" y="0"/>
+              </wp:wrapPolygon>
+            </wp:wrapTight>
+            <wp:docPr id="51" name="Picture 51"/>
+            <wp:cNvGraphicFramePr>
+              <a:graphicFrameLocks xmlns:a="http://schemas.openxmlformats.org/drawingml/2006/main" noChangeAspect="1"/>
+            </wp:cNvGraphicFramePr>
+            <a:graphic xmlns:a="http://schemas.openxmlformats.org/drawingml/2006/main">
+              <a:graphicData uri="http://schemas.openxmlformats.org/drawingml/2006/picture">
+                <pic:pic xmlns:pic="http://schemas.openxmlformats.org/drawingml/2006/picture">
+                  <pic:nvPicPr>
+                    <pic:cNvPr id="1" name=""/>
+                    <pic:cNvPicPr/>
+                  </pic:nvPicPr>
+                  <pic:blipFill>
+                    <a:blip r:embed="rId57">
+                      <a:extLst>
+                        <a:ext uri="{28A0092B-C50C-407E-A947-70E740481C1C}">
+                          <a14:useLocalDpi xmlns:a14="http://schemas.microsoft.com/office/drawing/2010/main" val="0"/>
+                        </a:ext>
+                      </a:extLst>
+                    </a:blip>
+                    <a:stretch>
+                      <a:fillRect/>
+                    </a:stretch>
+                  </pic:blipFill>
+                  <pic:spPr>
+                    <a:xfrm>
+                      <a:off x="0" y="0"/>
+                      <a:ext cx="7077075" cy="5041265"/>
+                    </a:xfrm>
+                    <a:prstGeom prst="rect">
+                      <a:avLst/>
+                    </a:prstGeom>
+                  </pic:spPr>
+                </pic:pic>
+              </a:graphicData>
+            </a:graphic>
+            <wp14:sizeRelH relativeFrom="margin">
+              <wp14:pctWidth>0</wp14:pctWidth>
+            </wp14:sizeRelH>
+            <wp14:sizeRelV relativeFrom="margin">
+              <wp14:pctHeight>0</wp14:pctHeight>
+            </wp14:sizeRelV>
+          </wp:anchor>
+        </w:drawing>
+      </w:r>
+      <w:r>
+        <w:t>Redaguoti priedą</w:t>
+      </w:r>
+    </w:p>
+    <w:p/>
+    <w:p>
+      <w:pPr>
+        <w:spacing w:after="0" w:line="240" w:lineRule="auto"/>
+        <w:jc w:val="left"/>
+      </w:pPr>
+      <w:r>
+        <w:br w:type="page"/>
+      </w:r>
+    </w:p>
+    <w:p>
+      <w:r>
+        <w:rPr>
+          <w:noProof/>
+          <w:lang w:val="en-US"/>
+        </w:rPr>
+        <w:lastRenderedPageBreak/>
+        <w:drawing>
+          <wp:anchor distT="0" distB="0" distL="114300" distR="114300" simplePos="0" relativeHeight="251661312" behindDoc="1" locked="0" layoutInCell="1" allowOverlap="1">
+            <wp:simplePos x="0" y="0"/>
+            <wp:positionH relativeFrom="column">
+              <wp:posOffset>-917575</wp:posOffset>
+            </wp:positionH>
+            <wp:positionV relativeFrom="paragraph">
+              <wp:posOffset>200025</wp:posOffset>
+            </wp:positionV>
+            <wp:extent cx="6410960" cy="5076825"/>
+            <wp:effectExtent l="0" t="0" r="0" b="0"/>
+            <wp:wrapTight wrapText="bothSides">
+              <wp:wrapPolygon edited="0">
+                <wp:start x="0" y="0"/>
+                <wp:lineTo x="0" y="21559"/>
+                <wp:lineTo x="21566" y="21559"/>
+                <wp:lineTo x="21566" y="0"/>
+                <wp:lineTo x="0" y="0"/>
+              </wp:wrapPolygon>
+            </wp:wrapTight>
+            <wp:docPr id="52" name="Picture 52"/>
+            <wp:cNvGraphicFramePr>
+              <a:graphicFrameLocks xmlns:a="http://schemas.openxmlformats.org/drawingml/2006/main" noChangeAspect="1"/>
+            </wp:cNvGraphicFramePr>
+            <a:graphic xmlns:a="http://schemas.openxmlformats.org/drawingml/2006/main">
+              <a:graphicData uri="http://schemas.openxmlformats.org/drawingml/2006/picture">
+                <pic:pic xmlns:pic="http://schemas.openxmlformats.org/drawingml/2006/picture">
+                  <pic:nvPicPr>
+                    <pic:cNvPr id="1" name=""/>
+                    <pic:cNvPicPr/>
+                  </pic:nvPicPr>
+                  <pic:blipFill>
+                    <a:blip r:embed="rId58">
+                      <a:extLst>
+                        <a:ext uri="{28A0092B-C50C-407E-A947-70E740481C1C}">
+                          <a14:useLocalDpi xmlns:a14="http://schemas.microsoft.com/office/drawing/2010/main" val="0"/>
+                        </a:ext>
+                      </a:extLst>
+                    </a:blip>
+                    <a:stretch>
+                      <a:fillRect/>
+                    </a:stretch>
+                  </pic:blipFill>
+                  <pic:spPr>
+                    <a:xfrm>
+                      <a:off x="0" y="0"/>
+                      <a:ext cx="6410960" cy="5076825"/>
+                    </a:xfrm>
+                    <a:prstGeom prst="rect">
+                      <a:avLst/>
+                    </a:prstGeom>
+                  </pic:spPr>
+                </pic:pic>
+              </a:graphicData>
+            </a:graphic>
+            <wp14:sizeRelH relativeFrom="margin">
+              <wp14:pctWidth>0</wp14:pctWidth>
+            </wp14:sizeRelH>
+            <wp14:sizeRelV relativeFrom="margin">
+              <wp14:pctHeight>0</wp14:pctHeight>
+            </wp14:sizeRelV>
+          </wp:anchor>
+        </w:drawing>
+      </w:r>
+      <w:r>
+        <w:t>Redaguoti transporto priemonę</w:t>
+      </w:r>
+    </w:p>
+    <w:p/>
+    <w:p>
+      <w:r>
+        <w:rPr>
+          <w:noProof/>
+          <w:lang w:val="en-US"/>
+        </w:rPr>
+        <w:drawing>
+          <wp:anchor distT="0" distB="0" distL="114300" distR="114300" simplePos="0" relativeHeight="251665408" behindDoc="1" locked="0" layoutInCell="1" allowOverlap="1">
+            <wp:simplePos x="0" y="0"/>
+            <wp:positionH relativeFrom="column">
+              <wp:posOffset>-517525</wp:posOffset>
+            </wp:positionH>
+            <wp:positionV relativeFrom="paragraph">
+              <wp:posOffset>306070</wp:posOffset>
+            </wp:positionV>
+            <wp:extent cx="4819650" cy="3480435"/>
+            <wp:effectExtent l="0" t="0" r="0" b="0"/>
+            <wp:wrapTight wrapText="bothSides">
+              <wp:wrapPolygon edited="0">
+                <wp:start x="0" y="0"/>
+                <wp:lineTo x="0" y="21517"/>
+                <wp:lineTo x="21515" y="21517"/>
+                <wp:lineTo x="21515" y="0"/>
+                <wp:lineTo x="0" y="0"/>
+              </wp:wrapPolygon>
+            </wp:wrapTight>
+            <wp:docPr id="53" name="Picture 53"/>
+            <wp:cNvGraphicFramePr>
+              <a:graphicFrameLocks xmlns:a="http://schemas.openxmlformats.org/drawingml/2006/main" noChangeAspect="1"/>
+            </wp:cNvGraphicFramePr>
+            <a:graphic xmlns:a="http://schemas.openxmlformats.org/drawingml/2006/main">
+              <a:graphicData uri="http://schemas.openxmlformats.org/drawingml/2006/picture">
+                <pic:pic xmlns:pic="http://schemas.openxmlformats.org/drawingml/2006/picture">
+                  <pic:nvPicPr>
+                    <pic:cNvPr id="1" name=""/>
+                    <pic:cNvPicPr/>
+                  </pic:nvPicPr>
+                  <pic:blipFill>
+                    <a:blip r:embed="rId59">
+                      <a:extLst>
+                        <a:ext uri="{28A0092B-C50C-407E-A947-70E740481C1C}">
+                          <a14:useLocalDpi xmlns:a14="http://schemas.microsoft.com/office/drawing/2010/main" val="0"/>
+                        </a:ext>
+                      </a:extLst>
+                    </a:blip>
+                    <a:stretch>
+                      <a:fillRect/>
+                    </a:stretch>
+                  </pic:blipFill>
+                  <pic:spPr>
+                    <a:xfrm>
+                      <a:off x="0" y="0"/>
+                      <a:ext cx="4819650" cy="3480435"/>
+                    </a:xfrm>
+                    <a:prstGeom prst="rect">
+                      <a:avLst/>
+                    </a:prstGeom>
+                  </pic:spPr>
+                </pic:pic>
+              </a:graphicData>
+            </a:graphic>
+            <wp14:sizeRelH relativeFrom="margin">
+              <wp14:pctWidth>0</wp14:pctWidth>
+            </wp14:sizeRelH>
+            <wp14:sizeRelV relativeFrom="margin">
+              <wp14:pctHeight>0</wp14:pctHeight>
+            </wp14:sizeRelV>
+          </wp:anchor>
+        </w:drawing>
+      </w:r>
+      <w:r>
+        <w:t>Registruoti naują priedą</w:t>
+      </w:r>
+    </w:p>
+    <w:p>
+      <w:pPr>
+        <w:spacing w:after="0" w:line="240" w:lineRule="auto"/>
+        <w:jc w:val="left"/>
+      </w:pPr>
+      <w:r>
+        <w:br w:type="page"/>
+      </w:r>
+    </w:p>
+    <w:p>
+      <w:pPr>
+        <w:spacing w:after="0" w:line="240" w:lineRule="auto"/>
+        <w:jc w:val="left"/>
+      </w:pPr>
+      <w:r>
+        <w:rPr>
+          <w:noProof/>
+          <w:lang w:val="en-US"/>
+        </w:rPr>
+        <w:lastRenderedPageBreak/>
+        <w:drawing>
+          <wp:anchor distT="0" distB="0" distL="114300" distR="114300" simplePos="0" relativeHeight="251667456" behindDoc="1" locked="0" layoutInCell="1" allowOverlap="1">
+            <wp:simplePos x="0" y="0"/>
+            <wp:positionH relativeFrom="column">
+              <wp:posOffset>-1260475</wp:posOffset>
+            </wp:positionH>
+            <wp:positionV relativeFrom="paragraph">
+              <wp:posOffset>228600</wp:posOffset>
+            </wp:positionV>
+            <wp:extent cx="7591425" cy="4190365"/>
+            <wp:effectExtent l="0" t="0" r="0" b="0"/>
+            <wp:wrapTight wrapText="bothSides">
+              <wp:wrapPolygon edited="0">
+                <wp:start x="0" y="0"/>
+                <wp:lineTo x="0" y="21505"/>
+                <wp:lineTo x="21573" y="21505"/>
+                <wp:lineTo x="21573" y="0"/>
+                <wp:lineTo x="0" y="0"/>
+              </wp:wrapPolygon>
+            </wp:wrapTight>
+            <wp:docPr id="54" name="Picture 54"/>
+            <wp:cNvGraphicFramePr>
+              <a:graphicFrameLocks xmlns:a="http://schemas.openxmlformats.org/drawingml/2006/main" noChangeAspect="1"/>
+            </wp:cNvGraphicFramePr>
+            <a:graphic xmlns:a="http://schemas.openxmlformats.org/drawingml/2006/main">
+              <a:graphicData uri="http://schemas.openxmlformats.org/drawingml/2006/picture">
+                <pic:pic xmlns:pic="http://schemas.openxmlformats.org/drawingml/2006/picture">
+                  <pic:nvPicPr>
+                    <pic:cNvPr id="1" name=""/>
+                    <pic:cNvPicPr/>
+                  </pic:nvPicPr>
+                  <pic:blipFill>
+                    <a:blip r:embed="rId60">
+                      <a:extLst>
+                        <a:ext uri="{28A0092B-C50C-407E-A947-70E740481C1C}">
+                          <a14:useLocalDpi xmlns:a14="http://schemas.microsoft.com/office/drawing/2010/main" val="0"/>
+                        </a:ext>
+                      </a:extLst>
+                    </a:blip>
+                    <a:stretch>
+                      <a:fillRect/>
+                    </a:stretch>
+                  </pic:blipFill>
+                  <pic:spPr>
+                    <a:xfrm>
+                      <a:off x="0" y="0"/>
+                      <a:ext cx="7591425" cy="4190365"/>
+                    </a:xfrm>
+                    <a:prstGeom prst="rect">
+                      <a:avLst/>
+                    </a:prstGeom>
+                  </pic:spPr>
+                </pic:pic>
+              </a:graphicData>
+            </a:graphic>
+            <wp14:sizeRelH relativeFrom="margin">
+              <wp14:pctWidth>0</wp14:pctWidth>
+            </wp14:sizeRelH>
+            <wp14:sizeRelV relativeFrom="margin">
+              <wp14:pctHeight>0</wp14:pctHeight>
+            </wp14:sizeRelV>
+          </wp:anchor>
+        </w:drawing>
+      </w:r>
+      <w:r>
+        <w:t>Registruoti naują transporto priemonę</w:t>
+      </w:r>
+    </w:p>
+    <w:p>
+      <w:pPr>
+        <w:spacing w:after="0" w:line="240" w:lineRule="auto"/>
+        <w:jc w:val="left"/>
+      </w:pPr>
+      <w:r>
+        <w:rPr>
+          <w:noProof/>
+          <w:lang w:val="en-US"/>
+        </w:rPr>
+        <w:drawing>
+          <wp:anchor distT="0" distB="0" distL="114300" distR="114300" simplePos="0" relativeHeight="251669504" behindDoc="1" locked="0" layoutInCell="1" allowOverlap="1">
+            <wp:simplePos x="0" y="0"/>
+            <wp:positionH relativeFrom="column">
+              <wp:posOffset>-889000</wp:posOffset>
+            </wp:positionH>
+            <wp:positionV relativeFrom="paragraph">
+              <wp:posOffset>244475</wp:posOffset>
+            </wp:positionV>
+            <wp:extent cx="5759450" cy="4048125"/>
+            <wp:effectExtent l="0" t="0" r="0" b="0"/>
+            <wp:wrapTight wrapText="bothSides">
+              <wp:wrapPolygon edited="0">
+                <wp:start x="0" y="0"/>
+                <wp:lineTo x="0" y="21549"/>
+                <wp:lineTo x="21505" y="21549"/>
+                <wp:lineTo x="21505" y="0"/>
+                <wp:lineTo x="0" y="0"/>
+              </wp:wrapPolygon>
+            </wp:wrapTight>
+            <wp:docPr id="55" name="Picture 55"/>
+            <wp:cNvGraphicFramePr>
+              <a:graphicFrameLocks xmlns:a="http://schemas.openxmlformats.org/drawingml/2006/main" noChangeAspect="1"/>
+            </wp:cNvGraphicFramePr>
+            <a:graphic xmlns:a="http://schemas.openxmlformats.org/drawingml/2006/main">
+              <a:graphicData uri="http://schemas.openxmlformats.org/drawingml/2006/picture">
+                <pic:pic xmlns:pic="http://schemas.openxmlformats.org/drawingml/2006/picture">
+                  <pic:nvPicPr>
+                    <pic:cNvPr id="1" name=""/>
+                    <pic:cNvPicPr/>
+                  </pic:nvPicPr>
+                  <pic:blipFill>
+                    <a:blip r:embed="rId61">
+                      <a:extLst>
+                        <a:ext uri="{28A0092B-C50C-407E-A947-70E740481C1C}">
+                          <a14:useLocalDpi xmlns:a14="http://schemas.microsoft.com/office/drawing/2010/main" val="0"/>
+                        </a:ext>
+                      </a:extLst>
+                    </a:blip>
+                    <a:stretch>
+                      <a:fillRect/>
+                    </a:stretch>
+                  </pic:blipFill>
+                  <pic:spPr>
+                    <a:xfrm>
+                      <a:off x="0" y="0"/>
+                      <a:ext cx="5759450" cy="4048125"/>
+                    </a:xfrm>
+                    <a:prstGeom prst="rect">
+                      <a:avLst/>
+                    </a:prstGeom>
+                  </pic:spPr>
+                </pic:pic>
+              </a:graphicData>
+            </a:graphic>
+          </wp:anchor>
+        </w:drawing>
+      </w:r>
+      <w:r>
+        <w:t>Šalinti priedą</w:t>
+      </w:r>
+    </w:p>
+    <w:p>
+      <w:pPr>
+        <w:spacing w:after="0" w:line="240" w:lineRule="auto"/>
+        <w:jc w:val="left"/>
+      </w:pPr>
+    </w:p>
+    <w:p>
+      <w:pPr>
+        <w:spacing w:after="0" w:line="240" w:lineRule="auto"/>
+        <w:jc w:val="left"/>
+      </w:pPr>
+      <w:r>
+        <w:br w:type="page"/>
+      </w:r>
+    </w:p>
+    <w:p>
+      <w:pPr>
+        <w:spacing w:after="0" w:line="240" w:lineRule="auto"/>
+        <w:jc w:val="left"/>
+      </w:pPr>
+      <w:r>
+        <w:rPr>
+          <w:noProof/>
+          <w:lang w:val="en-US"/>
+        </w:rPr>
+        <w:lastRenderedPageBreak/>
+        <w:drawing>
+          <wp:anchor distT="0" distB="0" distL="114300" distR="114300" simplePos="0" relativeHeight="251671552" behindDoc="1" locked="0" layoutInCell="1" allowOverlap="1">
+            <wp:simplePos x="0" y="0"/>
+            <wp:positionH relativeFrom="column">
+              <wp:posOffset>-660400</wp:posOffset>
+            </wp:positionH>
+            <wp:positionV relativeFrom="paragraph">
+              <wp:posOffset>275590</wp:posOffset>
+            </wp:positionV>
+            <wp:extent cx="6553200" cy="4479290"/>
+            <wp:effectExtent l="0" t="0" r="0" b="0"/>
+            <wp:wrapTight wrapText="bothSides">
+              <wp:wrapPolygon edited="0">
+                <wp:start x="0" y="0"/>
+                <wp:lineTo x="0" y="21496"/>
+                <wp:lineTo x="21537" y="21496"/>
+                <wp:lineTo x="21537" y="0"/>
+                <wp:lineTo x="0" y="0"/>
+              </wp:wrapPolygon>
+            </wp:wrapTight>
+            <wp:docPr id="56" name="Picture 56"/>
+            <wp:cNvGraphicFramePr>
+              <a:graphicFrameLocks xmlns:a="http://schemas.openxmlformats.org/drawingml/2006/main" noChangeAspect="1"/>
+            </wp:cNvGraphicFramePr>
+            <a:graphic xmlns:a="http://schemas.openxmlformats.org/drawingml/2006/main">
+              <a:graphicData uri="http://schemas.openxmlformats.org/drawingml/2006/picture">
+                <pic:pic xmlns:pic="http://schemas.openxmlformats.org/drawingml/2006/picture">
+                  <pic:nvPicPr>
+                    <pic:cNvPr id="1" name=""/>
+                    <pic:cNvPicPr/>
+                  </pic:nvPicPr>
+                  <pic:blipFill>
+                    <a:blip r:embed="rId62">
+                      <a:extLst>
+                        <a:ext uri="{28A0092B-C50C-407E-A947-70E740481C1C}">
+                          <a14:useLocalDpi xmlns:a14="http://schemas.microsoft.com/office/drawing/2010/main" val="0"/>
+                        </a:ext>
+                      </a:extLst>
+                    </a:blip>
+                    <a:stretch>
+                      <a:fillRect/>
+                    </a:stretch>
+                  </pic:blipFill>
+                  <pic:spPr>
+                    <a:xfrm>
+                      <a:off x="0" y="0"/>
+                      <a:ext cx="6553200" cy="4479290"/>
+                    </a:xfrm>
+                    <a:prstGeom prst="rect">
+                      <a:avLst/>
+                    </a:prstGeom>
+                  </pic:spPr>
+                </pic:pic>
+              </a:graphicData>
+            </a:graphic>
+            <wp14:sizeRelH relativeFrom="margin">
+              <wp14:pctWidth>0</wp14:pctWidth>
+            </wp14:sizeRelH>
+            <wp14:sizeRelV relativeFrom="margin">
+              <wp14:pctHeight>0</wp14:pctHeight>
+            </wp14:sizeRelV>
+          </wp:anchor>
+        </w:drawing>
+      </w:r>
+      <w:r>
+        <w:t>Šalinti transporto priemonę</w:t>
+      </w:r>
+    </w:p>
+    <w:p>
+      <w:pPr>
+        <w:spacing w:after="0" w:line="240" w:lineRule="auto"/>
+        <w:jc w:val="left"/>
+      </w:pPr>
+      <w:r>
+        <w:br w:type="page"/>
+      </w:r>
+    </w:p>
+    <w:p>
+      <w:pPr>
+        <w:pStyle w:val="Heading1"/>
+        <w:rPr>
+          <w:sz w:val="32"/>
+        </w:rPr>
+      </w:pPr>
+      <w:r>
+        <w:lastRenderedPageBreak/>
+        <w:t>S</w:t>
+      </w:r>
+      <w:r>
+        <w:t>istemos</w:t>
+      </w:r>
+      <w:r>
+        <w:t xml:space="preserve"> realizacijos modelis</w:t>
+      </w:r>
+    </w:p>
+    <w:p>
+      <w:pPr>
+        <w:pStyle w:val="Heading2"/>
+        <w:rPr>
+          <w:sz w:val="26"/>
+        </w:rPr>
+      </w:pPr>
+      <w:r>
+        <w:t>Komponentų diagrama</w:t>
+      </w:r>
+    </w:p>
+    <w:p>
+      <w:pPr>
+        <w:spacing w:after="0" w:line="240" w:lineRule="auto"/>
+        <w:jc w:val="left"/>
+      </w:pPr>
+      <w:r>
+        <w:rPr>
+          <w:noProof/>
+          <w:lang w:val="en-US"/>
+        </w:rPr>
+        <w:drawing>
+          <wp:inline distT="0" distB="0" distL="0" distR="0" wp14:anchorId="1DB02B49" wp14:editId="23B337F7">
+            <wp:extent cx="5759450" cy="4114800"/>
+            <wp:effectExtent l="0" t="0" r="0" b="0"/>
+            <wp:docPr id="57" name="Picture 57"/>
+            <wp:cNvGraphicFramePr>
+              <a:graphicFrameLocks xmlns:a="http://schemas.openxmlformats.org/drawingml/2006/main" noChangeAspect="1"/>
+            </wp:cNvGraphicFramePr>
+            <a:graphic xmlns:a="http://schemas.openxmlformats.org/drawingml/2006/main">
+              <a:graphicData uri="http://schemas.openxmlformats.org/drawingml/2006/picture">
+                <pic:pic xmlns:pic="http://schemas.openxmlformats.org/drawingml/2006/picture">
+                  <pic:nvPicPr>
+                    <pic:cNvPr id="1" name=""/>
+                    <pic:cNvPicPr/>
+                  </pic:nvPicPr>
+                  <pic:blipFill>
+                    <a:blip r:embed="rId63"/>
+                    <a:stretch>
+                      <a:fillRect/>
+                    </a:stretch>
+                  </pic:blipFill>
+                  <pic:spPr>
+                    <a:xfrm>
+                      <a:off x="0" y="0"/>
+                      <a:ext cx="5759450" cy="4114800"/>
+                    </a:xfrm>
+                    <a:prstGeom prst="rect">
+                      <a:avLst/>
+                    </a:prstGeom>
+                  </pic:spPr>
+                </pic:pic>
+              </a:graphicData>
+            </a:graphic>
+          </wp:inline>
+        </w:drawing>
+      </w:r>
+    </w:p>
+    <w:p>
+      <w:pPr>
+        <w:spacing w:after="0" w:line="240" w:lineRule="auto"/>
+        <w:jc w:val="left"/>
+        <w:rPr>
+          <w:rFonts w:eastAsia="Times New Roman"/>
+          <w:b/>
+          <w:color w:val="000000"/>
+          <w:szCs w:val="26"/>
+        </w:rPr>
+      </w:pPr>
+      <w:r>
+        <w:br w:type="page"/>
+      </w:r>
+    </w:p>
+    <w:p>
+      <w:pPr>
+        <w:pStyle w:val="Heading2"/>
+        <w:rPr>
+          <w:sz w:val="26"/>
+        </w:rPr>
+      </w:pPr>
+      <w:r>
+        <w:lastRenderedPageBreak/>
+        <w:t>Diegimo diagrama</w:t>
+      </w:r>
+    </w:p>
+    <w:p>
+      <w:pPr>
+        <w:pStyle w:val="Heading2"/>
+        <w:numPr>
+          <w:ilvl w:val="0"/>
+          <w:numId w:val="0"/>
+        </w:numPr>
+        <w:ind w:left="576"/>
+        <w:rPr>
+          <w:lang w:val="en-US"/>
+        </w:rPr>
+      </w:pPr>
+      <w:r>
+        <w:rPr>
+          <w:noProof/>
+          <w:lang w:val="en-US"/>
+        </w:rPr>
+        <w:drawing>
+          <wp:inline distT="0" distB="0" distL="0" distR="0" wp14:anchorId="078F6BC5" wp14:editId="0CDC94B6">
+            <wp:extent cx="5759450" cy="3166745"/>
+            <wp:effectExtent l="0" t="0" r="0" b="0"/>
+            <wp:docPr id="59" name="Picture 59"/>
+            <wp:cNvGraphicFramePr>
+              <a:graphicFrameLocks xmlns:a="http://schemas.openxmlformats.org/drawingml/2006/main" noChangeAspect="1"/>
+            </wp:cNvGraphicFramePr>
+            <a:graphic xmlns:a="http://schemas.openxmlformats.org/drawingml/2006/main">
+              <a:graphicData uri="http://schemas.openxmlformats.org/drawingml/2006/picture">
+                <pic:pic xmlns:pic="http://schemas.openxmlformats.org/drawingml/2006/picture">
+                  <pic:nvPicPr>
+                    <pic:cNvPr id="1" name=""/>
+                    <pic:cNvPicPr/>
+                  </pic:nvPicPr>
+                  <pic:blipFill>
+                    <a:blip r:embed="rId64"/>
+                    <a:stretch>
+                      <a:fillRect/>
+                    </a:stretch>
+                  </pic:blipFill>
+                  <pic:spPr>
+                    <a:xfrm>
+                      <a:off x="0" y="0"/>
+                      <a:ext cx="5759450" cy="3166745"/>
+                    </a:xfrm>
+                    <a:prstGeom prst="rect">
+                      <a:avLst/>
+                    </a:prstGeom>
+                  </pic:spPr>
+                </pic:pic>
+              </a:graphicData>
+            </a:graphic>
+          </wp:inline>
+        </w:drawing>
+      </w:r>
+    </w:p>
     <w:sectPr>
-      <w:footerReference w:type="default" r:id="rId48"/>
-      <w:footerReference w:type="first" r:id="rId49"/>
+      <w:footerReference w:type="default" r:id="rId65"/>
+      <w:footerReference w:type="first" r:id="rId66"/>
       <w:pgSz w:w="11906" w:h="16838"/>
       <w:pgMar w:top="1080" w:right="851" w:bottom="990" w:left="1985" w:header="567" w:footer="567" w:gutter="0"/>
       <w:cols w:space="1296"/>
@@ -23759,7 +25321,7 @@
 </file>
 
 <file path=word/endnotes.xml><?xml version="1.0" encoding="utf-8"?>
-<w:endnotes xmlns:wpc="http://schemas.microsoft.com/office/word/2010/wordprocessingCanvas" xmlns:cx="http://schemas.microsoft.com/office/drawing/2014/chartex" xmlns:cx1="http://schemas.microsoft.com/office/drawing/2015/9/8/chartex" xmlns:cx2="http://schemas.microsoft.com/office/drawing/2015/10/21/chartex" xmlns:cx3="http://schemas.microsoft.com/office/drawing/2016/5/9/chartex" xmlns:cx4="http://schemas.microsoft.com/office/drawing/2016/5/10/chartex" xmlns:cx5="http://schemas.microsoft.com/office/drawing/2016/5/11/chartex" xmlns:mc="http://schemas.openxmlformats.org/markup-compatibility/2006" xmlns:o="urn:schemas-microsoft-com:office:office" xmlns:r="http://schemas.openxmlformats.org/officeDocument/2006/relationships" xmlns:m="http://schemas.openxmlformats.org/officeDocument/2006/math" xmlns:v="urn:schemas-microsoft-com:vml" xmlns:wp14="http://schemas.microsoft.com/office/word/2010/wordprocessingDrawing" xmlns:wp="http://schemas.openxmlformats.org/drawingml/2006/wordprocessingDrawing" xmlns:w10="urn:schemas-microsoft-com:office:word" xmlns:w="http://schemas.openxmlformats.org/wordprocessingml/2006/main" xmlns:w14="http://schemas.microsoft.com/office/word/2010/wordml" xmlns:w15="http://schemas.microsoft.com/office/word/2012/wordml" xmlns:w16se="http://schemas.microsoft.com/office/word/2015/wordml/symex" xmlns:wpg="http://schemas.microsoft.com/office/word/2010/wordprocessingGroup" xmlns:wpi="http://schemas.microsoft.com/office/word/2010/wordprocessingInk" xmlns:wne="http://schemas.microsoft.com/office/word/2006/wordml" xmlns:wps="http://schemas.microsoft.com/office/word/2010/wordprocessingShape" mc:Ignorable="w14 w15 w16se wp14">
+<w:endnotes xmlns:wpc="http://schemas.microsoft.com/office/word/2010/wordprocessingCanvas" xmlns:cx="http://schemas.microsoft.com/office/drawing/2014/chartex" xmlns:cx1="http://schemas.microsoft.com/office/drawing/2015/9/8/chartex" xmlns:cx2="http://schemas.microsoft.com/office/drawing/2015/10/21/chartex" xmlns:cx3="http://schemas.microsoft.com/office/drawing/2016/5/9/chartex" xmlns:cx4="http://schemas.microsoft.com/office/drawing/2016/5/10/chartex" xmlns:cx5="http://schemas.microsoft.com/office/drawing/2016/5/11/chartex" xmlns:cx6="http://schemas.microsoft.com/office/drawing/2016/5/12/chartex" xmlns:cx7="http://schemas.microsoft.com/office/drawing/2016/5/13/chartex" xmlns:cx8="http://schemas.microsoft.com/office/drawing/2016/5/14/chartex" xmlns:mc="http://schemas.openxmlformats.org/markup-compatibility/2006" xmlns:o="urn:schemas-microsoft-com:office:office" xmlns:r="http://schemas.openxmlformats.org/officeDocument/2006/relationships" xmlns:m="http://schemas.openxmlformats.org/officeDocument/2006/math" xmlns:v="urn:schemas-microsoft-com:vml" xmlns:wp14="http://schemas.microsoft.com/office/word/2010/wordprocessingDrawing" xmlns:wp="http://schemas.openxmlformats.org/drawingml/2006/wordprocessingDrawing" xmlns:w10="urn:schemas-microsoft-com:office:word" xmlns:w="http://schemas.openxmlformats.org/wordprocessingml/2006/main" xmlns:w14="http://schemas.microsoft.com/office/word/2010/wordml" xmlns:w15="http://schemas.microsoft.com/office/word/2012/wordml" xmlns:w16se="http://schemas.microsoft.com/office/word/2015/wordml/symex" xmlns:wpg="http://schemas.microsoft.com/office/word/2010/wordprocessingGroup" xmlns:wpi="http://schemas.microsoft.com/office/word/2010/wordprocessingInk" xmlns:wne="http://schemas.microsoft.com/office/word/2006/wordml" xmlns:wps="http://schemas.microsoft.com/office/word/2010/wordprocessingShape" mc:Ignorable="w14 w15 w16se wp14">
   <w:endnote w:type="separator" w:id="-1">
     <w:p>
       <w:pPr>
@@ -23784,7 +25346,7 @@
 </file>
 
 <file path=word/footer1.xml><?xml version="1.0" encoding="utf-8"?>
-<w:ftr xmlns:wpc="http://schemas.microsoft.com/office/word/2010/wordprocessingCanvas" xmlns:cx="http://schemas.microsoft.com/office/drawing/2014/chartex" xmlns:cx1="http://schemas.microsoft.com/office/drawing/2015/9/8/chartex" xmlns:cx2="http://schemas.microsoft.com/office/drawing/2015/10/21/chartex" xmlns:cx3="http://schemas.microsoft.com/office/drawing/2016/5/9/chartex" xmlns:cx4="http://schemas.microsoft.com/office/drawing/2016/5/10/chartex" xmlns:cx5="http://schemas.microsoft.com/office/drawing/2016/5/11/chartex" xmlns:mc="http://schemas.openxmlformats.org/markup-compatibility/2006" xmlns:o="urn:schemas-microsoft-com:office:office" xmlns:r="http://schemas.openxmlformats.org/officeDocument/2006/relationships" xmlns:m="http://schemas.openxmlformats.org/officeDocument/2006/math" xmlns:v="urn:schemas-microsoft-com:vml" xmlns:wp14="http://schemas.microsoft.com/office/word/2010/wordprocessingDrawing" xmlns:wp="http://schemas.openxmlformats.org/drawingml/2006/wordprocessingDrawing" xmlns:w10="urn:schemas-microsoft-com:office:word" xmlns:w="http://schemas.openxmlformats.org/wordprocessingml/2006/main" xmlns:w14="http://schemas.microsoft.com/office/word/2010/wordml" xmlns:w15="http://schemas.microsoft.com/office/word/2012/wordml" xmlns:w16se="http://schemas.microsoft.com/office/word/2015/wordml/symex" xmlns:wpg="http://schemas.microsoft.com/office/word/2010/wordprocessingGroup" xmlns:wpi="http://schemas.microsoft.com/office/word/2010/wordprocessingInk" xmlns:wne="http://schemas.microsoft.com/office/word/2006/wordml" xmlns:wps="http://schemas.microsoft.com/office/word/2010/wordprocessingShape" mc:Ignorable="w14 w15 w16se wp14">
+<w:ftr xmlns:wpc="http://schemas.microsoft.com/office/word/2010/wordprocessingCanvas" xmlns:cx="http://schemas.microsoft.com/office/drawing/2014/chartex" xmlns:cx1="http://schemas.microsoft.com/office/drawing/2015/9/8/chartex" xmlns:cx2="http://schemas.microsoft.com/office/drawing/2015/10/21/chartex" xmlns:cx3="http://schemas.microsoft.com/office/drawing/2016/5/9/chartex" xmlns:cx4="http://schemas.microsoft.com/office/drawing/2016/5/10/chartex" xmlns:cx5="http://schemas.microsoft.com/office/drawing/2016/5/11/chartex" xmlns:cx6="http://schemas.microsoft.com/office/drawing/2016/5/12/chartex" xmlns:cx7="http://schemas.microsoft.com/office/drawing/2016/5/13/chartex" xmlns:cx8="http://schemas.microsoft.com/office/drawing/2016/5/14/chartex" xmlns:mc="http://schemas.openxmlformats.org/markup-compatibility/2006" xmlns:o="urn:schemas-microsoft-com:office:office" xmlns:r="http://schemas.openxmlformats.org/officeDocument/2006/relationships" xmlns:m="http://schemas.openxmlformats.org/officeDocument/2006/math" xmlns:v="urn:schemas-microsoft-com:vml" xmlns:wp14="http://schemas.microsoft.com/office/word/2010/wordprocessingDrawing" xmlns:wp="http://schemas.openxmlformats.org/drawingml/2006/wordprocessingDrawing" xmlns:w10="urn:schemas-microsoft-com:office:word" xmlns:w="http://schemas.openxmlformats.org/wordprocessingml/2006/main" xmlns:w14="http://schemas.microsoft.com/office/word/2010/wordml" xmlns:w15="http://schemas.microsoft.com/office/word/2012/wordml" xmlns:w16se="http://schemas.microsoft.com/office/word/2015/wordml/symex" xmlns:wpg="http://schemas.microsoft.com/office/word/2010/wordprocessingGroup" xmlns:wpi="http://schemas.microsoft.com/office/word/2010/wordprocessingInk" xmlns:wne="http://schemas.microsoft.com/office/word/2006/wordml" xmlns:wps="http://schemas.microsoft.com/office/word/2010/wordprocessingShape" mc:Ignorable="w14 w15 w16se wp14">
   <w:p>
     <w:pPr>
       <w:pStyle w:val="Footer"/>
@@ -23803,7 +25365,7 @@
       <w:rPr>
         <w:noProof/>
       </w:rPr>
-      <w:t>2</w:t>
+      <w:t>60</w:t>
     </w:r>
     <w:r>
       <w:fldChar w:fldCharType="end"/>
@@ -23818,7 +25380,7 @@
 </file>
 
 <file path=word/footer2.xml><?xml version="1.0" encoding="utf-8"?>
-<w:ftr xmlns:wpc="http://schemas.microsoft.com/office/word/2010/wordprocessingCanvas" xmlns:cx="http://schemas.microsoft.com/office/drawing/2014/chartex" xmlns:cx1="http://schemas.microsoft.com/office/drawing/2015/9/8/chartex" xmlns:cx2="http://schemas.microsoft.com/office/drawing/2015/10/21/chartex" xmlns:cx3="http://schemas.microsoft.com/office/drawing/2016/5/9/chartex" xmlns:cx4="http://schemas.microsoft.com/office/drawing/2016/5/10/chartex" xmlns:cx5="http://schemas.microsoft.com/office/drawing/2016/5/11/chartex" xmlns:mc="http://schemas.openxmlformats.org/markup-compatibility/2006" xmlns:o="urn:schemas-microsoft-com:office:office" xmlns:r="http://schemas.openxmlformats.org/officeDocument/2006/relationships" xmlns:m="http://schemas.openxmlformats.org/officeDocument/2006/math" xmlns:v="urn:schemas-microsoft-com:vml" xmlns:wp14="http://schemas.microsoft.com/office/word/2010/wordprocessingDrawing" xmlns:wp="http://schemas.openxmlformats.org/drawingml/2006/wordprocessingDrawing" xmlns:w10="urn:schemas-microsoft-com:office:word" xmlns:w="http://schemas.openxmlformats.org/wordprocessingml/2006/main" xmlns:w14="http://schemas.microsoft.com/office/word/2010/wordml" xmlns:w15="http://schemas.microsoft.com/office/word/2012/wordml" xmlns:w16se="http://schemas.microsoft.com/office/word/2015/wordml/symex" xmlns:wpg="http://schemas.microsoft.com/office/word/2010/wordprocessingGroup" xmlns:wpi="http://schemas.microsoft.com/office/word/2010/wordprocessingInk" xmlns:wne="http://schemas.microsoft.com/office/word/2006/wordml" xmlns:wps="http://schemas.microsoft.com/office/word/2010/wordprocessingShape" mc:Ignorable="w14 w15 w16se wp14">
+<w:ftr xmlns:wpc="http://schemas.microsoft.com/office/word/2010/wordprocessingCanvas" xmlns:cx="http://schemas.microsoft.com/office/drawing/2014/chartex" xmlns:cx1="http://schemas.microsoft.com/office/drawing/2015/9/8/chartex" xmlns:cx2="http://schemas.microsoft.com/office/drawing/2015/10/21/chartex" xmlns:cx3="http://schemas.microsoft.com/office/drawing/2016/5/9/chartex" xmlns:cx4="http://schemas.microsoft.com/office/drawing/2016/5/10/chartex" xmlns:cx5="http://schemas.microsoft.com/office/drawing/2016/5/11/chartex" xmlns:cx6="http://schemas.microsoft.com/office/drawing/2016/5/12/chartex" xmlns:cx7="http://schemas.microsoft.com/office/drawing/2016/5/13/chartex" xmlns:cx8="http://schemas.microsoft.com/office/drawing/2016/5/14/chartex" xmlns:mc="http://schemas.openxmlformats.org/markup-compatibility/2006" xmlns:o="urn:schemas-microsoft-com:office:office" xmlns:r="http://schemas.openxmlformats.org/officeDocument/2006/relationships" xmlns:m="http://schemas.openxmlformats.org/officeDocument/2006/math" xmlns:v="urn:schemas-microsoft-com:vml" xmlns:wp14="http://schemas.microsoft.com/office/word/2010/wordprocessingDrawing" xmlns:wp="http://schemas.openxmlformats.org/drawingml/2006/wordprocessingDrawing" xmlns:w10="urn:schemas-microsoft-com:office:word" xmlns:w="http://schemas.openxmlformats.org/wordprocessingml/2006/main" xmlns:w14="http://schemas.microsoft.com/office/word/2010/wordml" xmlns:w15="http://schemas.microsoft.com/office/word/2012/wordml" xmlns:w16se="http://schemas.microsoft.com/office/word/2015/wordml/symex" xmlns:wpg="http://schemas.microsoft.com/office/word/2010/wordprocessingGroup" xmlns:wpi="http://schemas.microsoft.com/office/word/2010/wordprocessingInk" xmlns:wne="http://schemas.microsoft.com/office/word/2006/wordml" xmlns:wps="http://schemas.microsoft.com/office/word/2010/wordprocessingShape" mc:Ignorable="w14 w15 w16se wp14">
   <w:p>
     <w:pPr>
       <w:pStyle w:val="Footer"/>
@@ -23840,7 +25402,7 @@
 </file>
 
 <file path=word/footnotes.xml><?xml version="1.0" encoding="utf-8"?>
-<w:footnotes xmlns:wpc="http://schemas.microsoft.com/office/word/2010/wordprocessingCanvas" xmlns:cx="http://schemas.microsoft.com/office/drawing/2014/chartex" xmlns:cx1="http://schemas.microsoft.com/office/drawing/2015/9/8/chartex" xmlns:cx2="http://schemas.microsoft.com/office/drawing/2015/10/21/chartex" xmlns:cx3="http://schemas.microsoft.com/office/drawing/2016/5/9/chartex" xmlns:cx4="http://schemas.microsoft.com/office/drawing/2016/5/10/chartex" xmlns:cx5="http://schemas.microsoft.com/office/drawing/2016/5/11/chartex" xmlns:mc="http://schemas.openxmlformats.org/markup-compatibility/2006" xmlns:o="urn:schemas-microsoft-com:office:office" xmlns:r="http://schemas.openxmlformats.org/officeDocument/2006/relationships" xmlns:m="http://schemas.openxmlformats.org/officeDocument/2006/math" xmlns:v="urn:schemas-microsoft-com:vml" xmlns:wp14="http://schemas.microsoft.com/office/word/2010/wordprocessingDrawing" xmlns:wp="http://schemas.openxmlformats.org/drawingml/2006/wordprocessingDrawing" xmlns:w10="urn:schemas-microsoft-com:office:word" xmlns:w="http://schemas.openxmlformats.org/wordprocessingml/2006/main" xmlns:w14="http://schemas.microsoft.com/office/word/2010/wordml" xmlns:w15="http://schemas.microsoft.com/office/word/2012/wordml" xmlns:w16se="http://schemas.microsoft.com/office/word/2015/wordml/symex" xmlns:wpg="http://schemas.microsoft.com/office/word/2010/wordprocessingGroup" xmlns:wpi="http://schemas.microsoft.com/office/word/2010/wordprocessingInk" xmlns:wne="http://schemas.microsoft.com/office/word/2006/wordml" xmlns:wps="http://schemas.microsoft.com/office/word/2010/wordprocessingShape" mc:Ignorable="w14 w15 w16se wp14">
+<w:footnotes xmlns:wpc="http://schemas.microsoft.com/office/word/2010/wordprocessingCanvas" xmlns:cx="http://schemas.microsoft.com/office/drawing/2014/chartex" xmlns:cx1="http://schemas.microsoft.com/office/drawing/2015/9/8/chartex" xmlns:cx2="http://schemas.microsoft.com/office/drawing/2015/10/21/chartex" xmlns:cx3="http://schemas.microsoft.com/office/drawing/2016/5/9/chartex" xmlns:cx4="http://schemas.microsoft.com/office/drawing/2016/5/10/chartex" xmlns:cx5="http://schemas.microsoft.com/office/drawing/2016/5/11/chartex" xmlns:cx6="http://schemas.microsoft.com/office/drawing/2016/5/12/chartex" xmlns:cx7="http://schemas.microsoft.com/office/drawing/2016/5/13/chartex" xmlns:cx8="http://schemas.microsoft.com/office/drawing/2016/5/14/chartex" xmlns:mc="http://schemas.openxmlformats.org/markup-compatibility/2006" xmlns:o="urn:schemas-microsoft-com:office:office" xmlns:r="http://schemas.openxmlformats.org/officeDocument/2006/relationships" xmlns:m="http://schemas.openxmlformats.org/officeDocument/2006/math" xmlns:v="urn:schemas-microsoft-com:vml" xmlns:wp14="http://schemas.microsoft.com/office/word/2010/wordprocessingDrawing" xmlns:wp="http://schemas.openxmlformats.org/drawingml/2006/wordprocessingDrawing" xmlns:w10="urn:schemas-microsoft-com:office:word" xmlns:w="http://schemas.openxmlformats.org/wordprocessingml/2006/main" xmlns:w14="http://schemas.microsoft.com/office/word/2010/wordml" xmlns:w15="http://schemas.microsoft.com/office/word/2012/wordml" xmlns:w16se="http://schemas.microsoft.com/office/word/2015/wordml/symex" xmlns:wpg="http://schemas.microsoft.com/office/word/2010/wordprocessingGroup" xmlns:wpi="http://schemas.microsoft.com/office/word/2010/wordprocessingInk" xmlns:wne="http://schemas.microsoft.com/office/word/2006/wordml" xmlns:wps="http://schemas.microsoft.com/office/word/2010/wordprocessingShape" mc:Ignorable="w14 w15 w16se wp14">
   <w:footnote w:type="separator" w:id="-1">
     <w:p>
       <w:pPr>
@@ -23865,7 +25427,7 @@
 </file>
 
 <file path=word/numbering.xml><?xml version="1.0" encoding="utf-8"?>
-<w:numbering xmlns:wpc="http://schemas.microsoft.com/office/word/2010/wordprocessingCanvas" xmlns:cx="http://schemas.microsoft.com/office/drawing/2014/chartex" xmlns:cx1="http://schemas.microsoft.com/office/drawing/2015/9/8/chartex" xmlns:cx2="http://schemas.microsoft.com/office/drawing/2015/10/21/chartex" xmlns:cx3="http://schemas.microsoft.com/office/drawing/2016/5/9/chartex" xmlns:cx4="http://schemas.microsoft.com/office/drawing/2016/5/10/chartex" xmlns:cx5="http://schemas.microsoft.com/office/drawing/2016/5/11/chartex" xmlns:mc="http://schemas.openxmlformats.org/markup-compatibility/2006" xmlns:o="urn:schemas-microsoft-com:office:office" xmlns:r="http://schemas.openxmlformats.org/officeDocument/2006/relationships" xmlns:m="http://schemas.openxmlformats.org/officeDocument/2006/math" xmlns:v="urn:schemas-microsoft-com:vml" xmlns:wp14="http://schemas.microsoft.com/office/word/2010/wordprocessingDrawing" xmlns:wp="http://schemas.openxmlformats.org/drawingml/2006/wordprocessingDrawing" xmlns:w10="urn:schemas-microsoft-com:office:word" xmlns:w="http://schemas.openxmlformats.org/wordprocessingml/2006/main" xmlns:w14="http://schemas.microsoft.com/office/word/2010/wordml" xmlns:w15="http://schemas.microsoft.com/office/word/2012/wordml" xmlns:w16se="http://schemas.microsoft.com/office/word/2015/wordml/symex" xmlns:wpg="http://schemas.microsoft.com/office/word/2010/wordprocessingGroup" xmlns:wpi="http://schemas.microsoft.com/office/word/2010/wordprocessingInk" xmlns:wne="http://schemas.microsoft.com/office/word/2006/wordml" xmlns:wps="http://schemas.microsoft.com/office/word/2010/wordprocessingShape" mc:Ignorable="w14 w15 w16se wp14">
+<w:numbering xmlns:wpc="http://schemas.microsoft.com/office/word/2010/wordprocessingCanvas" xmlns:cx="http://schemas.microsoft.com/office/drawing/2014/chartex" xmlns:cx1="http://schemas.microsoft.com/office/drawing/2015/9/8/chartex" xmlns:cx2="http://schemas.microsoft.com/office/drawing/2015/10/21/chartex" xmlns:cx3="http://schemas.microsoft.com/office/drawing/2016/5/9/chartex" xmlns:cx4="http://schemas.microsoft.com/office/drawing/2016/5/10/chartex" xmlns:cx5="http://schemas.microsoft.com/office/drawing/2016/5/11/chartex" xmlns:cx6="http://schemas.microsoft.com/office/drawing/2016/5/12/chartex" xmlns:cx7="http://schemas.microsoft.com/office/drawing/2016/5/13/chartex" xmlns:cx8="http://schemas.microsoft.com/office/drawing/2016/5/14/chartex" xmlns:mc="http://schemas.openxmlformats.org/markup-compatibility/2006" xmlns:o="urn:schemas-microsoft-com:office:office" xmlns:r="http://schemas.openxmlformats.org/officeDocument/2006/relationships" xmlns:m="http://schemas.openxmlformats.org/officeDocument/2006/math" xmlns:v="urn:schemas-microsoft-com:vml" xmlns:wp14="http://schemas.microsoft.com/office/word/2010/wordprocessingDrawing" xmlns:wp="http://schemas.openxmlformats.org/drawingml/2006/wordprocessingDrawing" xmlns:w10="urn:schemas-microsoft-com:office:word" xmlns:w="http://schemas.openxmlformats.org/wordprocessingml/2006/main" xmlns:w14="http://schemas.microsoft.com/office/word/2010/wordml" xmlns:w15="http://schemas.microsoft.com/office/word/2012/wordml" xmlns:w16se="http://schemas.microsoft.com/office/word/2015/wordml/symex" xmlns:wpg="http://schemas.microsoft.com/office/word/2010/wordprocessingGroup" xmlns:wpi="http://schemas.microsoft.com/office/word/2010/wordprocessingInk" xmlns:wne="http://schemas.microsoft.com/office/word/2006/wordml" xmlns:wps="http://schemas.microsoft.com/office/word/2010/wordprocessingShape" mc:Ignorable="w14 w15 w16se wp14">
   <w:abstractNum w:abstractNumId="0" w15:restartNumberingAfterBreak="0">
     <w:nsid w:val="00A86B45"/>
     <w:multiLevelType w:val="hybridMultilevel"/>
@@ -28412,7 +29974,7 @@
 </file>
 
 <file path=customXml/itemProps1.xml><?xml version="1.0" encoding="utf-8"?>
-<ds:datastoreItem xmlns:ds="http://schemas.openxmlformats.org/officeDocument/2006/customXml" ds:itemID="{9A75C4B3-5501-471F-A530-2F3829BF0800}">
+<ds:datastoreItem xmlns:ds="http://schemas.openxmlformats.org/officeDocument/2006/customXml" ds:itemID="{700A64BA-53CA-4B42-9512-2AF752F19B7D}">
   <ds:schemaRefs>
     <ds:schemaRef ds:uri="http://schemas.openxmlformats.org/officeDocument/2006/bibliography"/>
   </ds:schemaRefs>

</xml_diff>